<commit_message>
Finished upto the build library
</commit_message>
<xml_diff>
--- a/YOCTO_TUTORIAL.docx
+++ b/YOCTO_TUTORIAL.docx
@@ -11,6 +11,14 @@
           <w:sz w:val="20"/>
         </w:rPr>
       </w:pPr>
+      <w:r>
+        <w:rPr>
+          <w:rFonts w:ascii="Century Gothic" w:hAnsi="Century Gothic" w:cs="Segoe UI"/>
+          <w:color w:val="212121"/>
+          <w:sz w:val="20"/>
+        </w:rPr>
+        <w:t xml:space="preserve"> </w:t>
+      </w:r>
     </w:p>
     <w:p>
       <w:pPr>
@@ -601,6 +609,7 @@
         <w:p>
           <w:pPr>
             <w:pStyle w:val="En-ttedetabledesmatires"/>
+            <w:spacing w:line="600" w:lineRule="auto"/>
             <w:rPr>
               <w:rFonts w:ascii="Garamond" w:hAnsi="Garamond"/>
               <w:color w:val="767171" w:themeColor="background2" w:themeShade="80"/>
@@ -619,6 +628,14 @@
         <w:p>
           <w:pPr>
             <w:pStyle w:val="TM1"/>
+            <w:tabs>
+              <w:tab w:val="clear" w:pos="7797"/>
+              <w:tab w:val="clear" w:pos="8080"/>
+              <w:tab w:val="left" w:leader="dot" w:pos="9356"/>
+              <w:tab w:val="right" w:pos="9498"/>
+            </w:tabs>
+            <w:spacing w:before="0" w:after="0" w:line="480" w:lineRule="auto"/>
+            <w:ind w:left="426"/>
             <w:rPr>
               <w:rFonts w:asciiTheme="minorHAnsi" w:eastAsiaTheme="minorEastAsia" w:hAnsiTheme="minorHAnsi" w:cstheme="minorBidi"/>
               <w:caps w:val="0"/>
@@ -648,7 +665,7 @@
             </w:rPr>
             <w:fldChar w:fldCharType="separate"/>
           </w:r>
-          <w:hyperlink w:anchor="_Toc525055702" w:history="1">
+          <w:hyperlink w:anchor="_Toc525117808" w:history="1">
             <w:r>
               <w:rPr>
                 <w:rStyle w:val="Lienhypertexte"/>
@@ -675,7 +692,7 @@
                 <w:noProof/>
                 <w:webHidden/>
               </w:rPr>
-              <w:instrText xml:space="preserve"> PAGEREF _Toc525055702 \h </w:instrText>
+              <w:instrText xml:space="preserve"> PAGEREF _Toc525117808 \h </w:instrText>
             </w:r>
             <w:r>
               <w:rPr>
@@ -709,6 +726,14 @@
         <w:p>
           <w:pPr>
             <w:pStyle w:val="TM2"/>
+            <w:tabs>
+              <w:tab w:val="clear" w:pos="7797"/>
+              <w:tab w:val="clear" w:pos="8080"/>
+              <w:tab w:val="left" w:leader="dot" w:pos="9356"/>
+              <w:tab w:val="right" w:pos="9498"/>
+            </w:tabs>
+            <w:spacing w:before="0" w:line="480" w:lineRule="auto"/>
+            <w:ind w:left="426"/>
             <w:rPr>
               <w:rFonts w:asciiTheme="minorHAnsi" w:eastAsiaTheme="minorEastAsia" w:hAnsiTheme="minorHAnsi" w:cstheme="minorBidi"/>
               <w:noProof/>
@@ -716,7 +741,7 @@
               <w:szCs w:val="22"/>
             </w:rPr>
           </w:pPr>
-          <w:hyperlink w:anchor="_Toc525055703" w:history="1">
+          <w:hyperlink w:anchor="_Toc525117809" w:history="1">
             <w:r>
               <w:rPr>
                 <w:rStyle w:val="Lienhypertexte"/>
@@ -743,7 +768,7 @@
                 <w:noProof/>
                 <w:webHidden/>
               </w:rPr>
-              <w:instrText xml:space="preserve"> PAGEREF _Toc525055703 \h </w:instrText>
+              <w:instrText xml:space="preserve"> PAGEREF _Toc525117809 \h </w:instrText>
             </w:r>
             <w:r>
               <w:rPr>
@@ -777,6 +802,14 @@
         <w:p>
           <w:pPr>
             <w:pStyle w:val="TM2"/>
+            <w:tabs>
+              <w:tab w:val="clear" w:pos="7797"/>
+              <w:tab w:val="clear" w:pos="8080"/>
+              <w:tab w:val="left" w:leader="dot" w:pos="9356"/>
+              <w:tab w:val="right" w:pos="9498"/>
+            </w:tabs>
+            <w:spacing w:before="0" w:line="480" w:lineRule="auto"/>
+            <w:ind w:left="426"/>
             <w:rPr>
               <w:rFonts w:asciiTheme="minorHAnsi" w:eastAsiaTheme="minorEastAsia" w:hAnsiTheme="minorHAnsi" w:cstheme="minorBidi"/>
               <w:noProof/>
@@ -784,7 +817,7 @@
               <w:szCs w:val="22"/>
             </w:rPr>
           </w:pPr>
-          <w:hyperlink w:anchor="_Toc525055704" w:history="1">
+          <w:hyperlink w:anchor="_Toc525117810" w:history="1">
             <w:r>
               <w:rPr>
                 <w:rStyle w:val="Lienhypertexte"/>
@@ -811,7 +844,7 @@
                 <w:noProof/>
                 <w:webHidden/>
               </w:rPr>
-              <w:instrText xml:space="preserve"> PAGEREF _Toc525055704 \h </w:instrText>
+              <w:instrText xml:space="preserve"> PAGEREF _Toc525117810 \h </w:instrText>
             </w:r>
             <w:r>
               <w:rPr>
@@ -845,6 +878,14 @@
         <w:p>
           <w:pPr>
             <w:pStyle w:val="TM2"/>
+            <w:tabs>
+              <w:tab w:val="clear" w:pos="7797"/>
+              <w:tab w:val="clear" w:pos="8080"/>
+              <w:tab w:val="left" w:leader="dot" w:pos="9356"/>
+              <w:tab w:val="right" w:pos="9498"/>
+            </w:tabs>
+            <w:spacing w:before="0" w:line="480" w:lineRule="auto"/>
+            <w:ind w:left="426"/>
             <w:rPr>
               <w:rFonts w:asciiTheme="minorHAnsi" w:eastAsiaTheme="minorEastAsia" w:hAnsiTheme="minorHAnsi" w:cstheme="minorBidi"/>
               <w:noProof/>
@@ -852,7 +893,7 @@
               <w:szCs w:val="22"/>
             </w:rPr>
           </w:pPr>
-          <w:hyperlink w:anchor="_Toc525055705" w:history="1">
+          <w:hyperlink w:anchor="_Toc525117811" w:history="1">
             <w:r>
               <w:rPr>
                 <w:rStyle w:val="Lienhypertexte"/>
@@ -879,76 +920,7 @@
                 <w:noProof/>
                 <w:webHidden/>
               </w:rPr>
-              <w:instrText xml:space="preserve"> PAGEREF _Toc525055705 \h </w:instrText>
-            </w:r>
-            <w:r>
-              <w:rPr>
-                <w:noProof/>
-                <w:webHidden/>
-              </w:rPr>
-            </w:r>
-            <w:r>
-              <w:rPr>
-                <w:noProof/>
-                <w:webHidden/>
-              </w:rPr>
-              <w:fldChar w:fldCharType="separate"/>
-            </w:r>
-            <w:r>
-              <w:rPr>
-                <w:noProof/>
-                <w:webHidden/>
-              </w:rPr>
-              <w:t>3</w:t>
-            </w:r>
-            <w:r>
-              <w:rPr>
-                <w:noProof/>
-                <w:webHidden/>
-              </w:rPr>
-              <w:fldChar w:fldCharType="end"/>
-            </w:r>
-          </w:hyperlink>
-        </w:p>
-        <w:p>
-          <w:pPr>
-            <w:pStyle w:val="TM1"/>
-            <w:rPr>
-              <w:rFonts w:asciiTheme="minorHAnsi" w:eastAsiaTheme="minorEastAsia" w:hAnsiTheme="minorHAnsi" w:cstheme="minorBidi"/>
-              <w:caps w:val="0"/>
-              <w:noProof/>
-              <w:sz w:val="22"/>
-              <w:szCs w:val="22"/>
-            </w:rPr>
-          </w:pPr>
-          <w:hyperlink w:anchor="_Toc525055706" w:history="1">
-            <w:r>
-              <w:rPr>
-                <w:rStyle w:val="Lienhypertexte"/>
-                <w:noProof/>
-              </w:rPr>
-              <w:t>LE HARWARE UTILISÉ</w:t>
-            </w:r>
-            <w:r>
-              <w:rPr>
-                <w:noProof/>
-                <w:webHidden/>
-              </w:rPr>
-              <w:tab/>
-            </w:r>
-            <w:r>
-              <w:rPr>
-                <w:noProof/>
-                <w:webHidden/>
-              </w:rPr>
-              <w:fldChar w:fldCharType="begin"/>
-            </w:r>
-            <w:r>
-              <w:rPr>
-                <w:noProof/>
-                <w:webHidden/>
-              </w:rPr>
-              <w:instrText xml:space="preserve"> PAGEREF _Toc525055706 \h </w:instrText>
+              <w:instrText xml:space="preserve"> PAGEREF _Toc525117811 \h </w:instrText>
             </w:r>
             <w:r>
               <w:rPr>
@@ -982,6 +954,14 @@
         <w:p>
           <w:pPr>
             <w:pStyle w:val="TM1"/>
+            <w:tabs>
+              <w:tab w:val="clear" w:pos="7797"/>
+              <w:tab w:val="clear" w:pos="8080"/>
+              <w:tab w:val="left" w:leader="dot" w:pos="9356"/>
+              <w:tab w:val="right" w:pos="9498"/>
+            </w:tabs>
+            <w:spacing w:before="0" w:after="0" w:line="480" w:lineRule="auto"/>
+            <w:ind w:left="426"/>
             <w:rPr>
               <w:rFonts w:asciiTheme="minorHAnsi" w:eastAsiaTheme="minorEastAsia" w:hAnsiTheme="minorHAnsi" w:cstheme="minorBidi"/>
               <w:caps w:val="0"/>
@@ -990,7 +970,84 @@
               <w:szCs w:val="22"/>
             </w:rPr>
           </w:pPr>
-          <w:hyperlink w:anchor="_Toc525055707" w:history="1">
+          <w:hyperlink w:anchor="_Toc525117812" w:history="1">
+            <w:r>
+              <w:rPr>
+                <w:rStyle w:val="Lienhypertexte"/>
+                <w:noProof/>
+              </w:rPr>
+              <w:t>LE HARWARE UTILISÉ</w:t>
+            </w:r>
+            <w:r>
+              <w:rPr>
+                <w:noProof/>
+                <w:webHidden/>
+              </w:rPr>
+              <w:tab/>
+            </w:r>
+            <w:r>
+              <w:rPr>
+                <w:noProof/>
+                <w:webHidden/>
+              </w:rPr>
+              <w:fldChar w:fldCharType="begin"/>
+            </w:r>
+            <w:r>
+              <w:rPr>
+                <w:noProof/>
+                <w:webHidden/>
+              </w:rPr>
+              <w:instrText xml:space="preserve"> PAGEREF _Toc525117812 \h </w:instrText>
+            </w:r>
+            <w:r>
+              <w:rPr>
+                <w:noProof/>
+                <w:webHidden/>
+              </w:rPr>
+            </w:r>
+            <w:r>
+              <w:rPr>
+                <w:noProof/>
+                <w:webHidden/>
+              </w:rPr>
+              <w:fldChar w:fldCharType="separate"/>
+            </w:r>
+            <w:r>
+              <w:rPr>
+                <w:noProof/>
+                <w:webHidden/>
+              </w:rPr>
+              <w:t>4</w:t>
+            </w:r>
+            <w:r>
+              <w:rPr>
+                <w:noProof/>
+                <w:webHidden/>
+              </w:rPr>
+              <w:fldChar w:fldCharType="end"/>
+            </w:r>
+          </w:hyperlink>
+        </w:p>
+        <w:p>
+          <w:pPr>
+            <w:pStyle w:val="TM1"/>
+            <w:tabs>
+              <w:tab w:val="clear" w:pos="7797"/>
+              <w:tab w:val="clear" w:pos="8080"/>
+              <w:tab w:val="left" w:leader="dot" w:pos="9356"/>
+              <w:tab w:val="right" w:pos="9498"/>
+            </w:tabs>
+            <w:spacing w:before="0" w:after="0" w:line="480" w:lineRule="auto"/>
+            <w:ind w:left="426"/>
+            <w:rPr>
+              <w:rFonts w:asciiTheme="minorHAnsi" w:eastAsiaTheme="minorEastAsia" w:hAnsiTheme="minorHAnsi" w:cstheme="minorBidi"/>
+              <w:caps w:val="0"/>
+              <w:noProof/>
+              <w:sz w:val="22"/>
+              <w:szCs w:val="22"/>
+            </w:rPr>
+          </w:pPr>
+          <w:hyperlink w:anchor="_Toc525117813" w:history="1">
             <w:r>
               <w:rPr>
                 <w:rStyle w:val="Lienhypertexte"/>
@@ -1017,7 +1074,7 @@
                 <w:noProof/>
                 <w:webHidden/>
               </w:rPr>
-              <w:instrText xml:space="preserve"> PAGEREF _Toc525055707 \h </w:instrText>
+              <w:instrText xml:space="preserve"> PAGEREF _Toc525117813 \h </w:instrText>
             </w:r>
             <w:r>
               <w:rPr>
@@ -1050,23 +1107,29 @@
         </w:p>
         <w:p>
           <w:pPr>
-            <w:pStyle w:val="TM1"/>
+            <w:pStyle w:val="TM2"/>
+            <w:tabs>
+              <w:tab w:val="clear" w:pos="7797"/>
+              <w:tab w:val="clear" w:pos="8080"/>
+              <w:tab w:val="left" w:leader="dot" w:pos="9356"/>
+              <w:tab w:val="right" w:pos="9498"/>
+            </w:tabs>
+            <w:spacing w:before="0" w:line="480" w:lineRule="auto"/>
+            <w:ind w:left="426"/>
             <w:rPr>
               <w:rFonts w:asciiTheme="minorHAnsi" w:eastAsiaTheme="minorEastAsia" w:hAnsiTheme="minorHAnsi" w:cstheme="minorBidi"/>
-              <w:caps w:val="0"/>
               <w:noProof/>
               <w:sz w:val="22"/>
               <w:szCs w:val="22"/>
             </w:rPr>
           </w:pPr>
-          <w:hyperlink w:anchor="_Toc525055708" w:history="1">
+          <w:hyperlink w:anchor="_Toc525117814" w:history="1">
             <w:r>
               <w:rPr>
                 <w:rStyle w:val="Lienhypertexte"/>
-                <w:b/>
                 <w:noProof/>
               </w:rPr>
-              <w:t>LES EXIGENCES DU SYSTÈME HÔTE</w:t>
+              <w:t>CONFIGURER LE SYSTÈME HÔTE</w:t>
             </w:r>
             <w:r>
               <w:rPr>
@@ -1087,7 +1150,7 @@
                 <w:noProof/>
                 <w:webHidden/>
               </w:rPr>
-              <w:instrText xml:space="preserve"> PAGEREF _Toc525055708 \h </w:instrText>
+              <w:instrText xml:space="preserve"> PAGEREF _Toc525117814 \h </w:instrText>
             </w:r>
             <w:r>
               <w:rPr>
@@ -1120,16 +1183,23 @@
         </w:p>
         <w:p>
           <w:pPr>
-            <w:pStyle w:val="TM1"/>
+            <w:pStyle w:val="TM2"/>
+            <w:tabs>
+              <w:tab w:val="clear" w:pos="7797"/>
+              <w:tab w:val="clear" w:pos="8080"/>
+              <w:tab w:val="left" w:leader="dot" w:pos="9356"/>
+              <w:tab w:val="right" w:pos="9498"/>
+            </w:tabs>
+            <w:spacing w:before="0" w:line="480" w:lineRule="auto"/>
+            <w:ind w:left="426"/>
             <w:rPr>
               <w:rFonts w:asciiTheme="minorHAnsi" w:eastAsiaTheme="minorEastAsia" w:hAnsiTheme="minorHAnsi" w:cstheme="minorBidi"/>
-              <w:caps w:val="0"/>
               <w:noProof/>
               <w:sz w:val="22"/>
               <w:szCs w:val="22"/>
             </w:rPr>
           </w:pPr>
-          <w:hyperlink w:anchor="_Toc525055709" w:history="1">
+          <w:hyperlink w:anchor="_Toc525117815" w:history="1">
             <w:r>
               <w:rPr>
                 <w:rStyle w:val="Lienhypertexte"/>
@@ -1156,7 +1226,83 @@
                 <w:noProof/>
                 <w:webHidden/>
               </w:rPr>
-              <w:instrText xml:space="preserve"> PAGEREF _Toc525055709 \h </w:instrText>
+              <w:instrText xml:space="preserve"> PAGEREF _Toc525117815 \h </w:instrText>
+            </w:r>
+            <w:r>
+              <w:rPr>
+                <w:noProof/>
+                <w:webHidden/>
+              </w:rPr>
+            </w:r>
+            <w:r>
+              <w:rPr>
+                <w:noProof/>
+                <w:webHidden/>
+              </w:rPr>
+              <w:fldChar w:fldCharType="separate"/>
+            </w:r>
+            <w:r>
+              <w:rPr>
+                <w:noProof/>
+                <w:webHidden/>
+              </w:rPr>
+              <w:t>6</w:t>
+            </w:r>
+            <w:r>
+              <w:rPr>
+                <w:noProof/>
+                <w:webHidden/>
+              </w:rPr>
+              <w:fldChar w:fldCharType="end"/>
+            </w:r>
+          </w:hyperlink>
+        </w:p>
+        <w:p>
+          <w:pPr>
+            <w:pStyle w:val="TM2"/>
+            <w:tabs>
+              <w:tab w:val="clear" w:pos="7797"/>
+              <w:tab w:val="clear" w:pos="8080"/>
+              <w:tab w:val="left" w:leader="dot" w:pos="9356"/>
+              <w:tab w:val="right" w:pos="9498"/>
+            </w:tabs>
+            <w:spacing w:before="0" w:line="480" w:lineRule="auto"/>
+            <w:ind w:left="426"/>
+            <w:rPr>
+              <w:rFonts w:asciiTheme="minorHAnsi" w:eastAsiaTheme="minorEastAsia" w:hAnsiTheme="minorHAnsi" w:cstheme="minorBidi"/>
+              <w:noProof/>
+              <w:sz w:val="22"/>
+              <w:szCs w:val="22"/>
+            </w:rPr>
+          </w:pPr>
+          <w:hyperlink w:anchor="_Toc525117816" w:history="1">
+            <w:r>
+              <w:rPr>
+                <w:rStyle w:val="Lienhypertexte"/>
+                <w:noProof/>
+              </w:rPr>
+              <w:t>ENLEVEZ LES PAQUETS INUTILES DE LA CONSTRUCTION D'IMAGE</w:t>
+            </w:r>
+            <w:r>
+              <w:rPr>
+                <w:noProof/>
+                <w:webHidden/>
+              </w:rPr>
+              <w:tab/>
+            </w:r>
+            <w:r>
+              <w:rPr>
+                <w:noProof/>
+                <w:webHidden/>
+              </w:rPr>
+              <w:fldChar w:fldCharType="begin"/>
+            </w:r>
+            <w:r>
+              <w:rPr>
+                <w:noProof/>
+                <w:webHidden/>
+              </w:rPr>
+              <w:instrText xml:space="preserve"> PAGEREF _Toc525117816 \h </w:instrText>
             </w:r>
             <w:r>
               <w:rPr>
@@ -1191,8 +1337,10 @@
           <w:pPr>
             <w:tabs>
               <w:tab w:val="left" w:leader="dot" w:pos="9356"/>
+              <w:tab w:val="right" w:pos="9498"/>
               <w:tab w:val="right" w:pos="9588"/>
             </w:tabs>
+            <w:ind w:left="426"/>
           </w:pPr>
           <w:r>
             <w:rPr>
@@ -1417,34 +1565,6 @@
     </w:p>
     <w:p>
       <w:pPr>
-        <w:shd w:val="clear" w:color="auto" w:fill="FFFFFF"/>
-        <w:rPr>
-          <w:rFonts w:ascii="Century Gothic" w:hAnsi="Century Gothic" w:cs="Segoe UI"/>
-          <w:color w:val="212121"/>
-          <w:sz w:val="20"/>
-        </w:rPr>
-      </w:pPr>
-    </w:p>
-    <w:p>
-      <w:pPr>
-        <w:shd w:val="clear" w:color="auto" w:fill="FFFFFF"/>
-        <w:rPr>
-          <w:rFonts w:ascii="Century Gothic" w:hAnsi="Century Gothic" w:cs="Segoe UI"/>
-          <w:color w:val="212121"/>
-          <w:sz w:val="20"/>
-        </w:rPr>
-      </w:pPr>
-      <w:r>
-        <w:rPr>
-          <w:rFonts w:ascii="Century Gothic" w:hAnsi="Century Gothic" w:cs="Segoe UI"/>
-          <w:color w:val="212121"/>
-          <w:sz w:val="20"/>
-        </w:rPr>
-        <w:br w:type="page"/>
-      </w:r>
-    </w:p>
-    <w:p>
-      <w:pPr>
         <w:pStyle w:val="Titre1"/>
         <w:numPr>
           <w:ilvl w:val="0"/>
@@ -1455,13 +1575,13 @@
           <w:b/>
         </w:rPr>
       </w:pPr>
-      <w:bookmarkStart w:id="1" w:name="_Toc525055702"/>
-      <w:bookmarkStart w:id="2" w:name="_Hlk525049765"/>
+      <w:bookmarkStart w:id="1" w:name="_Hlk525049765"/>
+      <w:bookmarkStart w:id="2" w:name="_Toc525117808"/>
       <w:r>
         <w:lastRenderedPageBreak/>
         <w:t>Introduction À YOCTO</w:t>
       </w:r>
-      <w:bookmarkEnd w:id="1"/>
+      <w:bookmarkEnd w:id="2"/>
     </w:p>
     <w:p>
       <w:pPr>
@@ -1471,8 +1591,8 @@
           <w:numId w:val="0"/>
         </w:numPr>
       </w:pPr>
-      <w:bookmarkStart w:id="3" w:name="_Toc525055703"/>
-      <w:bookmarkEnd w:id="2"/>
+      <w:bookmarkStart w:id="3" w:name="_Toc525117809"/>
+      <w:bookmarkEnd w:id="1"/>
       <w:r>
         <w:t>QU’EST-CE QUE YOCTO ?</w:t>
       </w:r>
@@ -1484,8 +1604,8 @@
     <w:p>
       <w:pPr>
         <w:pStyle w:val="para1"/>
-        <w:spacing w:line="360" w:lineRule="auto"/>
-        <w:ind w:firstLine="720"/>
+        <w:spacing w:after="240" w:line="360" w:lineRule="auto"/>
+        <w:ind w:firstLine="0"/>
         <w:jc w:val="both"/>
       </w:pPr>
       <w:r>
@@ -1574,8 +1694,9 @@
           <w:ilvl w:val="0"/>
           <w:numId w:val="0"/>
         </w:numPr>
-      </w:pPr>
-      <w:bookmarkStart w:id="4" w:name="_Toc525055704"/>
+        <w:spacing w:after="240"/>
+      </w:pPr>
+      <w:bookmarkStart w:id="4" w:name="_Toc525117810"/>
       <w:r>
         <w:t xml:space="preserve">POURQUOI </w:t>
       </w:r>
@@ -1586,6 +1707,44 @@
         <w:t xml:space="preserve"> A ETE MIS EN PLACE ?</w:t>
       </w:r>
       <w:bookmarkEnd w:id="4"/>
+    </w:p>
+    <w:p>
+      <w:pPr>
+        <w:pStyle w:val="para1"/>
+        <w:spacing w:line="360" w:lineRule="auto"/>
+        <w:ind w:firstLine="0"/>
+        <w:jc w:val="both"/>
+      </w:pPr>
+      <w:r>
+        <w:t>Expliquez en termes simples</w:t>
+      </w:r>
+      <w:r>
+        <w:t xml:space="preserve">, </w:t>
+      </w:r>
+      <w:r>
+        <w:t xml:space="preserve">Vous pouvez inclure ou exclure des composants </w:t>
+      </w:r>
+      <w:r>
+        <w:t xml:space="preserve">créant un système qui répond à vos besoins précisément. Le système de fin peut démarrer juste votre </w:t>
+      </w:r>
+      <w:r>
+        <w:t xml:space="preserve">application. </w:t>
+      </w:r>
+      <w:r>
+        <w:t xml:space="preserve">Il peut prendre en charge vos composants </w:t>
+      </w:r>
+      <w:r>
+        <w:t>hardware</w:t>
+      </w:r>
+      <w:r>
+        <w:t xml:space="preserve"> ou votre environnement de communication</w:t>
+      </w:r>
+      <w:r>
+        <w:t xml:space="preserve"> et </w:t>
+      </w:r>
+      <w:r>
+        <w:t xml:space="preserve">puisque tout est open source, vous avez le contrôle total. </w:t>
+      </w:r>
     </w:p>
     <w:p>
       <w:pPr>
@@ -1595,151 +1754,113 @@
         <w:jc w:val="both"/>
       </w:pPr>
       <w:r>
-        <w:t>Expliquez en termes simples</w:t>
+        <w:t>Expliquez en termes techniques</w:t>
       </w:r>
       <w:r>
         <w:t xml:space="preserve">, </w:t>
       </w:r>
       <w:r>
-        <w:t xml:space="preserve">Vous pouvez inclure ou exclure des composants </w:t>
-      </w:r>
-      <w:r>
-        <w:t xml:space="preserve">créant un système qui répond à vos besoins précisément. Le système de fin peut démarrer juste votre </w:t>
-      </w:r>
-      <w:r>
-        <w:t xml:space="preserve">application. </w:t>
-      </w:r>
-      <w:r>
-        <w:t xml:space="preserve">Il peut prendre en charge vos composants </w:t>
-      </w:r>
-      <w:r>
-        <w:t>hardware</w:t>
-      </w:r>
-      <w:r>
-        <w:t xml:space="preserve"> ou votre environnement de communication</w:t>
-      </w:r>
-      <w:r>
-        <w:t xml:space="preserve"> et </w:t>
-      </w:r>
-      <w:r>
-        <w:t xml:space="preserve">puisque tout est open source, vous avez le contrôle total. </w:t>
+        <w:t>L'</w:t>
+      </w:r>
+      <w:proofErr w:type="spellStart"/>
+      <w:r>
+        <w:t>Yocto</w:t>
+      </w:r>
+      <w:proofErr w:type="spellEnd"/>
+      <w:r>
+        <w:t xml:space="preserve"> consiste en modèles, aussi appelés des </w:t>
+      </w:r>
+      <w:r>
+        <w:t>« </w:t>
+      </w:r>
+      <w:r>
+        <w:t>recettes</w:t>
+      </w:r>
+      <w:r>
+        <w:t> »</w:t>
+      </w:r>
+      <w:r>
+        <w:t xml:space="preserve">, qui décrivent comment construire des composants, comme des bibliothèques et des utilités, qui sont incluses dans le système Linux </w:t>
+      </w:r>
+      <w:r>
+        <w:t>embarqu</w:t>
+      </w:r>
+      <w:r>
+        <w:t>é.</w:t>
+      </w:r>
+      <w:r>
+        <w:t xml:space="preserve"> </w:t>
+      </w:r>
+      <w:r>
+        <w:t>Ces recettes peuvent être groupées dans</w:t>
+      </w:r>
+      <w:r>
+        <w:t xml:space="preserve"> des «</w:t>
+      </w:r>
+      <w:r>
+        <w:t xml:space="preserve"> Couches</w:t>
+      </w:r>
+      <w:r>
+        <w:t> »</w:t>
+      </w:r>
+      <w:r>
+        <w:t xml:space="preserve"> qui promeut la gestion de sortie dans des unités seules plutôt que maintenir qu'une série </w:t>
+      </w:r>
+      <w:proofErr w:type="gramStart"/>
+      <w:r>
+        <w:t>complexe  des</w:t>
+      </w:r>
+      <w:proofErr w:type="gramEnd"/>
+      <w:r>
+        <w:t xml:space="preserve"> révisions</w:t>
+      </w:r>
+      <w:r>
+        <w:t xml:space="preserve"> de « </w:t>
+      </w:r>
+      <w:proofErr w:type="spellStart"/>
+      <w:r>
+        <w:t>build</w:t>
+      </w:r>
+      <w:proofErr w:type="spellEnd"/>
+      <w:r>
+        <w:t> »</w:t>
+      </w:r>
+      <w:r>
+        <w:t xml:space="preserve"> pour chaque bibliothèque et outil. Les recettes et les </w:t>
+      </w:r>
+      <w:r>
+        <w:t>couches</w:t>
+      </w:r>
+      <w:r>
+        <w:t xml:space="preserve"> sont regroupés en </w:t>
+      </w:r>
+      <w:r>
+        <w:t>« </w:t>
+      </w:r>
+      <w:r>
+        <w:t>images</w:t>
+      </w:r>
+      <w:r>
+        <w:t> »</w:t>
+      </w:r>
+      <w:r>
+        <w:t xml:space="preserve"> </w:t>
+      </w:r>
+      <w:r>
+        <w:t xml:space="preserve">qui sont des instantanés du noyau </w:t>
+      </w:r>
+      <w:r>
+        <w:t>« Root File System »</w:t>
+      </w:r>
+      <w:r>
+        <w:t xml:space="preserve"> pour flasher sur un périphérique.</w:t>
       </w:r>
     </w:p>
     <w:p>
       <w:pPr>
         <w:pStyle w:val="para1"/>
         <w:spacing w:line="360" w:lineRule="auto"/>
-        <w:ind w:firstLine="720"/>
-        <w:jc w:val="both"/>
-      </w:pPr>
-      <w:r>
-        <w:t>Expliquez en termes techniques</w:t>
-      </w:r>
-      <w:r>
-        <w:t xml:space="preserve">, </w:t>
-      </w:r>
-      <w:r>
-        <w:t>L'</w:t>
-      </w:r>
-      <w:proofErr w:type="spellStart"/>
-      <w:r>
-        <w:t>Yocto</w:t>
-      </w:r>
-      <w:proofErr w:type="spellEnd"/>
-      <w:r>
-        <w:t xml:space="preserve"> consiste en modèles, aussi appelés des </w:t>
-      </w:r>
-      <w:r>
-        <w:t>« </w:t>
-      </w:r>
-      <w:r>
-        <w:t>recettes</w:t>
-      </w:r>
-      <w:r>
-        <w:t> »</w:t>
-      </w:r>
-      <w:r>
-        <w:t xml:space="preserve">, qui décrivent comment construire des composants, comme des bibliothèques et des utilités, qui sont incluses dans le système Linux </w:t>
-      </w:r>
-      <w:r>
-        <w:t>embarqu</w:t>
-      </w:r>
-      <w:r>
-        <w:t>é.</w:t>
-      </w:r>
-      <w:r>
-        <w:t xml:space="preserve"> </w:t>
-      </w:r>
-      <w:r>
-        <w:t>Ces recettes peuvent être groupées dans</w:t>
-      </w:r>
-      <w:r>
-        <w:t xml:space="preserve"> des «</w:t>
-      </w:r>
-      <w:r>
-        <w:t xml:space="preserve"> Couches</w:t>
-      </w:r>
-      <w:r>
-        <w:t> »</w:t>
-      </w:r>
-      <w:r>
-        <w:t xml:space="preserve"> qui promeut la gestion de sortie dans des unités seules plutôt que maintenir qu'une série </w:t>
-      </w:r>
-      <w:proofErr w:type="gramStart"/>
-      <w:r>
-        <w:t>complexe  des</w:t>
-      </w:r>
-      <w:proofErr w:type="gramEnd"/>
-      <w:r>
-        <w:t xml:space="preserve"> révisions</w:t>
-      </w:r>
-      <w:r>
-        <w:t xml:space="preserve"> de « </w:t>
-      </w:r>
-      <w:proofErr w:type="spellStart"/>
-      <w:r>
-        <w:t>build</w:t>
-      </w:r>
-      <w:proofErr w:type="spellEnd"/>
-      <w:r>
-        <w:t> »</w:t>
-      </w:r>
-      <w:r>
-        <w:t xml:space="preserve"> pour chaque bibliothèque et outil. Les recettes et les </w:t>
-      </w:r>
-      <w:r>
-        <w:t>couches</w:t>
-      </w:r>
-      <w:r>
-        <w:t xml:space="preserve"> sont regroupés en </w:t>
-      </w:r>
-      <w:r>
-        <w:t>« </w:t>
-      </w:r>
-      <w:r>
-        <w:t>images</w:t>
-      </w:r>
-      <w:r>
-        <w:t> »</w:t>
-      </w:r>
-      <w:r>
-        <w:t xml:space="preserve"> </w:t>
-      </w:r>
-      <w:r>
-        <w:t xml:space="preserve">qui sont des instantanés du noyau </w:t>
-      </w:r>
-      <w:r>
-        <w:t>« Root File System »</w:t>
-      </w:r>
-      <w:r>
-        <w:t xml:space="preserve"> pour flasher sur un périphérique.</w:t>
-      </w:r>
-    </w:p>
-    <w:p>
-      <w:pPr>
-        <w:pStyle w:val="para1"/>
-        <w:spacing w:line="360" w:lineRule="auto"/>
-        <w:ind w:firstLine="720"/>
+        <w:ind w:firstLine="0"/>
         <w:jc w:val="center"/>
       </w:pPr>
       <w:r>
@@ -1747,10 +1868,10 @@
           <w:noProof/>
         </w:rPr>
         <w:drawing>
-          <wp:inline distT="0" distB="0" distL="0" distR="0" wp14:anchorId="3B9BD14A" wp14:editId="63B8CA3D">
-            <wp:extent cx="5557962" cy="2384425"/>
-            <wp:effectExtent l="0" t="0" r="5080" b="0"/>
-            <wp:docPr id="1" name="Image 1"/>
+          <wp:inline distT="0" distB="0" distL="0" distR="0" wp14:anchorId="48BBD75F" wp14:editId="2E9FADE9">
+            <wp:extent cx="4535701" cy="2305203"/>
+            <wp:effectExtent l="133350" t="114300" r="132080" b="171450"/>
+            <wp:docPr id="2" name="Image 2" descr="Une image contenant capture d’écran&#10;&#10;Description générée avec un niveau de confiance très élevé"/>
             <wp:cNvGraphicFramePr>
               <a:graphicFrameLocks xmlns:a="http://schemas.openxmlformats.org/drawingml/2006/main" noChangeAspect="1"/>
             </wp:cNvGraphicFramePr>
@@ -1758,25 +1879,52 @@
               <a:graphicData uri="http://schemas.openxmlformats.org/drawingml/2006/picture">
                 <pic:pic xmlns:pic="http://schemas.openxmlformats.org/drawingml/2006/picture">
                   <pic:nvPicPr>
-                    <pic:cNvPr id="1" name=""/>
+                    <pic:cNvPr id="2" name="Sans titre.jpg"/>
                     <pic:cNvPicPr/>
                   </pic:nvPicPr>
                   <pic:blipFill rotWithShape="1">
                     <a:blip r:embed="rId12"/>
-                    <a:srcRect l="9956" t="23803" r="11100" b="14014"/>
+                    <a:srcRect l="816" r="1022" b="1552"/>
                     <a:stretch/>
                   </pic:blipFill>
                   <pic:spPr bwMode="auto">
                     <a:xfrm>
                       <a:off x="0" y="0"/>
-                      <a:ext cx="5651242" cy="2424443"/>
+                      <a:ext cx="4571379" cy="2323336"/>
                     </a:xfrm>
                     <a:prstGeom prst="rect">
                       <a:avLst/>
                     </a:prstGeom>
-                    <a:ln>
-                      <a:noFill/>
+                    <a:solidFill>
+                      <a:srgbClr val="FFFFFF">
+                        <a:shade val="85000"/>
+                      </a:srgbClr>
+                    </a:solidFill>
+                    <a:ln w="88900" cap="sq">
+                      <a:solidFill>
+                        <a:srgbClr val="FFFFFF"/>
+                      </a:solidFill>
+                      <a:miter lim="800000"/>
                     </a:ln>
+                    <a:effectLst>
+                      <a:outerShdw blurRad="55000" dist="18000" dir="5400000" algn="tl" rotWithShape="0">
+                        <a:srgbClr val="000000">
+                          <a:alpha val="40000"/>
+                        </a:srgbClr>
+                      </a:outerShdw>
+                    </a:effectLst>
+                    <a:scene3d>
+                      <a:camera prst="orthographicFront"/>
+                      <a:lightRig rig="twoPt" dir="t">
+                        <a:rot lat="0" lon="0" rev="7200000"/>
+                      </a:lightRig>
+                    </a:scene3d>
+                    <a:sp3d>
+                      <a:bevelT w="25400" h="19050"/>
+                      <a:contourClr>
+                        <a:srgbClr val="FFFFFF"/>
+                      </a:contourClr>
+                    </a:sp3d>
                     <a:extLst>
                       <a:ext uri="{53640926-AAD7-44D8-BBD7-CCE9431645EC}">
                         <a14:shadowObscured xmlns:a14="http://schemas.microsoft.com/office/drawing/2010/main"/>
@@ -1792,16 +1940,6 @@
     </w:p>
     <w:p>
       <w:pPr>
-        <w:pStyle w:val="para1"/>
-        <w:spacing w:line="360" w:lineRule="auto"/>
-        <w:ind w:firstLine="720"/>
-        <w:jc w:val="center"/>
-      </w:pPr>
-      <w:bookmarkStart w:id="5" w:name="_GoBack"/>
-      <w:bookmarkEnd w:id="5"/>
-    </w:p>
-    <w:p>
-      <w:pPr>
         <w:pStyle w:val="Titre2"/>
         <w:numPr>
           <w:ilvl w:val="0"/>
@@ -1809,7 +1947,7 @@
         </w:numPr>
         <w:spacing w:before="0" w:line="480" w:lineRule="auto"/>
       </w:pPr>
-      <w:bookmarkStart w:id="6" w:name="_Toc525055705"/>
+      <w:bookmarkStart w:id="5" w:name="_Toc525117811"/>
       <w:r>
         <w:lastRenderedPageBreak/>
         <w:t xml:space="preserve">LES </w:t>
@@ -1817,7 +1955,7 @@
       <w:r>
         <w:t>AVANTAGES DU YOCTO</w:t>
       </w:r>
-      <w:bookmarkEnd w:id="6"/>
+      <w:bookmarkEnd w:id="5"/>
     </w:p>
     <w:p>
       <w:pPr>
@@ -2110,6 +2248,7 @@
           <w:highlight w:val="yellow"/>
         </w:rPr>
       </w:pPr>
+      <w:bookmarkStart w:id="6" w:name="_Hlk525141579"/>
       <w:r>
         <w:rPr>
           <w:highlight w:val="yellow"/>
@@ -2128,24 +2267,58 @@
         </w:rPr>
         <w:t xml:space="preserve"> </w:t>
       </w:r>
-      <w:hyperlink r:id="rId18" w:history="1">
-        <w:proofErr w:type="spellStart"/>
-        <w:r>
-          <w:rPr>
-            <w:rStyle w:val="Lienhypertexte"/>
-            <w:highlight w:val="yellow"/>
-          </w:rPr>
-          <w:t>Yocto</w:t>
-        </w:r>
-        <w:proofErr w:type="spellEnd"/>
-        <w:r>
-          <w:rPr>
-            <w:rStyle w:val="Lienhypertexte"/>
-            <w:highlight w:val="yellow"/>
-          </w:rPr>
-          <w:t xml:space="preserve"> Project</w:t>
-        </w:r>
-      </w:hyperlink>
+      <w:bookmarkEnd w:id="6"/>
+      <w:r>
+        <w:rPr>
+          <w:rStyle w:val="Lienhypertexte"/>
+          <w:highlight w:val="yellow"/>
+        </w:rPr>
+        <w:fldChar w:fldCharType="begin"/>
+      </w:r>
+      <w:r>
+        <w:rPr>
+          <w:rStyle w:val="Lienhypertexte"/>
+          <w:highlight w:val="yellow"/>
+        </w:rPr>
+        <w:instrText xml:space="preserve"> HYPERLINK "https://www.yoctoproject.or</w:instrText>
+      </w:r>
+      <w:r>
+        <w:rPr>
+          <w:rStyle w:val="Lienhypertexte"/>
+          <w:highlight w:val="yellow"/>
+        </w:rPr>
+        <w:instrText xml:space="preserve">g/docs/2.2.2/mega-manual/mega-manual.html" </w:instrText>
+      </w:r>
+      <w:r>
+        <w:rPr>
+          <w:rStyle w:val="Lienhypertexte"/>
+          <w:highlight w:val="yellow"/>
+        </w:rPr>
+        <w:fldChar w:fldCharType="separate"/>
+      </w:r>
+      <w:proofErr w:type="spellStart"/>
+      <w:r>
+        <w:rPr>
+          <w:rStyle w:val="Lienhypertexte"/>
+          <w:highlight w:val="yellow"/>
+        </w:rPr>
+        <w:t>Yocto</w:t>
+      </w:r>
+      <w:proofErr w:type="spellEnd"/>
+      <w:r>
+        <w:rPr>
+          <w:rStyle w:val="Lienhypertexte"/>
+          <w:highlight w:val="yellow"/>
+        </w:rPr>
+        <w:t xml:space="preserve"> Project</w:t>
+      </w:r>
+      <w:r>
+        <w:rPr>
+          <w:rStyle w:val="Lienhypertexte"/>
+          <w:highlight w:val="yellow"/>
+        </w:rPr>
+        <w:fldChar w:fldCharType="end"/>
+      </w:r>
     </w:p>
     <w:p>
       <w:pPr>
@@ -2154,9 +2327,9 @@
           <w:ilvl w:val="0"/>
           <w:numId w:val="0"/>
         </w:numPr>
-        <w:spacing w:before="0" w:line="480" w:lineRule="auto"/>
-      </w:pPr>
-      <w:bookmarkStart w:id="7" w:name="_Toc525055706"/>
+        <w:spacing w:before="0" w:line="360" w:lineRule="auto"/>
+      </w:pPr>
+      <w:bookmarkStart w:id="7" w:name="_Toc525117812"/>
       <w:r>
         <w:t>LE HARWARE UTILIS</w:t>
       </w:r>
@@ -2181,7 +2354,7 @@
       <w:r>
         <w:t xml:space="preserve">prendre le kit d'évaluation </w:t>
       </w:r>
-      <w:hyperlink r:id="rId19" w:history="1">
+      <w:hyperlink r:id="rId18" w:history="1">
         <w:r>
           <w:rPr>
             <w:rStyle w:val="Lienhypertexte"/>
@@ -2238,8 +2411,8 @@
           <w:noProof/>
         </w:rPr>
         <w:drawing>
-          <wp:inline distT="0" distB="0" distL="0" distR="0" wp14:anchorId="54361559" wp14:editId="4ABDA2CE">
-            <wp:extent cx="2383533" cy="1264725"/>
+          <wp:inline distT="0" distB="0" distL="0" distR="0" wp14:anchorId="54361559" wp14:editId="61F6FE1D">
+            <wp:extent cx="2382703" cy="1264285"/>
             <wp:effectExtent l="0" t="0" r="0" b="0"/>
             <wp:docPr id="12" name="Image 12" descr="https://www.nxp.com/assets/images/en/dev-board-image/RDIMX6SABREPLAT_BD.jpg"/>
             <wp:cNvGraphicFramePr>
@@ -2255,7 +2428,7 @@
                     </pic:cNvPicPr>
                   </pic:nvPicPr>
                   <pic:blipFill rotWithShape="1">
-                    <a:blip r:embed="rId20">
+                    <a:blip r:embed="rId19">
                       <a:extLst>
                         <a:ext uri="{28A0092B-C50C-407E-A947-70E740481C1C}">
                           <a14:useLocalDpi xmlns:a14="http://schemas.microsoft.com/office/drawing/2010/main" val="0"/>
@@ -2268,7 +2441,7 @@
                   <pic:spPr bwMode="auto">
                     <a:xfrm>
                       <a:off x="0" y="0"/>
-                      <a:ext cx="2457888" cy="1304179"/>
+                      <a:ext cx="2471968" cy="1311650"/>
                     </a:xfrm>
                     <a:prstGeom prst="rect">
                       <a:avLst/>
@@ -2299,7 +2472,7 @@
         </w:numPr>
         <w:spacing w:line="360" w:lineRule="auto"/>
       </w:pPr>
-      <w:bookmarkStart w:id="8" w:name="_Toc525055707"/>
+      <w:bookmarkStart w:id="8" w:name="_Toc525117813"/>
       <w:r>
         <w:lastRenderedPageBreak/>
         <w:t>LA PROCEDURE POUR CONSTRUIRE UNE IMAGE UTILISANT LE YOCTO</w:t>
@@ -2309,6 +2482,178 @@
     <w:p>
       <w:pPr>
         <w:pStyle w:val="para1"/>
+        <w:spacing w:line="480" w:lineRule="auto"/>
+      </w:pPr>
+      <w:r>
+        <w:t>Par exemple, les exigences d'une application</w:t>
+      </w:r>
+    </w:p>
+    <w:tbl>
+      <w:tblPr>
+        <w:tblStyle w:val="Grilledutableau"/>
+        <w:tblW w:w="0" w:type="auto"/>
+        <w:tblLook w:val="04A0" w:firstRow="1" w:lastRow="0" w:firstColumn="1" w:lastColumn="0" w:noHBand="0" w:noVBand="1"/>
+      </w:tblPr>
+      <w:tblGrid>
+        <w:gridCol w:w="846"/>
+        <w:gridCol w:w="9355"/>
+      </w:tblGrid>
+      <w:tr>
+        <w:tc>
+          <w:tcPr>
+            <w:tcW w:w="846" w:type="dxa"/>
+          </w:tcPr>
+          <w:p>
+            <w:pPr>
+              <w:pStyle w:val="para1"/>
+              <w:ind w:firstLine="0"/>
+              <w:jc w:val="center"/>
+            </w:pPr>
+            <w:r>
+              <w:t>1</w:t>
+            </w:r>
+          </w:p>
+        </w:tc>
+        <w:tc>
+          <w:tcPr>
+            <w:tcW w:w="9355" w:type="dxa"/>
+          </w:tcPr>
+          <w:p>
+            <w:pPr>
+              <w:pStyle w:val="para1"/>
+              <w:ind w:left="322" w:firstLine="0"/>
+            </w:pPr>
+            <w:r>
+              <w:t>Le support Qt5</w:t>
+            </w:r>
+          </w:p>
+        </w:tc>
+      </w:tr>
+      <w:tr>
+        <w:tc>
+          <w:tcPr>
+            <w:tcW w:w="846" w:type="dxa"/>
+          </w:tcPr>
+          <w:p>
+            <w:pPr>
+              <w:pStyle w:val="para1"/>
+              <w:ind w:firstLine="0"/>
+              <w:jc w:val="center"/>
+            </w:pPr>
+            <w:r>
+              <w:t>2</w:t>
+            </w:r>
+          </w:p>
+        </w:tc>
+        <w:tc>
+          <w:tcPr>
+            <w:tcW w:w="9355" w:type="dxa"/>
+          </w:tcPr>
+          <w:p>
+            <w:pPr>
+              <w:pStyle w:val="para1"/>
+              <w:ind w:left="322" w:firstLine="0"/>
+            </w:pPr>
+            <w:r>
+              <w:t>Démarrage automatique de l'application basée sur Qt5,</w:t>
+            </w:r>
+          </w:p>
+          <w:p>
+            <w:pPr>
+              <w:pStyle w:val="para1"/>
+              <w:ind w:left="322" w:firstLine="0"/>
+            </w:pPr>
+            <w:r>
+              <w:t>Par exemple « l’application qui affiche ‘Hello World’ »</w:t>
+            </w:r>
+          </w:p>
+        </w:tc>
+      </w:tr>
+      <w:tr>
+        <w:tc>
+          <w:tcPr>
+            <w:tcW w:w="846" w:type="dxa"/>
+          </w:tcPr>
+          <w:p>
+            <w:pPr>
+              <w:pStyle w:val="para1"/>
+              <w:ind w:firstLine="0"/>
+              <w:jc w:val="center"/>
+            </w:pPr>
+            <w:r>
+              <w:t>3</w:t>
+            </w:r>
+          </w:p>
+        </w:tc>
+        <w:tc>
+          <w:tcPr>
+            <w:tcW w:w="9355" w:type="dxa"/>
+          </w:tcPr>
+          <w:p>
+            <w:pPr>
+              <w:pStyle w:val="para1"/>
+              <w:ind w:left="322" w:firstLine="0"/>
+            </w:pPr>
+            <w:r>
+              <w:t xml:space="preserve">Le support </w:t>
+            </w:r>
+            <w:proofErr w:type="gramStart"/>
+            <w:r>
+              <w:t>nécessaire  :</w:t>
+            </w:r>
+            <w:proofErr w:type="gramEnd"/>
+            <w:r>
+              <w:t xml:space="preserve">  USB, </w:t>
+            </w:r>
+            <w:proofErr w:type="spellStart"/>
+            <w:r>
+              <w:t>Touch</w:t>
+            </w:r>
+            <w:proofErr w:type="spellEnd"/>
+            <w:r>
+              <w:t>, Ethernet, Jeu de vidéo sans son</w:t>
+            </w:r>
+          </w:p>
+        </w:tc>
+      </w:tr>
+      <w:tr>
+        <w:tc>
+          <w:tcPr>
+            <w:tcW w:w="846" w:type="dxa"/>
+          </w:tcPr>
+          <w:p>
+            <w:pPr>
+              <w:pStyle w:val="para1"/>
+              <w:spacing w:line="360" w:lineRule="auto"/>
+              <w:ind w:firstLine="0"/>
+              <w:jc w:val="center"/>
+            </w:pPr>
+            <w:r>
+              <w:t>4</w:t>
+            </w:r>
+          </w:p>
+        </w:tc>
+        <w:tc>
+          <w:tcPr>
+            <w:tcW w:w="9355" w:type="dxa"/>
+          </w:tcPr>
+          <w:p>
+            <w:pPr>
+              <w:pStyle w:val="para1"/>
+              <w:ind w:left="322" w:firstLine="0"/>
+            </w:pPr>
+            <w:r>
+              <w:t>Démarrez dès que possible</w:t>
+            </w:r>
+          </w:p>
+        </w:tc>
+      </w:tr>
+    </w:tbl>
+    <w:p>
+      <w:pPr>
+        <w:pStyle w:val="para1"/>
+        <w:spacing w:line="360" w:lineRule="auto"/>
+        <w:ind w:firstLine="0"/>
       </w:pPr>
       <w:r>
         <w:t xml:space="preserve">Ceux-ci sont </w:t>
@@ -2341,6 +2686,7 @@
           <w:ilvl w:val="0"/>
           <w:numId w:val="23"/>
         </w:numPr>
+        <w:jc w:val="both"/>
       </w:pPr>
       <w:r>
         <w:t>I</w:t>
@@ -2356,15 +2702,16 @@
           <w:ilvl w:val="0"/>
           <w:numId w:val="23"/>
         </w:numPr>
-      </w:pPr>
-      <w:r>
-        <w:t>Enlevez les paquets inutiles de la construction</w:t>
-      </w:r>
-      <w:r>
-        <w:t xml:space="preserve"> </w:t>
-      </w:r>
-      <w:r>
-        <w:t>d'image</w:t>
+        <w:jc w:val="both"/>
+      </w:pPr>
+      <w:r>
+        <w:t>I</w:t>
+      </w:r>
+      <w:r>
+        <w:t>nstallation de</w:t>
+      </w:r>
+      <w:r>
+        <w:t xml:space="preserve"> git</w:t>
       </w:r>
     </w:p>
     <w:p>
@@ -2376,7 +2723,18 @@
         </w:numPr>
       </w:pPr>
       <w:r>
-        <w:t>Supprimer les fonctionnalités inutiles de la construction d'image du noyau</w:t>
+        <w:t>Construire une image minimale</w:t>
+      </w:r>
+      <w:r>
+        <w:t xml:space="preserve"> par exemple « </w:t>
+      </w:r>
+      <w:proofErr w:type="spellStart"/>
+      <w:r>
+        <w:t>core</w:t>
+      </w:r>
+      <w:proofErr w:type="spellEnd"/>
+      <w:r>
+        <w:t>-image-minimal »</w:t>
       </w:r>
     </w:p>
     <w:p>
@@ -2388,25 +2746,7 @@
         </w:numPr>
       </w:pPr>
       <w:r>
-        <w:t xml:space="preserve">Faites des </w:t>
-      </w:r>
-      <w:r>
-        <w:t>pilotes</w:t>
-      </w:r>
-      <w:r>
-        <w:t xml:space="preserve"> de</w:t>
-      </w:r>
-      <w:r>
-        <w:t xml:space="preserve"> hardware</w:t>
-      </w:r>
-      <w:r>
-        <w:t xml:space="preserve"> inutiles comme "</w:t>
-      </w:r>
-      <w:r>
-        <w:t>M</w:t>
-      </w:r>
-      <w:r>
-        <w:t>odules"</w:t>
+        <w:t>Ajouter le support Qt5</w:t>
       </w:r>
     </w:p>
     <w:p>
@@ -2418,61 +2758,364 @@
         </w:numPr>
       </w:pPr>
       <w:r>
-        <w:t>Construire</w:t>
-      </w:r>
-      <w:r>
-        <w:t xml:space="preserve"> et flasher</w:t>
-      </w:r>
-      <w:r>
-        <w:t xml:space="preserve"> l'image</w:t>
-      </w:r>
-    </w:p>
-    <w:p>
-      <w:pPr>
-        <w:pStyle w:val="Titre1"/>
+        <w:t>Ecrire et intégrer une application Qt dans une construction d'image</w:t>
+      </w:r>
+    </w:p>
+    <w:p>
+      <w:pPr>
+        <w:pStyle w:val="para1"/>
+        <w:numPr>
+          <w:ilvl w:val="0"/>
+          <w:numId w:val="23"/>
+        </w:numPr>
+      </w:pPr>
+      <w:r>
+        <w:t>Optimiser le temps de démarrage</w:t>
+      </w:r>
+    </w:p>
+    <w:p>
+      <w:pPr>
+        <w:pStyle w:val="para1"/>
+        <w:numPr>
+          <w:ilvl w:val="1"/>
+          <w:numId w:val="23"/>
+        </w:numPr>
+      </w:pPr>
+      <w:r>
+        <w:t>Enlevez les paquets inutiles de la construction</w:t>
+      </w:r>
+      <w:r>
+        <w:t xml:space="preserve"> </w:t>
+      </w:r>
+      <w:r>
+        <w:t>d'image</w:t>
+      </w:r>
+    </w:p>
+    <w:p>
+      <w:pPr>
+        <w:pStyle w:val="para1"/>
+        <w:numPr>
+          <w:ilvl w:val="1"/>
+          <w:numId w:val="23"/>
+        </w:numPr>
+      </w:pPr>
+      <w:r>
+        <w:t>Supprimer les fonctionnalités inutiles de la construction d'image du noyau</w:t>
+      </w:r>
+    </w:p>
+    <w:p>
+      <w:pPr>
+        <w:pStyle w:val="para1"/>
+        <w:numPr>
+          <w:ilvl w:val="1"/>
+          <w:numId w:val="23"/>
+        </w:numPr>
+      </w:pPr>
+      <w:r>
+        <w:t xml:space="preserve">Faites des </w:t>
+      </w:r>
+      <w:r>
+        <w:t>pilotes</w:t>
+      </w:r>
+      <w:r>
+        <w:t xml:space="preserve"> de</w:t>
+      </w:r>
+      <w:r>
+        <w:t xml:space="preserve"> hardware</w:t>
+      </w:r>
+      <w:r>
+        <w:t xml:space="preserve"> inutiles comme "</w:t>
+      </w:r>
+      <w:r>
+        <w:t>M</w:t>
+      </w:r>
+      <w:r>
+        <w:t>odules"</w:t>
+      </w:r>
+    </w:p>
+    <w:p>
+      <w:pPr>
+        <w:pStyle w:val="para1"/>
+        <w:numPr>
+          <w:ilvl w:val="0"/>
+          <w:numId w:val="23"/>
+        </w:numPr>
+        <w:spacing w:line="480" w:lineRule="auto"/>
+      </w:pPr>
+      <w:r>
+        <w:t>Construire l'image</w:t>
+      </w:r>
+      <w:r>
+        <w:t xml:space="preserve"> </w:t>
+      </w:r>
+      <w:r>
+        <w:t>optimisée</w:t>
+      </w:r>
+    </w:p>
+    <w:p>
+      <w:pPr>
+        <w:pStyle w:val="Titre2"/>
         <w:numPr>
           <w:ilvl w:val="0"/>
           <w:numId w:val="0"/>
         </w:numPr>
-        <w:spacing w:line="480" w:lineRule="auto"/>
-        <w:rPr>
-          <w:b/>
-        </w:rPr>
-      </w:pPr>
-      <w:bookmarkStart w:id="9" w:name="_Toc525055708"/>
-    </w:p>
-    <w:p>
-      <w:pPr>
-        <w:pStyle w:val="Titre1"/>
+        <w:spacing w:before="0" w:after="0" w:line="480" w:lineRule="auto"/>
+        <w:jc w:val="both"/>
+      </w:pPr>
+      <w:bookmarkStart w:id="9" w:name="_Toc525117814"/>
+      <w:r>
+        <w:t>CONFIGURER LE SYST</w:t>
+      </w:r>
+      <w:r>
+        <w:t>È</w:t>
+      </w:r>
+      <w:r>
+        <w:t>ME HÔTE</w:t>
+      </w:r>
+      <w:bookmarkEnd w:id="9"/>
+    </w:p>
+    <w:p>
+      <w:pPr>
+        <w:pStyle w:val="para1"/>
         <w:numPr>
           <w:ilvl w:val="0"/>
-          <w:numId w:val="0"/>
+          <w:numId w:val="17"/>
         </w:numPr>
-        <w:spacing w:line="480" w:lineRule="auto"/>
-        <w:rPr>
-          <w:b/>
-        </w:rPr>
-      </w:pPr>
-    </w:p>
-    <w:p>
-      <w:pPr>
-        <w:pStyle w:val="Titre1"/>
+        <w:spacing w:before="0" w:line="360" w:lineRule="auto"/>
+        <w:jc w:val="both"/>
+      </w:pPr>
+      <w:r>
+        <w:t xml:space="preserve">On le recommande que fournissez au moins 120Gb la mémoire, qui est assez pour compiler n'importe quel </w:t>
+      </w:r>
+      <w:proofErr w:type="spellStart"/>
+      <w:r>
+        <w:t>Back</w:t>
+      </w:r>
+      <w:r>
+        <w:t>-</w:t>
+      </w:r>
+      <w:r>
+        <w:t>end</w:t>
+      </w:r>
+      <w:proofErr w:type="spellEnd"/>
+      <w:r>
+        <w:t xml:space="preserve"> (par exemple x11)</w:t>
+      </w:r>
+      <w:r>
+        <w:t>.</w:t>
+      </w:r>
+    </w:p>
+    <w:p>
+      <w:pPr>
+        <w:pStyle w:val="para1"/>
         <w:numPr>
           <w:ilvl w:val="0"/>
-          <w:numId w:val="0"/>
+          <w:numId w:val="17"/>
         </w:numPr>
-        <w:spacing w:line="480" w:lineRule="auto"/>
-        <w:rPr>
-          <w:b/>
-        </w:rPr>
-      </w:pPr>
-      <w:r>
-        <w:rPr>
-          <w:b/>
-        </w:rPr>
-        <w:t>LES EXIGENCES DU SYSTÈME HÔTE</w:t>
-      </w:r>
-      <w:bookmarkEnd w:id="9"/>
+        <w:spacing w:before="0" w:line="480" w:lineRule="auto"/>
+        <w:jc w:val="both"/>
+      </w:pPr>
+      <w:r>
+        <w:t>Ceux-là sont les Distributions Linux supportées</w:t>
+      </w:r>
+    </w:p>
+    <w:p>
+      <w:pPr>
+        <w:pStyle w:val="para1"/>
+        <w:numPr>
+          <w:ilvl w:val="1"/>
+          <w:numId w:val="20"/>
+        </w:numPr>
+        <w:spacing w:before="0" w:line="360" w:lineRule="auto"/>
+        <w:jc w:val="both"/>
+      </w:pPr>
+      <w:r>
+        <w:t>Ubuntu 14.10</w:t>
+      </w:r>
+    </w:p>
+    <w:p>
+      <w:pPr>
+        <w:pStyle w:val="para1"/>
+        <w:numPr>
+          <w:ilvl w:val="1"/>
+          <w:numId w:val="20"/>
+        </w:numPr>
+        <w:spacing w:before="0" w:line="360" w:lineRule="auto"/>
+        <w:jc w:val="both"/>
+      </w:pPr>
+      <w:r>
+        <w:t>Ubuntu 15.04</w:t>
+      </w:r>
+    </w:p>
+    <w:p>
+      <w:pPr>
+        <w:pStyle w:val="para1"/>
+        <w:numPr>
+          <w:ilvl w:val="1"/>
+          <w:numId w:val="20"/>
+        </w:numPr>
+        <w:spacing w:before="0" w:line="360" w:lineRule="auto"/>
+        <w:jc w:val="both"/>
+      </w:pPr>
+      <w:r>
+        <w:lastRenderedPageBreak/>
+        <w:t>Ubuntu 15.10</w:t>
+      </w:r>
+    </w:p>
+    <w:p>
+      <w:pPr>
+        <w:pStyle w:val="para1"/>
+        <w:numPr>
+          <w:ilvl w:val="1"/>
+          <w:numId w:val="20"/>
+        </w:numPr>
+        <w:spacing w:before="0" w:line="360" w:lineRule="auto"/>
+        <w:jc w:val="both"/>
+      </w:pPr>
+      <w:r>
+        <w:t>Ubuntu 16.04 (LTS)</w:t>
+      </w:r>
+    </w:p>
+    <w:p>
+      <w:pPr>
+        <w:pStyle w:val="para1"/>
+        <w:numPr>
+          <w:ilvl w:val="1"/>
+          <w:numId w:val="20"/>
+        </w:numPr>
+        <w:spacing w:before="0" w:line="360" w:lineRule="auto"/>
+        <w:jc w:val="both"/>
+      </w:pPr>
+      <w:proofErr w:type="spellStart"/>
+      <w:r>
+        <w:t>Fedora</w:t>
+      </w:r>
+      <w:proofErr w:type="spellEnd"/>
+      <w:r>
+        <w:t xml:space="preserve"> release 22</w:t>
+      </w:r>
+    </w:p>
+    <w:p>
+      <w:pPr>
+        <w:pStyle w:val="para1"/>
+        <w:numPr>
+          <w:ilvl w:val="1"/>
+          <w:numId w:val="20"/>
+        </w:numPr>
+        <w:spacing w:before="0" w:line="360" w:lineRule="auto"/>
+        <w:jc w:val="both"/>
+      </w:pPr>
+      <w:proofErr w:type="spellStart"/>
+      <w:r>
+        <w:t>Fedora</w:t>
+      </w:r>
+      <w:proofErr w:type="spellEnd"/>
+      <w:r>
+        <w:t xml:space="preserve"> release 23</w:t>
+      </w:r>
+    </w:p>
+    <w:p>
+      <w:pPr>
+        <w:pStyle w:val="para1"/>
+        <w:numPr>
+          <w:ilvl w:val="1"/>
+          <w:numId w:val="20"/>
+        </w:numPr>
+        <w:spacing w:before="0" w:line="360" w:lineRule="auto"/>
+        <w:jc w:val="both"/>
+      </w:pPr>
+      <w:r>
+        <w:t>CentOS release 7.x</w:t>
+      </w:r>
+    </w:p>
+    <w:p>
+      <w:pPr>
+        <w:pStyle w:val="para1"/>
+        <w:numPr>
+          <w:ilvl w:val="1"/>
+          <w:numId w:val="20"/>
+        </w:numPr>
+        <w:spacing w:before="0" w:line="360" w:lineRule="auto"/>
+        <w:jc w:val="both"/>
+      </w:pPr>
+      <w:r>
+        <w:t>Debian GNU/Linux 8.x (Jessie)</w:t>
+      </w:r>
+    </w:p>
+    <w:p>
+      <w:pPr>
+        <w:pStyle w:val="para1"/>
+        <w:numPr>
+          <w:ilvl w:val="1"/>
+          <w:numId w:val="20"/>
+        </w:numPr>
+        <w:spacing w:before="0" w:line="360" w:lineRule="auto"/>
+        <w:jc w:val="both"/>
+      </w:pPr>
+      <w:r>
+        <w:t>Debian GNU/Linux 9.x (Stretch)</w:t>
+      </w:r>
+    </w:p>
+    <w:p>
+      <w:pPr>
+        <w:pStyle w:val="para1"/>
+        <w:numPr>
+          <w:ilvl w:val="1"/>
+          <w:numId w:val="20"/>
+        </w:numPr>
+        <w:spacing w:before="0" w:line="360" w:lineRule="auto"/>
+        <w:jc w:val="both"/>
+      </w:pPr>
+      <w:proofErr w:type="spellStart"/>
+      <w:r>
+        <w:t>O</w:t>
+      </w:r>
+      <w:r>
+        <w:t>penSUSE</w:t>
+      </w:r>
+      <w:proofErr w:type="spellEnd"/>
+      <w:r>
+        <w:t xml:space="preserve"> 13.2</w:t>
+      </w:r>
+    </w:p>
+    <w:p>
+      <w:pPr>
+        <w:pStyle w:val="para1"/>
+        <w:numPr>
+          <w:ilvl w:val="1"/>
+          <w:numId w:val="20"/>
+        </w:numPr>
+        <w:spacing w:before="0" w:line="360" w:lineRule="auto"/>
+        <w:jc w:val="both"/>
+      </w:pPr>
+      <w:proofErr w:type="spellStart"/>
+      <w:r>
+        <w:t>O</w:t>
+      </w:r>
+      <w:r>
+        <w:t>penSUSE</w:t>
+      </w:r>
+      <w:proofErr w:type="spellEnd"/>
+      <w:r>
+        <w:t xml:space="preserve"> 42.1</w:t>
+      </w:r>
+    </w:p>
+    <w:p>
+      <w:pPr>
+        <w:pStyle w:val="para1"/>
+        <w:numPr>
+          <w:ilvl w:val="1"/>
+          <w:numId w:val="20"/>
+        </w:numPr>
+        <w:spacing w:before="0" w:line="360" w:lineRule="auto"/>
+        <w:jc w:val="both"/>
+      </w:pPr>
+      <w:r>
+        <w:t>Linux Mint</w:t>
+      </w:r>
+      <w:r>
+        <w:t xml:space="preserve"> </w:t>
+      </w:r>
     </w:p>
     <w:p>
       <w:pPr>
@@ -2485,270 +3128,27 @@
         <w:jc w:val="both"/>
       </w:pPr>
       <w:r>
-        <w:t xml:space="preserve">On le recommande que fournissez au moins 120Gb la mémoire, qui est assez pour compiler n'importe quel </w:t>
+        <w:t>Ci-dessous sont les paquets hôtes essentiels</w:t>
+      </w:r>
+      <w:r>
+        <w:t xml:space="preserve"> </w:t>
+      </w:r>
+      <w:r>
+        <w:t>d'</w:t>
       </w:r>
       <w:proofErr w:type="spellStart"/>
       <w:r>
-        <w:t>Back</w:t>
-      </w:r>
-      <w:r>
-        <w:t>-</w:t>
-      </w:r>
-      <w:r>
-        <w:t>end</w:t>
+        <w:t>yocto</w:t>
       </w:r>
       <w:proofErr w:type="spellEnd"/>
       <w:r>
-        <w:t xml:space="preserve"> (par exemple x11)</w:t>
-      </w:r>
-      <w:r>
-        <w:t>.</w:t>
-      </w:r>
-    </w:p>
-    <w:p>
-      <w:pPr>
-        <w:pStyle w:val="para1"/>
-        <w:numPr>
-          <w:ilvl w:val="0"/>
-          <w:numId w:val="17"/>
-        </w:numPr>
-        <w:spacing w:line="360" w:lineRule="auto"/>
-        <w:jc w:val="both"/>
-      </w:pPr>
-      <w:r>
-        <w:t>Ceux-là sont les Distributions Linux supportées</w:t>
-      </w:r>
-    </w:p>
-    <w:p>
-      <w:pPr>
-        <w:pStyle w:val="para1"/>
-        <w:numPr>
-          <w:ilvl w:val="1"/>
-          <w:numId w:val="20"/>
-        </w:numPr>
-        <w:spacing w:before="0" w:line="360" w:lineRule="auto"/>
-        <w:jc w:val="both"/>
-      </w:pPr>
-      <w:r>
-        <w:t>Ubuntu 14.10</w:t>
-      </w:r>
-    </w:p>
-    <w:p>
-      <w:pPr>
-        <w:pStyle w:val="para1"/>
-        <w:numPr>
-          <w:ilvl w:val="1"/>
-          <w:numId w:val="20"/>
-        </w:numPr>
-        <w:spacing w:before="0" w:line="360" w:lineRule="auto"/>
-        <w:jc w:val="both"/>
-      </w:pPr>
-      <w:r>
-        <w:t>Ubuntu 15.04</w:t>
-      </w:r>
-    </w:p>
-    <w:p>
-      <w:pPr>
-        <w:pStyle w:val="para1"/>
-        <w:numPr>
-          <w:ilvl w:val="1"/>
-          <w:numId w:val="20"/>
-        </w:numPr>
-        <w:spacing w:before="0" w:line="360" w:lineRule="auto"/>
-        <w:jc w:val="both"/>
-      </w:pPr>
-      <w:r>
-        <w:t>Ubuntu 15.10</w:t>
-      </w:r>
-    </w:p>
-    <w:p>
-      <w:pPr>
-        <w:pStyle w:val="para1"/>
-        <w:numPr>
-          <w:ilvl w:val="1"/>
-          <w:numId w:val="20"/>
-        </w:numPr>
-        <w:spacing w:before="0" w:line="360" w:lineRule="auto"/>
-        <w:jc w:val="both"/>
-      </w:pPr>
-      <w:r>
-        <w:t>Ubuntu 16.04 (LTS)</w:t>
-      </w:r>
-    </w:p>
-    <w:p>
-      <w:pPr>
-        <w:pStyle w:val="para1"/>
-        <w:numPr>
-          <w:ilvl w:val="1"/>
-          <w:numId w:val="20"/>
-        </w:numPr>
-        <w:spacing w:before="0" w:line="360" w:lineRule="auto"/>
-        <w:jc w:val="both"/>
-      </w:pPr>
-      <w:proofErr w:type="spellStart"/>
-      <w:r>
-        <w:t>Fedora</w:t>
-      </w:r>
-      <w:proofErr w:type="spellEnd"/>
-      <w:r>
-        <w:t xml:space="preserve"> release 22</w:t>
-      </w:r>
-    </w:p>
-    <w:p>
-      <w:pPr>
-        <w:pStyle w:val="para1"/>
-        <w:numPr>
-          <w:ilvl w:val="1"/>
-          <w:numId w:val="20"/>
-        </w:numPr>
-        <w:spacing w:before="0" w:line="360" w:lineRule="auto"/>
-        <w:jc w:val="both"/>
-      </w:pPr>
-      <w:proofErr w:type="spellStart"/>
-      <w:r>
-        <w:t>Fedora</w:t>
-      </w:r>
-      <w:proofErr w:type="spellEnd"/>
-      <w:r>
-        <w:t xml:space="preserve"> release 23</w:t>
-      </w:r>
-    </w:p>
-    <w:p>
-      <w:pPr>
-        <w:pStyle w:val="para1"/>
-        <w:numPr>
-          <w:ilvl w:val="1"/>
-          <w:numId w:val="20"/>
-        </w:numPr>
-        <w:spacing w:before="0" w:line="360" w:lineRule="auto"/>
-        <w:jc w:val="both"/>
-      </w:pPr>
-      <w:r>
-        <w:t>CentOS release 7.x</w:t>
-      </w:r>
-    </w:p>
-    <w:p>
-      <w:pPr>
-        <w:pStyle w:val="para1"/>
-        <w:numPr>
-          <w:ilvl w:val="1"/>
-          <w:numId w:val="20"/>
-        </w:numPr>
-        <w:spacing w:before="0" w:line="360" w:lineRule="auto"/>
-        <w:jc w:val="both"/>
-      </w:pPr>
-      <w:r>
-        <w:t>Debian GNU/Linux 8.x (Jessie)</w:t>
-      </w:r>
-    </w:p>
-    <w:p>
-      <w:pPr>
-        <w:pStyle w:val="para1"/>
-        <w:numPr>
-          <w:ilvl w:val="1"/>
-          <w:numId w:val="20"/>
-        </w:numPr>
-        <w:spacing w:before="0" w:line="360" w:lineRule="auto"/>
-        <w:jc w:val="both"/>
-      </w:pPr>
-      <w:r>
-        <w:t>Debian GNU/Linux 9.x (Stretch)</w:t>
-      </w:r>
-    </w:p>
-    <w:p>
-      <w:pPr>
-        <w:pStyle w:val="para1"/>
-        <w:numPr>
-          <w:ilvl w:val="1"/>
-          <w:numId w:val="20"/>
-        </w:numPr>
-        <w:spacing w:before="0" w:line="360" w:lineRule="auto"/>
-        <w:jc w:val="both"/>
-      </w:pPr>
-      <w:proofErr w:type="spellStart"/>
-      <w:r>
-        <w:lastRenderedPageBreak/>
-        <w:t>O</w:t>
-      </w:r>
-      <w:r>
-        <w:t>penSUSE</w:t>
-      </w:r>
-      <w:proofErr w:type="spellEnd"/>
-      <w:r>
-        <w:t xml:space="preserve"> 13.2</w:t>
-      </w:r>
-    </w:p>
-    <w:p>
-      <w:pPr>
-        <w:pStyle w:val="para1"/>
-        <w:numPr>
-          <w:ilvl w:val="1"/>
-          <w:numId w:val="20"/>
-        </w:numPr>
-        <w:spacing w:before="0" w:line="360" w:lineRule="auto"/>
-        <w:jc w:val="both"/>
-      </w:pPr>
-      <w:proofErr w:type="spellStart"/>
-      <w:r>
-        <w:t>O</w:t>
-      </w:r>
-      <w:r>
-        <w:t>penSUSE</w:t>
-      </w:r>
-      <w:proofErr w:type="spellEnd"/>
-      <w:r>
-        <w:t xml:space="preserve"> 42.1</w:t>
-      </w:r>
-    </w:p>
-    <w:p>
-      <w:pPr>
-        <w:pStyle w:val="para1"/>
-        <w:numPr>
-          <w:ilvl w:val="1"/>
-          <w:numId w:val="20"/>
-        </w:numPr>
-        <w:spacing w:before="0" w:line="360" w:lineRule="auto"/>
-        <w:jc w:val="both"/>
-      </w:pPr>
-      <w:r>
-        <w:t>Linux Mint</w:t>
-      </w:r>
-      <w:r>
-        <w:t xml:space="preserve"> </w:t>
-      </w:r>
-    </w:p>
-    <w:p>
-      <w:pPr>
-        <w:pStyle w:val="para1"/>
-        <w:numPr>
-          <w:ilvl w:val="0"/>
-          <w:numId w:val="17"/>
-        </w:numPr>
-        <w:spacing w:line="360" w:lineRule="auto"/>
-        <w:jc w:val="both"/>
-      </w:pPr>
-      <w:r>
-        <w:t>Ci-dessous sont les paquets hôtes essentiels</w:t>
-      </w:r>
-      <w:r>
-        <w:t xml:space="preserve"> </w:t>
-      </w:r>
-      <w:r>
-        <w:t>d'</w:t>
-      </w:r>
-      <w:proofErr w:type="spellStart"/>
-      <w:r>
-        <w:t>yocto</w:t>
-      </w:r>
-      <w:proofErr w:type="spellEnd"/>
-      <w:r>
         <w:t xml:space="preserve"> prévoient que vous devez installer avant que vous ne commenciez à construire les images</w:t>
       </w:r>
     </w:p>
     <w:p>
       <w:pPr>
         <w:pStyle w:val="Standard"/>
-        <w:spacing w:line="360" w:lineRule="auto"/>
+        <w:spacing w:line="480" w:lineRule="auto"/>
         <w:ind w:left="720"/>
         <w:jc w:val="both"/>
         <w:rPr>
@@ -3354,14 +3754,14 @@
     </w:p>
     <w:p>
       <w:pPr>
-        <w:pStyle w:val="Titre1"/>
+        <w:pStyle w:val="Titre2"/>
         <w:numPr>
           <w:ilvl w:val="0"/>
           <w:numId w:val="0"/>
         </w:numPr>
-        <w:spacing w:line="480" w:lineRule="auto"/>
-      </w:pPr>
-      <w:bookmarkStart w:id="10" w:name="_Toc525055709"/>
+        <w:spacing w:before="0" w:after="0" w:line="480" w:lineRule="auto"/>
+      </w:pPr>
+      <w:bookmarkStart w:id="10" w:name="_Toc525117815"/>
       <w:r>
         <w:t xml:space="preserve">INSTALLATION DE L'UTILITÉ </w:t>
       </w:r>
@@ -3379,7 +3779,16 @@
         <w:tab/>
       </w:r>
       <w:r>
-        <w:t>Repo est un outil construit sur Git</w:t>
+        <w:t xml:space="preserve">Repo est un outil construit sur </w:t>
+      </w:r>
+      <w:r>
+        <w:t>« </w:t>
+      </w:r>
+      <w:r>
+        <w:t>Git</w:t>
+      </w:r>
+      <w:r>
+        <w:t> »</w:t>
       </w:r>
       <w:r>
         <w:t xml:space="preserve"> </w:t>
@@ -3407,8 +3816,1114 @@
     </w:p>
     <w:p>
       <w:pPr>
+        <w:spacing w:line="480" w:lineRule="auto"/>
+        <w:jc w:val="both"/>
+      </w:pPr>
+      <w:r>
+        <w:t xml:space="preserve">Pour installer l'utilité </w:t>
+      </w:r>
+      <w:r>
+        <w:t xml:space="preserve">« repo », </w:t>
+      </w:r>
+      <w:r>
+        <w:t>exécutez ces étapes</w:t>
+      </w:r>
+      <w:r>
+        <w:t> </w:t>
+      </w:r>
+    </w:p>
+    <w:p>
+      <w:pPr>
+        <w:pStyle w:val="Paragraphedeliste"/>
+        <w:numPr>
+          <w:ilvl w:val="0"/>
+          <w:numId w:val="24"/>
+        </w:numPr>
+        <w:spacing w:line="480" w:lineRule="auto"/>
+        <w:jc w:val="both"/>
+      </w:pPr>
+      <w:r>
+        <w:t>Créez un dossier</w:t>
+      </w:r>
+      <w:r>
+        <w:t xml:space="preserve"> « bin » dans votre </w:t>
+      </w:r>
+      <w:r>
+        <w:t xml:space="preserve">dossier </w:t>
+      </w:r>
+      <w:r>
+        <w:t>« home »</w:t>
+      </w:r>
+    </w:p>
+    <w:p>
+      <w:pPr>
+        <w:pStyle w:val="Standard"/>
+        <w:spacing w:line="360" w:lineRule="auto"/>
+        <w:ind w:left="720"/>
+        <w:rPr>
+          <w:rFonts w:ascii="Courier" w:hAnsi="Courier"/>
+          <w:color w:val="000000"/>
+          <w:sz w:val="20"/>
+          <w:szCs w:val="20"/>
+          <w:lang w:val="en-US"/>
+        </w:rPr>
+      </w:pPr>
+      <w:r>
+        <w:rPr>
+          <w:rFonts w:ascii="Courier" w:hAnsi="Courier"/>
+          <w:color w:val="000000"/>
+          <w:sz w:val="20"/>
+          <w:szCs w:val="20"/>
+          <w:lang w:val="en-US"/>
+        </w:rPr>
+        <w:t>$ cd ~ (This takes you to home directory)</w:t>
+      </w:r>
+    </w:p>
+    <w:p>
+      <w:pPr>
+        <w:pStyle w:val="Standard"/>
+        <w:spacing w:line="360" w:lineRule="auto"/>
+        <w:ind w:left="720"/>
+        <w:rPr>
+          <w:rFonts w:ascii="Courier" w:hAnsi="Courier"/>
+          <w:color w:val="000000"/>
+          <w:sz w:val="20"/>
+          <w:szCs w:val="20"/>
+          <w:lang w:val="en-US"/>
+        </w:rPr>
+      </w:pPr>
+      <w:r>
+        <w:rPr>
+          <w:rFonts w:ascii="Courier" w:hAnsi="Courier"/>
+          <w:color w:val="000000"/>
+          <w:sz w:val="20"/>
+          <w:szCs w:val="20"/>
+          <w:lang w:val="en-US"/>
+        </w:rPr>
+        <w:t xml:space="preserve">$ </w:t>
+      </w:r>
+      <w:proofErr w:type="spellStart"/>
+      <w:r>
+        <w:rPr>
+          <w:rFonts w:ascii="Courier" w:hAnsi="Courier"/>
+          <w:color w:val="000000"/>
+          <w:sz w:val="20"/>
+          <w:szCs w:val="20"/>
+          <w:lang w:val="en-US"/>
+        </w:rPr>
+        <w:t>mkdir</w:t>
+      </w:r>
+      <w:proofErr w:type="spellEnd"/>
+      <w:r>
+        <w:rPr>
+          <w:rFonts w:ascii="Courier" w:hAnsi="Courier"/>
+          <w:color w:val="000000"/>
+          <w:sz w:val="20"/>
+          <w:szCs w:val="20"/>
+          <w:lang w:val="en-US"/>
+        </w:rPr>
+        <w:t xml:space="preserve"> ~/bin (this step may not be needed if the bin folder already exists)</w:t>
+      </w:r>
+    </w:p>
+    <w:p>
+      <w:pPr>
+        <w:pStyle w:val="Standard"/>
+        <w:spacing w:line="360" w:lineRule="auto"/>
+        <w:ind w:left="720"/>
+        <w:rPr>
+          <w:rFonts w:ascii="Courier" w:hAnsi="Courier"/>
+          <w:color w:val="000000"/>
+          <w:sz w:val="20"/>
+          <w:szCs w:val="20"/>
+          <w:lang w:val="en-US"/>
+        </w:rPr>
+      </w:pPr>
+      <w:r>
+        <w:rPr>
+          <w:rFonts w:ascii="Courier" w:hAnsi="Courier"/>
+          <w:color w:val="000000"/>
+          <w:sz w:val="20"/>
+          <w:szCs w:val="20"/>
+          <w:lang w:val="en-US"/>
+        </w:rPr>
+        <w:t>$ curl http://commondatastorage.googleapis.com/git-repo-downloads/repo &gt; ~/bin/repo</w:t>
+      </w:r>
+    </w:p>
+    <w:p>
+      <w:pPr>
+        <w:pStyle w:val="Standard"/>
+        <w:spacing w:line="480" w:lineRule="auto"/>
+        <w:ind w:left="720"/>
+        <w:rPr>
+          <w:rFonts w:ascii="Courier" w:hAnsi="Courier"/>
+          <w:color w:val="000000"/>
+          <w:sz w:val="20"/>
+          <w:szCs w:val="20"/>
+          <w:lang w:val="en-US"/>
+        </w:rPr>
+      </w:pPr>
+      <w:r>
+        <w:rPr>
+          <w:rFonts w:ascii="Courier" w:hAnsi="Courier"/>
+          <w:color w:val="000000"/>
+          <w:sz w:val="20"/>
+          <w:szCs w:val="20"/>
+          <w:lang w:val="en-US"/>
+        </w:rPr>
+        <w:t xml:space="preserve">$ </w:t>
+      </w:r>
+      <w:proofErr w:type="spellStart"/>
+      <w:r>
+        <w:rPr>
+          <w:rFonts w:ascii="Courier" w:hAnsi="Courier"/>
+          <w:color w:val="000000"/>
+          <w:sz w:val="20"/>
+          <w:szCs w:val="20"/>
+          <w:lang w:val="en-US"/>
+        </w:rPr>
+        <w:t>chmod</w:t>
+      </w:r>
+      <w:proofErr w:type="spellEnd"/>
+      <w:r>
+        <w:rPr>
+          <w:rFonts w:ascii="Courier" w:hAnsi="Courier"/>
+          <w:color w:val="000000"/>
+          <w:sz w:val="20"/>
+          <w:szCs w:val="20"/>
+          <w:lang w:val="en-US"/>
+        </w:rPr>
+        <w:t xml:space="preserve"> </w:t>
+      </w:r>
+      <w:proofErr w:type="spellStart"/>
+      <w:r>
+        <w:rPr>
+          <w:rFonts w:ascii="Courier" w:hAnsi="Courier"/>
+          <w:color w:val="000000"/>
+          <w:sz w:val="20"/>
+          <w:szCs w:val="20"/>
+          <w:lang w:val="en-US"/>
+        </w:rPr>
+        <w:t>a+x</w:t>
+      </w:r>
+      <w:proofErr w:type="spellEnd"/>
+      <w:r>
+        <w:rPr>
+          <w:rFonts w:ascii="Courier" w:hAnsi="Courier"/>
+          <w:color w:val="000000"/>
+          <w:sz w:val="20"/>
+          <w:szCs w:val="20"/>
+          <w:lang w:val="en-US"/>
+        </w:rPr>
+        <w:t xml:space="preserve"> ~/bin/repo</w:t>
+      </w:r>
+    </w:p>
+    <w:p>
+      <w:pPr>
+        <w:pStyle w:val="Paragraphedeliste"/>
+        <w:numPr>
+          <w:ilvl w:val="0"/>
+          <w:numId w:val="24"/>
+        </w:numPr>
+        <w:spacing w:line="360" w:lineRule="auto"/>
+        <w:jc w:val="both"/>
+      </w:pPr>
+      <w:r>
+        <w:lastRenderedPageBreak/>
+        <w:t>Ajoutez la ligne suivante au fichier</w:t>
+      </w:r>
+      <w:r>
+        <w:t xml:space="preserve"> </w:t>
+      </w:r>
+      <w:proofErr w:type="gramStart"/>
+      <w:r>
+        <w:t>« </w:t>
+      </w:r>
+      <w:r>
+        <w:t>.</w:t>
+      </w:r>
+      <w:proofErr w:type="spellStart"/>
+      <w:r>
+        <w:t>bashrc</w:t>
+      </w:r>
+      <w:proofErr w:type="spellEnd"/>
+      <w:proofErr w:type="gramEnd"/>
+      <w:r>
+        <w:t xml:space="preserve"> » </w:t>
+      </w:r>
+      <w:r>
+        <w:t xml:space="preserve">pour vous assurer que le dossier </w:t>
+      </w:r>
+      <w:r>
+        <w:t>« </w:t>
+      </w:r>
+      <w:r>
+        <w:t>~/bin</w:t>
+      </w:r>
+      <w:r>
+        <w:t> »</w:t>
+      </w:r>
+      <w:r>
+        <w:t xml:space="preserve"> se trouve dans votre variable PATH</w:t>
+      </w:r>
+    </w:p>
+    <w:p>
+      <w:pPr>
+        <w:pStyle w:val="Standard"/>
+        <w:spacing w:line="480" w:lineRule="auto"/>
+        <w:ind w:left="720"/>
+        <w:jc w:val="both"/>
+        <w:rPr>
+          <w:rFonts w:ascii="Courier" w:hAnsi="Courier"/>
+          <w:color w:val="000000"/>
+          <w:sz w:val="20"/>
+          <w:szCs w:val="20"/>
+          <w:lang w:val="en-US"/>
+        </w:rPr>
+      </w:pPr>
+      <w:r>
+        <w:rPr>
+          <w:rFonts w:ascii="Courier" w:hAnsi="Courier"/>
+          <w:color w:val="000000"/>
+          <w:sz w:val="20"/>
+          <w:szCs w:val="20"/>
+          <w:lang w:val="en-US"/>
+        </w:rPr>
+        <w:t>$ export PATH=~/</w:t>
+      </w:r>
+      <w:proofErr w:type="gramStart"/>
+      <w:r>
+        <w:rPr>
+          <w:rFonts w:ascii="Courier" w:hAnsi="Courier"/>
+          <w:color w:val="000000"/>
+          <w:sz w:val="20"/>
+          <w:szCs w:val="20"/>
+          <w:lang w:val="en-US"/>
+        </w:rPr>
+        <w:t>bin:$</w:t>
+      </w:r>
+      <w:proofErr w:type="gramEnd"/>
+      <w:r>
+        <w:rPr>
+          <w:rFonts w:ascii="Courier" w:hAnsi="Courier"/>
+          <w:color w:val="000000"/>
+          <w:sz w:val="20"/>
+          <w:szCs w:val="20"/>
+          <w:lang w:val="en-US"/>
+        </w:rPr>
+        <w:t>PATH</w:t>
+      </w:r>
+    </w:p>
+    <w:p>
+      <w:pPr>
+        <w:pStyle w:val="Titre2"/>
+        <w:numPr>
+          <w:ilvl w:val="0"/>
+          <w:numId w:val="0"/>
+        </w:numPr>
+      </w:pPr>
+      <w:r>
+        <w:t>INS</w:t>
+      </w:r>
+      <w:r>
+        <w:t>TALLATION DE GIT</w:t>
+      </w:r>
+    </w:p>
+    <w:p>
+      <w:pPr>
         <w:pStyle w:val="para1"/>
-      </w:pPr>
+        <w:spacing w:line="360" w:lineRule="auto"/>
+        <w:ind w:firstLine="0"/>
+      </w:pPr>
+      <w:r>
+        <w:t>E</w:t>
+      </w:r>
+      <w:r>
+        <w:t>xécutez ces étapes</w:t>
+      </w:r>
+      <w:r>
+        <w:t xml:space="preserve"> </w:t>
+      </w:r>
+      <w:r>
+        <w:t>pour l'installation</w:t>
+      </w:r>
+    </w:p>
+    <w:p>
+      <w:pPr>
+        <w:pStyle w:val="para1"/>
+        <w:spacing w:line="360" w:lineRule="auto"/>
+        <w:ind w:left="720" w:firstLine="0"/>
+        <w:rPr>
+          <w:rFonts w:ascii="Courier" w:eastAsia="WenQuanYi Micro Hei" w:hAnsi="Courier" w:cs="Lohit Devanagari"/>
+          <w:color w:val="000000"/>
+          <w:kern w:val="3"/>
+          <w:sz w:val="20"/>
+          <w:lang w:eastAsia="zh-CN" w:bidi="hi-IN"/>
+        </w:rPr>
+      </w:pPr>
+      <w:r>
+        <w:rPr>
+          <w:rFonts w:ascii="Courier" w:eastAsia="WenQuanYi Micro Hei" w:hAnsi="Courier" w:cs="Lohit Devanagari"/>
+          <w:color w:val="000000"/>
+          <w:kern w:val="3"/>
+          <w:sz w:val="20"/>
+          <w:lang w:eastAsia="zh-CN" w:bidi="hi-IN"/>
+        </w:rPr>
+        <w:t xml:space="preserve">$ </w:t>
+      </w:r>
+      <w:proofErr w:type="spellStart"/>
+      <w:r>
+        <w:rPr>
+          <w:rFonts w:ascii="Courier" w:eastAsia="WenQuanYi Micro Hei" w:hAnsi="Courier" w:cs="Lohit Devanagari"/>
+          <w:color w:val="000000"/>
+          <w:kern w:val="3"/>
+          <w:sz w:val="20"/>
+          <w:lang w:eastAsia="zh-CN" w:bidi="hi-IN"/>
+        </w:rPr>
+        <w:t>sudo</w:t>
+      </w:r>
+      <w:proofErr w:type="spellEnd"/>
+      <w:r>
+        <w:rPr>
+          <w:rFonts w:ascii="Courier" w:eastAsia="WenQuanYi Micro Hei" w:hAnsi="Courier" w:cs="Lohit Devanagari"/>
+          <w:color w:val="000000"/>
+          <w:kern w:val="3"/>
+          <w:sz w:val="20"/>
+          <w:lang w:eastAsia="zh-CN" w:bidi="hi-IN"/>
+        </w:rPr>
+        <w:t xml:space="preserve"> apt-get </w:t>
+      </w:r>
+      <w:proofErr w:type="spellStart"/>
+      <w:r>
+        <w:rPr>
+          <w:rFonts w:ascii="Courier" w:eastAsia="WenQuanYi Micro Hei" w:hAnsi="Courier" w:cs="Lohit Devanagari"/>
+          <w:color w:val="000000"/>
+          <w:kern w:val="3"/>
+          <w:sz w:val="20"/>
+          <w:lang w:eastAsia="zh-CN" w:bidi="hi-IN"/>
+        </w:rPr>
+        <w:t>install</w:t>
+      </w:r>
+      <w:proofErr w:type="spellEnd"/>
+      <w:r>
+        <w:rPr>
+          <w:rFonts w:ascii="Courier" w:eastAsia="WenQuanYi Micro Hei" w:hAnsi="Courier" w:cs="Lohit Devanagari"/>
+          <w:color w:val="000000"/>
+          <w:kern w:val="3"/>
+          <w:sz w:val="20"/>
+          <w:lang w:eastAsia="zh-CN" w:bidi="hi-IN"/>
+        </w:rPr>
+        <w:t xml:space="preserve"> git</w:t>
+      </w:r>
+    </w:p>
+    <w:p>
+      <w:pPr>
+        <w:pStyle w:val="para1"/>
+        <w:spacing w:line="360" w:lineRule="auto"/>
+        <w:ind w:left="720" w:firstLine="0"/>
+        <w:rPr>
+          <w:rFonts w:ascii="Courier" w:eastAsia="WenQuanYi Micro Hei" w:hAnsi="Courier" w:cs="Lohit Devanagari"/>
+          <w:color w:val="000000"/>
+          <w:kern w:val="3"/>
+          <w:sz w:val="20"/>
+          <w:lang w:val="en-US" w:eastAsia="zh-CN" w:bidi="hi-IN"/>
+        </w:rPr>
+      </w:pPr>
+      <w:r>
+        <w:rPr>
+          <w:rFonts w:ascii="Courier" w:eastAsia="WenQuanYi Micro Hei" w:hAnsi="Courier" w:cs="Lohit Devanagari"/>
+          <w:color w:val="000000"/>
+          <w:kern w:val="3"/>
+          <w:sz w:val="20"/>
+          <w:lang w:val="en-US" w:eastAsia="zh-CN" w:bidi="hi-IN"/>
+        </w:rPr>
+        <w:t>$ git config --global user.name "Your Name"</w:t>
+      </w:r>
+    </w:p>
+    <w:p>
+      <w:pPr>
+        <w:pStyle w:val="para1"/>
+        <w:spacing w:line="360" w:lineRule="auto"/>
+        <w:ind w:left="720" w:firstLine="0"/>
+        <w:rPr>
+          <w:rFonts w:ascii="Courier" w:eastAsia="WenQuanYi Micro Hei" w:hAnsi="Courier" w:cs="Lohit Devanagari"/>
+          <w:color w:val="000000"/>
+          <w:kern w:val="3"/>
+          <w:sz w:val="20"/>
+          <w:lang w:val="en-US" w:eastAsia="zh-CN" w:bidi="hi-IN"/>
+        </w:rPr>
+      </w:pPr>
+      <w:r>
+        <w:rPr>
+          <w:rFonts w:ascii="Courier" w:eastAsia="WenQuanYi Micro Hei" w:hAnsi="Courier" w:cs="Lohit Devanagari"/>
+          <w:color w:val="000000"/>
+          <w:kern w:val="3"/>
+          <w:sz w:val="20"/>
+          <w:lang w:val="en-US" w:eastAsia="zh-CN" w:bidi="hi-IN"/>
+        </w:rPr>
+        <w:t xml:space="preserve">$ git config --global </w:t>
+      </w:r>
+      <w:proofErr w:type="spellStart"/>
+      <w:proofErr w:type="gramStart"/>
+      <w:r>
+        <w:rPr>
+          <w:rFonts w:ascii="Courier" w:eastAsia="WenQuanYi Micro Hei" w:hAnsi="Courier" w:cs="Lohit Devanagari"/>
+          <w:color w:val="000000"/>
+          <w:kern w:val="3"/>
+          <w:sz w:val="20"/>
+          <w:lang w:val="en-US" w:eastAsia="zh-CN" w:bidi="hi-IN"/>
+        </w:rPr>
+        <w:t>user.email</w:t>
+      </w:r>
+      <w:proofErr w:type="spellEnd"/>
+      <w:proofErr w:type="gramEnd"/>
+      <w:r>
+        <w:rPr>
+          <w:rFonts w:ascii="Courier" w:eastAsia="WenQuanYi Micro Hei" w:hAnsi="Courier" w:cs="Lohit Devanagari"/>
+          <w:color w:val="000000"/>
+          <w:kern w:val="3"/>
+          <w:sz w:val="20"/>
+          <w:lang w:val="en-US" w:eastAsia="zh-CN" w:bidi="hi-IN"/>
+        </w:rPr>
+        <w:t xml:space="preserve"> "Your Email"</w:t>
+      </w:r>
+    </w:p>
+    <w:p>
+      <w:pPr>
+        <w:pStyle w:val="para1"/>
+        <w:spacing w:line="360" w:lineRule="auto"/>
+        <w:ind w:left="720" w:firstLine="0"/>
+        <w:rPr>
+          <w:rFonts w:ascii="Courier" w:eastAsia="WenQuanYi Micro Hei" w:hAnsi="Courier" w:cs="Lohit Devanagari"/>
+          <w:color w:val="000000"/>
+          <w:kern w:val="3"/>
+          <w:sz w:val="20"/>
+          <w:lang w:eastAsia="zh-CN" w:bidi="hi-IN"/>
+        </w:rPr>
+      </w:pPr>
+      <w:r>
+        <w:rPr>
+          <w:rFonts w:ascii="Courier" w:eastAsia="WenQuanYi Micro Hei" w:hAnsi="Courier" w:cs="Lohit Devanagari"/>
+          <w:color w:val="000000"/>
+          <w:kern w:val="3"/>
+          <w:sz w:val="20"/>
+          <w:lang w:eastAsia="zh-CN" w:bidi="hi-IN"/>
+        </w:rPr>
+        <w:t xml:space="preserve">$ git config </w:t>
+      </w:r>
+      <w:r>
+        <w:rPr>
+          <w:rFonts w:ascii="Courier" w:eastAsia="WenQuanYi Micro Hei" w:hAnsi="Courier" w:cs="Lohit Devanagari"/>
+          <w:color w:val="000000"/>
+          <w:kern w:val="3"/>
+          <w:sz w:val="20"/>
+          <w:lang w:eastAsia="zh-CN" w:bidi="hi-IN"/>
+        </w:rPr>
+        <w:t>–</w:t>
+      </w:r>
+      <w:proofErr w:type="spellStart"/>
+      <w:r>
+        <w:rPr>
+          <w:rFonts w:ascii="Courier" w:eastAsia="WenQuanYi Micro Hei" w:hAnsi="Courier" w:cs="Lohit Devanagari"/>
+          <w:color w:val="000000"/>
+          <w:kern w:val="3"/>
+          <w:sz w:val="20"/>
+          <w:lang w:eastAsia="zh-CN" w:bidi="hi-IN"/>
+        </w:rPr>
+        <w:t>list</w:t>
+      </w:r>
+      <w:proofErr w:type="spellEnd"/>
+    </w:p>
+    <w:p>
+      <w:pPr>
+        <w:pStyle w:val="para1"/>
+        <w:spacing w:line="360" w:lineRule="auto"/>
+        <w:ind w:firstLine="0"/>
+        <w:rPr>
+          <w:rFonts w:ascii="Courier" w:eastAsia="WenQuanYi Micro Hei" w:hAnsi="Courier" w:cs="Lohit Devanagari"/>
+          <w:color w:val="000000"/>
+          <w:kern w:val="3"/>
+          <w:sz w:val="20"/>
+          <w:lang w:eastAsia="zh-CN" w:bidi="hi-IN"/>
+        </w:rPr>
+      </w:pPr>
+      <w:r>
+        <w:rPr>
+          <w:highlight w:val="yellow"/>
+        </w:rPr>
+        <w:t xml:space="preserve">Consulter le lien suivant pour plus d'informations </w:t>
+      </w:r>
+      <w:r>
+        <w:rPr>
+          <w:highlight w:val="yellow"/>
+        </w:rPr>
+        <w:sym w:font="Wingdings" w:char="F0E0"/>
+      </w:r>
+      <w:r>
+        <w:rPr>
+          <w:highlight w:val="yellow"/>
+        </w:rPr>
+        <w:t xml:space="preserve"> </w:t>
+      </w:r>
+      <w:hyperlink r:id="rId20" w:history="1">
+        <w:r>
+          <w:rPr>
+            <w:rStyle w:val="Lienhypertexte"/>
+            <w:highlight w:val="yellow"/>
+          </w:rPr>
+          <w:t>Git Installation</w:t>
+        </w:r>
+      </w:hyperlink>
+    </w:p>
+    <w:p>
+      <w:pPr>
+        <w:pStyle w:val="Titre2"/>
+        <w:numPr>
+          <w:ilvl w:val="0"/>
+          <w:numId w:val="0"/>
+        </w:numPr>
+      </w:pPr>
+      <w:r>
+        <w:t>CONSTRUIRE UNE IMAGE MINIMALE</w:t>
+      </w:r>
+    </w:p>
+    <w:p>
+      <w:pPr>
+        <w:pStyle w:val="para1"/>
+        <w:spacing w:line="480" w:lineRule="auto"/>
+        <w:ind w:firstLine="720"/>
+      </w:pPr>
+      <w:r>
+        <w:t>Tout d'abord, nous avons besoin de construire une image avec des paquets minimum installés pour démarrer</w:t>
+      </w:r>
+      <w:r>
+        <w:t xml:space="preserve"> </w:t>
+      </w:r>
+      <w:r>
+        <w:t>c'est-à-dire</w:t>
+      </w:r>
+      <w:r>
+        <w:t xml:space="preserve"> l’image « </w:t>
+      </w:r>
+      <w:proofErr w:type="spellStart"/>
+      <w:r>
+        <w:t>core</w:t>
+      </w:r>
+      <w:proofErr w:type="spellEnd"/>
+      <w:r>
+        <w:t xml:space="preserve">-image-minimal ». </w:t>
+      </w:r>
+      <w:proofErr w:type="gramStart"/>
+      <w:r>
+        <w:t>exécutez</w:t>
+      </w:r>
+      <w:proofErr w:type="gramEnd"/>
+      <w:r>
+        <w:t xml:space="preserve"> ces étapes</w:t>
+      </w:r>
+    </w:p>
+    <w:p>
+      <w:pPr>
+        <w:pStyle w:val="para1"/>
+        <w:numPr>
+          <w:ilvl w:val="0"/>
+          <w:numId w:val="28"/>
+        </w:numPr>
+        <w:spacing w:before="0" w:after="240" w:line="360" w:lineRule="auto"/>
+      </w:pPr>
+      <w:r>
+        <w:t xml:space="preserve">Les couches du </w:t>
+      </w:r>
+      <w:r>
+        <w:t>« </w:t>
+      </w:r>
+      <w:proofErr w:type="spellStart"/>
+      <w:r>
+        <w:t>Yocto</w:t>
+      </w:r>
+      <w:proofErr w:type="spellEnd"/>
+      <w:r>
+        <w:t xml:space="preserve"> Project"</w:t>
+      </w:r>
+      <w:r>
+        <w:t xml:space="preserve"> sont téléchargées dans le répertoire des sources. Cela configure les recettes utilisées pour construire le projet.</w:t>
+      </w:r>
+    </w:p>
+    <w:p>
+      <w:pPr>
+        <w:pStyle w:val="Standard"/>
+        <w:spacing w:line="360" w:lineRule="auto"/>
+        <w:ind w:left="709"/>
+        <w:rPr>
+          <w:rFonts w:ascii="Courier" w:hAnsi="Courier"/>
+          <w:sz w:val="20"/>
+          <w:szCs w:val="20"/>
+        </w:rPr>
+      </w:pPr>
+      <w:r>
+        <w:rPr>
+          <w:rFonts w:ascii="Courier" w:hAnsi="Courier"/>
+          <w:sz w:val="20"/>
+          <w:szCs w:val="20"/>
+        </w:rPr>
+        <w:t xml:space="preserve">$ </w:t>
+      </w:r>
+      <w:r>
+        <w:rPr>
+          <w:rFonts w:ascii="Courier" w:hAnsi="Courier"/>
+          <w:sz w:val="20"/>
+          <w:szCs w:val="20"/>
+        </w:rPr>
+        <w:t>cd ~ (Si</w:t>
+      </w:r>
+      <w:r>
+        <w:rPr>
+          <w:rFonts w:ascii="Courier" w:hAnsi="Courier"/>
+          <w:sz w:val="20"/>
+          <w:szCs w:val="20"/>
+        </w:rPr>
+        <w:t xml:space="preserve"> vous voulez télécharger dans le dossier « home »)</w:t>
+      </w:r>
+    </w:p>
+    <w:p>
+      <w:pPr>
+        <w:pStyle w:val="Standard"/>
+        <w:spacing w:line="360" w:lineRule="auto"/>
+        <w:ind w:left="709"/>
+        <w:rPr>
+          <w:rFonts w:ascii="Courier" w:hAnsi="Courier"/>
+          <w:sz w:val="20"/>
+          <w:szCs w:val="20"/>
+        </w:rPr>
+      </w:pPr>
+      <w:r>
+        <w:rPr>
+          <w:rFonts w:ascii="Courier" w:hAnsi="Courier"/>
+          <w:sz w:val="20"/>
+          <w:szCs w:val="20"/>
+        </w:rPr>
+        <w:t xml:space="preserve">$ </w:t>
+      </w:r>
+      <w:proofErr w:type="spellStart"/>
+      <w:r>
+        <w:rPr>
+          <w:rFonts w:ascii="Courier" w:hAnsi="Courier"/>
+          <w:sz w:val="20"/>
+          <w:szCs w:val="20"/>
+        </w:rPr>
+        <w:t>mkdir</w:t>
+      </w:r>
+      <w:proofErr w:type="spellEnd"/>
+      <w:r>
+        <w:rPr>
+          <w:rFonts w:ascii="Courier" w:hAnsi="Courier"/>
+          <w:sz w:val="20"/>
+          <w:szCs w:val="20"/>
+        </w:rPr>
+        <w:t xml:space="preserve"> </w:t>
+      </w:r>
+      <w:proofErr w:type="spellStart"/>
+      <w:r>
+        <w:rPr>
+          <w:rFonts w:ascii="Courier" w:hAnsi="Courier"/>
+          <w:sz w:val="20"/>
+          <w:szCs w:val="20"/>
+        </w:rPr>
+        <w:t>imx-yocto-bsp</w:t>
+      </w:r>
+      <w:proofErr w:type="spellEnd"/>
+      <w:r>
+        <w:rPr>
+          <w:rFonts w:ascii="Courier" w:hAnsi="Courier"/>
+          <w:sz w:val="20"/>
+          <w:szCs w:val="20"/>
+        </w:rPr>
+        <w:t xml:space="preserve"> (</w:t>
+      </w:r>
+      <w:r>
+        <w:rPr>
+          <w:rFonts w:ascii="Courier" w:hAnsi="Courier"/>
+          <w:sz w:val="20"/>
+          <w:szCs w:val="20"/>
+        </w:rPr>
+        <w:t>Le nom du dossier peut également être modifié</w:t>
+      </w:r>
+      <w:r>
+        <w:rPr>
+          <w:rFonts w:ascii="Courier" w:hAnsi="Courier"/>
+          <w:sz w:val="20"/>
+          <w:szCs w:val="20"/>
+        </w:rPr>
+        <w:t>)</w:t>
+      </w:r>
+    </w:p>
+    <w:p>
+      <w:pPr>
+        <w:pStyle w:val="Standard"/>
+        <w:spacing w:line="360" w:lineRule="auto"/>
+        <w:ind w:left="709"/>
+        <w:rPr>
+          <w:rFonts w:ascii="Courier" w:hAnsi="Courier"/>
+          <w:sz w:val="20"/>
+          <w:szCs w:val="20"/>
+          <w:lang w:val="en-US"/>
+        </w:rPr>
+      </w:pPr>
+      <w:r>
+        <w:rPr>
+          <w:rFonts w:ascii="Courier" w:hAnsi="Courier"/>
+          <w:sz w:val="20"/>
+          <w:szCs w:val="20"/>
+          <w:lang w:val="en-US"/>
+        </w:rPr>
+        <w:t xml:space="preserve">$ cd </w:t>
+      </w:r>
+      <w:proofErr w:type="spellStart"/>
+      <w:r>
+        <w:rPr>
+          <w:rFonts w:ascii="Courier" w:hAnsi="Courier"/>
+          <w:sz w:val="20"/>
+          <w:szCs w:val="20"/>
+          <w:lang w:val="en-US"/>
+        </w:rPr>
+        <w:t>imx</w:t>
+      </w:r>
+      <w:proofErr w:type="spellEnd"/>
+      <w:r>
+        <w:rPr>
+          <w:rFonts w:ascii="Courier" w:hAnsi="Courier"/>
+          <w:sz w:val="20"/>
+          <w:szCs w:val="20"/>
+          <w:lang w:val="en-US"/>
+        </w:rPr>
+        <w:t>-yocto-</w:t>
+      </w:r>
+      <w:proofErr w:type="spellStart"/>
+      <w:r>
+        <w:rPr>
+          <w:rFonts w:ascii="Courier" w:hAnsi="Courier"/>
+          <w:sz w:val="20"/>
+          <w:szCs w:val="20"/>
+          <w:lang w:val="en-US"/>
+        </w:rPr>
+        <w:t>bsp</w:t>
+      </w:r>
+      <w:proofErr w:type="spellEnd"/>
+    </w:p>
+    <w:p>
+      <w:pPr>
+        <w:pStyle w:val="Standard"/>
+        <w:spacing w:line="360" w:lineRule="auto"/>
+        <w:ind w:left="709"/>
+        <w:rPr>
+          <w:rFonts w:ascii="Courier" w:hAnsi="Courier"/>
+          <w:sz w:val="20"/>
+          <w:szCs w:val="20"/>
+        </w:rPr>
+      </w:pPr>
+      <w:r>
+        <w:rPr>
+          <w:rFonts w:ascii="Courier" w:hAnsi="Courier"/>
+          <w:sz w:val="20"/>
+          <w:szCs w:val="20"/>
+        </w:rPr>
+        <w:t xml:space="preserve">$ repo init -u https://source.codeaurora.org/external/imx/fsl-arm-yocto-bsp -b </w:t>
+      </w:r>
+      <w:proofErr w:type="spellStart"/>
+      <w:r>
+        <w:rPr>
+          <w:rFonts w:ascii="Courier" w:hAnsi="Courier"/>
+          <w:sz w:val="20"/>
+          <w:szCs w:val="20"/>
+        </w:rPr>
+        <w:t>imx-morty</w:t>
+      </w:r>
+      <w:proofErr w:type="spellEnd"/>
+      <w:r>
+        <w:rPr>
+          <w:rFonts w:ascii="Courier" w:hAnsi="Courier"/>
+          <w:sz w:val="20"/>
+          <w:szCs w:val="20"/>
+        </w:rPr>
+        <w:t xml:space="preserve"> (consulter le lien hypertexte pour les nouvelles versions</w:t>
+      </w:r>
+      <w:r>
+        <w:rPr>
+          <w:rFonts w:ascii="Courier" w:hAnsi="Courier"/>
+          <w:sz w:val="20"/>
+          <w:szCs w:val="20"/>
+        </w:rPr>
+        <w:t>)</w:t>
+      </w:r>
+    </w:p>
+    <w:p>
+      <w:pPr>
+        <w:pStyle w:val="Standard"/>
+        <w:spacing w:line="480" w:lineRule="auto"/>
+        <w:ind w:left="709"/>
+        <w:rPr>
+          <w:rFonts w:ascii="Courier" w:hAnsi="Courier"/>
+          <w:sz w:val="20"/>
+          <w:szCs w:val="20"/>
+        </w:rPr>
+      </w:pPr>
+      <w:r>
+        <w:rPr>
+          <w:rFonts w:ascii="Courier" w:hAnsi="Courier"/>
+          <w:sz w:val="20"/>
+          <w:szCs w:val="20"/>
+        </w:rPr>
+        <w:t xml:space="preserve">$ repo </w:t>
+      </w:r>
+      <w:proofErr w:type="spellStart"/>
+      <w:r>
+        <w:rPr>
+          <w:rFonts w:ascii="Courier" w:hAnsi="Courier"/>
+          <w:sz w:val="20"/>
+          <w:szCs w:val="20"/>
+        </w:rPr>
+        <w:t>sync</w:t>
+      </w:r>
+      <w:proofErr w:type="spellEnd"/>
+    </w:p>
+    <w:p>
+      <w:pPr>
+        <w:pStyle w:val="Standard"/>
+        <w:numPr>
+          <w:ilvl w:val="0"/>
+          <w:numId w:val="28"/>
+        </w:numPr>
+        <w:spacing w:line="480" w:lineRule="auto"/>
+        <w:rPr>
+          <w:rFonts w:ascii="Palatino Linotype" w:eastAsia="Times New Roman" w:hAnsi="Palatino Linotype" w:cs="Times New Roman"/>
+          <w:kern w:val="0"/>
+          <w:szCs w:val="20"/>
+          <w:lang w:eastAsia="fr-FR" w:bidi="ar-SA"/>
+        </w:rPr>
+      </w:pPr>
+      <w:r>
+        <w:rPr>
+          <w:rFonts w:ascii="Palatino Linotype" w:eastAsia="Times New Roman" w:hAnsi="Palatino Linotype" w:cs="Times New Roman"/>
+          <w:kern w:val="0"/>
+          <w:szCs w:val="20"/>
+          <w:lang w:eastAsia="fr-FR" w:bidi="ar-SA"/>
+        </w:rPr>
+        <w:t>Configurez le dossier « </w:t>
+      </w:r>
+      <w:proofErr w:type="spellStart"/>
+      <w:r>
+        <w:rPr>
+          <w:rFonts w:ascii="Palatino Linotype" w:eastAsia="Times New Roman" w:hAnsi="Palatino Linotype" w:cs="Times New Roman"/>
+          <w:kern w:val="0"/>
+          <w:szCs w:val="20"/>
+          <w:lang w:eastAsia="fr-FR" w:bidi="ar-SA"/>
+        </w:rPr>
+        <w:t>build</w:t>
+      </w:r>
+      <w:proofErr w:type="spellEnd"/>
+      <w:r>
+        <w:rPr>
+          <w:rFonts w:ascii="Palatino Linotype" w:eastAsia="Times New Roman" w:hAnsi="Palatino Linotype" w:cs="Times New Roman"/>
+          <w:kern w:val="0"/>
+          <w:szCs w:val="20"/>
+          <w:lang w:eastAsia="fr-FR" w:bidi="ar-SA"/>
+        </w:rPr>
+        <w:t> » en entrant la commande suivante</w:t>
+      </w:r>
+    </w:p>
+    <w:p>
+      <w:pPr>
+        <w:pStyle w:val="Standard"/>
+        <w:spacing w:line="480" w:lineRule="auto"/>
+        <w:ind w:left="720"/>
+        <w:rPr>
+          <w:rFonts w:ascii="Courier" w:hAnsi="Courier"/>
+          <w:sz w:val="20"/>
+          <w:szCs w:val="20"/>
+          <w:lang w:val="en-US"/>
+        </w:rPr>
+      </w:pPr>
+      <w:r>
+        <w:rPr>
+          <w:rFonts w:ascii="Courier" w:hAnsi="Courier"/>
+          <w:sz w:val="20"/>
+          <w:szCs w:val="20"/>
+          <w:lang w:val="en-US"/>
+        </w:rPr>
+        <w:t>$</w:t>
+      </w:r>
+      <w:r>
+        <w:rPr>
+          <w:rFonts w:ascii="Courier" w:hAnsi="Courier"/>
+          <w:sz w:val="20"/>
+          <w:szCs w:val="20"/>
+          <w:lang w:val="en-US"/>
+        </w:rPr>
+        <w:t xml:space="preserve"> </w:t>
+      </w:r>
+      <w:r>
+        <w:rPr>
+          <w:rFonts w:ascii="Courier" w:hAnsi="Courier"/>
+          <w:sz w:val="20"/>
+          <w:szCs w:val="20"/>
+          <w:lang w:val="en-US"/>
+        </w:rPr>
+        <w:t xml:space="preserve">MACHINE=&lt;machine name&gt; </w:t>
+      </w:r>
+      <w:hyperlink r:id="rId21" w:history="1">
+        <w:r>
+          <w:rPr>
+            <w:rStyle w:val="Lienhypertexte"/>
+            <w:rFonts w:ascii="Courier" w:hAnsi="Courier"/>
+            <w:sz w:val="20"/>
+            <w:szCs w:val="20"/>
+            <w:lang w:val="en-US"/>
+          </w:rPr>
+          <w:t>DISTRO</w:t>
+        </w:r>
+      </w:hyperlink>
+      <w:r>
+        <w:rPr>
+          <w:rFonts w:ascii="Courier" w:hAnsi="Courier"/>
+          <w:sz w:val="20"/>
+          <w:szCs w:val="20"/>
+          <w:lang w:val="en-US"/>
+        </w:rPr>
+        <w:t>=&lt;distro name&gt;</w:t>
+      </w:r>
+      <w:r>
+        <w:rPr>
+          <w:rFonts w:ascii="Courier" w:hAnsi="Courier"/>
+          <w:sz w:val="20"/>
+          <w:szCs w:val="20"/>
+          <w:lang w:val="en-US"/>
+        </w:rPr>
+        <w:t xml:space="preserve"> </w:t>
+      </w:r>
+      <w:r>
+        <w:rPr>
+          <w:rFonts w:ascii="Courier" w:hAnsi="Courier"/>
+          <w:sz w:val="20"/>
+          <w:szCs w:val="20"/>
+          <w:lang w:val="en-US"/>
+        </w:rPr>
+        <w:t xml:space="preserve">source fsl-setup-release.sh -b &lt;build </w:t>
+      </w:r>
+      <w:proofErr w:type="spellStart"/>
+      <w:r>
+        <w:rPr>
+          <w:rFonts w:ascii="Courier" w:hAnsi="Courier"/>
+          <w:sz w:val="20"/>
+          <w:szCs w:val="20"/>
+          <w:lang w:val="en-US"/>
+        </w:rPr>
+        <w:t>dir</w:t>
+      </w:r>
+      <w:proofErr w:type="spellEnd"/>
+      <w:r>
+        <w:rPr>
+          <w:rFonts w:ascii="Courier" w:hAnsi="Courier"/>
+          <w:sz w:val="20"/>
+          <w:szCs w:val="20"/>
+          <w:lang w:val="en-US"/>
+        </w:rPr>
+        <w:t>&gt;</w:t>
+      </w:r>
+    </w:p>
+    <w:p>
+      <w:pPr>
+        <w:pStyle w:val="Standard"/>
+        <w:spacing w:line="480" w:lineRule="auto"/>
+        <w:ind w:left="720"/>
+        <w:rPr>
+          <w:rFonts w:ascii="Palatino Linotype" w:eastAsia="Times New Roman" w:hAnsi="Palatino Linotype" w:cs="Times New Roman"/>
+          <w:kern w:val="0"/>
+          <w:szCs w:val="20"/>
+          <w:lang w:eastAsia="fr-FR" w:bidi="ar-SA"/>
+        </w:rPr>
+      </w:pPr>
+      <w:r>
+        <w:rPr>
+          <w:rFonts w:ascii="Palatino Linotype" w:eastAsia="Times New Roman" w:hAnsi="Palatino Linotype" w:cs="Times New Roman"/>
+          <w:kern w:val="0"/>
+          <w:szCs w:val="20"/>
+          <w:lang w:eastAsia="fr-FR" w:bidi="ar-SA"/>
+        </w:rPr>
+        <w:t>Pour notre hardware c'est-à-dire « imx6dlsabresd »</w:t>
+      </w:r>
+    </w:p>
+    <w:p>
+      <w:pPr>
+        <w:pStyle w:val="Standard"/>
+        <w:spacing w:line="480" w:lineRule="auto"/>
+        <w:ind w:left="720"/>
+        <w:rPr>
+          <w:rFonts w:ascii="Courier" w:hAnsi="Courier"/>
+          <w:sz w:val="20"/>
+          <w:szCs w:val="20"/>
+          <w:lang w:val="en-US"/>
+        </w:rPr>
+      </w:pPr>
+      <w:r>
+        <w:rPr>
+          <w:rFonts w:ascii="Courier" w:hAnsi="Courier"/>
+          <w:sz w:val="20"/>
+          <w:szCs w:val="20"/>
+          <w:lang w:val="en-US"/>
+        </w:rPr>
+        <w:t xml:space="preserve">$ </w:t>
+      </w:r>
+      <w:r>
+        <w:rPr>
+          <w:rFonts w:ascii="Courier" w:hAnsi="Courier"/>
+          <w:sz w:val="20"/>
+          <w:szCs w:val="20"/>
+          <w:lang w:val="en-US"/>
+        </w:rPr>
+        <w:t>MACHINE=imx6dlsabresd DISTRO=fsl-imx-x11 source ./fsl-setup-release.sh -b build</w:t>
+      </w:r>
+    </w:p>
+    <w:p>
+      <w:pPr>
+        <w:pStyle w:val="Standard"/>
+        <w:numPr>
+          <w:ilvl w:val="0"/>
+          <w:numId w:val="28"/>
+        </w:numPr>
+        <w:spacing w:line="480" w:lineRule="auto"/>
+        <w:rPr>
+          <w:rFonts w:ascii="Courier" w:hAnsi="Courier"/>
+          <w:sz w:val="20"/>
+          <w:szCs w:val="20"/>
+          <w:lang w:val="en-US"/>
+        </w:rPr>
+      </w:pPr>
+      <w:bookmarkStart w:id="11" w:name="_GoBack"/>
+      <w:bookmarkEnd w:id="11"/>
+    </w:p>
+    <w:p>
+      <w:pPr>
+        <w:pStyle w:val="para1"/>
+        <w:spacing w:line="360" w:lineRule="auto"/>
+        <w:ind w:firstLine="720"/>
+        <w:rPr>
+          <w:lang w:val="en-US"/>
+        </w:rPr>
+      </w:pPr>
+    </w:p>
+    <w:p>
+      <w:pPr>
+        <w:pStyle w:val="Titre2"/>
+        <w:numPr>
+          <w:ilvl w:val="0"/>
+          <w:numId w:val="0"/>
+        </w:numPr>
+        <w:spacing w:line="360" w:lineRule="auto"/>
+      </w:pPr>
+      <w:bookmarkStart w:id="12" w:name="_Toc525117816"/>
+      <w:r>
+        <w:t>ENLEVEZ LES PAQUETS INUTILES DE LA CONSTRUCTION D'IMAGE</w:t>
+      </w:r>
+      <w:bookmarkEnd w:id="12"/>
     </w:p>
     <w:p>
       <w:pPr>
@@ -3417,6 +4932,103 @@
         <w:ind w:firstLine="720"/>
         <w:jc w:val="both"/>
       </w:pPr>
+      <w:r>
+        <w:t xml:space="preserve">Quand vous construisez l'image fournie par </w:t>
+      </w:r>
+      <w:proofErr w:type="spellStart"/>
+      <w:r>
+        <w:t>yocto</w:t>
+      </w:r>
+      <w:proofErr w:type="spellEnd"/>
+      <w:r>
+        <w:t>, nous obtenons tant de paquets installés par défaut</w:t>
+      </w:r>
+      <w:r>
+        <w:t xml:space="preserve"> m</w:t>
+      </w:r>
+      <w:r>
+        <w:t>ais dans beaucoup d'applications, nous n'avons pas besoin de tous ces paquets.</w:t>
+      </w:r>
+      <w:r>
+        <w:t xml:space="preserve"> </w:t>
+      </w:r>
+      <w:r>
+        <w:t>Ainsi</w:t>
+      </w:r>
+      <w:r>
+        <w:t xml:space="preserve"> d</w:t>
+      </w:r>
+      <w:r>
+        <w:t>ans ces cas, Nous pouvons enlever certains de paquets inutiles</w:t>
+      </w:r>
+      <w:r>
+        <w:t xml:space="preserve"> </w:t>
+      </w:r>
+      <w:r>
+        <w:t xml:space="preserve">pour réduire la taille de </w:t>
+      </w:r>
+      <w:r>
+        <w:t>« </w:t>
+      </w:r>
+      <w:proofErr w:type="spellStart"/>
+      <w:r>
+        <w:t>Rootfs</w:t>
+      </w:r>
+      <w:proofErr w:type="spellEnd"/>
+      <w:r>
+        <w:t> »</w:t>
+      </w:r>
+      <w:r>
+        <w:t>.</w:t>
+      </w:r>
+    </w:p>
+    <w:p>
+      <w:pPr>
+        <w:pStyle w:val="para1"/>
+        <w:spacing w:line="360" w:lineRule="auto"/>
+        <w:ind w:firstLine="720"/>
+        <w:jc w:val="both"/>
+      </w:pPr>
+    </w:p>
+    <w:p>
+      <w:pPr>
+        <w:pStyle w:val="para1"/>
+        <w:spacing w:line="360" w:lineRule="auto"/>
+        <w:ind w:firstLine="720"/>
+        <w:jc w:val="both"/>
+      </w:pPr>
+    </w:p>
+    <w:p>
+      <w:pPr>
+        <w:pStyle w:val="Paragraphedeliste"/>
+        <w:spacing w:line="360" w:lineRule="auto"/>
+        <w:jc w:val="both"/>
+      </w:pPr>
+    </w:p>
+    <w:p>
+      <w:pPr>
+        <w:spacing w:line="360" w:lineRule="auto"/>
+        <w:jc w:val="both"/>
+      </w:pPr>
+    </w:p>
+    <w:p>
+      <w:pPr>
+        <w:spacing w:line="360" w:lineRule="auto"/>
+        <w:jc w:val="both"/>
+      </w:pPr>
+    </w:p>
+    <w:p>
+      <w:pPr>
+        <w:pStyle w:val="para1"/>
+      </w:pPr>
+    </w:p>
+    <w:p>
+      <w:pPr>
+        <w:pStyle w:val="para1"/>
+        <w:spacing w:line="360" w:lineRule="auto"/>
+        <w:ind w:firstLine="720"/>
+        <w:jc w:val="both"/>
+      </w:pPr>
     </w:p>
     <w:p>
       <w:pPr>
@@ -3585,8 +5197,8 @@
     </w:p>
     <w:p/>
     <w:sectPr>
-      <w:headerReference w:type="default" r:id="rId21"/>
-      <w:footerReference w:type="default" r:id="rId22"/>
+      <w:headerReference w:type="default" r:id="rId22"/>
+      <w:footerReference w:type="default" r:id="rId23"/>
       <w:type w:val="continuous"/>
       <w:pgSz w:w="11879" w:h="16800"/>
       <w:pgMar w:top="720" w:right="720" w:bottom="720" w:left="720" w:header="142" w:footer="785" w:gutter="0"/>
@@ -4811,6 +6423,92 @@
     </w:lvl>
   </w:abstractNum>
   <w:abstractNum w:abstractNumId="8" w15:restartNumberingAfterBreak="0">
+    <w:nsid w:val="359A161E"/>
+    <w:multiLevelType w:val="hybridMultilevel"/>
+    <w:tmpl w:val="9118C224"/>
+    <w:lvl w:ilvl="0" w:tplc="040C000F">
+      <w:start w:val="1"/>
+      <w:numFmt w:val="decimal"/>
+      <w:lvlText w:val="%1."/>
+      <w:lvlJc w:val="left"/>
+      <w:pPr>
+        <w:ind w:left="720" w:hanging="360"/>
+      </w:pPr>
+    </w:lvl>
+    <w:lvl w:ilvl="1" w:tplc="040C0019" w:tentative="1">
+      <w:start w:val="1"/>
+      <w:numFmt w:val="lowerLetter"/>
+      <w:lvlText w:val="%2."/>
+      <w:lvlJc w:val="left"/>
+      <w:pPr>
+        <w:ind w:left="1440" w:hanging="360"/>
+      </w:pPr>
+    </w:lvl>
+    <w:lvl w:ilvl="2" w:tplc="040C001B" w:tentative="1">
+      <w:start w:val="1"/>
+      <w:numFmt w:val="lowerRoman"/>
+      <w:lvlText w:val="%3."/>
+      <w:lvlJc w:val="right"/>
+      <w:pPr>
+        <w:ind w:left="2160" w:hanging="180"/>
+      </w:pPr>
+    </w:lvl>
+    <w:lvl w:ilvl="3" w:tplc="040C000F" w:tentative="1">
+      <w:start w:val="1"/>
+      <w:numFmt w:val="decimal"/>
+      <w:lvlText w:val="%4."/>
+      <w:lvlJc w:val="left"/>
+      <w:pPr>
+        <w:ind w:left="2880" w:hanging="360"/>
+      </w:pPr>
+    </w:lvl>
+    <w:lvl w:ilvl="4" w:tplc="040C0019" w:tentative="1">
+      <w:start w:val="1"/>
+      <w:numFmt w:val="lowerLetter"/>
+      <w:lvlText w:val="%5."/>
+      <w:lvlJc w:val="left"/>
+      <w:pPr>
+        <w:ind w:left="3600" w:hanging="360"/>
+      </w:pPr>
+    </w:lvl>
+    <w:lvl w:ilvl="5" w:tplc="040C001B" w:tentative="1">
+      <w:start w:val="1"/>
+      <w:numFmt w:val="lowerRoman"/>
+      <w:lvlText w:val="%6."/>
+      <w:lvlJc w:val="right"/>
+      <w:pPr>
+        <w:ind w:left="4320" w:hanging="180"/>
+      </w:pPr>
+    </w:lvl>
+    <w:lvl w:ilvl="6" w:tplc="040C000F" w:tentative="1">
+      <w:start w:val="1"/>
+      <w:numFmt w:val="decimal"/>
+      <w:lvlText w:val="%7."/>
+      <w:lvlJc w:val="left"/>
+      <w:pPr>
+        <w:ind w:left="5040" w:hanging="360"/>
+      </w:pPr>
+    </w:lvl>
+    <w:lvl w:ilvl="7" w:tplc="040C0019" w:tentative="1">
+      <w:start w:val="1"/>
+      <w:numFmt w:val="lowerLetter"/>
+      <w:lvlText w:val="%8."/>
+      <w:lvlJc w:val="left"/>
+      <w:pPr>
+        <w:ind w:left="5760" w:hanging="360"/>
+      </w:pPr>
+    </w:lvl>
+    <w:lvl w:ilvl="8" w:tplc="040C001B" w:tentative="1">
+      <w:start w:val="1"/>
+      <w:numFmt w:val="lowerRoman"/>
+      <w:lvlText w:val="%9."/>
+      <w:lvlJc w:val="right"/>
+      <w:pPr>
+        <w:ind w:left="6480" w:hanging="180"/>
+      </w:pPr>
+    </w:lvl>
+  </w:abstractNum>
+  <w:abstractNum w:abstractNumId="9" w15:restartNumberingAfterBreak="0">
     <w:nsid w:val="35CC0083"/>
     <w:multiLevelType w:val="hybridMultilevel"/>
     <w:tmpl w:val="6804DA7E"/>
@@ -4923,7 +6621,7 @@
       </w:rPr>
     </w:lvl>
   </w:abstractNum>
-  <w:abstractNum w:abstractNumId="9" w15:restartNumberingAfterBreak="0">
+  <w:abstractNum w:abstractNumId="10" w15:restartNumberingAfterBreak="0">
     <w:nsid w:val="35FB224E"/>
     <w:multiLevelType w:val="multilevel"/>
     <w:tmpl w:val="740C916A"/>
@@ -5038,7 +6736,7 @@
       </w:pPr>
     </w:lvl>
   </w:abstractNum>
-  <w:abstractNum w:abstractNumId="10" w15:restartNumberingAfterBreak="0">
+  <w:abstractNum w:abstractNumId="11" w15:restartNumberingAfterBreak="0">
     <w:nsid w:val="448B5AFF"/>
     <w:multiLevelType w:val="hybridMultilevel"/>
     <w:tmpl w:val="4AE49F9C"/>
@@ -5151,7 +6849,179 @@
       </w:rPr>
     </w:lvl>
   </w:abstractNum>
-  <w:abstractNum w:abstractNumId="11" w15:restartNumberingAfterBreak="0">
+  <w:abstractNum w:abstractNumId="12" w15:restartNumberingAfterBreak="0">
+    <w:nsid w:val="46C70101"/>
+    <w:multiLevelType w:val="hybridMultilevel"/>
+    <w:tmpl w:val="B3C41504"/>
+    <w:lvl w:ilvl="0" w:tplc="040C000F">
+      <w:start w:val="1"/>
+      <w:numFmt w:val="decimal"/>
+      <w:lvlText w:val="%1."/>
+      <w:lvlJc w:val="left"/>
+      <w:pPr>
+        <w:ind w:left="720" w:hanging="360"/>
+      </w:pPr>
+    </w:lvl>
+    <w:lvl w:ilvl="1" w:tplc="040C0019" w:tentative="1">
+      <w:start w:val="1"/>
+      <w:numFmt w:val="lowerLetter"/>
+      <w:lvlText w:val="%2."/>
+      <w:lvlJc w:val="left"/>
+      <w:pPr>
+        <w:ind w:left="1440" w:hanging="360"/>
+      </w:pPr>
+    </w:lvl>
+    <w:lvl w:ilvl="2" w:tplc="040C001B" w:tentative="1">
+      <w:start w:val="1"/>
+      <w:numFmt w:val="lowerRoman"/>
+      <w:lvlText w:val="%3."/>
+      <w:lvlJc w:val="right"/>
+      <w:pPr>
+        <w:ind w:left="2160" w:hanging="180"/>
+      </w:pPr>
+    </w:lvl>
+    <w:lvl w:ilvl="3" w:tplc="040C000F" w:tentative="1">
+      <w:start w:val="1"/>
+      <w:numFmt w:val="decimal"/>
+      <w:lvlText w:val="%4."/>
+      <w:lvlJc w:val="left"/>
+      <w:pPr>
+        <w:ind w:left="2880" w:hanging="360"/>
+      </w:pPr>
+    </w:lvl>
+    <w:lvl w:ilvl="4" w:tplc="040C0019" w:tentative="1">
+      <w:start w:val="1"/>
+      <w:numFmt w:val="lowerLetter"/>
+      <w:lvlText w:val="%5."/>
+      <w:lvlJc w:val="left"/>
+      <w:pPr>
+        <w:ind w:left="3600" w:hanging="360"/>
+      </w:pPr>
+    </w:lvl>
+    <w:lvl w:ilvl="5" w:tplc="040C001B" w:tentative="1">
+      <w:start w:val="1"/>
+      <w:numFmt w:val="lowerRoman"/>
+      <w:lvlText w:val="%6."/>
+      <w:lvlJc w:val="right"/>
+      <w:pPr>
+        <w:ind w:left="4320" w:hanging="180"/>
+      </w:pPr>
+    </w:lvl>
+    <w:lvl w:ilvl="6" w:tplc="040C000F" w:tentative="1">
+      <w:start w:val="1"/>
+      <w:numFmt w:val="decimal"/>
+      <w:lvlText w:val="%7."/>
+      <w:lvlJc w:val="left"/>
+      <w:pPr>
+        <w:ind w:left="5040" w:hanging="360"/>
+      </w:pPr>
+    </w:lvl>
+    <w:lvl w:ilvl="7" w:tplc="040C0019" w:tentative="1">
+      <w:start w:val="1"/>
+      <w:numFmt w:val="lowerLetter"/>
+      <w:lvlText w:val="%8."/>
+      <w:lvlJc w:val="left"/>
+      <w:pPr>
+        <w:ind w:left="5760" w:hanging="360"/>
+      </w:pPr>
+    </w:lvl>
+    <w:lvl w:ilvl="8" w:tplc="040C001B" w:tentative="1">
+      <w:start w:val="1"/>
+      <w:numFmt w:val="lowerRoman"/>
+      <w:lvlText w:val="%9."/>
+      <w:lvlJc w:val="right"/>
+      <w:pPr>
+        <w:ind w:left="6480" w:hanging="180"/>
+      </w:pPr>
+    </w:lvl>
+  </w:abstractNum>
+  <w:abstractNum w:abstractNumId="13" w15:restartNumberingAfterBreak="0">
+    <w:nsid w:val="51D8230C"/>
+    <w:multiLevelType w:val="hybridMultilevel"/>
+    <w:tmpl w:val="374A8CDE"/>
+    <w:lvl w:ilvl="0" w:tplc="040C000F">
+      <w:start w:val="1"/>
+      <w:numFmt w:val="decimal"/>
+      <w:lvlText w:val="%1."/>
+      <w:lvlJc w:val="left"/>
+      <w:pPr>
+        <w:ind w:left="720" w:hanging="360"/>
+      </w:pPr>
+    </w:lvl>
+    <w:lvl w:ilvl="1" w:tplc="040C0019" w:tentative="1">
+      <w:start w:val="1"/>
+      <w:numFmt w:val="lowerLetter"/>
+      <w:lvlText w:val="%2."/>
+      <w:lvlJc w:val="left"/>
+      <w:pPr>
+        <w:ind w:left="1440" w:hanging="360"/>
+      </w:pPr>
+    </w:lvl>
+    <w:lvl w:ilvl="2" w:tplc="040C001B" w:tentative="1">
+      <w:start w:val="1"/>
+      <w:numFmt w:val="lowerRoman"/>
+      <w:lvlText w:val="%3."/>
+      <w:lvlJc w:val="right"/>
+      <w:pPr>
+        <w:ind w:left="2160" w:hanging="180"/>
+      </w:pPr>
+    </w:lvl>
+    <w:lvl w:ilvl="3" w:tplc="040C000F" w:tentative="1">
+      <w:start w:val="1"/>
+      <w:numFmt w:val="decimal"/>
+      <w:lvlText w:val="%4."/>
+      <w:lvlJc w:val="left"/>
+      <w:pPr>
+        <w:ind w:left="2880" w:hanging="360"/>
+      </w:pPr>
+    </w:lvl>
+    <w:lvl w:ilvl="4" w:tplc="040C0019" w:tentative="1">
+      <w:start w:val="1"/>
+      <w:numFmt w:val="lowerLetter"/>
+      <w:lvlText w:val="%5."/>
+      <w:lvlJc w:val="left"/>
+      <w:pPr>
+        <w:ind w:left="3600" w:hanging="360"/>
+      </w:pPr>
+    </w:lvl>
+    <w:lvl w:ilvl="5" w:tplc="040C001B" w:tentative="1">
+      <w:start w:val="1"/>
+      <w:numFmt w:val="lowerRoman"/>
+      <w:lvlText w:val="%6."/>
+      <w:lvlJc w:val="right"/>
+      <w:pPr>
+        <w:ind w:left="4320" w:hanging="180"/>
+      </w:pPr>
+    </w:lvl>
+    <w:lvl w:ilvl="6" w:tplc="040C000F" w:tentative="1">
+      <w:start w:val="1"/>
+      <w:numFmt w:val="decimal"/>
+      <w:lvlText w:val="%7."/>
+      <w:lvlJc w:val="left"/>
+      <w:pPr>
+        <w:ind w:left="5040" w:hanging="360"/>
+      </w:pPr>
+    </w:lvl>
+    <w:lvl w:ilvl="7" w:tplc="040C0019" w:tentative="1">
+      <w:start w:val="1"/>
+      <w:numFmt w:val="lowerLetter"/>
+      <w:lvlText w:val="%8."/>
+      <w:lvlJc w:val="left"/>
+      <w:pPr>
+        <w:ind w:left="5760" w:hanging="360"/>
+      </w:pPr>
+    </w:lvl>
+    <w:lvl w:ilvl="8" w:tplc="040C001B" w:tentative="1">
+      <w:start w:val="1"/>
+      <w:numFmt w:val="lowerRoman"/>
+      <w:lvlText w:val="%9."/>
+      <w:lvlJc w:val="right"/>
+      <w:pPr>
+        <w:ind w:left="6480" w:hanging="180"/>
+      </w:pPr>
+    </w:lvl>
+  </w:abstractNum>
+  <w:abstractNum w:abstractNumId="14" w15:restartNumberingAfterBreak="0">
     <w:nsid w:val="539E2BFE"/>
     <w:multiLevelType w:val="multilevel"/>
     <w:tmpl w:val="C3925628"/>
@@ -5300,7 +7170,179 @@
       </w:rPr>
     </w:lvl>
   </w:abstractNum>
-  <w:abstractNum w:abstractNumId="12" w15:restartNumberingAfterBreak="0">
+  <w:abstractNum w:abstractNumId="15" w15:restartNumberingAfterBreak="0">
+    <w:nsid w:val="53DD1C62"/>
+    <w:multiLevelType w:val="hybridMultilevel"/>
+    <w:tmpl w:val="1E004BCE"/>
+    <w:lvl w:ilvl="0" w:tplc="040C000F">
+      <w:start w:val="1"/>
+      <w:numFmt w:val="decimal"/>
+      <w:lvlText w:val="%1."/>
+      <w:lvlJc w:val="left"/>
+      <w:pPr>
+        <w:ind w:left="720" w:hanging="360"/>
+      </w:pPr>
+    </w:lvl>
+    <w:lvl w:ilvl="1" w:tplc="040C0019" w:tentative="1">
+      <w:start w:val="1"/>
+      <w:numFmt w:val="lowerLetter"/>
+      <w:lvlText w:val="%2."/>
+      <w:lvlJc w:val="left"/>
+      <w:pPr>
+        <w:ind w:left="1440" w:hanging="360"/>
+      </w:pPr>
+    </w:lvl>
+    <w:lvl w:ilvl="2" w:tplc="040C001B" w:tentative="1">
+      <w:start w:val="1"/>
+      <w:numFmt w:val="lowerRoman"/>
+      <w:lvlText w:val="%3."/>
+      <w:lvlJc w:val="right"/>
+      <w:pPr>
+        <w:ind w:left="2160" w:hanging="180"/>
+      </w:pPr>
+    </w:lvl>
+    <w:lvl w:ilvl="3" w:tplc="040C000F" w:tentative="1">
+      <w:start w:val="1"/>
+      <w:numFmt w:val="decimal"/>
+      <w:lvlText w:val="%4."/>
+      <w:lvlJc w:val="left"/>
+      <w:pPr>
+        <w:ind w:left="2880" w:hanging="360"/>
+      </w:pPr>
+    </w:lvl>
+    <w:lvl w:ilvl="4" w:tplc="040C0019" w:tentative="1">
+      <w:start w:val="1"/>
+      <w:numFmt w:val="lowerLetter"/>
+      <w:lvlText w:val="%5."/>
+      <w:lvlJc w:val="left"/>
+      <w:pPr>
+        <w:ind w:left="3600" w:hanging="360"/>
+      </w:pPr>
+    </w:lvl>
+    <w:lvl w:ilvl="5" w:tplc="040C001B" w:tentative="1">
+      <w:start w:val="1"/>
+      <w:numFmt w:val="lowerRoman"/>
+      <w:lvlText w:val="%6."/>
+      <w:lvlJc w:val="right"/>
+      <w:pPr>
+        <w:ind w:left="4320" w:hanging="180"/>
+      </w:pPr>
+    </w:lvl>
+    <w:lvl w:ilvl="6" w:tplc="040C000F" w:tentative="1">
+      <w:start w:val="1"/>
+      <w:numFmt w:val="decimal"/>
+      <w:lvlText w:val="%7."/>
+      <w:lvlJc w:val="left"/>
+      <w:pPr>
+        <w:ind w:left="5040" w:hanging="360"/>
+      </w:pPr>
+    </w:lvl>
+    <w:lvl w:ilvl="7" w:tplc="040C0019" w:tentative="1">
+      <w:start w:val="1"/>
+      <w:numFmt w:val="lowerLetter"/>
+      <w:lvlText w:val="%8."/>
+      <w:lvlJc w:val="left"/>
+      <w:pPr>
+        <w:ind w:left="5760" w:hanging="360"/>
+      </w:pPr>
+    </w:lvl>
+    <w:lvl w:ilvl="8" w:tplc="040C001B" w:tentative="1">
+      <w:start w:val="1"/>
+      <w:numFmt w:val="lowerRoman"/>
+      <w:lvlText w:val="%9."/>
+      <w:lvlJc w:val="right"/>
+      <w:pPr>
+        <w:ind w:left="6480" w:hanging="180"/>
+      </w:pPr>
+    </w:lvl>
+  </w:abstractNum>
+  <w:abstractNum w:abstractNumId="16" w15:restartNumberingAfterBreak="0">
+    <w:nsid w:val="59740915"/>
+    <w:multiLevelType w:val="hybridMultilevel"/>
+    <w:tmpl w:val="6360C0C4"/>
+    <w:lvl w:ilvl="0" w:tplc="040C000F">
+      <w:start w:val="1"/>
+      <w:numFmt w:val="decimal"/>
+      <w:lvlText w:val="%1."/>
+      <w:lvlJc w:val="left"/>
+      <w:pPr>
+        <w:ind w:left="709" w:hanging="360"/>
+      </w:pPr>
+    </w:lvl>
+    <w:lvl w:ilvl="1" w:tplc="040C0019" w:tentative="1">
+      <w:start w:val="1"/>
+      <w:numFmt w:val="lowerLetter"/>
+      <w:lvlText w:val="%2."/>
+      <w:lvlJc w:val="left"/>
+      <w:pPr>
+        <w:ind w:left="1429" w:hanging="360"/>
+      </w:pPr>
+    </w:lvl>
+    <w:lvl w:ilvl="2" w:tplc="040C001B" w:tentative="1">
+      <w:start w:val="1"/>
+      <w:numFmt w:val="lowerRoman"/>
+      <w:lvlText w:val="%3."/>
+      <w:lvlJc w:val="right"/>
+      <w:pPr>
+        <w:ind w:left="2149" w:hanging="180"/>
+      </w:pPr>
+    </w:lvl>
+    <w:lvl w:ilvl="3" w:tplc="040C000F" w:tentative="1">
+      <w:start w:val="1"/>
+      <w:numFmt w:val="decimal"/>
+      <w:lvlText w:val="%4."/>
+      <w:lvlJc w:val="left"/>
+      <w:pPr>
+        <w:ind w:left="2869" w:hanging="360"/>
+      </w:pPr>
+    </w:lvl>
+    <w:lvl w:ilvl="4" w:tplc="040C0019" w:tentative="1">
+      <w:start w:val="1"/>
+      <w:numFmt w:val="lowerLetter"/>
+      <w:lvlText w:val="%5."/>
+      <w:lvlJc w:val="left"/>
+      <w:pPr>
+        <w:ind w:left="3589" w:hanging="360"/>
+      </w:pPr>
+    </w:lvl>
+    <w:lvl w:ilvl="5" w:tplc="040C001B" w:tentative="1">
+      <w:start w:val="1"/>
+      <w:numFmt w:val="lowerRoman"/>
+      <w:lvlText w:val="%6."/>
+      <w:lvlJc w:val="right"/>
+      <w:pPr>
+        <w:ind w:left="4309" w:hanging="180"/>
+      </w:pPr>
+    </w:lvl>
+    <w:lvl w:ilvl="6" w:tplc="040C000F" w:tentative="1">
+      <w:start w:val="1"/>
+      <w:numFmt w:val="decimal"/>
+      <w:lvlText w:val="%7."/>
+      <w:lvlJc w:val="left"/>
+      <w:pPr>
+        <w:ind w:left="5029" w:hanging="360"/>
+      </w:pPr>
+    </w:lvl>
+    <w:lvl w:ilvl="7" w:tplc="040C0019" w:tentative="1">
+      <w:start w:val="1"/>
+      <w:numFmt w:val="lowerLetter"/>
+      <w:lvlText w:val="%8."/>
+      <w:lvlJc w:val="left"/>
+      <w:pPr>
+        <w:ind w:left="5749" w:hanging="360"/>
+      </w:pPr>
+    </w:lvl>
+    <w:lvl w:ilvl="8" w:tplc="040C001B" w:tentative="1">
+      <w:start w:val="1"/>
+      <w:numFmt w:val="lowerRoman"/>
+      <w:lvlText w:val="%9."/>
+      <w:lvlJc w:val="right"/>
+      <w:pPr>
+        <w:ind w:left="6469" w:hanging="180"/>
+      </w:pPr>
+    </w:lvl>
+  </w:abstractNum>
+  <w:abstractNum w:abstractNumId="17" w15:restartNumberingAfterBreak="0">
     <w:nsid w:val="59D21935"/>
     <w:multiLevelType w:val="hybridMultilevel"/>
     <w:tmpl w:val="5590F6FA"/>
@@ -5413,7 +7455,7 @@
       </w:rPr>
     </w:lvl>
   </w:abstractNum>
-  <w:abstractNum w:abstractNumId="13" w15:restartNumberingAfterBreak="0">
+  <w:abstractNum w:abstractNumId="18" w15:restartNumberingAfterBreak="0">
     <w:nsid w:val="59DD4DA8"/>
     <w:multiLevelType w:val="hybridMultilevel"/>
     <w:tmpl w:val="4CACE942"/>
@@ -5502,7 +7544,7 @@
       </w:pPr>
     </w:lvl>
   </w:abstractNum>
-  <w:abstractNum w:abstractNumId="14" w15:restartNumberingAfterBreak="0">
+  <w:abstractNum w:abstractNumId="19" w15:restartNumberingAfterBreak="0">
     <w:nsid w:val="602E11B7"/>
     <w:multiLevelType w:val="hybridMultilevel"/>
     <w:tmpl w:val="65D281A0"/>
@@ -5615,7 +7657,7 @@
       </w:rPr>
     </w:lvl>
   </w:abstractNum>
-  <w:abstractNum w:abstractNumId="15" w15:restartNumberingAfterBreak="0">
+  <w:abstractNum w:abstractNumId="20" w15:restartNumberingAfterBreak="0">
     <w:nsid w:val="62440C01"/>
     <w:multiLevelType w:val="hybridMultilevel"/>
     <w:tmpl w:val="4524F690"/>
@@ -5727,7 +7769,7 @@
       </w:rPr>
     </w:lvl>
   </w:abstractNum>
-  <w:abstractNum w:abstractNumId="16" w15:restartNumberingAfterBreak="0">
+  <w:abstractNum w:abstractNumId="21" w15:restartNumberingAfterBreak="0">
     <w:nsid w:val="62E77240"/>
     <w:multiLevelType w:val="hybridMultilevel"/>
     <w:tmpl w:val="6C5203C6"/>
@@ -5839,10 +7881,10 @@
       </w:rPr>
     </w:lvl>
   </w:abstractNum>
-  <w:abstractNum w:abstractNumId="17" w15:restartNumberingAfterBreak="0">
+  <w:abstractNum w:abstractNumId="22" w15:restartNumberingAfterBreak="0">
     <w:nsid w:val="70B403C3"/>
     <w:multiLevelType w:val="hybridMultilevel"/>
-    <w:tmpl w:val="DCC8635A"/>
+    <w:tmpl w:val="162E608A"/>
     <w:lvl w:ilvl="0" w:tplc="040C000F">
       <w:start w:val="1"/>
       <w:numFmt w:val="decimal"/>
@@ -5852,9 +7894,9 @@
         <w:ind w:left="709" w:hanging="360"/>
       </w:pPr>
     </w:lvl>
-    <w:lvl w:ilvl="1" w:tplc="040C0019" w:tentative="1">
-      <w:start w:val="1"/>
-      <w:numFmt w:val="lowerLetter"/>
+    <w:lvl w:ilvl="1" w:tplc="040C0015">
+      <w:start w:val="1"/>
+      <w:numFmt w:val="upperLetter"/>
       <w:lvlText w:val="%2."/>
       <w:lvlJc w:val="left"/>
       <w:pPr>
@@ -5925,7 +7967,7 @@
       </w:pPr>
     </w:lvl>
   </w:abstractNum>
-  <w:abstractNum w:abstractNumId="18" w15:restartNumberingAfterBreak="0">
+  <w:abstractNum w:abstractNumId="23" w15:restartNumberingAfterBreak="0">
     <w:nsid w:val="72EC0825"/>
     <w:multiLevelType w:val="hybridMultilevel"/>
     <w:tmpl w:val="3AD20EDA"/>
@@ -6038,7 +8080,7 @@
       </w:rPr>
     </w:lvl>
   </w:abstractNum>
-  <w:abstractNum w:abstractNumId="19" w15:restartNumberingAfterBreak="0">
+  <w:abstractNum w:abstractNumId="24" w15:restartNumberingAfterBreak="0">
     <w:nsid w:val="74204F23"/>
     <w:multiLevelType w:val="hybridMultilevel"/>
     <w:tmpl w:val="DE68D08A"/>
@@ -6151,7 +8193,7 @@
       </w:rPr>
     </w:lvl>
   </w:abstractNum>
-  <w:abstractNum w:abstractNumId="20" w15:restartNumberingAfterBreak="0">
+  <w:abstractNum w:abstractNumId="25" w15:restartNumberingAfterBreak="0">
     <w:nsid w:val="74773EA7"/>
     <w:multiLevelType w:val="hybridMultilevel"/>
     <w:tmpl w:val="5560B806"/>
@@ -6240,7 +8282,7 @@
       </w:pPr>
     </w:lvl>
   </w:abstractNum>
-  <w:abstractNum w:abstractNumId="21" w15:restartNumberingAfterBreak="0">
+  <w:abstractNum w:abstractNumId="26" w15:restartNumberingAfterBreak="0">
     <w:nsid w:val="79AB6715"/>
     <w:multiLevelType w:val="hybridMultilevel"/>
     <w:tmpl w:val="973670F2"/>
@@ -6353,7 +8395,7 @@
       </w:rPr>
     </w:lvl>
   </w:abstractNum>
-  <w:abstractNum w:abstractNumId="22" w15:restartNumberingAfterBreak="0">
+  <w:abstractNum w:abstractNumId="27" w15:restartNumberingAfterBreak="0">
     <w:nsid w:val="7E901B82"/>
     <w:multiLevelType w:val="hybridMultilevel"/>
     <w:tmpl w:val="5FE0AE26"/>
@@ -6466,7 +8508,7 @@
     </w:lvl>
   </w:abstractNum>
   <w:num w:numId="1">
-    <w:abstractNumId w:val="9"/>
+    <w:abstractNumId w:val="10"/>
   </w:num>
   <w:num w:numId="2">
     <w:abstractNumId w:val="0"/>
@@ -6475,10 +8517,10 @@
     <w:abstractNumId w:val="4"/>
   </w:num>
   <w:num w:numId="4">
-    <w:abstractNumId w:val="16"/>
+    <w:abstractNumId w:val="21"/>
   </w:num>
   <w:num w:numId="5">
-    <w:abstractNumId w:val="22"/>
+    <w:abstractNumId w:val="27"/>
   </w:num>
   <w:num w:numId="6">
     <w:abstractNumId w:val="5"/>
@@ -6490,37 +8532,37 @@
     <w:abstractNumId w:val="2"/>
   </w:num>
   <w:num w:numId="9">
-    <w:abstractNumId w:val="19"/>
+    <w:abstractNumId w:val="24"/>
   </w:num>
   <w:num w:numId="10">
-    <w:abstractNumId w:val="13"/>
+    <w:abstractNumId w:val="18"/>
   </w:num>
   <w:num w:numId="11">
+    <w:abstractNumId w:val="25"/>
+  </w:num>
+  <w:num w:numId="12">
+    <w:abstractNumId w:val="11"/>
+  </w:num>
+  <w:num w:numId="13">
+    <w:abstractNumId w:val="26"/>
+  </w:num>
+  <w:num w:numId="14">
+    <w:abstractNumId w:val="23"/>
+  </w:num>
+  <w:num w:numId="15">
     <w:abstractNumId w:val="20"/>
   </w:num>
-  <w:num w:numId="12">
-    <w:abstractNumId w:val="10"/>
-  </w:num>
-  <w:num w:numId="13">
-    <w:abstractNumId w:val="21"/>
-  </w:num>
-  <w:num w:numId="14">
-    <w:abstractNumId w:val="18"/>
-  </w:num>
-  <w:num w:numId="15">
-    <w:abstractNumId w:val="15"/>
-  </w:num>
   <w:num w:numId="16">
-    <w:abstractNumId w:val="11"/>
+    <w:abstractNumId w:val="14"/>
   </w:num>
   <w:num w:numId="17">
-    <w:abstractNumId w:val="12"/>
+    <w:abstractNumId w:val="17"/>
   </w:num>
   <w:num w:numId="18">
     <w:abstractNumId w:val="1"/>
   </w:num>
   <w:num w:numId="19">
-    <w:abstractNumId w:val="8"/>
+    <w:abstractNumId w:val="9"/>
   </w:num>
   <w:num w:numId="20">
     <w:abstractNumId w:val="6"/>
@@ -6529,10 +8571,25 @@
     <w:abstractNumId w:val="7"/>
   </w:num>
   <w:num w:numId="22">
-    <w:abstractNumId w:val="14"/>
+    <w:abstractNumId w:val="19"/>
   </w:num>
   <w:num w:numId="23">
-    <w:abstractNumId w:val="17"/>
+    <w:abstractNumId w:val="22"/>
+  </w:num>
+  <w:num w:numId="24">
+    <w:abstractNumId w:val="13"/>
+  </w:num>
+  <w:num w:numId="25">
+    <w:abstractNumId w:val="16"/>
+  </w:num>
+  <w:num w:numId="26">
+    <w:abstractNumId w:val="12"/>
+  </w:num>
+  <w:num w:numId="27">
+    <w:abstractNumId w:val="8"/>
+  </w:num>
+  <w:num w:numId="28">
+    <w:abstractNumId w:val="15"/>
   </w:num>
 </w:numbering>
 </file>
@@ -6978,13 +9035,14 @@
     <w:basedOn w:val="Normal"/>
     <w:next w:val="para1"/>
     <w:qFormat/>
+    <w:rsid w:val="001C3C5C"/>
     <w:pPr>
       <w:spacing w:before="40"/>
       <w:ind w:left="340" w:hanging="170"/>
       <w:outlineLvl w:val="2"/>
     </w:pPr>
     <w:rPr>
-      <w:sz w:val="20"/>
+      <w:b/>
     </w:rPr>
   </w:style>
   <w:style w:type="paragraph" w:styleId="Titre4">
@@ -7395,6 +9453,17 @@
       <w:szCs w:val="32"/>
     </w:rPr>
   </w:style>
+  <w:style w:type="paragraph" w:styleId="Paragraphedeliste">
+    <w:name w:val="List Paragraph"/>
+    <w:basedOn w:val="Normal"/>
+    <w:uiPriority w:val="72"/>
+    <w:qFormat/>
+    <w:rsid w:val="00621A81"/>
+    <w:pPr>
+      <w:ind w:left="720"/>
+      <w:contextualSpacing/>
+    </w:pPr>
+  </w:style>
 </w:styles>
 </file>
 
@@ -7698,7 +9767,7 @@
 </file>
 
 <file path=customXml/itemProps1.xml><?xml version="1.0" encoding="utf-8"?>
-<ds:datastoreItem xmlns:ds="http://schemas.openxmlformats.org/officeDocument/2006/customXml" ds:itemID="{1A9ACF19-302C-434B-8EA2-BCAE008260E6}">
+<ds:datastoreItem xmlns:ds="http://schemas.openxmlformats.org/officeDocument/2006/customXml" ds:itemID="{BB28CEA4-2E33-4073-9D62-8B7087FFD5F6}">
   <ds:schemaRefs>
     <ds:schemaRef ds:uri="http://schemas.openxmlformats.org/officeDocument/2006/bibliography"/>
   </ds:schemaRefs>

</xml_diff>

<commit_message>
Explained how to add yocto layer
</commit_message>
<xml_diff>
--- a/YOCTO_TUTORIAL.docx
+++ b/YOCTO_TUTORIAL.docx
@@ -631,10 +631,10 @@
             <w:tabs>
               <w:tab w:val="clear" w:pos="7797"/>
               <w:tab w:val="clear" w:pos="8080"/>
-              <w:tab w:val="left" w:leader="dot" w:pos="9639"/>
-              <w:tab w:val="right" w:pos="9923"/>
+              <w:tab w:val="left" w:leader="dot" w:pos="9923"/>
+              <w:tab w:val="right" w:pos="10206"/>
             </w:tabs>
-            <w:ind w:left="284" w:right="516"/>
+            <w:ind w:right="233" w:hanging="851"/>
             <w:rPr>
               <w:rFonts w:asciiTheme="minorHAnsi" w:eastAsiaTheme="minorEastAsia" w:hAnsiTheme="minorHAnsi" w:cstheme="minorBidi"/>
               <w:b/>
@@ -665,7 +665,7 @@
             </w:rPr>
             <w:fldChar w:fldCharType="separate"/>
           </w:r>
-          <w:hyperlink w:anchor="_Toc525220781" w:history="1">
+          <w:hyperlink w:anchor="_Toc525225902" w:history="1">
             <w:r>
               <w:rPr>
                 <w:rStyle w:val="Lienhypertexte"/>
@@ -696,7 +696,7 @@
                 <w:noProof/>
                 <w:webHidden/>
               </w:rPr>
-              <w:instrText xml:space="preserve"> PAGEREF _Toc525220781 \h </w:instrText>
+              <w:instrText xml:space="preserve"> PAGEREF _Toc525225902 \h </w:instrText>
             </w:r>
             <w:r>
               <w:rPr>
@@ -737,10 +737,10 @@
             <w:tabs>
               <w:tab w:val="clear" w:pos="7797"/>
               <w:tab w:val="clear" w:pos="8080"/>
-              <w:tab w:val="left" w:leader="dot" w:pos="9639"/>
-              <w:tab w:val="right" w:pos="9923"/>
+              <w:tab w:val="left" w:leader="dot" w:pos="9923"/>
+              <w:tab w:val="right" w:pos="10206"/>
             </w:tabs>
-            <w:ind w:left="284" w:right="516" w:firstLine="425"/>
+            <w:ind w:right="233" w:hanging="851"/>
             <w:rPr>
               <w:rFonts w:asciiTheme="minorHAnsi" w:eastAsiaTheme="minorEastAsia" w:hAnsiTheme="minorHAnsi" w:cstheme="minorBidi"/>
               <w:noProof/>
@@ -748,7 +748,7 @@
               <w:szCs w:val="22"/>
             </w:rPr>
           </w:pPr>
-          <w:hyperlink w:anchor="_Toc525220782" w:history="1">
+          <w:hyperlink w:anchor="_Toc525225903" w:history="1">
             <w:r>
               <w:rPr>
                 <w:rStyle w:val="Lienhypertexte"/>
@@ -775,7 +775,7 @@
                 <w:noProof/>
                 <w:webHidden/>
               </w:rPr>
-              <w:instrText xml:space="preserve"> PAGEREF _Toc525220782 \h </w:instrText>
+              <w:instrText xml:space="preserve"> PAGEREF _Toc525225903 \h </w:instrText>
             </w:r>
             <w:r>
               <w:rPr>
@@ -812,10 +812,10 @@
             <w:tabs>
               <w:tab w:val="clear" w:pos="7797"/>
               <w:tab w:val="clear" w:pos="8080"/>
-              <w:tab w:val="left" w:leader="dot" w:pos="9639"/>
-              <w:tab w:val="right" w:pos="9923"/>
+              <w:tab w:val="left" w:leader="dot" w:pos="9923"/>
+              <w:tab w:val="right" w:pos="10206"/>
             </w:tabs>
-            <w:ind w:left="284" w:right="516" w:firstLine="425"/>
+            <w:ind w:right="233" w:hanging="851"/>
             <w:rPr>
               <w:rFonts w:asciiTheme="minorHAnsi" w:eastAsiaTheme="minorEastAsia" w:hAnsiTheme="minorHAnsi" w:cstheme="minorBidi"/>
               <w:noProof/>
@@ -823,7 +823,7 @@
               <w:szCs w:val="22"/>
             </w:rPr>
           </w:pPr>
-          <w:hyperlink w:anchor="_Toc525220783" w:history="1">
+          <w:hyperlink w:anchor="_Toc525225904" w:history="1">
             <w:r>
               <w:rPr>
                 <w:rStyle w:val="Lienhypertexte"/>
@@ -850,7 +850,7 @@
                 <w:noProof/>
                 <w:webHidden/>
               </w:rPr>
-              <w:instrText xml:space="preserve"> PAGEREF _Toc525220783 \h </w:instrText>
+              <w:instrText xml:space="preserve"> PAGEREF _Toc525225904 \h </w:instrText>
             </w:r>
             <w:r>
               <w:rPr>
@@ -887,10 +887,10 @@
             <w:tabs>
               <w:tab w:val="clear" w:pos="7797"/>
               <w:tab w:val="clear" w:pos="8080"/>
-              <w:tab w:val="left" w:leader="dot" w:pos="9639"/>
-              <w:tab w:val="right" w:pos="9923"/>
+              <w:tab w:val="left" w:leader="dot" w:pos="9923"/>
+              <w:tab w:val="right" w:pos="10206"/>
             </w:tabs>
-            <w:ind w:left="284" w:right="516" w:firstLine="425"/>
+            <w:ind w:right="233" w:hanging="851"/>
             <w:rPr>
               <w:rFonts w:asciiTheme="minorHAnsi" w:eastAsiaTheme="minorEastAsia" w:hAnsiTheme="minorHAnsi" w:cstheme="minorBidi"/>
               <w:noProof/>
@@ -898,7 +898,7 @@
               <w:szCs w:val="22"/>
             </w:rPr>
           </w:pPr>
-          <w:hyperlink w:anchor="_Toc525220784" w:history="1">
+          <w:hyperlink w:anchor="_Toc525225905" w:history="1">
             <w:r>
               <w:rPr>
                 <w:rStyle w:val="Lienhypertexte"/>
@@ -925,7 +925,7 @@
                 <w:noProof/>
                 <w:webHidden/>
               </w:rPr>
-              <w:instrText xml:space="preserve"> PAGEREF _Toc525220784 \h </w:instrText>
+              <w:instrText xml:space="preserve"> PAGEREF _Toc525225905 \h </w:instrText>
             </w:r>
             <w:r>
               <w:rPr>
@@ -962,10 +962,10 @@
             <w:tabs>
               <w:tab w:val="clear" w:pos="7797"/>
               <w:tab w:val="clear" w:pos="8080"/>
-              <w:tab w:val="left" w:leader="dot" w:pos="9639"/>
-              <w:tab w:val="right" w:pos="9923"/>
+              <w:tab w:val="left" w:leader="dot" w:pos="9923"/>
+              <w:tab w:val="right" w:pos="10206"/>
             </w:tabs>
-            <w:ind w:left="284" w:right="516"/>
+            <w:ind w:right="233" w:hanging="851"/>
             <w:rPr>
               <w:rFonts w:asciiTheme="minorHAnsi" w:eastAsiaTheme="minorEastAsia" w:hAnsiTheme="minorHAnsi" w:cstheme="minorBidi"/>
               <w:b/>
@@ -975,7 +975,7 @@
               <w:szCs w:val="22"/>
             </w:rPr>
           </w:pPr>
-          <w:hyperlink w:anchor="_Toc525220785" w:history="1">
+          <w:hyperlink w:anchor="_Toc525225906" w:history="1">
             <w:r>
               <w:rPr>
                 <w:rStyle w:val="Lienhypertexte"/>
@@ -1006,7 +1006,7 @@
                 <w:noProof/>
                 <w:webHidden/>
               </w:rPr>
-              <w:instrText xml:space="preserve"> PAGEREF _Toc525220785 \h </w:instrText>
+              <w:instrText xml:space="preserve"> PAGEREF _Toc525225906 \h </w:instrText>
             </w:r>
             <w:r>
               <w:rPr>
@@ -1029,7 +1029,7 @@
                 <w:noProof/>
                 <w:webHidden/>
               </w:rPr>
-              <w:t>4</w:t>
+              <w:t>5</w:t>
             </w:r>
             <w:r>
               <w:rPr>
@@ -1047,10 +1047,10 @@
             <w:tabs>
               <w:tab w:val="clear" w:pos="7797"/>
               <w:tab w:val="clear" w:pos="8080"/>
-              <w:tab w:val="left" w:leader="dot" w:pos="9639"/>
-              <w:tab w:val="right" w:pos="9923"/>
+              <w:tab w:val="left" w:leader="dot" w:pos="9923"/>
+              <w:tab w:val="right" w:pos="10206"/>
             </w:tabs>
-            <w:ind w:left="284" w:right="516"/>
+            <w:ind w:right="233" w:hanging="851"/>
             <w:rPr>
               <w:rFonts w:asciiTheme="minorHAnsi" w:eastAsiaTheme="minorEastAsia" w:hAnsiTheme="minorHAnsi" w:cstheme="minorBidi"/>
               <w:b/>
@@ -1060,7 +1060,7 @@
               <w:szCs w:val="22"/>
             </w:rPr>
           </w:pPr>
-          <w:hyperlink w:anchor="_Toc525220786" w:history="1">
+          <w:hyperlink w:anchor="_Toc525225907" w:history="1">
             <w:r>
               <w:rPr>
                 <w:rStyle w:val="Lienhypertexte"/>
@@ -1091,7 +1091,7 @@
                 <w:noProof/>
                 <w:webHidden/>
               </w:rPr>
-              <w:instrText xml:space="preserve"> PAGEREF _Toc525220786 \h </w:instrText>
+              <w:instrText xml:space="preserve"> PAGEREF _Toc525225907 \h </w:instrText>
             </w:r>
             <w:r>
               <w:rPr>
@@ -1132,10 +1132,10 @@
             <w:tabs>
               <w:tab w:val="clear" w:pos="7797"/>
               <w:tab w:val="clear" w:pos="8080"/>
-              <w:tab w:val="left" w:leader="dot" w:pos="9639"/>
-              <w:tab w:val="right" w:pos="9923"/>
+              <w:tab w:val="left" w:leader="dot" w:pos="9923"/>
+              <w:tab w:val="right" w:pos="10206"/>
             </w:tabs>
-            <w:ind w:left="284" w:right="516" w:firstLine="425"/>
+            <w:ind w:right="233" w:hanging="851"/>
             <w:rPr>
               <w:rFonts w:asciiTheme="minorHAnsi" w:eastAsiaTheme="minorEastAsia" w:hAnsiTheme="minorHAnsi" w:cstheme="minorBidi"/>
               <w:noProof/>
@@ -1143,7 +1143,7 @@
               <w:szCs w:val="22"/>
             </w:rPr>
           </w:pPr>
-          <w:hyperlink w:anchor="_Toc525220787" w:history="1">
+          <w:hyperlink w:anchor="_Toc525225908" w:history="1">
             <w:r>
               <w:rPr>
                 <w:rStyle w:val="Lienhypertexte"/>
@@ -1170,7 +1170,7 @@
                 <w:noProof/>
                 <w:webHidden/>
               </w:rPr>
-              <w:instrText xml:space="preserve"> PAGEREF _Toc525220787 \h </w:instrText>
+              <w:instrText xml:space="preserve"> PAGEREF _Toc525225908 \h </w:instrText>
             </w:r>
             <w:r>
               <w:rPr>
@@ -1207,10 +1207,10 @@
             <w:tabs>
               <w:tab w:val="clear" w:pos="7797"/>
               <w:tab w:val="clear" w:pos="8080"/>
-              <w:tab w:val="left" w:leader="dot" w:pos="9639"/>
-              <w:tab w:val="right" w:pos="9923"/>
+              <w:tab w:val="left" w:leader="dot" w:pos="9923"/>
+              <w:tab w:val="right" w:pos="10206"/>
             </w:tabs>
-            <w:ind w:left="284" w:right="516" w:firstLine="425"/>
+            <w:ind w:right="233" w:hanging="851"/>
             <w:rPr>
               <w:rFonts w:asciiTheme="minorHAnsi" w:eastAsiaTheme="minorEastAsia" w:hAnsiTheme="minorHAnsi" w:cstheme="minorBidi"/>
               <w:noProof/>
@@ -1218,7 +1218,7 @@
               <w:szCs w:val="22"/>
             </w:rPr>
           </w:pPr>
-          <w:hyperlink w:anchor="_Toc525220788" w:history="1">
+          <w:hyperlink w:anchor="_Toc525225909" w:history="1">
             <w:r>
               <w:rPr>
                 <w:rStyle w:val="Lienhypertexte"/>
@@ -1245,7 +1245,7 @@
                 <w:noProof/>
                 <w:webHidden/>
               </w:rPr>
-              <w:instrText xml:space="preserve"> PAGEREF _Toc525220788 \h </w:instrText>
+              <w:instrText xml:space="preserve"> PAGEREF _Toc525225909 \h </w:instrText>
             </w:r>
             <w:r>
               <w:rPr>
@@ -1282,10 +1282,10 @@
             <w:tabs>
               <w:tab w:val="clear" w:pos="7797"/>
               <w:tab w:val="clear" w:pos="8080"/>
-              <w:tab w:val="left" w:leader="dot" w:pos="9639"/>
-              <w:tab w:val="right" w:pos="9923"/>
+              <w:tab w:val="left" w:leader="dot" w:pos="9923"/>
+              <w:tab w:val="right" w:pos="10206"/>
             </w:tabs>
-            <w:ind w:left="284" w:right="516" w:firstLine="425"/>
+            <w:ind w:right="233" w:hanging="851"/>
             <w:rPr>
               <w:rFonts w:asciiTheme="minorHAnsi" w:eastAsiaTheme="minorEastAsia" w:hAnsiTheme="minorHAnsi" w:cstheme="minorBidi"/>
               <w:noProof/>
@@ -1293,7 +1293,7 @@
               <w:szCs w:val="22"/>
             </w:rPr>
           </w:pPr>
-          <w:hyperlink w:anchor="_Toc525220789" w:history="1">
+          <w:hyperlink w:anchor="_Toc525225910" w:history="1">
             <w:r>
               <w:rPr>
                 <w:rStyle w:val="Lienhypertexte"/>
@@ -1320,82 +1320,7 @@
                 <w:noProof/>
                 <w:webHidden/>
               </w:rPr>
-              <w:instrText xml:space="preserve"> PAGEREF _Toc525220789 \h </w:instrText>
-            </w:r>
-            <w:r>
-              <w:rPr>
-                <w:noProof/>
-                <w:webHidden/>
-              </w:rPr>
-            </w:r>
-            <w:r>
-              <w:rPr>
-                <w:noProof/>
-                <w:webHidden/>
-              </w:rPr>
-              <w:fldChar w:fldCharType="separate"/>
-            </w:r>
-            <w:r>
-              <w:rPr>
-                <w:noProof/>
-                <w:webHidden/>
-              </w:rPr>
-              <w:t>6</w:t>
-            </w:r>
-            <w:r>
-              <w:rPr>
-                <w:noProof/>
-                <w:webHidden/>
-              </w:rPr>
-              <w:fldChar w:fldCharType="end"/>
-            </w:r>
-          </w:hyperlink>
-        </w:p>
-        <w:p>
-          <w:pPr>
-            <w:pStyle w:val="TM2"/>
-            <w:tabs>
-              <w:tab w:val="clear" w:pos="7797"/>
-              <w:tab w:val="clear" w:pos="8080"/>
-              <w:tab w:val="left" w:leader="dot" w:pos="9639"/>
-              <w:tab w:val="right" w:pos="9923"/>
-            </w:tabs>
-            <w:ind w:left="284" w:right="516" w:firstLine="425"/>
-            <w:rPr>
-              <w:rFonts w:asciiTheme="minorHAnsi" w:eastAsiaTheme="minorEastAsia" w:hAnsiTheme="minorHAnsi" w:cstheme="minorBidi"/>
-              <w:noProof/>
-              <w:sz w:val="22"/>
-              <w:szCs w:val="22"/>
-            </w:rPr>
-          </w:pPr>
-          <w:hyperlink w:anchor="_Toc525220790" w:history="1">
-            <w:r>
-              <w:rPr>
-                <w:rStyle w:val="Lienhypertexte"/>
-                <w:noProof/>
-              </w:rPr>
-              <w:t>CONSTRUIRE UNE IMAGE MINIMALE</w:t>
-            </w:r>
-            <w:r>
-              <w:rPr>
-                <w:noProof/>
-                <w:webHidden/>
-              </w:rPr>
-              <w:tab/>
-            </w:r>
-            <w:r>
-              <w:rPr>
-                <w:noProof/>
-                <w:webHidden/>
-              </w:rPr>
-              <w:fldChar w:fldCharType="begin"/>
-            </w:r>
-            <w:r>
-              <w:rPr>
-                <w:noProof/>
-                <w:webHidden/>
-              </w:rPr>
-              <w:instrText xml:space="preserve"> PAGEREF _Toc525220790 \h </w:instrText>
+              <w:instrText xml:space="preserve"> PAGEREF _Toc525225910 \h </w:instrText>
             </w:r>
             <w:r>
               <w:rPr>
@@ -1428,15 +1353,327 @@
         </w:p>
         <w:p>
           <w:pPr>
+            <w:pStyle w:val="TM2"/>
+            <w:tabs>
+              <w:tab w:val="clear" w:pos="7797"/>
+              <w:tab w:val="clear" w:pos="8080"/>
+              <w:tab w:val="left" w:leader="dot" w:pos="9923"/>
+              <w:tab w:val="right" w:pos="10206"/>
+            </w:tabs>
+            <w:ind w:right="233" w:hanging="851"/>
+            <w:rPr>
+              <w:rFonts w:asciiTheme="minorHAnsi" w:eastAsiaTheme="minorEastAsia" w:hAnsiTheme="minorHAnsi" w:cstheme="minorBidi"/>
+              <w:noProof/>
+              <w:sz w:val="22"/>
+              <w:szCs w:val="22"/>
+            </w:rPr>
+          </w:pPr>
+          <w:hyperlink w:anchor="_Toc525225911" w:history="1">
+            <w:r>
+              <w:rPr>
+                <w:rStyle w:val="Lienhypertexte"/>
+                <w:noProof/>
+              </w:rPr>
+              <w:t>CONSTRUIRE UNE IMAGE MINIMALE</w:t>
+            </w:r>
+            <w:r>
+              <w:rPr>
+                <w:noProof/>
+                <w:webHidden/>
+              </w:rPr>
+              <w:tab/>
+            </w:r>
+            <w:r>
+              <w:rPr>
+                <w:noProof/>
+                <w:webHidden/>
+              </w:rPr>
+              <w:fldChar w:fldCharType="begin"/>
+            </w:r>
+            <w:r>
+              <w:rPr>
+                <w:noProof/>
+                <w:webHidden/>
+              </w:rPr>
+              <w:instrText xml:space="preserve"> PAGEREF _Toc525225911 \h </w:instrText>
+            </w:r>
+            <w:r>
+              <w:rPr>
+                <w:noProof/>
+                <w:webHidden/>
+              </w:rPr>
+            </w:r>
+            <w:r>
+              <w:rPr>
+                <w:noProof/>
+                <w:webHidden/>
+              </w:rPr>
+              <w:fldChar w:fldCharType="separate"/>
+            </w:r>
+            <w:r>
+              <w:rPr>
+                <w:noProof/>
+                <w:webHidden/>
+              </w:rPr>
+              <w:t>7</w:t>
+            </w:r>
+            <w:r>
+              <w:rPr>
+                <w:noProof/>
+                <w:webHidden/>
+              </w:rPr>
+              <w:fldChar w:fldCharType="end"/>
+            </w:r>
+          </w:hyperlink>
+        </w:p>
+        <w:p>
+          <w:pPr>
+            <w:pStyle w:val="TM1"/>
+            <w:tabs>
+              <w:tab w:val="clear" w:pos="7797"/>
+              <w:tab w:val="clear" w:pos="8080"/>
+              <w:tab w:val="left" w:leader="dot" w:pos="9923"/>
+              <w:tab w:val="right" w:pos="10206"/>
+            </w:tabs>
+            <w:ind w:right="233" w:hanging="851"/>
+            <w:rPr>
+              <w:rFonts w:asciiTheme="minorHAnsi" w:eastAsiaTheme="minorEastAsia" w:hAnsiTheme="minorHAnsi" w:cstheme="minorBidi"/>
+              <w:b/>
+              <w:caps w:val="0"/>
+              <w:noProof/>
+              <w:sz w:val="22"/>
+              <w:szCs w:val="22"/>
+            </w:rPr>
+          </w:pPr>
+          <w:hyperlink w:anchor="_Toc525225912" w:history="1">
+            <w:r>
+              <w:rPr>
+                <w:rStyle w:val="Lienhypertexte"/>
+                <w:b/>
+                <w:noProof/>
+              </w:rPr>
+              <w:t>LES CONCEPTS SUPPLÉMENTAIRES POUR SAVOIR</w:t>
+            </w:r>
+            <w:r>
+              <w:rPr>
+                <w:b/>
+                <w:noProof/>
+                <w:webHidden/>
+              </w:rPr>
+              <w:tab/>
+            </w:r>
+            <w:r>
+              <w:rPr>
+                <w:b/>
+                <w:noProof/>
+                <w:webHidden/>
+              </w:rPr>
+              <w:fldChar w:fldCharType="begin"/>
+            </w:r>
+            <w:r>
+              <w:rPr>
+                <w:b/>
+                <w:noProof/>
+                <w:webHidden/>
+              </w:rPr>
+              <w:instrText xml:space="preserve"> PAGEREF _Toc525225912 \h </w:instrText>
+            </w:r>
+            <w:r>
+              <w:rPr>
+                <w:b/>
+                <w:noProof/>
+                <w:webHidden/>
+              </w:rPr>
+            </w:r>
+            <w:r>
+              <w:rPr>
+                <w:b/>
+                <w:noProof/>
+                <w:webHidden/>
+              </w:rPr>
+              <w:fldChar w:fldCharType="separate"/>
+            </w:r>
+            <w:r>
+              <w:rPr>
+                <w:b/>
+                <w:noProof/>
+                <w:webHidden/>
+              </w:rPr>
+              <w:t>9</w:t>
+            </w:r>
+            <w:r>
+              <w:rPr>
+                <w:b/>
+                <w:noProof/>
+                <w:webHidden/>
+              </w:rPr>
+              <w:fldChar w:fldCharType="end"/>
+            </w:r>
+          </w:hyperlink>
+        </w:p>
+        <w:p>
+          <w:pPr>
+            <w:pStyle w:val="TM2"/>
+            <w:tabs>
+              <w:tab w:val="clear" w:pos="7797"/>
+              <w:tab w:val="clear" w:pos="8080"/>
+              <w:tab w:val="left" w:leader="dot" w:pos="9923"/>
+              <w:tab w:val="right" w:pos="10206"/>
+            </w:tabs>
+            <w:ind w:right="233" w:hanging="851"/>
+            <w:rPr>
+              <w:rFonts w:asciiTheme="minorHAnsi" w:eastAsiaTheme="minorEastAsia" w:hAnsiTheme="minorHAnsi" w:cstheme="minorBidi"/>
+              <w:noProof/>
+              <w:sz w:val="22"/>
+              <w:szCs w:val="22"/>
+            </w:rPr>
+          </w:pPr>
+          <w:hyperlink w:anchor="_Toc525225913" w:history="1">
+            <w:r>
+              <w:rPr>
+                <w:rStyle w:val="Lienhypertexte"/>
+                <w:noProof/>
+              </w:rPr>
+              <w:t>CRÉER ET AJOUTER UNE COUCHE DE YOCTO PERSONNALISÉE</w:t>
+            </w:r>
+            <w:r>
+              <w:rPr>
+                <w:noProof/>
+                <w:webHidden/>
+              </w:rPr>
+              <w:tab/>
+            </w:r>
+            <w:r>
+              <w:rPr>
+                <w:noProof/>
+                <w:webHidden/>
+              </w:rPr>
+              <w:fldChar w:fldCharType="begin"/>
+            </w:r>
+            <w:r>
+              <w:rPr>
+                <w:noProof/>
+                <w:webHidden/>
+              </w:rPr>
+              <w:instrText xml:space="preserve"> PAGEREF _Toc525225913 \h </w:instrText>
+            </w:r>
+            <w:r>
+              <w:rPr>
+                <w:noProof/>
+                <w:webHidden/>
+              </w:rPr>
+            </w:r>
+            <w:r>
+              <w:rPr>
+                <w:noProof/>
+                <w:webHidden/>
+              </w:rPr>
+              <w:fldChar w:fldCharType="separate"/>
+            </w:r>
+            <w:r>
+              <w:rPr>
+                <w:noProof/>
+                <w:webHidden/>
+              </w:rPr>
+              <w:t>9</w:t>
+            </w:r>
+            <w:r>
+              <w:rPr>
+                <w:noProof/>
+                <w:webHidden/>
+              </w:rPr>
+              <w:fldChar w:fldCharType="end"/>
+            </w:r>
+          </w:hyperlink>
+        </w:p>
+        <w:p>
+          <w:pPr>
+            <w:pStyle w:val="TM2"/>
+            <w:tabs>
+              <w:tab w:val="clear" w:pos="7797"/>
+              <w:tab w:val="clear" w:pos="8080"/>
+              <w:tab w:val="left" w:leader="dot" w:pos="9923"/>
+              <w:tab w:val="right" w:pos="10206"/>
+            </w:tabs>
+            <w:ind w:right="233" w:hanging="851"/>
+            <w:rPr>
+              <w:rFonts w:asciiTheme="minorHAnsi" w:eastAsiaTheme="minorEastAsia" w:hAnsiTheme="minorHAnsi" w:cstheme="minorBidi"/>
+              <w:noProof/>
+              <w:sz w:val="22"/>
+              <w:szCs w:val="22"/>
+            </w:rPr>
+          </w:pPr>
+          <w:hyperlink w:anchor="_Toc525225914" w:history="1">
+            <w:r>
+              <w:rPr>
+                <w:rStyle w:val="Lienhypertexte"/>
+                <w:noProof/>
+              </w:rPr>
+              <w:t>ENLEVEZ LES PAQUETS INUTILES DE LA CONSTRUCTION D'IMAGE</w:t>
+            </w:r>
+            <w:r>
+              <w:rPr>
+                <w:noProof/>
+                <w:webHidden/>
+              </w:rPr>
+              <w:tab/>
+            </w:r>
+            <w:r>
+              <w:rPr>
+                <w:noProof/>
+                <w:webHidden/>
+              </w:rPr>
+              <w:fldChar w:fldCharType="begin"/>
+            </w:r>
+            <w:r>
+              <w:rPr>
+                <w:noProof/>
+                <w:webHidden/>
+              </w:rPr>
+              <w:instrText xml:space="preserve"> PAGEREF _Toc525225914 \h </w:instrText>
+            </w:r>
+            <w:r>
+              <w:rPr>
+                <w:noProof/>
+                <w:webHidden/>
+              </w:rPr>
+            </w:r>
+            <w:r>
+              <w:rPr>
+                <w:noProof/>
+                <w:webHidden/>
+              </w:rPr>
+              <w:fldChar w:fldCharType="separate"/>
+            </w:r>
+            <w:r>
+              <w:rPr>
+                <w:noProof/>
+                <w:webHidden/>
+              </w:rPr>
+              <w:t>11</w:t>
+            </w:r>
+            <w:r>
+              <w:rPr>
+                <w:noProof/>
+                <w:webHidden/>
+              </w:rPr>
+              <w:fldChar w:fldCharType="end"/>
+            </w:r>
+          </w:hyperlink>
+        </w:p>
+        <w:p>
+          <w:pPr>
             <w:tabs>
               <w:tab w:val="left" w:leader="dot" w:pos="9356"/>
               <w:tab w:val="right" w:pos="9498"/>
               <w:tab w:val="right" w:pos="9588"/>
+              <w:tab w:val="left" w:leader="dot" w:pos="9923"/>
               <w:tab w:val="left" w:leader="dot" w:pos="10065"/>
+              <w:tab w:val="right" w:pos="10206"/>
               <w:tab w:val="right" w:pos="10348"/>
             </w:tabs>
             <w:spacing w:line="360" w:lineRule="auto"/>
-            <w:ind w:right="91"/>
+            <w:ind w:right="233" w:hanging="851"/>
           </w:pPr>
           <w:r>
             <w:rPr>
@@ -1451,6 +1688,9 @@
     <w:p>
       <w:pPr>
         <w:shd w:val="clear" w:color="auto" w:fill="FFFFFF"/>
+        <w:tabs>
+          <w:tab w:val="left" w:pos="8928"/>
+        </w:tabs>
         <w:spacing w:line="480" w:lineRule="auto"/>
         <w:rPr>
           <w:rFonts w:ascii="Garamond" w:hAnsi="Garamond" w:cs="Segoe UI"/>
@@ -1458,74 +1698,22 @@
           <w:sz w:val="36"/>
         </w:rPr>
       </w:pPr>
-    </w:p>
-    <w:p>
-      <w:pPr>
-        <w:shd w:val="clear" w:color="auto" w:fill="FFFFFF"/>
+      <w:r>
         <w:rPr>
           <w:rFonts w:ascii="Garamond" w:hAnsi="Garamond" w:cs="Segoe UI"/>
           <w:color w:val="767171" w:themeColor="background2" w:themeShade="80"/>
           <w:sz w:val="36"/>
         </w:rPr>
-      </w:pPr>
+        <w:tab/>
+      </w:r>
     </w:p>
     <w:p>
       <w:pPr>
         <w:shd w:val="clear" w:color="auto" w:fill="FFFFFF"/>
         <w:rPr>
-          <w:rFonts w:ascii="Century Gothic" w:hAnsi="Century Gothic" w:cs="Segoe UI"/>
-          <w:color w:val="212121"/>
-          <w:sz w:val="20"/>
-        </w:rPr>
-      </w:pPr>
-    </w:p>
-    <w:p>
-      <w:pPr>
-        <w:shd w:val="clear" w:color="auto" w:fill="FFFFFF"/>
-        <w:rPr>
-          <w:rFonts w:ascii="Century Gothic" w:hAnsi="Century Gothic" w:cs="Segoe UI"/>
-          <w:color w:val="212121"/>
-          <w:sz w:val="20"/>
-        </w:rPr>
-      </w:pPr>
-    </w:p>
-    <w:p>
-      <w:pPr>
-        <w:shd w:val="clear" w:color="auto" w:fill="FFFFFF"/>
-        <w:rPr>
-          <w:rFonts w:ascii="Century Gothic" w:hAnsi="Century Gothic" w:cs="Segoe UI"/>
-          <w:color w:val="212121"/>
-          <w:sz w:val="20"/>
-        </w:rPr>
-      </w:pPr>
-    </w:p>
-    <w:p>
-      <w:pPr>
-        <w:shd w:val="clear" w:color="auto" w:fill="FFFFFF"/>
-        <w:rPr>
-          <w:rFonts w:ascii="Century Gothic" w:hAnsi="Century Gothic" w:cs="Segoe UI"/>
-          <w:color w:val="212121"/>
-          <w:sz w:val="20"/>
-        </w:rPr>
-      </w:pPr>
-    </w:p>
-    <w:p>
-      <w:pPr>
-        <w:shd w:val="clear" w:color="auto" w:fill="FFFFFF"/>
-        <w:rPr>
-          <w:rFonts w:ascii="Century Gothic" w:hAnsi="Century Gothic" w:cs="Segoe UI"/>
-          <w:color w:val="212121"/>
-          <w:sz w:val="20"/>
-        </w:rPr>
-      </w:pPr>
-    </w:p>
-    <w:p>
-      <w:pPr>
-        <w:shd w:val="clear" w:color="auto" w:fill="FFFFFF"/>
-        <w:rPr>
-          <w:rFonts w:ascii="Century Gothic" w:hAnsi="Century Gothic" w:cs="Segoe UI"/>
-          <w:color w:val="212121"/>
-          <w:sz w:val="20"/>
+          <w:rFonts w:ascii="Garamond" w:hAnsi="Garamond" w:cs="Segoe UI"/>
+          <w:color w:val="767171" w:themeColor="background2" w:themeShade="80"/>
+          <w:sz w:val="36"/>
         </w:rPr>
       </w:pPr>
     </w:p>
@@ -1672,7 +1860,7 @@
         </w:rPr>
       </w:pPr>
       <w:bookmarkStart w:id="1" w:name="_Hlk525049765"/>
-      <w:bookmarkStart w:id="2" w:name="_Toc525220781"/>
+      <w:bookmarkStart w:id="2" w:name="_Toc525225902"/>
       <w:r>
         <w:lastRenderedPageBreak/>
         <w:t>Introduction À YOCTO</w:t>
@@ -1687,7 +1875,7 @@
           <w:numId w:val="0"/>
         </w:numPr>
       </w:pPr>
-      <w:bookmarkStart w:id="3" w:name="_Toc525220782"/>
+      <w:bookmarkStart w:id="3" w:name="_Toc525225903"/>
       <w:bookmarkEnd w:id="1"/>
       <w:r>
         <w:t>QU’EST-CE QUE YOCTO ?</w:t>
@@ -1787,7 +1975,7 @@
         </w:numPr>
         <w:spacing w:after="240"/>
       </w:pPr>
-      <w:bookmarkStart w:id="4" w:name="_Toc525220783"/>
+      <w:bookmarkStart w:id="4" w:name="_Toc525225904"/>
       <w:r>
         <w:t xml:space="preserve">POURQUOI </w:t>
       </w:r>
@@ -2030,7 +2218,7 @@
         </w:numPr>
         <w:spacing w:before="0" w:line="480" w:lineRule="auto"/>
       </w:pPr>
-      <w:bookmarkStart w:id="5" w:name="_Toc525220784"/>
+      <w:bookmarkStart w:id="5" w:name="_Toc525225905"/>
       <w:r>
         <w:lastRenderedPageBreak/>
         <w:t xml:space="preserve">LES </w:t>
@@ -2391,7 +2579,7 @@
         </w:numPr>
         <w:spacing w:before="0" w:line="360" w:lineRule="auto"/>
       </w:pPr>
-      <w:bookmarkStart w:id="7" w:name="_Toc525220785"/>
+      <w:bookmarkStart w:id="7" w:name="_Toc525225906"/>
       <w:r>
         <w:t>LE HARWARE UTILIS</w:t>
       </w:r>
@@ -2528,7 +2716,7 @@
         </w:numPr>
         <w:spacing w:line="360" w:lineRule="auto"/>
       </w:pPr>
-      <w:bookmarkStart w:id="8" w:name="_Toc525220786"/>
+      <w:bookmarkStart w:id="8" w:name="_Toc525225907"/>
       <w:r>
         <w:lastRenderedPageBreak/>
         <w:t>LA PROCEDURE POUR CONSTRUIRE</w:t>
@@ -2659,7 +2847,7 @@
         <w:spacing w:before="0" w:after="0" w:line="480" w:lineRule="auto"/>
         <w:jc w:val="both"/>
       </w:pPr>
-      <w:bookmarkStart w:id="9" w:name="_Toc525220787"/>
+      <w:bookmarkStart w:id="9" w:name="_Toc525225908"/>
       <w:r>
         <w:t>CONFIGURER LE SYST</w:t>
       </w:r>
@@ -3673,7 +3861,7 @@
         </w:numPr>
         <w:spacing w:before="0" w:after="0" w:line="480" w:lineRule="auto"/>
       </w:pPr>
-      <w:bookmarkStart w:id="10" w:name="_Toc525220788"/>
+      <w:bookmarkStart w:id="10" w:name="_Toc525225909"/>
       <w:r>
         <w:t xml:space="preserve">INSTALLATION DE L'UTILITÉ </w:t>
       </w:r>
@@ -4020,16 +4208,14 @@
           <w:numId w:val="0"/>
         </w:numPr>
       </w:pPr>
-      <w:bookmarkStart w:id="11" w:name="_Toc525220789"/>
+      <w:bookmarkStart w:id="11" w:name="_Toc525225910"/>
       <w:r>
         <w:t>INS</w:t>
       </w:r>
       <w:r>
         <w:t>TALLATION DE GIT</w:t>
       </w:r>
-      <w:bookmarkStart w:id="12" w:name="_GoBack"/>
       <w:bookmarkEnd w:id="11"/>
-      <w:bookmarkEnd w:id="12"/>
     </w:p>
     <w:p>
       <w:pPr>
@@ -4276,11 +4462,11 @@
           <w:numId w:val="0"/>
         </w:numPr>
       </w:pPr>
-      <w:bookmarkStart w:id="13" w:name="_Toc525220790"/>
+      <w:bookmarkStart w:id="12" w:name="_Toc525225911"/>
       <w:r>
         <w:t>CONSTRUIRE UNE IMAGE MINIMALE</w:t>
       </w:r>
-      <w:bookmarkEnd w:id="13"/>
+      <w:bookmarkEnd w:id="12"/>
     </w:p>
     <w:p>
       <w:pPr>
@@ -5657,7 +5843,7 @@
         <w:r>
           <w:rPr>
             <w:rStyle w:val="Lienhypertexte"/>
-            <w:rFonts w:ascii="Verdana" w:hAnsi="Verdana"/>
+            <w:rFonts w:ascii="Palatino Linotype" w:hAnsi="Palatino Linotype"/>
           </w:rPr>
           <w:t>Bitbake</w:t>
         </w:r>
@@ -5665,7 +5851,7 @@
         <w:r>
           <w:rPr>
             <w:rStyle w:val="Lienhypertexte"/>
-            <w:rFonts w:ascii="Verdana" w:hAnsi="Verdana"/>
+            <w:rFonts w:ascii="Palatino Linotype" w:hAnsi="Palatino Linotype"/>
           </w:rPr>
           <w:t xml:space="preserve"> </w:t>
         </w:r>
@@ -5673,7 +5859,7 @@
         <w:r>
           <w:rPr>
             <w:rStyle w:val="Lienhypertexte"/>
-            <w:rFonts w:ascii="Verdana" w:hAnsi="Verdana"/>
+            <w:rFonts w:ascii="Palatino Linotype" w:hAnsi="Palatino Linotype"/>
           </w:rPr>
           <w:t>commands</w:t>
         </w:r>
@@ -5691,7 +5877,7 @@
           <w:szCs w:val="20"/>
         </w:rPr>
       </w:pPr>
-      <w:bookmarkStart w:id="14" w:name="_Hlk525208770"/>
+      <w:bookmarkStart w:id="13" w:name="_Hlk525208770"/>
       <w:r>
         <w:rPr>
           <w:rFonts w:ascii="Palatino Linotype" w:hAnsi="Palatino Linotype"/>
@@ -5701,7 +5887,7 @@
         <w:t>LES REMARQUES IMPORTANTES</w:t>
       </w:r>
     </w:p>
-    <w:bookmarkEnd w:id="14"/>
+    <w:bookmarkEnd w:id="13"/>
     <w:p>
       <w:pPr>
         <w:pStyle w:val="Standard"/>
@@ -6223,6 +6409,79 @@
       </w:pPr>
       <w:r>
         <w:rPr>
+          <w:noProof/>
+        </w:rPr>
+        <mc:AlternateContent>
+          <mc:Choice Requires="wps">
+            <w:drawing>
+              <wp:anchor distT="0" distB="0" distL="114300" distR="114300" simplePos="0" relativeHeight="251666432" behindDoc="0" locked="0" layoutInCell="1" allowOverlap="1" wp14:anchorId="61777957" wp14:editId="2863DB07">
+                <wp:simplePos x="0" y="0"/>
+                <wp:positionH relativeFrom="column">
+                  <wp:posOffset>258417</wp:posOffset>
+                </wp:positionH>
+                <wp:positionV relativeFrom="paragraph">
+                  <wp:posOffset>240969</wp:posOffset>
+                </wp:positionV>
+                <wp:extent cx="3013241" cy="954156"/>
+                <wp:effectExtent l="0" t="0" r="15875" b="17780"/>
+                <wp:wrapNone/>
+                <wp:docPr id="14" name="Rectangle 14"/>
+                <wp:cNvGraphicFramePr/>
+                <a:graphic xmlns:a="http://schemas.openxmlformats.org/drawingml/2006/main">
+                  <a:graphicData uri="http://schemas.microsoft.com/office/word/2010/wordprocessingShape">
+                    <wps:wsp>
+                      <wps:cNvSpPr/>
+                      <wps:spPr>
+                        <a:xfrm>
+                          <a:off x="0" y="0"/>
+                          <a:ext cx="3013241" cy="954156"/>
+                        </a:xfrm>
+                        <a:prstGeom prst="rect">
+                          <a:avLst/>
+                        </a:prstGeom>
+                        <a:noFill/>
+                      </wps:spPr>
+                      <wps:style>
+                        <a:lnRef idx="2">
+                          <a:schemeClr val="accent6"/>
+                        </a:lnRef>
+                        <a:fillRef idx="1">
+                          <a:schemeClr val="lt1"/>
+                        </a:fillRef>
+                        <a:effectRef idx="0">
+                          <a:schemeClr val="accent6"/>
+                        </a:effectRef>
+                        <a:fontRef idx="minor">
+                          <a:schemeClr val="dk1"/>
+                        </a:fontRef>
+                      </wps:style>
+                      <wps:bodyPr rot="0" spcFirstLastPara="0" vertOverflow="overflow" horzOverflow="overflow" vert="horz" wrap="square" lIns="91440" tIns="45720" rIns="91440" bIns="45720" numCol="1" spcCol="0" rtlCol="0" fromWordArt="0" anchor="ctr" anchorCtr="0" forceAA="0" compatLnSpc="1">
+                        <a:prstTxWarp prst="textNoShape">
+                          <a:avLst/>
+                        </a:prstTxWarp>
+                        <a:noAutofit/>
+                      </wps:bodyPr>
+                    </wps:wsp>
+                  </a:graphicData>
+                </a:graphic>
+                <wp14:sizeRelH relativeFrom="margin">
+                  <wp14:pctWidth>0</wp14:pctWidth>
+                </wp14:sizeRelH>
+                <wp14:sizeRelV relativeFrom="margin">
+                  <wp14:pctHeight>0</wp14:pctHeight>
+                </wp14:sizeRelV>
+              </wp:anchor>
+            </w:drawing>
+          </mc:Choice>
+          <mc:Fallback>
+            <w:pict>
+              <v:rect w14:anchorId="430B43D9" id="Rectangle 14" o:spid="_x0000_s1026" style="position:absolute;margin-left:20.35pt;margin-top:18.95pt;width:237.25pt;height:75.15pt;z-index:251666432;visibility:visible;mso-wrap-style:square;mso-width-percent:0;mso-height-percent:0;mso-wrap-distance-left:9pt;mso-wrap-distance-top:0;mso-wrap-distance-right:9pt;mso-wrap-distance-bottom:0;mso-position-horizontal:absolute;mso-position-horizontal-relative:text;mso-position-vertical:absolute;mso-position-vertical-relative:text;mso-width-percent:0;mso-height-percent:0;mso-width-relative:margin;mso-height-relative:margin;v-text-anchor:middle" o:gfxdata="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" filled="f" strokecolor="#70ad47 [3209]" strokeweight="1pt"/>
+            </w:pict>
+          </mc:Fallback>
+        </mc:AlternateContent>
+      </w:r>
+      <w:r>
+        <w:rPr>
           <w:rFonts w:ascii="Courier" w:hAnsi="Courier"/>
           <w:sz w:val="20"/>
           <w:szCs w:val="20"/>
@@ -6253,6 +6512,73 @@
       </w:pPr>
       <w:r>
         <w:rPr>
+          <w:noProof/>
+        </w:rPr>
+        <w:drawing>
+          <wp:anchor distT="0" distB="0" distL="114300" distR="114300" simplePos="0" relativeHeight="251664384" behindDoc="0" locked="0" layoutInCell="1" allowOverlap="1" wp14:anchorId="290F6796" wp14:editId="1FFF4D05">
+            <wp:simplePos x="0" y="0"/>
+            <wp:positionH relativeFrom="column">
+              <wp:posOffset>603581</wp:posOffset>
+            </wp:positionH>
+            <wp:positionV relativeFrom="paragraph">
+              <wp:posOffset>227965</wp:posOffset>
+            </wp:positionV>
+            <wp:extent cx="429370" cy="429370"/>
+            <wp:effectExtent l="0" t="0" r="8890" b="8890"/>
+            <wp:wrapNone/>
+            <wp:docPr id="13" name="Image 13" descr="RÃ©sultat de recherche d'images pour &quot;caution&quot;"/>
+            <wp:cNvGraphicFramePr>
+              <a:graphicFrameLocks xmlns:a="http://schemas.openxmlformats.org/drawingml/2006/main" noChangeAspect="1"/>
+            </wp:cNvGraphicFramePr>
+            <a:graphic xmlns:a="http://schemas.openxmlformats.org/drawingml/2006/main">
+              <a:graphicData uri="http://schemas.openxmlformats.org/drawingml/2006/picture">
+                <pic:pic xmlns:pic="http://schemas.openxmlformats.org/drawingml/2006/picture">
+                  <pic:nvPicPr>
+                    <pic:cNvPr id="0" name="Picture 1" descr="RÃ©sultat de recherche d'images pour &quot;caution&quot;"/>
+                    <pic:cNvPicPr>
+                      <a:picLocks noChangeAspect="1" noChangeArrowheads="1"/>
+                    </pic:cNvPicPr>
+                  </pic:nvPicPr>
+                  <pic:blipFill>
+                    <a:blip r:embed="rId28">
+                      <a:extLst>
+                        <a:ext uri="{28A0092B-C50C-407E-A947-70E740481C1C}">
+                          <a14:useLocalDpi xmlns:a14="http://schemas.microsoft.com/office/drawing/2010/main" val="0"/>
+                        </a:ext>
+                      </a:extLst>
+                    </a:blip>
+                    <a:srcRect/>
+                    <a:stretch>
+                      <a:fillRect/>
+                    </a:stretch>
+                  </pic:blipFill>
+                  <pic:spPr bwMode="auto">
+                    <a:xfrm>
+                      <a:off x="0" y="0"/>
+                      <a:ext cx="429370" cy="429370"/>
+                    </a:xfrm>
+                    <a:prstGeom prst="rect">
+                      <a:avLst/>
+                    </a:prstGeom>
+                    <a:noFill/>
+                    <a:ln>
+                      <a:noFill/>
+                    </a:ln>
+                  </pic:spPr>
+                </pic:pic>
+              </a:graphicData>
+            </a:graphic>
+            <wp14:sizeRelH relativeFrom="page">
+              <wp14:pctWidth>0</wp14:pctWidth>
+            </wp14:sizeRelH>
+            <wp14:sizeRelV relativeFrom="page">
+              <wp14:pctHeight>0</wp14:pctHeight>
+            </wp14:sizeRelV>
+          </wp:anchor>
+        </w:drawing>
+      </w:r>
+      <w:r>
+        <w:rPr>
           <w:rFonts w:ascii="Palatino Linotype" w:hAnsi="Palatino Linotype"/>
           <w:color w:val="FF0000"/>
           <w:szCs w:val="20"/>
@@ -6263,22 +6589,1648 @@
     <w:p>
       <w:pPr>
         <w:pStyle w:val="Standard"/>
+        <w:spacing w:after="240" w:line="360" w:lineRule="auto"/>
+        <w:ind w:left="1843"/>
+        <w:rPr>
+          <w:rFonts w:ascii="Palatino Linotype" w:hAnsi="Palatino Linotype"/>
+          <w:szCs w:val="20"/>
+        </w:rPr>
+      </w:pPr>
+      <w:r>
+        <w:rPr>
+          <w:rFonts w:ascii="Palatino Linotype" w:hAnsi="Palatino Linotype"/>
+          <w:szCs w:val="20"/>
+        </w:rPr>
+        <w:t>Retirer la carte SD sans éjecter</w:t>
+      </w:r>
+      <w:bookmarkStart w:id="14" w:name="_GoBack"/>
+      <w:bookmarkEnd w:id="14"/>
+    </w:p>
+    <w:p>
+      <w:pPr>
+        <w:pStyle w:val="Standard"/>
+        <w:spacing w:before="240" w:after="240" w:line="480" w:lineRule="auto"/>
+        <w:rPr>
+          <w:rFonts w:ascii="Palatino Linotype" w:hAnsi="Palatino Linotype"/>
+          <w:szCs w:val="20"/>
+        </w:rPr>
+      </w:pPr>
+      <w:r>
+        <w:rPr>
+          <w:rFonts w:ascii="Palatino Linotype" w:hAnsi="Palatino Linotype"/>
+          <w:szCs w:val="20"/>
+        </w:rPr>
+        <w:t>Insérez la carte SD flashée dans la fente fournie et mettez le kit d'évaluation sous tension</w:t>
+      </w:r>
+      <w:r>
+        <w:rPr>
+          <w:rFonts w:ascii="Palatino Linotype" w:hAnsi="Palatino Linotype"/>
+          <w:szCs w:val="20"/>
+        </w:rPr>
+        <w:t>.</w:t>
+      </w:r>
+    </w:p>
+    <w:p>
+      <w:pPr>
+        <w:pStyle w:val="Titre1"/>
         <w:numPr>
           <w:ilvl w:val="0"/>
-          <w:numId w:val="33"/>
+          <w:numId w:val="0"/>
+        </w:numPr>
+        <w:spacing w:before="0" w:after="240"/>
+      </w:pPr>
+      <w:bookmarkStart w:id="15" w:name="_Toc525225912"/>
+      <w:r>
+        <w:lastRenderedPageBreak/>
+        <w:t>LES CONCEPTS SUPPLÉMENTAIRES POUR SAVOIR</w:t>
+      </w:r>
+      <w:bookmarkEnd w:id="15"/>
+    </w:p>
+    <w:p>
+      <w:pPr>
+        <w:pStyle w:val="Titre2"/>
+        <w:numPr>
+          <w:ilvl w:val="0"/>
+          <w:numId w:val="0"/>
+        </w:numPr>
+        <w:spacing w:line="480" w:lineRule="auto"/>
+      </w:pPr>
+      <w:bookmarkStart w:id="16" w:name="_Toc525219348"/>
+      <w:bookmarkStart w:id="17" w:name="_Toc525225913"/>
+      <w:r>
+        <w:t>CRÉER ET AJOUTER UNE COUCHE DE YOCTO PERSONNALISÉE</w:t>
+      </w:r>
+      <w:bookmarkEnd w:id="17"/>
+    </w:p>
+    <w:p>
+      <w:pPr>
+        <w:pStyle w:val="para1"/>
+        <w:spacing w:line="360" w:lineRule="auto"/>
+        <w:ind w:left="1276" w:right="516"/>
+        <w:jc w:val="both"/>
+      </w:pPr>
+      <w:r>
+        <w:rPr>
+          <w:noProof/>
+        </w:rPr>
+        <w:drawing>
+          <wp:anchor distT="0" distB="0" distL="114300" distR="114300" simplePos="0" relativeHeight="251662336" behindDoc="0" locked="0" layoutInCell="1" allowOverlap="1" wp14:anchorId="4C3D84FD" wp14:editId="5DF6A306">
+            <wp:simplePos x="0" y="0"/>
+            <wp:positionH relativeFrom="column">
+              <wp:posOffset>132715</wp:posOffset>
+            </wp:positionH>
+            <wp:positionV relativeFrom="paragraph">
+              <wp:posOffset>190830</wp:posOffset>
+            </wp:positionV>
+            <wp:extent cx="577901" cy="577901"/>
+            <wp:effectExtent l="0" t="0" r="0" b="0"/>
+            <wp:wrapNone/>
+            <wp:docPr id="1" name="Image 1" descr="RÃ©sultat de recherche d'images pour &quot;caution&quot;"/>
+            <wp:cNvGraphicFramePr>
+              <a:graphicFrameLocks xmlns:a="http://schemas.openxmlformats.org/drawingml/2006/main" noChangeAspect="1"/>
+            </wp:cNvGraphicFramePr>
+            <a:graphic xmlns:a="http://schemas.openxmlformats.org/drawingml/2006/main">
+              <a:graphicData uri="http://schemas.openxmlformats.org/drawingml/2006/picture">
+                <pic:pic xmlns:pic="http://schemas.openxmlformats.org/drawingml/2006/picture">
+                  <pic:nvPicPr>
+                    <pic:cNvPr id="0" name="Picture 1" descr="RÃ©sultat de recherche d'images pour &quot;caution&quot;"/>
+                    <pic:cNvPicPr>
+                      <a:picLocks noChangeAspect="1" noChangeArrowheads="1"/>
+                    </pic:cNvPicPr>
+                  </pic:nvPicPr>
+                  <pic:blipFill>
+                    <a:blip r:embed="rId28">
+                      <a:extLst>
+                        <a:ext uri="{28A0092B-C50C-407E-A947-70E740481C1C}">
+                          <a14:useLocalDpi xmlns:a14="http://schemas.microsoft.com/office/drawing/2010/main" val="0"/>
+                        </a:ext>
+                      </a:extLst>
+                    </a:blip>
+                    <a:srcRect/>
+                    <a:stretch>
+                      <a:fillRect/>
+                    </a:stretch>
+                  </pic:blipFill>
+                  <pic:spPr bwMode="auto">
+                    <a:xfrm>
+                      <a:off x="0" y="0"/>
+                      <a:ext cx="577901" cy="577901"/>
+                    </a:xfrm>
+                    <a:prstGeom prst="rect">
+                      <a:avLst/>
+                    </a:prstGeom>
+                    <a:noFill/>
+                    <a:ln>
+                      <a:noFill/>
+                    </a:ln>
+                  </pic:spPr>
+                </pic:pic>
+              </a:graphicData>
+            </a:graphic>
+            <wp14:sizeRelH relativeFrom="page">
+              <wp14:pctWidth>0</wp14:pctWidth>
+            </wp14:sizeRelH>
+            <wp14:sizeRelV relativeFrom="page">
+              <wp14:pctHeight>0</wp14:pctHeight>
+            </wp14:sizeRelV>
+          </wp:anchor>
+        </w:drawing>
+      </w:r>
+      <w:r>
+        <w:rPr>
+          <w:noProof/>
+        </w:rPr>
+        <mc:AlternateContent>
+          <mc:Choice Requires="wps">
+            <w:drawing>
+              <wp:anchor distT="0" distB="0" distL="114300" distR="114300" simplePos="0" relativeHeight="251660287" behindDoc="0" locked="0" layoutInCell="1" allowOverlap="1" wp14:anchorId="29999D15" wp14:editId="1FAE8CEC">
+                <wp:simplePos x="0" y="0"/>
+                <wp:positionH relativeFrom="column">
+                  <wp:posOffset>3658</wp:posOffset>
+                </wp:positionH>
+                <wp:positionV relativeFrom="paragraph">
+                  <wp:posOffset>19558</wp:posOffset>
+                </wp:positionV>
+                <wp:extent cx="6407607" cy="929030"/>
+                <wp:effectExtent l="0" t="0" r="12700" b="23495"/>
+                <wp:wrapNone/>
+                <wp:docPr id="3" name="Rectangle 3"/>
+                <wp:cNvGraphicFramePr/>
+                <a:graphic xmlns:a="http://schemas.openxmlformats.org/drawingml/2006/main">
+                  <a:graphicData uri="http://schemas.microsoft.com/office/word/2010/wordprocessingShape">
+                    <wps:wsp>
+                      <wps:cNvSpPr/>
+                      <wps:spPr>
+                        <a:xfrm>
+                          <a:off x="0" y="0"/>
+                          <a:ext cx="6407607" cy="929030"/>
+                        </a:xfrm>
+                        <a:prstGeom prst="rect">
+                          <a:avLst/>
+                        </a:prstGeom>
+                        <a:noFill/>
+                      </wps:spPr>
+                      <wps:style>
+                        <a:lnRef idx="2">
+                          <a:schemeClr val="accent6"/>
+                        </a:lnRef>
+                        <a:fillRef idx="1">
+                          <a:schemeClr val="lt1"/>
+                        </a:fillRef>
+                        <a:effectRef idx="0">
+                          <a:schemeClr val="accent6"/>
+                        </a:effectRef>
+                        <a:fontRef idx="minor">
+                          <a:schemeClr val="dk1"/>
+                        </a:fontRef>
+                      </wps:style>
+                      <wps:bodyPr rot="0" spcFirstLastPara="0" vertOverflow="overflow" horzOverflow="overflow" vert="horz" wrap="square" lIns="91440" tIns="45720" rIns="91440" bIns="45720" numCol="1" spcCol="0" rtlCol="0" fromWordArt="0" anchor="ctr" anchorCtr="0" forceAA="0" compatLnSpc="1">
+                        <a:prstTxWarp prst="textNoShape">
+                          <a:avLst/>
+                        </a:prstTxWarp>
+                        <a:noAutofit/>
+                      </wps:bodyPr>
+                    </wps:wsp>
+                  </a:graphicData>
+                </a:graphic>
+                <wp14:sizeRelH relativeFrom="margin">
+                  <wp14:pctWidth>0</wp14:pctWidth>
+                </wp14:sizeRelH>
+              </wp:anchor>
+            </w:drawing>
+          </mc:Choice>
+          <mc:Fallback>
+            <w:pict>
+              <v:rect w14:anchorId="5314C6DE" id="Rectangle 3" o:spid="_x0000_s1026" style="position:absolute;margin-left:.3pt;margin-top:1.55pt;width:504.55pt;height:73.15pt;z-index:251660287;visibility:visible;mso-wrap-style:square;mso-width-percent:0;mso-wrap-distance-left:9pt;mso-wrap-distance-top:0;mso-wrap-distance-right:9pt;mso-wrap-distance-bottom:0;mso-position-horizontal:absolute;mso-position-horizontal-relative:text;mso-position-vertical:absolute;mso-position-vertical-relative:text;mso-width-percent:0;mso-width-relative:margin;v-text-anchor:middle" o:gfxdata="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" filled="f" strokecolor="#70ad47 [3209]" strokeweight="1pt"/>
+            </w:pict>
+          </mc:Fallback>
+        </mc:AlternateContent>
+      </w:r>
+      <w:r>
+        <w:t xml:space="preserve">Il est recommandé de créer une couche de </w:t>
+      </w:r>
+      <w:proofErr w:type="spellStart"/>
+      <w:r>
+        <w:t>yocto</w:t>
+      </w:r>
+      <w:proofErr w:type="spellEnd"/>
+      <w:r>
+        <w:t xml:space="preserve"> personnalisée avec des recettes personnalisées au lieu d'éditer des recettes existantes, sauf si elles sont absolument obligatoires</w:t>
+      </w:r>
+    </w:p>
+    <w:p>
+      <w:pPr>
+        <w:pStyle w:val="Paragraphedeliste"/>
+        <w:spacing w:after="240" w:line="360" w:lineRule="auto"/>
+        <w:jc w:val="both"/>
+      </w:pPr>
+    </w:p>
+    <w:p>
+      <w:pPr>
+        <w:pStyle w:val="Paragraphedeliste"/>
+        <w:numPr>
+          <w:ilvl w:val="0"/>
+          <w:numId w:val="35"/>
+        </w:numPr>
+        <w:spacing w:after="240" w:line="360" w:lineRule="auto"/>
+        <w:jc w:val="both"/>
+      </w:pPr>
+      <w:r>
+        <w:t xml:space="preserve">Créer une couche </w:t>
+      </w:r>
+      <w:r>
+        <w:t>de « </w:t>
+      </w:r>
+      <w:proofErr w:type="spellStart"/>
+      <w:r>
+        <w:t>yocto</w:t>
+      </w:r>
+      <w:proofErr w:type="spellEnd"/>
+      <w:r>
+        <w:t> »</w:t>
+      </w:r>
+      <w:r>
+        <w:t xml:space="preserve"> en utilisant les commandes suivantes</w:t>
+      </w:r>
+    </w:p>
+    <w:p>
+      <w:pPr>
+        <w:pStyle w:val="Textbody"/>
+        <w:spacing w:line="360" w:lineRule="auto"/>
+        <w:ind w:left="720"/>
+        <w:rPr>
+          <w:rFonts w:ascii="Courier" w:hAnsi="Courier"/>
+          <w:sz w:val="20"/>
+          <w:szCs w:val="20"/>
+          <w:lang w:val="en-US"/>
+        </w:rPr>
+      </w:pPr>
+      <w:r>
+        <w:rPr>
+          <w:rFonts w:ascii="Courier" w:hAnsi="Courier"/>
+          <w:sz w:val="20"/>
+          <w:szCs w:val="20"/>
+          <w:lang w:val="en-US"/>
+        </w:rPr>
+        <w:t xml:space="preserve">$ </w:t>
+      </w:r>
+      <w:r>
+        <w:rPr>
+          <w:rFonts w:ascii="Courier" w:hAnsi="Courier"/>
+          <w:sz w:val="20"/>
+          <w:szCs w:val="20"/>
+          <w:lang w:val="en-US"/>
+        </w:rPr>
+        <w:t xml:space="preserve">cd </w:t>
+      </w:r>
+      <w:proofErr w:type="spellStart"/>
+      <w:r>
+        <w:rPr>
+          <w:rFonts w:ascii="Courier" w:hAnsi="Courier"/>
+          <w:sz w:val="20"/>
+          <w:szCs w:val="20"/>
+          <w:lang w:val="en-US"/>
+        </w:rPr>
+        <w:t>imx</w:t>
+      </w:r>
+      <w:proofErr w:type="spellEnd"/>
+      <w:r>
+        <w:rPr>
+          <w:rFonts w:ascii="Courier" w:hAnsi="Courier"/>
+          <w:sz w:val="20"/>
+          <w:szCs w:val="20"/>
+          <w:lang w:val="en-US"/>
+        </w:rPr>
+        <w:t>-yocto-</w:t>
+      </w:r>
+      <w:proofErr w:type="spellStart"/>
+      <w:r>
+        <w:rPr>
+          <w:rFonts w:ascii="Courier" w:hAnsi="Courier"/>
+          <w:sz w:val="20"/>
+          <w:szCs w:val="20"/>
+          <w:lang w:val="en-US"/>
+        </w:rPr>
+        <w:t>bsp</w:t>
+      </w:r>
+      <w:proofErr w:type="spellEnd"/>
+      <w:r>
+        <w:rPr>
+          <w:rFonts w:ascii="Courier" w:hAnsi="Courier"/>
+          <w:sz w:val="20"/>
+          <w:szCs w:val="20"/>
+          <w:lang w:val="en-US"/>
+        </w:rPr>
+        <w:t>/</w:t>
+      </w:r>
+    </w:p>
+    <w:p>
+      <w:pPr>
+        <w:pStyle w:val="Textbody"/>
+        <w:spacing w:line="360" w:lineRule="auto"/>
+        <w:ind w:left="720"/>
+        <w:rPr>
+          <w:rFonts w:ascii="Courier" w:hAnsi="Courier"/>
+          <w:sz w:val="20"/>
+          <w:szCs w:val="20"/>
+          <w:lang w:val="en-US"/>
+        </w:rPr>
+      </w:pPr>
+      <w:r>
+        <w:rPr>
+          <w:rFonts w:ascii="Courier" w:hAnsi="Courier"/>
+          <w:sz w:val="20"/>
+          <w:szCs w:val="20"/>
+          <w:lang w:val="en-US"/>
+        </w:rPr>
+        <w:t>$ MACHINE=imx6dlsabresd DISTRO=fsl-imx-x11 source ./fsl-setup-release.sh -b build</w:t>
+      </w:r>
+    </w:p>
+    <w:p>
+      <w:pPr>
+        <w:pStyle w:val="Textbody"/>
+        <w:spacing w:line="360" w:lineRule="auto"/>
+        <w:ind w:left="720"/>
+        <w:rPr>
+          <w:rFonts w:ascii="Courier" w:hAnsi="Courier"/>
+          <w:sz w:val="20"/>
+          <w:szCs w:val="20"/>
+          <w:lang w:val="en-US"/>
+        </w:rPr>
+      </w:pPr>
+      <w:r>
+        <w:rPr>
+          <w:rFonts w:ascii="Courier" w:hAnsi="Courier"/>
+          <w:sz w:val="20"/>
+          <w:szCs w:val="20"/>
+          <w:lang w:val="en-US"/>
+        </w:rPr>
+        <w:t>$ cd</w:t>
+      </w:r>
+      <w:proofErr w:type="gramStart"/>
+      <w:r>
+        <w:rPr>
+          <w:rFonts w:ascii="Courier" w:hAnsi="Courier"/>
+          <w:sz w:val="20"/>
+          <w:szCs w:val="20"/>
+          <w:lang w:val="en-US"/>
+        </w:rPr>
+        <w:t xml:space="preserve"> ..</w:t>
+      </w:r>
+      <w:proofErr w:type="gramEnd"/>
+    </w:p>
+    <w:p>
+      <w:pPr>
+        <w:pStyle w:val="Textbody"/>
+        <w:spacing w:line="360" w:lineRule="auto"/>
+        <w:ind w:left="720"/>
+        <w:rPr>
+          <w:rFonts w:ascii="Courier" w:hAnsi="Courier"/>
+          <w:sz w:val="20"/>
+          <w:szCs w:val="20"/>
+          <w:lang w:val="en-US"/>
+        </w:rPr>
+      </w:pPr>
+      <w:r>
+        <w:rPr>
+          <w:rFonts w:ascii="Courier" w:hAnsi="Courier"/>
+          <w:sz w:val="20"/>
+          <w:szCs w:val="20"/>
+          <w:lang w:val="en-US"/>
+        </w:rPr>
+        <w:t>$ cd sources/</w:t>
+      </w:r>
+    </w:p>
+    <w:p>
+      <w:pPr>
+        <w:pStyle w:val="Textbody"/>
+        <w:spacing w:line="360" w:lineRule="auto"/>
+        <w:ind w:left="720"/>
+        <w:rPr>
+          <w:rFonts w:ascii="Courier" w:hAnsi="Courier"/>
+          <w:sz w:val="20"/>
+          <w:szCs w:val="20"/>
+        </w:rPr>
+      </w:pPr>
+      <w:r>
+        <w:rPr>
+          <w:rFonts w:ascii="Courier" w:hAnsi="Courier"/>
+          <w:sz w:val="20"/>
+          <w:szCs w:val="20"/>
+        </w:rPr>
+        <w:t xml:space="preserve">$ </w:t>
+      </w:r>
+      <w:proofErr w:type="spellStart"/>
+      <w:r>
+        <w:rPr>
+          <w:rFonts w:ascii="Courier" w:hAnsi="Courier"/>
+          <w:sz w:val="20"/>
+          <w:szCs w:val="20"/>
+        </w:rPr>
+        <w:t>yocto</w:t>
+      </w:r>
+      <w:proofErr w:type="spellEnd"/>
+      <w:r>
+        <w:rPr>
+          <w:rFonts w:ascii="Courier" w:hAnsi="Courier"/>
+          <w:sz w:val="20"/>
+          <w:szCs w:val="20"/>
+        </w:rPr>
+        <w:t xml:space="preserve">-layer </w:t>
+      </w:r>
+      <w:proofErr w:type="spellStart"/>
+      <w:r>
+        <w:rPr>
+          <w:rFonts w:ascii="Courier" w:hAnsi="Courier"/>
+          <w:sz w:val="20"/>
+          <w:szCs w:val="20"/>
+        </w:rPr>
+        <w:t>create</w:t>
+      </w:r>
+      <w:proofErr w:type="spellEnd"/>
+      <w:r>
+        <w:rPr>
+          <w:rFonts w:ascii="Courier" w:hAnsi="Courier"/>
+          <w:sz w:val="20"/>
+          <w:szCs w:val="20"/>
+        </w:rPr>
+        <w:t xml:space="preserve"> </w:t>
+      </w:r>
+      <w:r>
+        <w:rPr>
+          <w:rFonts w:ascii="Courier" w:hAnsi="Courier"/>
+          <w:sz w:val="20"/>
+          <w:szCs w:val="20"/>
+        </w:rPr>
+        <w:t>&lt;</w:t>
+      </w:r>
+      <w:r>
+        <w:rPr>
+          <w:rFonts w:ascii="Courier" w:hAnsi="Courier"/>
+          <w:sz w:val="20"/>
+          <w:szCs w:val="20"/>
+        </w:rPr>
+        <w:t>Le n</w:t>
+      </w:r>
+      <w:r>
+        <w:rPr>
+          <w:rFonts w:ascii="Courier" w:hAnsi="Courier"/>
+          <w:sz w:val="20"/>
+          <w:szCs w:val="20"/>
+        </w:rPr>
+        <w:t>om de couche</w:t>
+      </w:r>
+      <w:r>
+        <w:rPr>
+          <w:rFonts w:ascii="Courier" w:hAnsi="Courier"/>
+          <w:sz w:val="20"/>
+          <w:szCs w:val="20"/>
+        </w:rPr>
+        <w:t>&gt;</w:t>
+      </w:r>
+    </w:p>
+    <w:p>
+      <w:pPr>
+        <w:pStyle w:val="Textbody"/>
+        <w:spacing w:line="360" w:lineRule="auto"/>
+        <w:ind w:left="720"/>
+        <w:rPr>
+          <w:rFonts w:ascii="Palatino Linotype" w:eastAsia="Times New Roman" w:hAnsi="Palatino Linotype" w:cs="Times New Roman"/>
+          <w:kern w:val="0"/>
+          <w:szCs w:val="20"/>
+          <w:lang w:eastAsia="fr-FR" w:bidi="ar-SA"/>
+        </w:rPr>
+      </w:pPr>
+      <w:r>
+        <w:rPr>
+          <w:rFonts w:ascii="Palatino Linotype" w:eastAsia="Times New Roman" w:hAnsi="Palatino Linotype" w:cs="Times New Roman"/>
+          <w:kern w:val="0"/>
+          <w:szCs w:val="20"/>
+          <w:lang w:eastAsia="fr-FR" w:bidi="ar-SA"/>
+        </w:rPr>
+        <w:t>Cela vous demandera quelques questions comme</w:t>
+      </w:r>
+    </w:p>
+    <w:p>
+      <w:pPr>
+        <w:pStyle w:val="Textbody"/>
+        <w:spacing w:after="0" w:line="360" w:lineRule="auto"/>
+        <w:jc w:val="center"/>
+        <w:rPr>
+          <w:rFonts w:ascii="Palatino Linotype" w:eastAsia="Times New Roman" w:hAnsi="Palatino Linotype" w:cs="Times New Roman"/>
+          <w:kern w:val="0"/>
+          <w:szCs w:val="20"/>
+          <w:lang w:eastAsia="fr-FR" w:bidi="ar-SA"/>
+        </w:rPr>
+      </w:pPr>
+      <w:r>
+        <w:rPr>
+          <w:rFonts w:ascii="Palatino Linotype" w:eastAsia="Times New Roman" w:hAnsi="Palatino Linotype" w:cs="Times New Roman"/>
+          <w:noProof/>
+          <w:kern w:val="0"/>
+          <w:szCs w:val="20"/>
+          <w:lang w:eastAsia="fr-FR" w:bidi="ar-SA"/>
+        </w:rPr>
+        <w:drawing>
+          <wp:inline distT="0" distB="0" distL="0" distR="0" wp14:anchorId="1C017FFB" wp14:editId="59F5AE00">
+            <wp:extent cx="5075923" cy="1054674"/>
+            <wp:effectExtent l="0" t="0" r="0" b="0"/>
+            <wp:docPr id="6" name="Image 6"/>
+            <wp:cNvGraphicFramePr>
+              <a:graphicFrameLocks xmlns:a="http://schemas.openxmlformats.org/drawingml/2006/main" noChangeAspect="1"/>
+            </wp:cNvGraphicFramePr>
+            <a:graphic xmlns:a="http://schemas.openxmlformats.org/drawingml/2006/main">
+              <a:graphicData uri="http://schemas.openxmlformats.org/drawingml/2006/picture">
+                <pic:pic xmlns:pic="http://schemas.openxmlformats.org/drawingml/2006/picture">
+                  <pic:nvPicPr>
+                    <pic:cNvPr id="0" name="Picture 2"/>
+                    <pic:cNvPicPr>
+                      <a:picLocks noChangeAspect="1" noChangeArrowheads="1"/>
+                    </pic:cNvPicPr>
+                  </pic:nvPicPr>
+                  <pic:blipFill>
+                    <a:blip r:embed="rId29">
+                      <a:extLst>
+                        <a:ext uri="{28A0092B-C50C-407E-A947-70E740481C1C}">
+                          <a14:useLocalDpi xmlns:a14="http://schemas.microsoft.com/office/drawing/2010/main" val="0"/>
+                        </a:ext>
+                      </a:extLst>
+                    </a:blip>
+                    <a:srcRect/>
+                    <a:stretch>
+                      <a:fillRect/>
+                    </a:stretch>
+                  </pic:blipFill>
+                  <pic:spPr bwMode="auto">
+                    <a:xfrm>
+                      <a:off x="0" y="0"/>
+                      <a:ext cx="5173223" cy="1074891"/>
+                    </a:xfrm>
+                    <a:prstGeom prst="rect">
+                      <a:avLst/>
+                    </a:prstGeom>
+                    <a:noFill/>
+                  </pic:spPr>
+                </pic:pic>
+              </a:graphicData>
+            </a:graphic>
+          </wp:inline>
+        </w:drawing>
+      </w:r>
+    </w:p>
+    <w:p>
+      <w:pPr>
+        <w:pStyle w:val="Paragraphedeliste"/>
+        <w:numPr>
+          <w:ilvl w:val="0"/>
+          <w:numId w:val="35"/>
+        </w:numPr>
+        <w:spacing w:after="240" w:line="360" w:lineRule="auto"/>
+        <w:jc w:val="both"/>
+      </w:pPr>
+      <w:r>
+        <w:t>Après cela, entrez les commandes suivantes pour ajouter un</w:t>
+      </w:r>
+      <w:r>
+        <w:t>e</w:t>
+      </w:r>
+      <w:r>
+        <w:t xml:space="preserve"> nouv</w:t>
+      </w:r>
+      <w:r>
+        <w:t>elle</w:t>
+      </w:r>
+      <w:r>
+        <w:t xml:space="preserve"> c</w:t>
+      </w:r>
+      <w:r>
+        <w:t>ouch</w:t>
+      </w:r>
+      <w:r>
+        <w:t>e à la construction d'image</w:t>
+      </w:r>
+    </w:p>
+    <w:p>
+      <w:pPr>
+        <w:pStyle w:val="Textbody"/>
+        <w:spacing w:line="360" w:lineRule="auto"/>
+        <w:ind w:left="720"/>
+        <w:rPr>
+          <w:rFonts w:ascii="Courier" w:hAnsi="Courier"/>
+          <w:sz w:val="20"/>
+          <w:szCs w:val="20"/>
+          <w:lang w:val="en-US"/>
+        </w:rPr>
+      </w:pPr>
+      <w:r>
+        <w:rPr>
+          <w:rFonts w:ascii="Courier" w:hAnsi="Courier"/>
+          <w:sz w:val="20"/>
+          <w:szCs w:val="20"/>
+          <w:lang w:val="en-US"/>
+        </w:rPr>
+        <w:t xml:space="preserve">$ cd </w:t>
+      </w:r>
+      <w:proofErr w:type="spellStart"/>
+      <w:r>
+        <w:rPr>
+          <w:rFonts w:ascii="Courier" w:hAnsi="Courier"/>
+          <w:sz w:val="20"/>
+          <w:szCs w:val="20"/>
+          <w:lang w:val="en-US"/>
+        </w:rPr>
+        <w:t>imx</w:t>
+      </w:r>
+      <w:proofErr w:type="spellEnd"/>
+      <w:r>
+        <w:rPr>
+          <w:rFonts w:ascii="Courier" w:hAnsi="Courier"/>
+          <w:sz w:val="20"/>
+          <w:szCs w:val="20"/>
+          <w:lang w:val="en-US"/>
+        </w:rPr>
+        <w:t>-yocto-</w:t>
+      </w:r>
+      <w:proofErr w:type="spellStart"/>
+      <w:r>
+        <w:rPr>
+          <w:rFonts w:ascii="Courier" w:hAnsi="Courier"/>
+          <w:sz w:val="20"/>
+          <w:szCs w:val="20"/>
+          <w:lang w:val="en-US"/>
+        </w:rPr>
+        <w:t>bsp</w:t>
+      </w:r>
+      <w:proofErr w:type="spellEnd"/>
+      <w:r>
+        <w:rPr>
+          <w:rFonts w:ascii="Courier" w:hAnsi="Courier"/>
+          <w:sz w:val="20"/>
+          <w:szCs w:val="20"/>
+          <w:lang w:val="en-US"/>
+        </w:rPr>
+        <w:t>/build/conf</w:t>
+      </w:r>
+    </w:p>
+    <w:p>
+      <w:pPr>
+        <w:pStyle w:val="Textbody"/>
+        <w:spacing w:line="360" w:lineRule="auto"/>
+        <w:ind w:left="720"/>
+        <w:rPr>
+          <w:rFonts w:ascii="Courier" w:hAnsi="Courier"/>
+          <w:sz w:val="20"/>
+          <w:szCs w:val="20"/>
+          <w:lang w:val="en-US"/>
+        </w:rPr>
+      </w:pPr>
+      <w:r>
+        <w:rPr>
+          <w:rFonts w:ascii="Courier" w:hAnsi="Courier"/>
+          <w:sz w:val="20"/>
+          <w:szCs w:val="20"/>
+          <w:lang w:val="en-US"/>
+        </w:rPr>
+        <w:t>$ vi bblayers.conf.org</w:t>
+      </w:r>
+    </w:p>
+    <w:p>
+      <w:pPr>
+        <w:pStyle w:val="Textbody"/>
+        <w:spacing w:line="360" w:lineRule="auto"/>
+        <w:ind w:left="720"/>
+        <w:rPr>
+          <w:rFonts w:ascii="Palatino Linotype" w:eastAsia="Times New Roman" w:hAnsi="Palatino Linotype" w:cs="Times New Roman"/>
+          <w:kern w:val="0"/>
+          <w:szCs w:val="20"/>
+          <w:lang w:eastAsia="fr-FR" w:bidi="ar-SA"/>
+        </w:rPr>
+      </w:pPr>
+      <w:proofErr w:type="gramStart"/>
+      <w:r>
+        <w:rPr>
+          <w:rFonts w:ascii="Palatino Linotype" w:eastAsia="Times New Roman" w:hAnsi="Palatino Linotype" w:cs="Times New Roman"/>
+          <w:kern w:val="0"/>
+          <w:szCs w:val="20"/>
+          <w:lang w:eastAsia="fr-FR" w:bidi="ar-SA"/>
+        </w:rPr>
+        <w:t>ajouter</w:t>
+      </w:r>
+      <w:proofErr w:type="gramEnd"/>
+      <w:r>
+        <w:rPr>
+          <w:rFonts w:ascii="Palatino Linotype" w:eastAsia="Times New Roman" w:hAnsi="Palatino Linotype" w:cs="Times New Roman"/>
+          <w:kern w:val="0"/>
+          <w:szCs w:val="20"/>
+          <w:lang w:eastAsia="fr-FR" w:bidi="ar-SA"/>
+        </w:rPr>
+        <w:t xml:space="preserve"> le nouveau chemin de couche créé comme suit</w:t>
+      </w:r>
+    </w:p>
+    <w:p>
+      <w:pPr>
+        <w:pStyle w:val="Textbody"/>
+        <w:spacing w:line="360" w:lineRule="auto"/>
+        <w:ind w:left="709"/>
+        <w:rPr>
+          <w:rFonts w:ascii="Courier" w:hAnsi="Courier"/>
+          <w:sz w:val="20"/>
+          <w:szCs w:val="20"/>
+          <w:lang w:val="en-US"/>
+        </w:rPr>
+      </w:pPr>
+      <w:r>
+        <w:rPr>
+          <w:rFonts w:ascii="Courier" w:hAnsi="Courier"/>
+          <w:sz w:val="20"/>
+          <w:szCs w:val="20"/>
+          <w:lang w:val="en-US"/>
+        </w:rPr>
+        <w:t>LCONF_VERSION = "6"</w:t>
+      </w:r>
+    </w:p>
+    <w:p>
+      <w:pPr>
+        <w:pStyle w:val="Textbody"/>
+        <w:spacing w:line="360" w:lineRule="auto"/>
+        <w:ind w:left="709"/>
+        <w:rPr>
+          <w:rFonts w:ascii="Courier" w:hAnsi="Courier"/>
+          <w:sz w:val="20"/>
+          <w:szCs w:val="20"/>
+          <w:lang w:val="en-US"/>
+        </w:rPr>
+      </w:pPr>
+    </w:p>
+    <w:p>
+      <w:pPr>
+        <w:pStyle w:val="Textbody"/>
+        <w:spacing w:line="360" w:lineRule="auto"/>
+        <w:ind w:left="709"/>
+        <w:rPr>
+          <w:rFonts w:ascii="Courier" w:hAnsi="Courier"/>
+          <w:sz w:val="20"/>
+          <w:szCs w:val="20"/>
+          <w:lang w:val="en-US"/>
+        </w:rPr>
+      </w:pPr>
+      <w:r>
+        <w:rPr>
+          <w:rFonts w:ascii="Courier" w:hAnsi="Courier"/>
+          <w:sz w:val="20"/>
+          <w:szCs w:val="20"/>
+          <w:lang w:val="en-US"/>
+        </w:rPr>
+        <w:t>BBPATH = "${TOPDIR}"</w:t>
+      </w:r>
+    </w:p>
+    <w:p>
+      <w:pPr>
+        <w:pStyle w:val="Textbody"/>
+        <w:spacing w:line="360" w:lineRule="auto"/>
+        <w:ind w:left="709"/>
+        <w:rPr>
+          <w:rFonts w:ascii="Courier" w:hAnsi="Courier"/>
+          <w:sz w:val="20"/>
+          <w:szCs w:val="20"/>
+          <w:lang w:val="en-US"/>
+        </w:rPr>
+      </w:pPr>
+      <w:proofErr w:type="gramStart"/>
+      <w:r>
+        <w:rPr>
+          <w:rFonts w:ascii="Courier" w:hAnsi="Courier"/>
+          <w:sz w:val="20"/>
+          <w:szCs w:val="20"/>
+          <w:lang w:val="en-US"/>
+        </w:rPr>
+        <w:lastRenderedPageBreak/>
+        <w:t>BSPDIR :</w:t>
+      </w:r>
+      <w:proofErr w:type="gramEnd"/>
+      <w:r>
+        <w:rPr>
+          <w:rFonts w:ascii="Courier" w:hAnsi="Courier"/>
+          <w:sz w:val="20"/>
+          <w:szCs w:val="20"/>
+          <w:lang w:val="en-US"/>
+        </w:rPr>
+        <w:t>= "${@</w:t>
+      </w:r>
+      <w:proofErr w:type="spellStart"/>
+      <w:r>
+        <w:rPr>
+          <w:rFonts w:ascii="Courier" w:hAnsi="Courier"/>
+          <w:sz w:val="20"/>
+          <w:szCs w:val="20"/>
+          <w:lang w:val="en-US"/>
+        </w:rPr>
+        <w:t>os.path.abspath</w:t>
+      </w:r>
+      <w:proofErr w:type="spellEnd"/>
+      <w:r>
+        <w:rPr>
+          <w:rFonts w:ascii="Courier" w:hAnsi="Courier"/>
+          <w:sz w:val="20"/>
+          <w:szCs w:val="20"/>
+          <w:lang w:val="en-US"/>
+        </w:rPr>
+        <w:t>(</w:t>
+      </w:r>
+      <w:proofErr w:type="spellStart"/>
+      <w:r>
+        <w:rPr>
+          <w:rFonts w:ascii="Courier" w:hAnsi="Courier"/>
+          <w:sz w:val="20"/>
+          <w:szCs w:val="20"/>
+          <w:lang w:val="en-US"/>
+        </w:rPr>
+        <w:t>os.path.dirname</w:t>
+      </w:r>
+      <w:proofErr w:type="spellEnd"/>
+      <w:r>
+        <w:rPr>
+          <w:rFonts w:ascii="Courier" w:hAnsi="Courier"/>
+          <w:sz w:val="20"/>
+          <w:szCs w:val="20"/>
+          <w:lang w:val="en-US"/>
+        </w:rPr>
+        <w:t>(</w:t>
+      </w:r>
+      <w:proofErr w:type="spellStart"/>
+      <w:r>
+        <w:rPr>
+          <w:rFonts w:ascii="Courier" w:hAnsi="Courier"/>
+          <w:sz w:val="20"/>
+          <w:szCs w:val="20"/>
+          <w:lang w:val="en-US"/>
+        </w:rPr>
+        <w:t>d.getVar</w:t>
+      </w:r>
+      <w:proofErr w:type="spellEnd"/>
+      <w:r>
+        <w:rPr>
+          <w:rFonts w:ascii="Courier" w:hAnsi="Courier"/>
+          <w:sz w:val="20"/>
+          <w:szCs w:val="20"/>
+          <w:lang w:val="en-US"/>
+        </w:rPr>
+        <w:t>('FILE', True)) + '/../..')}"</w:t>
+      </w:r>
+    </w:p>
+    <w:p>
+      <w:pPr>
+        <w:pStyle w:val="Textbody"/>
+        <w:spacing w:line="360" w:lineRule="auto"/>
+        <w:ind w:left="709"/>
+        <w:rPr>
+          <w:rFonts w:ascii="Courier" w:hAnsi="Courier"/>
+          <w:sz w:val="20"/>
+          <w:szCs w:val="20"/>
+          <w:lang w:val="en-US"/>
+        </w:rPr>
+      </w:pPr>
+      <w:proofErr w:type="gramStart"/>
+      <w:r>
+        <w:rPr>
+          <w:rFonts w:ascii="Courier" w:hAnsi="Courier"/>
+          <w:sz w:val="20"/>
+          <w:szCs w:val="20"/>
+          <w:lang w:val="en-US"/>
+        </w:rPr>
+        <w:t>BBFILES ?</w:t>
+      </w:r>
+      <w:proofErr w:type="gramEnd"/>
+      <w:r>
+        <w:rPr>
+          <w:rFonts w:ascii="Courier" w:hAnsi="Courier"/>
+          <w:sz w:val="20"/>
+          <w:szCs w:val="20"/>
+          <w:lang w:val="en-US"/>
+        </w:rPr>
+        <w:t>= ""</w:t>
+      </w:r>
+    </w:p>
+    <w:p>
+      <w:pPr>
+        <w:pStyle w:val="Textbody"/>
+        <w:spacing w:line="360" w:lineRule="auto"/>
+        <w:ind w:left="709"/>
+        <w:rPr>
+          <w:rFonts w:ascii="Courier" w:hAnsi="Courier"/>
+          <w:sz w:val="20"/>
+          <w:szCs w:val="20"/>
+          <w:lang w:val="en-US"/>
+        </w:rPr>
+      </w:pPr>
+      <w:r>
+        <w:rPr>
+          <w:rFonts w:ascii="Courier" w:hAnsi="Courier"/>
+          <w:sz w:val="20"/>
+          <w:szCs w:val="20"/>
+          <w:lang w:val="en-US"/>
+        </w:rPr>
+        <w:t>BBLAYERS = " \</w:t>
+      </w:r>
+    </w:p>
+    <w:p>
+      <w:pPr>
+        <w:pStyle w:val="Textbody"/>
+        <w:spacing w:line="360" w:lineRule="auto"/>
+        <w:ind w:left="709"/>
+        <w:rPr>
+          <w:rFonts w:ascii="Courier" w:hAnsi="Courier"/>
+          <w:sz w:val="20"/>
+          <w:szCs w:val="20"/>
+          <w:lang w:val="en-US"/>
+        </w:rPr>
+      </w:pPr>
+      <w:r>
+        <w:rPr>
+          <w:rFonts w:ascii="Courier" w:hAnsi="Courier"/>
+          <w:sz w:val="20"/>
+          <w:szCs w:val="20"/>
+          <w:lang w:val="en-US"/>
+        </w:rPr>
+        <w:t xml:space="preserve">  ${BSPDIR}/sources/poky/meta \</w:t>
+      </w:r>
+    </w:p>
+    <w:p>
+      <w:pPr>
+        <w:pStyle w:val="Textbody"/>
+        <w:spacing w:line="360" w:lineRule="auto"/>
+        <w:ind w:left="709"/>
+        <w:rPr>
+          <w:rFonts w:ascii="Courier" w:hAnsi="Courier"/>
+          <w:sz w:val="20"/>
+          <w:szCs w:val="20"/>
+          <w:lang w:val="en-US"/>
+        </w:rPr>
+      </w:pPr>
+      <w:r>
+        <w:rPr>
+          <w:rFonts w:ascii="Courier" w:hAnsi="Courier"/>
+          <w:sz w:val="20"/>
+          <w:szCs w:val="20"/>
+          <w:lang w:val="en-US"/>
+        </w:rPr>
+        <w:t xml:space="preserve">  ${BSPDIR}/sources/poky/meta-yocto \</w:t>
+      </w:r>
+    </w:p>
+    <w:p>
+      <w:pPr>
+        <w:pStyle w:val="Textbody"/>
+        <w:spacing w:line="360" w:lineRule="auto"/>
+        <w:ind w:left="709"/>
+        <w:rPr>
+          <w:rFonts w:ascii="Courier" w:hAnsi="Courier"/>
+          <w:sz w:val="20"/>
+          <w:szCs w:val="20"/>
+          <w:lang w:val="en-US"/>
+        </w:rPr>
+      </w:pPr>
+      <w:r>
+        <w:rPr>
+          <w:rFonts w:ascii="Courier" w:hAnsi="Courier"/>
+          <w:sz w:val="20"/>
+          <w:szCs w:val="20"/>
+          <w:lang w:val="en-US"/>
+        </w:rPr>
+        <w:t xml:space="preserve">  \</w:t>
+      </w:r>
+    </w:p>
+    <w:p>
+      <w:pPr>
+        <w:pStyle w:val="Textbody"/>
+        <w:spacing w:line="360" w:lineRule="auto"/>
+        <w:ind w:left="709"/>
+        <w:rPr>
+          <w:rFonts w:ascii="Courier" w:hAnsi="Courier"/>
+          <w:sz w:val="20"/>
+          <w:szCs w:val="20"/>
+          <w:lang w:val="en-US"/>
+        </w:rPr>
+      </w:pPr>
+      <w:r>
+        <w:rPr>
+          <w:rFonts w:ascii="Courier" w:hAnsi="Courier"/>
+          <w:sz w:val="20"/>
+          <w:szCs w:val="20"/>
+          <w:lang w:val="en-US"/>
+        </w:rPr>
+        <w:t xml:space="preserve">  ${BSPDIR}/sources/meta-</w:t>
+      </w:r>
+      <w:proofErr w:type="spellStart"/>
+      <w:r>
+        <w:rPr>
+          <w:rFonts w:ascii="Courier" w:hAnsi="Courier"/>
+          <w:sz w:val="20"/>
+          <w:szCs w:val="20"/>
+          <w:lang w:val="en-US"/>
+        </w:rPr>
+        <w:t>openembedded</w:t>
+      </w:r>
+      <w:proofErr w:type="spellEnd"/>
+      <w:r>
+        <w:rPr>
+          <w:rFonts w:ascii="Courier" w:hAnsi="Courier"/>
+          <w:sz w:val="20"/>
+          <w:szCs w:val="20"/>
+          <w:lang w:val="en-US"/>
+        </w:rPr>
+        <w:t>/meta-</w:t>
+      </w:r>
+      <w:proofErr w:type="spellStart"/>
+      <w:r>
+        <w:rPr>
+          <w:rFonts w:ascii="Courier" w:hAnsi="Courier"/>
+          <w:sz w:val="20"/>
+          <w:szCs w:val="20"/>
+          <w:lang w:val="en-US"/>
+        </w:rPr>
+        <w:t>oe</w:t>
+      </w:r>
+      <w:proofErr w:type="spellEnd"/>
+      <w:r>
+        <w:rPr>
+          <w:rFonts w:ascii="Courier" w:hAnsi="Courier"/>
+          <w:sz w:val="20"/>
+          <w:szCs w:val="20"/>
+          <w:lang w:val="en-US"/>
+        </w:rPr>
+        <w:t xml:space="preserve"> \</w:t>
+      </w:r>
+    </w:p>
+    <w:p>
+      <w:pPr>
+        <w:pStyle w:val="Textbody"/>
+        <w:spacing w:line="360" w:lineRule="auto"/>
+        <w:ind w:left="709"/>
+        <w:rPr>
+          <w:rFonts w:ascii="Courier" w:hAnsi="Courier"/>
+          <w:sz w:val="20"/>
+          <w:szCs w:val="20"/>
+          <w:lang w:val="en-US"/>
+        </w:rPr>
+      </w:pPr>
+      <w:r>
+        <w:rPr>
+          <w:rFonts w:ascii="Courier" w:hAnsi="Courier"/>
+          <w:sz w:val="20"/>
+          <w:szCs w:val="20"/>
+          <w:lang w:val="en-US"/>
+        </w:rPr>
+        <w:t xml:space="preserve">  ${BSPDIR}/sources/meta-</w:t>
+      </w:r>
+      <w:proofErr w:type="spellStart"/>
+      <w:r>
+        <w:rPr>
+          <w:rFonts w:ascii="Courier" w:hAnsi="Courier"/>
+          <w:sz w:val="20"/>
+          <w:szCs w:val="20"/>
+          <w:lang w:val="en-US"/>
+        </w:rPr>
+        <w:t>openembedded</w:t>
+      </w:r>
+      <w:proofErr w:type="spellEnd"/>
+      <w:r>
+        <w:rPr>
+          <w:rFonts w:ascii="Courier" w:hAnsi="Courier"/>
+          <w:sz w:val="20"/>
+          <w:szCs w:val="20"/>
+          <w:lang w:val="en-US"/>
+        </w:rPr>
+        <w:t>/meta-multimedia \</w:t>
+      </w:r>
+    </w:p>
+    <w:p>
+      <w:pPr>
+        <w:pStyle w:val="Textbody"/>
+        <w:spacing w:line="360" w:lineRule="auto"/>
+        <w:ind w:left="709"/>
+        <w:rPr>
+          <w:rFonts w:ascii="Courier" w:hAnsi="Courier"/>
+          <w:sz w:val="20"/>
+          <w:szCs w:val="20"/>
+          <w:lang w:val="en-US"/>
+        </w:rPr>
+      </w:pPr>
+      <w:r>
+        <w:rPr>
+          <w:rFonts w:ascii="Courier" w:hAnsi="Courier"/>
+          <w:sz w:val="20"/>
+          <w:szCs w:val="20"/>
+          <w:lang w:val="en-US"/>
+        </w:rPr>
+        <w:t xml:space="preserve">  \</w:t>
+      </w:r>
+    </w:p>
+    <w:p>
+      <w:pPr>
+        <w:pStyle w:val="Textbody"/>
+        <w:spacing w:line="360" w:lineRule="auto"/>
+        <w:ind w:left="709"/>
+        <w:rPr>
+          <w:rFonts w:ascii="Courier" w:hAnsi="Courier"/>
+          <w:sz w:val="20"/>
+          <w:szCs w:val="20"/>
+          <w:lang w:val="en-US"/>
+        </w:rPr>
+      </w:pPr>
+      <w:r>
+        <w:rPr>
+          <w:rFonts w:ascii="Courier" w:hAnsi="Courier"/>
+          <w:sz w:val="20"/>
+          <w:szCs w:val="20"/>
+          <w:lang w:val="en-US"/>
+        </w:rPr>
+        <w:t xml:space="preserve">  ${BSPDIR}/sources/meta-</w:t>
+      </w:r>
+      <w:proofErr w:type="spellStart"/>
+      <w:r>
+        <w:rPr>
+          <w:rFonts w:ascii="Courier" w:hAnsi="Courier"/>
+          <w:sz w:val="20"/>
+          <w:szCs w:val="20"/>
+          <w:lang w:val="en-US"/>
+        </w:rPr>
+        <w:t>freescale</w:t>
+      </w:r>
+      <w:proofErr w:type="spellEnd"/>
+      <w:r>
+        <w:rPr>
+          <w:rFonts w:ascii="Courier" w:hAnsi="Courier"/>
+          <w:sz w:val="20"/>
+          <w:szCs w:val="20"/>
+          <w:lang w:val="en-US"/>
+        </w:rPr>
+        <w:t xml:space="preserve"> \</w:t>
+      </w:r>
+    </w:p>
+    <w:p>
+      <w:pPr>
+        <w:pStyle w:val="Textbody"/>
+        <w:spacing w:line="360" w:lineRule="auto"/>
+        <w:ind w:left="709"/>
+        <w:rPr>
+          <w:rFonts w:ascii="Courier" w:hAnsi="Courier"/>
+          <w:sz w:val="20"/>
+          <w:szCs w:val="20"/>
+          <w:lang w:val="en-US"/>
+        </w:rPr>
+      </w:pPr>
+      <w:r>
+        <w:rPr>
+          <w:rFonts w:ascii="Courier" w:hAnsi="Courier"/>
+          <w:sz w:val="20"/>
+          <w:szCs w:val="20"/>
+          <w:lang w:val="en-US"/>
+        </w:rPr>
+        <w:t xml:space="preserve">  ${BSPDIR}/sources/meta-freescale-3rdparty \</w:t>
+      </w:r>
+    </w:p>
+    <w:p>
+      <w:pPr>
+        <w:pStyle w:val="Textbody"/>
+        <w:spacing w:line="360" w:lineRule="auto"/>
+        <w:ind w:left="709"/>
+        <w:rPr>
+          <w:rFonts w:ascii="Courier" w:hAnsi="Courier"/>
+          <w:sz w:val="20"/>
+          <w:szCs w:val="20"/>
+          <w:lang w:val="en-US"/>
+        </w:rPr>
+      </w:pPr>
+      <w:r>
+        <w:rPr>
+          <w:rFonts w:ascii="Courier" w:hAnsi="Courier"/>
+          <w:sz w:val="20"/>
+          <w:szCs w:val="20"/>
+          <w:lang w:val="en-US"/>
+        </w:rPr>
+        <w:t xml:space="preserve">  ${BSPDIR}/sources/meta-</w:t>
+      </w:r>
+      <w:proofErr w:type="spellStart"/>
+      <w:r>
+        <w:rPr>
+          <w:rFonts w:ascii="Courier" w:hAnsi="Courier"/>
+          <w:sz w:val="20"/>
+          <w:szCs w:val="20"/>
+          <w:lang w:val="en-US"/>
+        </w:rPr>
+        <w:t>freescale</w:t>
+      </w:r>
+      <w:proofErr w:type="spellEnd"/>
+      <w:r>
+        <w:rPr>
+          <w:rFonts w:ascii="Courier" w:hAnsi="Courier"/>
+          <w:sz w:val="20"/>
+          <w:szCs w:val="20"/>
+          <w:lang w:val="en-US"/>
+        </w:rPr>
+        <w:t>-distro \</w:t>
+      </w:r>
+    </w:p>
+    <w:p>
+      <w:pPr>
+        <w:pStyle w:val="Textbody"/>
+        <w:spacing w:line="360" w:lineRule="auto"/>
+        <w:ind w:left="709"/>
+        <w:rPr>
+          <w:rFonts w:ascii="Courier" w:hAnsi="Courier"/>
+          <w:sz w:val="20"/>
+          <w:szCs w:val="20"/>
+          <w:lang w:val="en-US"/>
+        </w:rPr>
+      </w:pPr>
+      <w:r>
+        <w:rPr>
+          <w:rFonts w:ascii="Courier" w:hAnsi="Courier"/>
+          <w:sz w:val="20"/>
+          <w:szCs w:val="20"/>
+          <w:lang w:val="en-US"/>
+        </w:rPr>
+        <w:t>"</w:t>
+      </w:r>
+    </w:p>
+    <w:p>
+      <w:pPr>
+        <w:pStyle w:val="Textbody"/>
+        <w:spacing w:line="360" w:lineRule="auto"/>
+        <w:ind w:left="709"/>
+        <w:rPr>
+          <w:rFonts w:ascii="Courier" w:hAnsi="Courier"/>
+          <w:sz w:val="20"/>
+          <w:szCs w:val="20"/>
+          <w:highlight w:val="yellow"/>
+          <w:shd w:val="clear" w:color="auto" w:fill="FFFF99"/>
+          <w:lang w:val="en-US"/>
+        </w:rPr>
+      </w:pPr>
+      <w:r>
+        <w:rPr>
+          <w:rFonts w:ascii="Courier" w:hAnsi="Courier"/>
+          <w:sz w:val="20"/>
+          <w:szCs w:val="20"/>
+          <w:highlight w:val="yellow"/>
+          <w:shd w:val="clear" w:color="auto" w:fill="FFFF99"/>
+          <w:lang w:val="en-US"/>
+        </w:rPr>
+        <w:t># added a custom yocto layer</w:t>
+      </w:r>
+    </w:p>
+    <w:p>
+      <w:pPr>
+        <w:pStyle w:val="Textbody"/>
+        <w:spacing w:line="360" w:lineRule="auto"/>
+        <w:ind w:left="709"/>
+        <w:rPr>
+          <w:rFonts w:ascii="Courier" w:hAnsi="Courier"/>
+          <w:sz w:val="20"/>
+          <w:szCs w:val="20"/>
+          <w:shd w:val="clear" w:color="auto" w:fill="FFFF99"/>
+        </w:rPr>
+      </w:pPr>
+      <w:r>
+        <w:rPr>
+          <w:rFonts w:ascii="Courier" w:hAnsi="Courier"/>
+          <w:sz w:val="20"/>
+          <w:szCs w:val="20"/>
+          <w:highlight w:val="yellow"/>
+          <w:shd w:val="clear" w:color="auto" w:fill="FFFF99"/>
+        </w:rPr>
+        <w:t>BBLAYERS += "${BSPDIR}/sources/</w:t>
+      </w:r>
+      <w:proofErr w:type="spellStart"/>
+      <w:r>
+        <w:rPr>
+          <w:rFonts w:ascii="Courier" w:hAnsi="Courier"/>
+          <w:sz w:val="20"/>
+          <w:szCs w:val="20"/>
+          <w:highlight w:val="yellow"/>
+          <w:shd w:val="clear" w:color="auto" w:fill="FFFF99"/>
+        </w:rPr>
+        <w:t>meta</w:t>
+      </w:r>
+      <w:proofErr w:type="spellEnd"/>
+      <w:r>
+        <w:rPr>
+          <w:rFonts w:ascii="Courier" w:hAnsi="Courier"/>
+          <w:sz w:val="20"/>
+          <w:szCs w:val="20"/>
+          <w:highlight w:val="yellow"/>
+          <w:shd w:val="clear" w:color="auto" w:fill="FFFF99"/>
+        </w:rPr>
+        <w:t>-</w:t>
+      </w:r>
+      <w:r>
+        <w:rPr>
+          <w:rFonts w:ascii="Courier" w:hAnsi="Courier"/>
+          <w:sz w:val="20"/>
+          <w:szCs w:val="20"/>
+          <w:highlight w:val="yellow"/>
+        </w:rPr>
+        <w:t>&lt;Le nom de couche&gt;</w:t>
+      </w:r>
+      <w:r>
+        <w:rPr>
+          <w:rFonts w:ascii="Courier" w:hAnsi="Courier"/>
+          <w:sz w:val="20"/>
+          <w:szCs w:val="20"/>
+          <w:highlight w:val="yellow"/>
+          <w:shd w:val="clear" w:color="auto" w:fill="FFFF99"/>
+        </w:rPr>
+        <w:t>"</w:t>
+      </w:r>
+    </w:p>
+    <w:p>
+      <w:pPr>
+        <w:pStyle w:val="Paragraphedeliste"/>
+        <w:numPr>
+          <w:ilvl w:val="0"/>
+          <w:numId w:val="35"/>
         </w:numPr>
         <w:spacing w:line="360" w:lineRule="auto"/>
-        <w:rPr>
-          <w:rFonts w:ascii="Palatino Linotype" w:hAnsi="Palatino Linotype"/>
-          <w:szCs w:val="20"/>
-        </w:rPr>
-      </w:pPr>
-      <w:r>
-        <w:rPr>
-          <w:rFonts w:ascii="Palatino Linotype" w:hAnsi="Palatino Linotype"/>
-          <w:szCs w:val="20"/>
-        </w:rPr>
-        <w:t>Retirer la carte SD sans éjecter</w:t>
+        <w:jc w:val="both"/>
+      </w:pPr>
+      <w:r>
+        <w:t xml:space="preserve">Ensuite, entrez les commandes suivantes pour vérifier si </w:t>
+      </w:r>
+      <w:proofErr w:type="gramStart"/>
+      <w:r>
+        <w:t>l</w:t>
+      </w:r>
+      <w:r>
+        <w:t>a</w:t>
+      </w:r>
+      <w:r>
+        <w:t xml:space="preserve"> nouv</w:t>
+      </w:r>
+      <w:r>
+        <w:t>elle</w:t>
+      </w:r>
+      <w:r>
+        <w:t xml:space="preserve"> c</w:t>
+      </w:r>
+      <w:r>
+        <w:t xml:space="preserve">ouche </w:t>
+      </w:r>
+      <w:r>
+        <w:t>créé</w:t>
+      </w:r>
+      <w:proofErr w:type="gramEnd"/>
+      <w:r>
+        <w:t xml:space="preserve"> est ajouté</w:t>
+      </w:r>
+      <w:r>
+        <w:t>e</w:t>
+      </w:r>
+      <w:r>
+        <w:t xml:space="preserve"> à la construction de l'image</w:t>
+      </w:r>
+    </w:p>
+    <w:p>
+      <w:pPr>
+        <w:pStyle w:val="Textbody"/>
+        <w:spacing w:line="360" w:lineRule="auto"/>
+        <w:ind w:left="720"/>
+        <w:rPr>
+          <w:rFonts w:ascii="Courier" w:hAnsi="Courier"/>
+          <w:sz w:val="20"/>
+          <w:szCs w:val="20"/>
+          <w:lang w:val="en-US"/>
+        </w:rPr>
+      </w:pPr>
+      <w:r>
+        <w:rPr>
+          <w:rFonts w:ascii="Courier" w:hAnsi="Courier"/>
+          <w:sz w:val="20"/>
+          <w:szCs w:val="20"/>
+          <w:lang w:val="en-US"/>
+        </w:rPr>
+        <w:t xml:space="preserve">$ cd </w:t>
+      </w:r>
+      <w:proofErr w:type="spellStart"/>
+      <w:r>
+        <w:rPr>
+          <w:rFonts w:ascii="Courier" w:hAnsi="Courier"/>
+          <w:sz w:val="20"/>
+          <w:szCs w:val="20"/>
+          <w:lang w:val="en-US"/>
+        </w:rPr>
+        <w:t>imx</w:t>
+      </w:r>
+      <w:proofErr w:type="spellEnd"/>
+      <w:r>
+        <w:rPr>
+          <w:rFonts w:ascii="Courier" w:hAnsi="Courier"/>
+          <w:sz w:val="20"/>
+          <w:szCs w:val="20"/>
+          <w:lang w:val="en-US"/>
+        </w:rPr>
+        <w:t>-yocto-</w:t>
+      </w:r>
+      <w:proofErr w:type="spellStart"/>
+      <w:r>
+        <w:rPr>
+          <w:rFonts w:ascii="Courier" w:hAnsi="Courier"/>
+          <w:sz w:val="20"/>
+          <w:szCs w:val="20"/>
+          <w:lang w:val="en-US"/>
+        </w:rPr>
+        <w:t>bsp</w:t>
+      </w:r>
+      <w:proofErr w:type="spellEnd"/>
+      <w:r>
+        <w:rPr>
+          <w:rFonts w:ascii="Courier" w:hAnsi="Courier"/>
+          <w:sz w:val="20"/>
+          <w:szCs w:val="20"/>
+          <w:lang w:val="en-US"/>
+        </w:rPr>
+        <w:t>/</w:t>
+      </w:r>
+    </w:p>
+    <w:p>
+      <w:pPr>
+        <w:pStyle w:val="Textbody"/>
+        <w:spacing w:line="360" w:lineRule="auto"/>
+        <w:ind w:left="720"/>
+        <w:rPr>
+          <w:rFonts w:ascii="Courier" w:hAnsi="Courier"/>
+          <w:sz w:val="20"/>
+          <w:szCs w:val="20"/>
+          <w:lang w:val="en-US"/>
+        </w:rPr>
+      </w:pPr>
+      <w:r>
+        <w:rPr>
+          <w:rFonts w:ascii="Courier" w:hAnsi="Courier"/>
+          <w:sz w:val="20"/>
+          <w:szCs w:val="20"/>
+          <w:lang w:val="en-US"/>
+        </w:rPr>
+        <w:t>$ MACHINE=imx6dlsabresd DISTRO=fsl-imx-x11 source ./fsl-setup-release.sh -b build</w:t>
+      </w:r>
+    </w:p>
+    <w:p>
+      <w:pPr>
+        <w:pStyle w:val="Textbody"/>
+        <w:spacing w:line="360" w:lineRule="auto"/>
+        <w:ind w:left="720"/>
+        <w:rPr>
+          <w:rFonts w:ascii="Courier" w:hAnsi="Courier"/>
+          <w:sz w:val="20"/>
+          <w:szCs w:val="20"/>
+          <w:lang w:val="en-US"/>
+        </w:rPr>
+      </w:pPr>
+      <w:r>
+        <w:rPr>
+          <w:rFonts w:ascii="Courier" w:hAnsi="Courier"/>
+          <w:sz w:val="20"/>
+          <w:szCs w:val="20"/>
+          <w:lang w:val="en-US"/>
+        </w:rPr>
+        <w:t xml:space="preserve">$ </w:t>
+      </w:r>
+      <w:proofErr w:type="spellStart"/>
+      <w:r>
+        <w:rPr>
+          <w:rFonts w:ascii="Courier" w:hAnsi="Courier"/>
+          <w:sz w:val="20"/>
+          <w:szCs w:val="20"/>
+          <w:lang w:val="en-US"/>
+        </w:rPr>
+        <w:t>bitbake</w:t>
+      </w:r>
+      <w:proofErr w:type="spellEnd"/>
+      <w:r>
+        <w:rPr>
+          <w:rFonts w:ascii="Courier" w:hAnsi="Courier"/>
+          <w:sz w:val="20"/>
+          <w:szCs w:val="20"/>
+          <w:lang w:val="en-US"/>
+        </w:rPr>
+        <w:t>-layers show-layers</w:t>
+      </w:r>
+    </w:p>
+    <w:p>
+      <w:pPr>
+        <w:pStyle w:val="Textbody"/>
+        <w:spacing w:line="360" w:lineRule="auto"/>
+        <w:jc w:val="center"/>
+      </w:pPr>
+      <w:r>
+        <w:rPr>
+          <w:rFonts w:ascii="Courier" w:hAnsi="Courier"/>
+          <w:noProof/>
+          <w:sz w:val="20"/>
+          <w:szCs w:val="20"/>
+          <w:lang w:val="en-US"/>
+        </w:rPr>
+        <w:drawing>
+          <wp:inline distT="0" distB="0" distL="0" distR="0" wp14:anchorId="34FA7F5C" wp14:editId="35D425FE">
+            <wp:extent cx="4662699" cy="1814169"/>
+            <wp:effectExtent l="0" t="0" r="5080" b="0"/>
+            <wp:docPr id="9" name="Image 9"/>
+            <wp:cNvGraphicFramePr>
+              <a:graphicFrameLocks xmlns:a="http://schemas.openxmlformats.org/drawingml/2006/main" noChangeAspect="1"/>
+            </wp:cNvGraphicFramePr>
+            <a:graphic xmlns:a="http://schemas.openxmlformats.org/drawingml/2006/main">
+              <a:graphicData uri="http://schemas.openxmlformats.org/drawingml/2006/picture">
+                <pic:pic xmlns:pic="http://schemas.openxmlformats.org/drawingml/2006/picture">
+                  <pic:nvPicPr>
+                    <pic:cNvPr id="0" name="Picture 3"/>
+                    <pic:cNvPicPr>
+                      <a:picLocks noChangeAspect="1" noChangeArrowheads="1"/>
+                    </pic:cNvPicPr>
+                  </pic:nvPicPr>
+                  <pic:blipFill rotWithShape="1">
+                    <a:blip r:embed="rId30">
+                      <a:extLst>
+                        <a:ext uri="{28A0092B-C50C-407E-A947-70E740481C1C}">
+                          <a14:useLocalDpi xmlns:a14="http://schemas.microsoft.com/office/drawing/2010/main" val="0"/>
+                        </a:ext>
+                      </a:extLst>
+                    </a:blip>
+                    <a:srcRect b="8080"/>
+                    <a:stretch/>
+                  </pic:blipFill>
+                  <pic:spPr bwMode="auto">
+                    <a:xfrm>
+                      <a:off x="0" y="0"/>
+                      <a:ext cx="4750263" cy="1848238"/>
+                    </a:xfrm>
+                    <a:prstGeom prst="rect">
+                      <a:avLst/>
+                    </a:prstGeom>
+                    <a:noFill/>
+                    <a:ln>
+                      <a:noFill/>
+                    </a:ln>
+                    <a:extLst>
+                      <a:ext uri="{53640926-AAD7-44D8-BBD7-CCE9431645EC}">
+                        <a14:shadowObscured xmlns:a14="http://schemas.microsoft.com/office/drawing/2010/main"/>
+                      </a:ext>
+                    </a:extLst>
+                  </pic:spPr>
+                </pic:pic>
+              </a:graphicData>
+            </a:graphic>
+          </wp:inline>
+        </w:drawing>
+      </w:r>
+    </w:p>
+    <w:p>
+      <w:pPr>
+        <w:pStyle w:val="Textbody"/>
+        <w:spacing w:line="360" w:lineRule="auto"/>
+        <w:jc w:val="center"/>
+        <w:rPr>
+          <w:rFonts w:ascii="Courier" w:hAnsi="Courier"/>
+          <w:sz w:val="20"/>
+          <w:szCs w:val="20"/>
+        </w:rPr>
+      </w:pPr>
+      <w:r>
+        <w:t>Cela montre toutes les couches qui sont utilisées pour construire l'image et leur priorité respective</w:t>
+      </w:r>
+    </w:p>
+    <w:p>
+      <w:pPr>
+        <w:pStyle w:val="Titre2"/>
+        <w:numPr>
+          <w:ilvl w:val="0"/>
+          <w:numId w:val="0"/>
+        </w:numPr>
+        <w:spacing w:line="360" w:lineRule="auto"/>
+      </w:pPr>
+      <w:bookmarkStart w:id="18" w:name="_Toc525225914"/>
+      <w:r>
+        <w:lastRenderedPageBreak/>
+        <w:t>ENLEVEZ LES PAQUETS INUTILES DE LA CONSTRUCTION D'IMAGE</w:t>
+      </w:r>
+      <w:bookmarkEnd w:id="16"/>
+      <w:bookmarkEnd w:id="18"/>
+    </w:p>
+    <w:p>
+      <w:pPr>
+        <w:pStyle w:val="para1"/>
+        <w:spacing w:line="360" w:lineRule="auto"/>
+        <w:ind w:firstLine="720"/>
+        <w:jc w:val="both"/>
+      </w:pPr>
+      <w:r>
+        <w:t>Quand vous construisez l'image fournie par « Yocto », nous obtenons tant de paquets installés par défaut mais dans beaucoup d'applications, nous n'avons pas besoin de tous ces paquets. Ainsi dans ces cas, Nous pouvons enlever certains de paquets inutiles pour réduire la taille de « </w:t>
+      </w:r>
+      <w:proofErr w:type="spellStart"/>
+      <w:r>
+        <w:t>Rootfs</w:t>
+      </w:r>
+      <w:proofErr w:type="spellEnd"/>
+      <w:r>
+        <w:t> ».</w:t>
       </w:r>
     </w:p>
     <w:p>
@@ -6286,24 +8238,10 @@
         <w:pStyle w:val="Standard"/>
         <w:spacing w:before="240" w:after="240" w:line="480" w:lineRule="auto"/>
       </w:pPr>
-      <w:r>
-        <w:rPr>
-          <w:rFonts w:ascii="Palatino Linotype" w:hAnsi="Palatino Linotype"/>
-          <w:szCs w:val="20"/>
-        </w:rPr>
-        <w:t>Insérez la carte SD flashée dans la fente fournie et mettez le kit d'évaluation sous tension</w:t>
-      </w:r>
-      <w:r>
-        <w:rPr>
-          <w:rFonts w:ascii="Palatino Linotype" w:hAnsi="Palatino Linotype"/>
-          <w:szCs w:val="20"/>
-        </w:rPr>
-        <w:t>.</w:t>
-      </w:r>
     </w:p>
     <w:sectPr>
-      <w:headerReference w:type="default" r:id="rId28"/>
-      <w:footerReference w:type="default" r:id="rId29"/>
+      <w:headerReference w:type="default" r:id="rId31"/>
+      <w:footerReference w:type="default" r:id="rId32"/>
       <w:type w:val="continuous"/>
       <w:pgSz w:w="11879" w:h="16800"/>
       <w:pgMar w:top="720" w:right="720" w:bottom="720" w:left="720" w:header="142" w:footer="785" w:gutter="0"/>
@@ -7006,6 +8944,92 @@
     </w:lvl>
   </w:abstractNum>
   <w:abstractNum w:abstractNumId="3" w15:restartNumberingAfterBreak="0">
+    <w:nsid w:val="0B9D2996"/>
+    <w:multiLevelType w:val="hybridMultilevel"/>
+    <w:tmpl w:val="4FCA5900"/>
+    <w:lvl w:ilvl="0" w:tplc="040C000F">
+      <w:start w:val="1"/>
+      <w:numFmt w:val="decimal"/>
+      <w:lvlText w:val="%1."/>
+      <w:lvlJc w:val="left"/>
+      <w:pPr>
+        <w:ind w:left="720" w:hanging="360"/>
+      </w:pPr>
+    </w:lvl>
+    <w:lvl w:ilvl="1" w:tplc="040C0019" w:tentative="1">
+      <w:start w:val="1"/>
+      <w:numFmt w:val="lowerLetter"/>
+      <w:lvlText w:val="%2."/>
+      <w:lvlJc w:val="left"/>
+      <w:pPr>
+        <w:ind w:left="1440" w:hanging="360"/>
+      </w:pPr>
+    </w:lvl>
+    <w:lvl w:ilvl="2" w:tplc="040C001B" w:tentative="1">
+      <w:start w:val="1"/>
+      <w:numFmt w:val="lowerRoman"/>
+      <w:lvlText w:val="%3."/>
+      <w:lvlJc w:val="right"/>
+      <w:pPr>
+        <w:ind w:left="2160" w:hanging="180"/>
+      </w:pPr>
+    </w:lvl>
+    <w:lvl w:ilvl="3" w:tplc="040C000F" w:tentative="1">
+      <w:start w:val="1"/>
+      <w:numFmt w:val="decimal"/>
+      <w:lvlText w:val="%4."/>
+      <w:lvlJc w:val="left"/>
+      <w:pPr>
+        <w:ind w:left="2880" w:hanging="360"/>
+      </w:pPr>
+    </w:lvl>
+    <w:lvl w:ilvl="4" w:tplc="040C0019" w:tentative="1">
+      <w:start w:val="1"/>
+      <w:numFmt w:val="lowerLetter"/>
+      <w:lvlText w:val="%5."/>
+      <w:lvlJc w:val="left"/>
+      <w:pPr>
+        <w:ind w:left="3600" w:hanging="360"/>
+      </w:pPr>
+    </w:lvl>
+    <w:lvl w:ilvl="5" w:tplc="040C001B" w:tentative="1">
+      <w:start w:val="1"/>
+      <w:numFmt w:val="lowerRoman"/>
+      <w:lvlText w:val="%6."/>
+      <w:lvlJc w:val="right"/>
+      <w:pPr>
+        <w:ind w:left="4320" w:hanging="180"/>
+      </w:pPr>
+    </w:lvl>
+    <w:lvl w:ilvl="6" w:tplc="040C000F" w:tentative="1">
+      <w:start w:val="1"/>
+      <w:numFmt w:val="decimal"/>
+      <w:lvlText w:val="%7."/>
+      <w:lvlJc w:val="left"/>
+      <w:pPr>
+        <w:ind w:left="5040" w:hanging="360"/>
+      </w:pPr>
+    </w:lvl>
+    <w:lvl w:ilvl="7" w:tplc="040C0019" w:tentative="1">
+      <w:start w:val="1"/>
+      <w:numFmt w:val="lowerLetter"/>
+      <w:lvlText w:val="%8."/>
+      <w:lvlJc w:val="left"/>
+      <w:pPr>
+        <w:ind w:left="5760" w:hanging="360"/>
+      </w:pPr>
+    </w:lvl>
+    <w:lvl w:ilvl="8" w:tplc="040C001B" w:tentative="1">
+      <w:start w:val="1"/>
+      <w:numFmt w:val="lowerRoman"/>
+      <w:lvlText w:val="%9."/>
+      <w:lvlJc w:val="right"/>
+      <w:pPr>
+        <w:ind w:left="6480" w:hanging="180"/>
+      </w:pPr>
+    </w:lvl>
+  </w:abstractNum>
+  <w:abstractNum w:abstractNumId="4" w15:restartNumberingAfterBreak="0">
     <w:nsid w:val="0C2C2D0B"/>
     <w:multiLevelType w:val="hybridMultilevel"/>
     <w:tmpl w:val="DC9863AA"/>
@@ -7094,7 +9118,7 @@
       </w:pPr>
     </w:lvl>
   </w:abstractNum>
-  <w:abstractNum w:abstractNumId="4" w15:restartNumberingAfterBreak="0">
+  <w:abstractNum w:abstractNumId="5" w15:restartNumberingAfterBreak="0">
     <w:nsid w:val="11F230C6"/>
     <w:multiLevelType w:val="hybridMultilevel"/>
     <w:tmpl w:val="B518E1D8"/>
@@ -7183,7 +9207,7 @@
       </w:pPr>
     </w:lvl>
   </w:abstractNum>
-  <w:abstractNum w:abstractNumId="5" w15:restartNumberingAfterBreak="0">
+  <w:abstractNum w:abstractNumId="6" w15:restartNumberingAfterBreak="0">
     <w:nsid w:val="1487407B"/>
     <w:multiLevelType w:val="hybridMultilevel"/>
     <w:tmpl w:val="19A65770"/>
@@ -7295,7 +9319,93 @@
       </w:rPr>
     </w:lvl>
   </w:abstractNum>
-  <w:abstractNum w:abstractNumId="6" w15:restartNumberingAfterBreak="0">
+  <w:abstractNum w:abstractNumId="7" w15:restartNumberingAfterBreak="0">
+    <w:nsid w:val="14F65CFB"/>
+    <w:multiLevelType w:val="multilevel"/>
+    <w:tmpl w:val="9664FA4C"/>
+    <w:lvl w:ilvl="0">
+      <w:start w:val="1"/>
+      <w:numFmt w:val="decimal"/>
+      <w:lvlText w:val="%1."/>
+      <w:lvlJc w:val="left"/>
+      <w:pPr>
+        <w:ind w:left="720" w:hanging="360"/>
+      </w:pPr>
+    </w:lvl>
+    <w:lvl w:ilvl="1">
+      <w:start w:val="1"/>
+      <w:numFmt w:val="decimal"/>
+      <w:lvlText w:val="%2."/>
+      <w:lvlJc w:val="left"/>
+      <w:pPr>
+        <w:ind w:left="1080" w:hanging="360"/>
+      </w:pPr>
+    </w:lvl>
+    <w:lvl w:ilvl="2">
+      <w:start w:val="1"/>
+      <w:numFmt w:val="decimal"/>
+      <w:lvlText w:val="%3."/>
+      <w:lvlJc w:val="left"/>
+      <w:pPr>
+        <w:ind w:left="1440" w:hanging="360"/>
+      </w:pPr>
+    </w:lvl>
+    <w:lvl w:ilvl="3">
+      <w:start w:val="1"/>
+      <w:numFmt w:val="decimal"/>
+      <w:lvlText w:val="%4."/>
+      <w:lvlJc w:val="left"/>
+      <w:pPr>
+        <w:ind w:left="1800" w:hanging="360"/>
+      </w:pPr>
+    </w:lvl>
+    <w:lvl w:ilvl="4">
+      <w:start w:val="1"/>
+      <w:numFmt w:val="decimal"/>
+      <w:lvlText w:val="%5."/>
+      <w:lvlJc w:val="left"/>
+      <w:pPr>
+        <w:ind w:left="2160" w:hanging="360"/>
+      </w:pPr>
+    </w:lvl>
+    <w:lvl w:ilvl="5">
+      <w:start w:val="1"/>
+      <w:numFmt w:val="decimal"/>
+      <w:lvlText w:val="%6."/>
+      <w:lvlJc w:val="left"/>
+      <w:pPr>
+        <w:ind w:left="2520" w:hanging="360"/>
+      </w:pPr>
+    </w:lvl>
+    <w:lvl w:ilvl="6">
+      <w:start w:val="1"/>
+      <w:numFmt w:val="decimal"/>
+      <w:lvlText w:val="%7."/>
+      <w:lvlJc w:val="left"/>
+      <w:pPr>
+        <w:ind w:left="2880" w:hanging="360"/>
+      </w:pPr>
+    </w:lvl>
+    <w:lvl w:ilvl="7">
+      <w:start w:val="1"/>
+      <w:numFmt w:val="decimal"/>
+      <w:lvlText w:val="%8."/>
+      <w:lvlJc w:val="left"/>
+      <w:pPr>
+        <w:ind w:left="3240" w:hanging="360"/>
+      </w:pPr>
+    </w:lvl>
+    <w:lvl w:ilvl="8">
+      <w:start w:val="1"/>
+      <w:numFmt w:val="decimal"/>
+      <w:lvlText w:val="%9."/>
+      <w:lvlJc w:val="left"/>
+      <w:pPr>
+        <w:ind w:left="3600" w:hanging="360"/>
+      </w:pPr>
+    </w:lvl>
+  </w:abstractNum>
+  <w:abstractNum w:abstractNumId="8" w15:restartNumberingAfterBreak="0">
     <w:nsid w:val="15FB7F87"/>
     <w:multiLevelType w:val="hybridMultilevel"/>
     <w:tmpl w:val="21E6CDC6"/>
@@ -7435,7 +9545,7 @@
       </w:rPr>
     </w:lvl>
   </w:abstractNum>
-  <w:abstractNum w:abstractNumId="7" w15:restartNumberingAfterBreak="0">
+  <w:abstractNum w:abstractNumId="9" w15:restartNumberingAfterBreak="0">
     <w:nsid w:val="1E124CF4"/>
     <w:multiLevelType w:val="hybridMultilevel"/>
     <w:tmpl w:val="BE848758"/>
@@ -7524,7 +9634,7 @@
       </w:pPr>
     </w:lvl>
   </w:abstractNum>
-  <w:abstractNum w:abstractNumId="8" w15:restartNumberingAfterBreak="0">
+  <w:abstractNum w:abstractNumId="10" w15:restartNumberingAfterBreak="0">
     <w:nsid w:val="24A164AE"/>
     <w:multiLevelType w:val="hybridMultilevel"/>
     <w:tmpl w:val="6518CAE6"/>
@@ -7637,7 +9747,7 @@
       </w:rPr>
     </w:lvl>
   </w:abstractNum>
-  <w:abstractNum w:abstractNumId="9" w15:restartNumberingAfterBreak="0">
+  <w:abstractNum w:abstractNumId="11" w15:restartNumberingAfterBreak="0">
     <w:nsid w:val="2A9C6A7D"/>
     <w:multiLevelType w:val="hybridMultilevel"/>
     <w:tmpl w:val="0B923628"/>
@@ -7723,7 +9833,7 @@
       </w:pPr>
     </w:lvl>
   </w:abstractNum>
-  <w:abstractNum w:abstractNumId="10" w15:restartNumberingAfterBreak="0">
+  <w:abstractNum w:abstractNumId="12" w15:restartNumberingAfterBreak="0">
     <w:nsid w:val="359A161E"/>
     <w:multiLevelType w:val="hybridMultilevel"/>
     <w:tmpl w:val="9118C224"/>
@@ -7809,7 +9919,7 @@
       </w:pPr>
     </w:lvl>
   </w:abstractNum>
-  <w:abstractNum w:abstractNumId="11" w15:restartNumberingAfterBreak="0">
+  <w:abstractNum w:abstractNumId="13" w15:restartNumberingAfterBreak="0">
     <w:nsid w:val="35CC0083"/>
     <w:multiLevelType w:val="hybridMultilevel"/>
     <w:tmpl w:val="6804DA7E"/>
@@ -7922,7 +10032,7 @@
       </w:rPr>
     </w:lvl>
   </w:abstractNum>
-  <w:abstractNum w:abstractNumId="12" w15:restartNumberingAfterBreak="0">
+  <w:abstractNum w:abstractNumId="14" w15:restartNumberingAfterBreak="0">
     <w:nsid w:val="35FB224E"/>
     <w:multiLevelType w:val="multilevel"/>
     <w:tmpl w:val="740C916A"/>
@@ -8037,7 +10147,7 @@
       </w:pPr>
     </w:lvl>
   </w:abstractNum>
-  <w:abstractNum w:abstractNumId="13" w15:restartNumberingAfterBreak="0">
+  <w:abstractNum w:abstractNumId="15" w15:restartNumberingAfterBreak="0">
     <w:nsid w:val="40F0751D"/>
     <w:multiLevelType w:val="hybridMultilevel"/>
     <w:tmpl w:val="B27A5E7A"/>
@@ -8123,7 +10233,7 @@
       </w:pPr>
     </w:lvl>
   </w:abstractNum>
-  <w:abstractNum w:abstractNumId="14" w15:restartNumberingAfterBreak="0">
+  <w:abstractNum w:abstractNumId="16" w15:restartNumberingAfterBreak="0">
     <w:nsid w:val="448B5AFF"/>
     <w:multiLevelType w:val="hybridMultilevel"/>
     <w:tmpl w:val="4AE49F9C"/>
@@ -8236,7 +10346,7 @@
       </w:rPr>
     </w:lvl>
   </w:abstractNum>
-  <w:abstractNum w:abstractNumId="15" w15:restartNumberingAfterBreak="0">
+  <w:abstractNum w:abstractNumId="17" w15:restartNumberingAfterBreak="0">
     <w:nsid w:val="46C70101"/>
     <w:multiLevelType w:val="hybridMultilevel"/>
     <w:tmpl w:val="B3C41504"/>
@@ -8322,7 +10432,7 @@
       </w:pPr>
     </w:lvl>
   </w:abstractNum>
-  <w:abstractNum w:abstractNumId="16" w15:restartNumberingAfterBreak="0">
+  <w:abstractNum w:abstractNumId="18" w15:restartNumberingAfterBreak="0">
     <w:nsid w:val="51D8230C"/>
     <w:multiLevelType w:val="hybridMultilevel"/>
     <w:tmpl w:val="374A8CDE"/>
@@ -8408,7 +10518,7 @@
       </w:pPr>
     </w:lvl>
   </w:abstractNum>
-  <w:abstractNum w:abstractNumId="17" w15:restartNumberingAfterBreak="0">
+  <w:abstractNum w:abstractNumId="19" w15:restartNumberingAfterBreak="0">
     <w:nsid w:val="539E2BFE"/>
     <w:multiLevelType w:val="multilevel"/>
     <w:tmpl w:val="C3925628"/>
@@ -8557,10 +10667,10 @@
       </w:rPr>
     </w:lvl>
   </w:abstractNum>
-  <w:abstractNum w:abstractNumId="18" w15:restartNumberingAfterBreak="0">
+  <w:abstractNum w:abstractNumId="20" w15:restartNumberingAfterBreak="0">
     <w:nsid w:val="53DD1C62"/>
     <w:multiLevelType w:val="hybridMultilevel"/>
-    <w:tmpl w:val="622E0A64"/>
+    <w:tmpl w:val="4FCA5900"/>
     <w:lvl w:ilvl="0" w:tplc="040C000F">
       <w:start w:val="1"/>
       <w:numFmt w:val="decimal"/>
@@ -8643,7 +10753,7 @@
       </w:pPr>
     </w:lvl>
   </w:abstractNum>
-  <w:abstractNum w:abstractNumId="19" w15:restartNumberingAfterBreak="0">
+  <w:abstractNum w:abstractNumId="21" w15:restartNumberingAfterBreak="0">
     <w:nsid w:val="59740915"/>
     <w:multiLevelType w:val="hybridMultilevel"/>
     <w:tmpl w:val="6360C0C4"/>
@@ -8729,7 +10839,7 @@
       </w:pPr>
     </w:lvl>
   </w:abstractNum>
-  <w:abstractNum w:abstractNumId="20" w15:restartNumberingAfterBreak="0">
+  <w:abstractNum w:abstractNumId="22" w15:restartNumberingAfterBreak="0">
     <w:nsid w:val="59D21935"/>
     <w:multiLevelType w:val="hybridMultilevel"/>
     <w:tmpl w:val="5590F6FA"/>
@@ -8842,7 +10952,7 @@
       </w:rPr>
     </w:lvl>
   </w:abstractNum>
-  <w:abstractNum w:abstractNumId="21" w15:restartNumberingAfterBreak="0">
+  <w:abstractNum w:abstractNumId="23" w15:restartNumberingAfterBreak="0">
     <w:nsid w:val="59DD4DA8"/>
     <w:multiLevelType w:val="hybridMultilevel"/>
     <w:tmpl w:val="4CACE942"/>
@@ -8931,7 +11041,7 @@
       </w:pPr>
     </w:lvl>
   </w:abstractNum>
-  <w:abstractNum w:abstractNumId="22" w15:restartNumberingAfterBreak="0">
+  <w:abstractNum w:abstractNumId="24" w15:restartNumberingAfterBreak="0">
     <w:nsid w:val="5B353E52"/>
     <w:multiLevelType w:val="hybridMultilevel"/>
     <w:tmpl w:val="135E655A"/>
@@ -9020,7 +11130,7 @@
       </w:pPr>
     </w:lvl>
   </w:abstractNum>
-  <w:abstractNum w:abstractNumId="23" w15:restartNumberingAfterBreak="0">
+  <w:abstractNum w:abstractNumId="25" w15:restartNumberingAfterBreak="0">
     <w:nsid w:val="602E11B7"/>
     <w:multiLevelType w:val="hybridMultilevel"/>
     <w:tmpl w:val="65D281A0"/>
@@ -9133,7 +11243,7 @@
       </w:rPr>
     </w:lvl>
   </w:abstractNum>
-  <w:abstractNum w:abstractNumId="24" w15:restartNumberingAfterBreak="0">
+  <w:abstractNum w:abstractNumId="26" w15:restartNumberingAfterBreak="0">
     <w:nsid w:val="62440C01"/>
     <w:multiLevelType w:val="hybridMultilevel"/>
     <w:tmpl w:val="4524F690"/>
@@ -9245,7 +11355,7 @@
       </w:rPr>
     </w:lvl>
   </w:abstractNum>
-  <w:abstractNum w:abstractNumId="25" w15:restartNumberingAfterBreak="0">
+  <w:abstractNum w:abstractNumId="27" w15:restartNumberingAfterBreak="0">
     <w:nsid w:val="62E77240"/>
     <w:multiLevelType w:val="hybridMultilevel"/>
     <w:tmpl w:val="6C5203C6"/>
@@ -9357,7 +11467,7 @@
       </w:rPr>
     </w:lvl>
   </w:abstractNum>
-  <w:abstractNum w:abstractNumId="26" w15:restartNumberingAfterBreak="0">
+  <w:abstractNum w:abstractNumId="28" w15:restartNumberingAfterBreak="0">
     <w:nsid w:val="6E1A3570"/>
     <w:multiLevelType w:val="hybridMultilevel"/>
     <w:tmpl w:val="799A7DCC"/>
@@ -9443,7 +11553,7 @@
       </w:pPr>
     </w:lvl>
   </w:abstractNum>
-  <w:abstractNum w:abstractNumId="27" w15:restartNumberingAfterBreak="0">
+  <w:abstractNum w:abstractNumId="29" w15:restartNumberingAfterBreak="0">
     <w:nsid w:val="70B403C3"/>
     <w:multiLevelType w:val="hybridMultilevel"/>
     <w:tmpl w:val="162E608A"/>
@@ -9529,7 +11639,7 @@
       </w:pPr>
     </w:lvl>
   </w:abstractNum>
-  <w:abstractNum w:abstractNumId="28" w15:restartNumberingAfterBreak="0">
+  <w:abstractNum w:abstractNumId="30" w15:restartNumberingAfterBreak="0">
     <w:nsid w:val="72EC0825"/>
     <w:multiLevelType w:val="hybridMultilevel"/>
     <w:tmpl w:val="3AD20EDA"/>
@@ -9642,7 +11752,7 @@
       </w:rPr>
     </w:lvl>
   </w:abstractNum>
-  <w:abstractNum w:abstractNumId="29" w15:restartNumberingAfterBreak="0">
+  <w:abstractNum w:abstractNumId="31" w15:restartNumberingAfterBreak="0">
     <w:nsid w:val="74204F23"/>
     <w:multiLevelType w:val="hybridMultilevel"/>
     <w:tmpl w:val="DE68D08A"/>
@@ -9755,7 +11865,7 @@
       </w:rPr>
     </w:lvl>
   </w:abstractNum>
-  <w:abstractNum w:abstractNumId="30" w15:restartNumberingAfterBreak="0">
+  <w:abstractNum w:abstractNumId="32" w15:restartNumberingAfterBreak="0">
     <w:nsid w:val="74773EA7"/>
     <w:multiLevelType w:val="hybridMultilevel"/>
     <w:tmpl w:val="5560B806"/>
@@ -9844,7 +11954,7 @@
       </w:pPr>
     </w:lvl>
   </w:abstractNum>
-  <w:abstractNum w:abstractNumId="31" w15:restartNumberingAfterBreak="0">
+  <w:abstractNum w:abstractNumId="33" w15:restartNumberingAfterBreak="0">
     <w:nsid w:val="79AB6715"/>
     <w:multiLevelType w:val="hybridMultilevel"/>
     <w:tmpl w:val="973670F2"/>
@@ -9957,7 +12067,7 @@
       </w:rPr>
     </w:lvl>
   </w:abstractNum>
-  <w:abstractNum w:abstractNumId="32" w15:restartNumberingAfterBreak="0">
+  <w:abstractNum w:abstractNumId="34" w15:restartNumberingAfterBreak="0">
     <w:nsid w:val="7E901B82"/>
     <w:multiLevelType w:val="hybridMultilevel"/>
     <w:tmpl w:val="5FE0AE26"/>
@@ -10070,103 +12180,109 @@
     </w:lvl>
   </w:abstractNum>
   <w:num w:numId="1">
-    <w:abstractNumId w:val="12"/>
+    <w:abstractNumId w:val="14"/>
   </w:num>
   <w:num w:numId="2">
     <w:abstractNumId w:val="0"/>
   </w:num>
   <w:num w:numId="3">
+    <w:abstractNumId w:val="8"/>
+  </w:num>
+  <w:num w:numId="4">
+    <w:abstractNumId w:val="27"/>
+  </w:num>
+  <w:num w:numId="5">
+    <w:abstractNumId w:val="34"/>
+  </w:num>
+  <w:num w:numId="6">
+    <w:abstractNumId w:val="9"/>
+  </w:num>
+  <w:num w:numId="7">
     <w:abstractNumId w:val="6"/>
   </w:num>
-  <w:num w:numId="4">
-    <w:abstractNumId w:val="25"/>
+  <w:num w:numId="8">
+    <w:abstractNumId w:val="5"/>
   </w:num>
-  <w:num w:numId="5">
+  <w:num w:numId="9">
+    <w:abstractNumId w:val="31"/>
+  </w:num>
+  <w:num w:numId="10">
+    <w:abstractNumId w:val="23"/>
+  </w:num>
+  <w:num w:numId="11">
     <w:abstractNumId w:val="32"/>
   </w:num>
-  <w:num w:numId="6">
-    <w:abstractNumId w:val="7"/>
+  <w:num w:numId="12">
+    <w:abstractNumId w:val="16"/>
   </w:num>
-  <w:num w:numId="7">
-    <w:abstractNumId w:val="5"/>
+  <w:num w:numId="13">
+    <w:abstractNumId w:val="33"/>
   </w:num>
-  <w:num w:numId="8">
-    <w:abstractNumId w:val="4"/>
-  </w:num>
-  <w:num w:numId="9">
-    <w:abstractNumId w:val="29"/>
-  </w:num>
-  <w:num w:numId="10">
-    <w:abstractNumId w:val="21"/>
-  </w:num>
-  <w:num w:numId="11">
+  <w:num w:numId="14">
     <w:abstractNumId w:val="30"/>
   </w:num>
-  <w:num w:numId="12">
-    <w:abstractNumId w:val="14"/>
-  </w:num>
-  <w:num w:numId="13">
-    <w:abstractNumId w:val="31"/>
-  </w:num>
-  <w:num w:numId="14">
-    <w:abstractNumId w:val="28"/>
-  </w:num>
   <w:num w:numId="15">
-    <w:abstractNumId w:val="24"/>
+    <w:abstractNumId w:val="26"/>
   </w:num>
   <w:num w:numId="16">
-    <w:abstractNumId w:val="17"/>
+    <w:abstractNumId w:val="19"/>
   </w:num>
   <w:num w:numId="17">
-    <w:abstractNumId w:val="20"/>
+    <w:abstractNumId w:val="22"/>
   </w:num>
   <w:num w:numId="18">
     <w:abstractNumId w:val="1"/>
   </w:num>
   <w:num w:numId="19">
+    <w:abstractNumId w:val="13"/>
+  </w:num>
+  <w:num w:numId="20">
+    <w:abstractNumId w:val="10"/>
+  </w:num>
+  <w:num w:numId="21">
     <w:abstractNumId w:val="11"/>
   </w:num>
-  <w:num w:numId="20">
-    <w:abstractNumId w:val="8"/>
-  </w:num>
-  <w:num w:numId="21">
-    <w:abstractNumId w:val="9"/>
-  </w:num>
   <w:num w:numId="22">
-    <w:abstractNumId w:val="23"/>
+    <w:abstractNumId w:val="25"/>
   </w:num>
   <w:num w:numId="23">
-    <w:abstractNumId w:val="27"/>
+    <w:abstractNumId w:val="29"/>
   </w:num>
   <w:num w:numId="24">
-    <w:abstractNumId w:val="16"/>
+    <w:abstractNumId w:val="18"/>
   </w:num>
   <w:num w:numId="25">
-    <w:abstractNumId w:val="19"/>
+    <w:abstractNumId w:val="21"/>
   </w:num>
   <w:num w:numId="26">
+    <w:abstractNumId w:val="17"/>
+  </w:num>
+  <w:num w:numId="27">
+    <w:abstractNumId w:val="12"/>
+  </w:num>
+  <w:num w:numId="28">
+    <w:abstractNumId w:val="20"/>
+  </w:num>
+  <w:num w:numId="29">
     <w:abstractNumId w:val="15"/>
   </w:num>
-  <w:num w:numId="27">
-    <w:abstractNumId w:val="10"/>
-  </w:num>
-  <w:num w:numId="28">
-    <w:abstractNumId w:val="18"/>
-  </w:num>
-  <w:num w:numId="29">
-    <w:abstractNumId w:val="13"/>
-  </w:num>
   <w:num w:numId="30">
-    <w:abstractNumId w:val="26"/>
+    <w:abstractNumId w:val="28"/>
   </w:num>
   <w:num w:numId="31">
-    <w:abstractNumId w:val="3"/>
+    <w:abstractNumId w:val="4"/>
   </w:num>
   <w:num w:numId="32">
-    <w:abstractNumId w:val="22"/>
+    <w:abstractNumId w:val="24"/>
   </w:num>
   <w:num w:numId="33">
     <w:abstractNumId w:val="2"/>
+  </w:num>
+  <w:num w:numId="34">
+    <w:abstractNumId w:val="7"/>
+  </w:num>
+  <w:num w:numId="35">
+    <w:abstractNumId w:val="3"/>
   </w:num>
 </w:numbering>
 </file>
@@ -11318,6 +13434,14 @@
       </w:tblBorders>
     </w:tblPr>
   </w:style>
+  <w:style w:type="paragraph" w:customStyle="1" w:styleId="Textbody">
+    <w:name w:val="Text body"/>
+    <w:basedOn w:val="Standard"/>
+    <w:rsid w:val="003D033D"/>
+    <w:pPr>
+      <w:spacing w:after="140" w:line="288" w:lineRule="auto"/>
+    </w:pPr>
+  </w:style>
 </w:styles>
 </file>
 
@@ -11621,7 +13745,7 @@
 </file>
 
 <file path=customXml/itemProps1.xml><?xml version="1.0" encoding="utf-8"?>
-<ds:datastoreItem xmlns:ds="http://schemas.openxmlformats.org/officeDocument/2006/customXml" ds:itemID="{1C57DD3B-38B2-4E60-A00A-12EF7BBB1A21}">
+<ds:datastoreItem xmlns:ds="http://schemas.openxmlformats.org/officeDocument/2006/customXml" ds:itemID="{7208EC0A-F5CF-4EFD-A90A-8FA227378A50}">
   <ds:schemaRefs>
     <ds:schemaRef ds:uri="http://schemas.openxmlformats.org/officeDocument/2006/bibliography"/>
   </ds:schemaRefs>

</xml_diff>

<commit_message>
Explained how to add packages using .bbappend
</commit_message>
<xml_diff>
--- a/YOCTO_TUTORIAL.docx
+++ b/YOCTO_TUTORIAL.docx
@@ -1029,7 +1029,7 @@
                 <w:noProof/>
                 <w:webHidden/>
               </w:rPr>
-              <w:t>5</w:t>
+              <w:t>4</w:t>
             </w:r>
             <w:r>
               <w:rPr>
@@ -1340,7 +1340,7 @@
                 <w:noProof/>
                 <w:webHidden/>
               </w:rPr>
-              <w:t>7</w:t>
+              <w:t>6</w:t>
             </w:r>
             <w:r>
               <w:rPr>
@@ -1859,13 +1859,13 @@
           <w:b/>
         </w:rPr>
       </w:pPr>
-      <w:bookmarkStart w:id="1" w:name="_Hlk525049765"/>
-      <w:bookmarkStart w:id="2" w:name="_Toc525225902"/>
+      <w:bookmarkStart w:id="1" w:name="_Toc525225902"/>
+      <w:bookmarkStart w:id="2" w:name="_Hlk525049765"/>
       <w:r>
         <w:lastRenderedPageBreak/>
         <w:t>Introduction À YOCTO</w:t>
       </w:r>
-      <w:bookmarkEnd w:id="2"/>
+      <w:bookmarkEnd w:id="1"/>
     </w:p>
     <w:p>
       <w:pPr>
@@ -1876,7 +1876,7 @@
         </w:numPr>
       </w:pPr>
       <w:bookmarkStart w:id="3" w:name="_Toc525225903"/>
-      <w:bookmarkEnd w:id="1"/>
+      <w:bookmarkEnd w:id="2"/>
       <w:r>
         <w:t>QU’EST-CE QUE YOCTO ?</w:t>
       </w:r>
@@ -6603,8 +6603,6 @@
         </w:rPr>
         <w:t>Retirer la carte SD sans éjecter</w:t>
       </w:r>
-      <w:bookmarkStart w:id="14" w:name="_GoBack"/>
-      <w:bookmarkEnd w:id="14"/>
     </w:p>
     <w:p>
       <w:pPr>
@@ -6639,12 +6637,12 @@
         </w:numPr>
         <w:spacing w:before="0" w:after="240"/>
       </w:pPr>
-      <w:bookmarkStart w:id="15" w:name="_Toc525225912"/>
+      <w:bookmarkStart w:id="14" w:name="_Toc525225912"/>
       <w:r>
         <w:lastRenderedPageBreak/>
         <w:t>LES CONCEPTS SUPPLÉMENTAIRES POUR SAVOIR</w:t>
       </w:r>
-      <w:bookmarkEnd w:id="15"/>
+      <w:bookmarkEnd w:id="14"/>
     </w:p>
     <w:p>
       <w:pPr>
@@ -6655,12 +6653,12 @@
         </w:numPr>
         <w:spacing w:line="480" w:lineRule="auto"/>
       </w:pPr>
+      <w:bookmarkStart w:id="15" w:name="_Toc525225913"/>
       <w:bookmarkStart w:id="16" w:name="_Toc525219348"/>
-      <w:bookmarkStart w:id="17" w:name="_Toc525225913"/>
       <w:r>
         <w:t>CRÉER ET AJOUTER UNE COUCHE DE YOCTO PERSONNALISÉE</w:t>
       </w:r>
-      <w:bookmarkEnd w:id="17"/>
+      <w:bookmarkEnd w:id="15"/>
     </w:p>
     <w:p>
       <w:pPr>
@@ -6674,7 +6672,7 @@
           <w:noProof/>
         </w:rPr>
         <w:drawing>
-          <wp:anchor distT="0" distB="0" distL="114300" distR="114300" simplePos="0" relativeHeight="251662336" behindDoc="0" locked="0" layoutInCell="1" allowOverlap="1" wp14:anchorId="4C3D84FD" wp14:editId="5DF6A306">
+          <wp:anchor distT="0" distB="0" distL="114300" distR="114300" simplePos="0" relativeHeight="251662336" behindDoc="0" locked="0" layoutInCell="1" allowOverlap="1" wp14:anchorId="4C3D84FD" wp14:editId="0E6325A5">
             <wp:simplePos x="0" y="0"/>
             <wp:positionH relativeFrom="column">
               <wp:posOffset>132715</wp:posOffset>
@@ -6872,16 +6870,7 @@
           <w:szCs w:val="20"/>
           <w:lang w:val="en-US"/>
         </w:rPr>
-        <w:t xml:space="preserve">$ </w:t>
-      </w:r>
-      <w:r>
-        <w:rPr>
-          <w:rFonts w:ascii="Courier" w:hAnsi="Courier"/>
-          <w:sz w:val="20"/>
-          <w:szCs w:val="20"/>
-          <w:lang w:val="en-US"/>
-        </w:rPr>
-        <w:t xml:space="preserve">cd </w:t>
+        <w:t xml:space="preserve">$ cd </w:t>
       </w:r>
       <w:proofErr w:type="spellStart"/>
       <w:r>
@@ -6955,15 +6944,13 @@
           <w:rFonts w:ascii="Courier" w:hAnsi="Courier"/>
           <w:sz w:val="20"/>
           <w:szCs w:val="20"/>
-          <w:lang w:val="en-US"/>
-        </w:rPr>
-      </w:pPr>
-      <w:r>
-        <w:rPr>
-          <w:rFonts w:ascii="Courier" w:hAnsi="Courier"/>
-          <w:sz w:val="20"/>
-          <w:szCs w:val="20"/>
-          <w:lang w:val="en-US"/>
+        </w:rPr>
+      </w:pPr>
+      <w:r>
+        <w:rPr>
+          <w:rFonts w:ascii="Courier" w:hAnsi="Courier"/>
+          <w:sz w:val="20"/>
+          <w:szCs w:val="20"/>
         </w:rPr>
         <w:t>$ cd</w:t>
       </w:r>
@@ -6973,7 +6960,6 @@
           <w:rFonts w:ascii="Courier" w:hAnsi="Courier"/>
           <w:sz w:val="20"/>
           <w:szCs w:val="20"/>
-          <w:lang w:val="en-US"/>
         </w:rPr>
         <w:t xml:space="preserve"> ..</w:t>
       </w:r>
@@ -6988,15 +6974,13 @@
           <w:rFonts w:ascii="Courier" w:hAnsi="Courier"/>
           <w:sz w:val="20"/>
           <w:szCs w:val="20"/>
-          <w:lang w:val="en-US"/>
-        </w:rPr>
-      </w:pPr>
-      <w:r>
-        <w:rPr>
-          <w:rFonts w:ascii="Courier" w:hAnsi="Courier"/>
-          <w:sz w:val="20"/>
-          <w:szCs w:val="20"/>
-          <w:lang w:val="en-US"/>
+        </w:rPr>
+      </w:pPr>
+      <w:r>
+        <w:rPr>
+          <w:rFonts w:ascii="Courier" w:hAnsi="Courier"/>
+          <w:sz w:val="20"/>
+          <w:szCs w:val="20"/>
         </w:rPr>
         <w:t>$ cd sources/</w:t>
       </w:r>
@@ -7054,15 +7038,7 @@
           <w:sz w:val="20"/>
           <w:szCs w:val="20"/>
         </w:rPr>
-        <w:t xml:space="preserve"> </w:t>
-      </w:r>
-      <w:r>
-        <w:rPr>
-          <w:rFonts w:ascii="Courier" w:hAnsi="Courier"/>
-          <w:sz w:val="20"/>
-          <w:szCs w:val="20"/>
-        </w:rPr>
-        <w:t>&lt;</w:t>
+        <w:t xml:space="preserve"> &lt;</w:t>
       </w:r>
       <w:r>
         <w:rPr>
@@ -7132,7 +7108,7 @@
           <w:lang w:eastAsia="fr-FR" w:bidi="ar-SA"/>
         </w:rPr>
         <w:drawing>
-          <wp:inline distT="0" distB="0" distL="0" distR="0" wp14:anchorId="1C017FFB" wp14:editId="59F5AE00">
+          <wp:inline distT="0" distB="0" distL="0" distR="0" wp14:anchorId="1C017FFB" wp14:editId="3D021A42">
             <wp:extent cx="5075923" cy="1054674"/>
             <wp:effectExtent l="0" t="0" r="0" b="0"/>
             <wp:docPr id="6" name="Image 6"/>
@@ -8130,9 +8106,9 @@
           <w:lang w:val="en-US"/>
         </w:rPr>
         <w:drawing>
-          <wp:inline distT="0" distB="0" distL="0" distR="0" wp14:anchorId="34FA7F5C" wp14:editId="35D425FE">
-            <wp:extent cx="4662699" cy="1814169"/>
-            <wp:effectExtent l="0" t="0" r="5080" b="0"/>
+          <wp:inline distT="0" distB="0" distL="0" distR="0" wp14:anchorId="34FA7F5C" wp14:editId="678609DE">
+            <wp:extent cx="4577691" cy="1781092"/>
+            <wp:effectExtent l="0" t="0" r="0" b="0"/>
             <wp:docPr id="9" name="Image 9"/>
             <wp:cNvGraphicFramePr>
               <a:graphicFrameLocks xmlns:a="http://schemas.openxmlformats.org/drawingml/2006/main" noChangeAspect="1"/>
@@ -8160,7 +8136,7 @@
                   <pic:spPr bwMode="auto">
                     <a:xfrm>
                       <a:off x="0" y="0"/>
-                      <a:ext cx="4750263" cy="1848238"/>
+                      <a:ext cx="4709504" cy="1832378"/>
                     </a:xfrm>
                     <a:prstGeom prst="rect">
                       <a:avLst/>
@@ -8186,15 +8162,3281 @@
       <w:pPr>
         <w:pStyle w:val="Textbody"/>
         <w:spacing w:line="360" w:lineRule="auto"/>
-        <w:jc w:val="center"/>
-        <w:rPr>
-          <w:rFonts w:ascii="Courier" w:hAnsi="Courier"/>
-          <w:sz w:val="20"/>
-          <w:szCs w:val="20"/>
-        </w:rPr>
-      </w:pPr>
-      <w:r>
+        <w:jc w:val="both"/>
+        <w:rPr>
+          <w:rFonts w:ascii="Palatino Linotype" w:hAnsi="Palatino Linotype"/>
+          <w:sz w:val="20"/>
+          <w:szCs w:val="20"/>
+        </w:rPr>
+      </w:pPr>
+      <w:r>
+        <w:rPr>
+          <w:rFonts w:ascii="Palatino Linotype" w:hAnsi="Palatino Linotype"/>
+        </w:rPr>
         <w:t>Cela montre toutes les couches qui sont utilisées pour construire l'image et leur priorité respective</w:t>
+      </w:r>
+      <w:r>
+        <w:rPr>
+          <w:rFonts w:ascii="Palatino Linotype" w:hAnsi="Palatino Linotype"/>
+        </w:rPr>
+        <w:t>.</w:t>
+      </w:r>
+    </w:p>
+    <w:p>
+      <w:pPr>
+        <w:pStyle w:val="Titre2"/>
+        <w:numPr>
+          <w:ilvl w:val="0"/>
+          <w:numId w:val="0"/>
+        </w:numPr>
+        <w:spacing w:before="0" w:line="360" w:lineRule="auto"/>
+      </w:pPr>
+      <w:bookmarkStart w:id="17" w:name="_Toc525225914"/>
+      <w:r>
+        <w:lastRenderedPageBreak/>
+        <w:t>AJOUTER LES PAQUETS ESSENTIELS</w:t>
+      </w:r>
+    </w:p>
+    <w:p>
+      <w:pPr>
+        <w:pStyle w:val="para1"/>
+        <w:numPr>
+          <w:ilvl w:val="0"/>
+          <w:numId w:val="36"/>
+        </w:numPr>
+      </w:pPr>
+      <w:r>
+        <w:t>Entrez les commandes suivantes</w:t>
+      </w:r>
+    </w:p>
+    <w:p>
+      <w:pPr>
+        <w:pStyle w:val="para1"/>
+        <w:spacing w:line="360" w:lineRule="auto"/>
+        <w:ind w:left="720" w:firstLine="0"/>
+        <w:rPr>
+          <w:rFonts w:ascii="Courier" w:hAnsi="Courier"/>
+          <w:sz w:val="20"/>
+        </w:rPr>
+      </w:pPr>
+      <w:r>
+        <w:rPr>
+          <w:rFonts w:ascii="Courier" w:hAnsi="Courier"/>
+          <w:sz w:val="20"/>
+        </w:rPr>
+        <w:t xml:space="preserve">$ cd </w:t>
+      </w:r>
+      <w:proofErr w:type="spellStart"/>
+      <w:r>
+        <w:rPr>
+          <w:rFonts w:ascii="Courier" w:hAnsi="Courier"/>
+          <w:sz w:val="20"/>
+        </w:rPr>
+        <w:t>imx-yocto-bsp</w:t>
+      </w:r>
+      <w:proofErr w:type="spellEnd"/>
+      <w:r>
+        <w:rPr>
+          <w:rFonts w:ascii="Courier" w:hAnsi="Courier"/>
+          <w:sz w:val="20"/>
+        </w:rPr>
+        <w:t>/</w:t>
+      </w:r>
+      <w:r>
+        <w:rPr>
+          <w:rFonts w:ascii="Courier" w:hAnsi="Courier"/>
+          <w:sz w:val="20"/>
+        </w:rPr>
+        <w:t>sources/</w:t>
+      </w:r>
+      <w:proofErr w:type="spellStart"/>
+      <w:r>
+        <w:rPr>
+          <w:rFonts w:ascii="Courier" w:hAnsi="Courier"/>
+          <w:sz w:val="20"/>
+        </w:rPr>
+        <w:t>meta</w:t>
+      </w:r>
+      <w:proofErr w:type="spellEnd"/>
+      <w:r>
+        <w:rPr>
+          <w:rFonts w:ascii="Courier" w:hAnsi="Courier"/>
+          <w:sz w:val="20"/>
+        </w:rPr>
+        <w:t>-&lt;Le nom de couche&gt;/</w:t>
+      </w:r>
+      <w:proofErr w:type="spellStart"/>
+      <w:r>
+        <w:rPr>
+          <w:rFonts w:ascii="Courier" w:hAnsi="Courier"/>
+          <w:sz w:val="20"/>
+        </w:rPr>
+        <w:t>recipes</w:t>
+      </w:r>
+      <w:proofErr w:type="spellEnd"/>
+      <w:r>
+        <w:rPr>
+          <w:rFonts w:ascii="Courier" w:hAnsi="Courier"/>
+          <w:sz w:val="20"/>
+        </w:rPr>
+        <w:t>-&lt;Le nom de couche&gt;/</w:t>
+      </w:r>
+      <w:r>
+        <w:rPr>
+          <w:rFonts w:ascii="Courier" w:hAnsi="Courier"/>
+          <w:sz w:val="20"/>
+        </w:rPr>
+        <w:t xml:space="preserve"> </w:t>
+      </w:r>
+      <w:proofErr w:type="spellStart"/>
+      <w:r>
+        <w:rPr>
+          <w:rFonts w:ascii="Courier" w:hAnsi="Courier"/>
+          <w:sz w:val="20"/>
+        </w:rPr>
+        <w:t>core</w:t>
+      </w:r>
+      <w:proofErr w:type="spellEnd"/>
+      <w:r>
+        <w:rPr>
+          <w:rFonts w:ascii="Courier" w:hAnsi="Courier"/>
+          <w:sz w:val="20"/>
+        </w:rPr>
+        <w:t>-image-minimal/</w:t>
+      </w:r>
+    </w:p>
+    <w:p>
+      <w:pPr>
+        <w:pStyle w:val="para1"/>
+        <w:spacing w:line="360" w:lineRule="auto"/>
+        <w:ind w:left="720" w:firstLine="0"/>
+        <w:rPr>
+          <w:rFonts w:ascii="Courier" w:hAnsi="Courier"/>
+          <w:sz w:val="20"/>
+        </w:rPr>
+      </w:pPr>
+      <w:r>
+        <w:rPr>
+          <w:rFonts w:ascii="Courier" w:hAnsi="Courier"/>
+          <w:sz w:val="20"/>
+        </w:rPr>
+        <w:t xml:space="preserve">$ </w:t>
+      </w:r>
+      <w:proofErr w:type="spellStart"/>
+      <w:r>
+        <w:rPr>
+          <w:rFonts w:ascii="Courier" w:hAnsi="Courier"/>
+          <w:sz w:val="20"/>
+        </w:rPr>
+        <w:t>touch</w:t>
+      </w:r>
+      <w:proofErr w:type="spellEnd"/>
+      <w:r>
+        <w:rPr>
+          <w:rFonts w:ascii="Courier" w:hAnsi="Courier"/>
+          <w:sz w:val="20"/>
+        </w:rPr>
+        <w:t xml:space="preserve"> </w:t>
+      </w:r>
+      <w:proofErr w:type="spellStart"/>
+      <w:r>
+        <w:rPr>
+          <w:rFonts w:ascii="Courier" w:hAnsi="Courier"/>
+          <w:sz w:val="20"/>
+        </w:rPr>
+        <w:t>core</w:t>
+      </w:r>
+      <w:proofErr w:type="spellEnd"/>
+      <w:r>
+        <w:rPr>
+          <w:rFonts w:ascii="Courier" w:hAnsi="Courier"/>
+          <w:sz w:val="20"/>
+        </w:rPr>
+        <w:t>-image-</w:t>
+      </w:r>
+      <w:proofErr w:type="spellStart"/>
+      <w:proofErr w:type="gramStart"/>
+      <w:r>
+        <w:rPr>
+          <w:rFonts w:ascii="Courier" w:hAnsi="Courier"/>
+          <w:sz w:val="20"/>
+        </w:rPr>
+        <w:t>minimal.bbappend</w:t>
+      </w:r>
+      <w:proofErr w:type="spellEnd"/>
+      <w:proofErr w:type="gramEnd"/>
+    </w:p>
+    <w:p>
+      <w:pPr>
+        <w:pStyle w:val="para1"/>
+        <w:spacing w:line="360" w:lineRule="auto"/>
+        <w:ind w:left="720" w:firstLine="0"/>
+        <w:rPr>
+          <w:rFonts w:ascii="Courier" w:hAnsi="Courier"/>
+          <w:sz w:val="20"/>
+        </w:rPr>
+      </w:pPr>
+      <w:r>
+        <w:rPr>
+          <w:rFonts w:ascii="Courier" w:hAnsi="Courier"/>
+          <w:sz w:val="20"/>
+        </w:rPr>
+        <w:t xml:space="preserve">$ vi </w:t>
+      </w:r>
+      <w:proofErr w:type="spellStart"/>
+      <w:r>
+        <w:rPr>
+          <w:rFonts w:ascii="Courier" w:hAnsi="Courier"/>
+          <w:sz w:val="20"/>
+        </w:rPr>
+        <w:t>core</w:t>
+      </w:r>
+      <w:proofErr w:type="spellEnd"/>
+      <w:r>
+        <w:rPr>
+          <w:rFonts w:ascii="Courier" w:hAnsi="Courier"/>
+          <w:sz w:val="20"/>
+        </w:rPr>
+        <w:t>-image-</w:t>
+      </w:r>
+      <w:proofErr w:type="spellStart"/>
+      <w:proofErr w:type="gramStart"/>
+      <w:r>
+        <w:rPr>
+          <w:rFonts w:ascii="Courier" w:hAnsi="Courier"/>
+          <w:sz w:val="20"/>
+        </w:rPr>
+        <w:t>minimal.bbappend</w:t>
+      </w:r>
+      <w:proofErr w:type="spellEnd"/>
+      <w:proofErr w:type="gramEnd"/>
+    </w:p>
+    <w:p>
+      <w:pPr>
+        <w:pStyle w:val="para1"/>
+        <w:numPr>
+          <w:ilvl w:val="0"/>
+          <w:numId w:val="36"/>
+        </w:numPr>
+        <w:spacing w:after="240" w:line="360" w:lineRule="auto"/>
+        <w:ind w:left="426" w:firstLine="0"/>
+        <w:jc w:val="both"/>
+      </w:pPr>
+      <w:r>
+        <w:t xml:space="preserve">Editez le fichier </w:t>
+      </w:r>
+      <w:r>
+        <w:t>« </w:t>
+      </w:r>
+      <w:proofErr w:type="spellStart"/>
+      <w:r>
+        <w:t>core</w:t>
+      </w:r>
+      <w:proofErr w:type="spellEnd"/>
+      <w:r>
+        <w:t>-image-</w:t>
+      </w:r>
+      <w:proofErr w:type="spellStart"/>
+      <w:proofErr w:type="gramStart"/>
+      <w:r>
+        <w:t>minimal.bbappend</w:t>
+      </w:r>
+      <w:proofErr w:type="spellEnd"/>
+      <w:proofErr w:type="gramEnd"/>
+      <w:r>
+        <w:t> »</w:t>
+      </w:r>
+      <w:r>
+        <w:t xml:space="preserve">, </w:t>
+      </w:r>
+    </w:p>
+    <w:p>
+      <w:pPr>
+        <w:pStyle w:val="para1"/>
+        <w:spacing w:after="240" w:line="360" w:lineRule="auto"/>
+        <w:ind w:left="709" w:firstLine="0"/>
+        <w:jc w:val="both"/>
+      </w:pPr>
+      <w:r>
+        <w:t xml:space="preserve">Par exemple, si vous souhaitez ajouter le support Qt5, </w:t>
+      </w:r>
+      <w:r>
+        <w:t>Prenez le</w:t>
+      </w:r>
+      <w:proofErr w:type="gramStart"/>
+      <w:r>
+        <w:t xml:space="preserve"> «fsl-image-qt5.bb</w:t>
+      </w:r>
+      <w:proofErr w:type="gramEnd"/>
+      <w:r>
+        <w:t>», «fsl-image-qt5-validation-imx.bb» et «fsl-image-validation-imx.bb» comme référence pour ajouter le support Qt à notre image personnalisée</w:t>
+      </w:r>
+      <w:r>
+        <w:t xml:space="preserve">. </w:t>
+      </w:r>
+      <w:proofErr w:type="gramStart"/>
+      <w:r>
+        <w:t>éditez</w:t>
+      </w:r>
+      <w:proofErr w:type="gramEnd"/>
+      <w:r>
+        <w:t xml:space="preserve"> comme suit</w:t>
+      </w:r>
+    </w:p>
+    <w:p>
+      <w:pPr>
+        <w:pStyle w:val="Textbody"/>
+        <w:spacing w:after="240" w:line="360" w:lineRule="auto"/>
+        <w:ind w:left="720"/>
+        <w:rPr>
+          <w:rFonts w:ascii="Courier" w:hAnsi="Courier"/>
+          <w:sz w:val="20"/>
+          <w:szCs w:val="20"/>
+          <w:lang w:val="en-US"/>
+        </w:rPr>
+      </w:pPr>
+      <w:r>
+        <w:rPr>
+          <w:rFonts w:ascii="Courier" w:hAnsi="Courier"/>
+          <w:sz w:val="20"/>
+          <w:szCs w:val="20"/>
+          <w:lang w:val="en-US"/>
+        </w:rPr>
+        <w:t># Install Freescale QT demo applications</w:t>
+      </w:r>
+    </w:p>
+    <w:p>
+      <w:pPr>
+        <w:pStyle w:val="Textbody"/>
+        <w:spacing w:line="360" w:lineRule="auto"/>
+        <w:ind w:left="720"/>
+        <w:rPr>
+          <w:rFonts w:ascii="Courier" w:hAnsi="Courier"/>
+          <w:sz w:val="20"/>
+          <w:szCs w:val="20"/>
+          <w:lang w:val="en-US"/>
+        </w:rPr>
+      </w:pPr>
+      <w:r>
+        <w:rPr>
+          <w:rFonts w:ascii="Courier" w:hAnsi="Courier"/>
+          <w:sz w:val="20"/>
+          <w:szCs w:val="20"/>
+          <w:lang w:val="en-US"/>
+        </w:rPr>
+        <w:t>QT5_IMAGE_INSTALL_APPS = ""</w:t>
+      </w:r>
+    </w:p>
+    <w:p>
+      <w:pPr>
+        <w:pStyle w:val="Textbody"/>
+        <w:spacing w:line="360" w:lineRule="auto"/>
+        <w:ind w:left="720"/>
+        <w:rPr>
+          <w:rFonts w:ascii="Courier" w:hAnsi="Courier"/>
+          <w:sz w:val="20"/>
+          <w:szCs w:val="20"/>
+          <w:lang w:val="en-US"/>
+        </w:rPr>
+      </w:pPr>
+      <w:r>
+        <w:rPr>
+          <w:rFonts w:ascii="Courier" w:hAnsi="Courier"/>
+          <w:sz w:val="20"/>
+          <w:szCs w:val="20"/>
+          <w:lang w:val="en-US"/>
+        </w:rPr>
+        <w:t>QT5_IMAGE_INSTALL_APPS_imxgpu3d = "</w:t>
+      </w:r>
+      <w:proofErr w:type="gramStart"/>
+      <w:r>
+        <w:rPr>
+          <w:rFonts w:ascii="Courier" w:hAnsi="Courier"/>
+          <w:sz w:val="20"/>
+          <w:szCs w:val="20"/>
+          <w:lang w:val="en-US"/>
+        </w:rPr>
+        <w:t>${@</w:t>
+      </w:r>
+      <w:proofErr w:type="spellStart"/>
+      <w:r>
+        <w:rPr>
+          <w:rFonts w:ascii="Courier" w:hAnsi="Courier"/>
+          <w:sz w:val="20"/>
+          <w:szCs w:val="20"/>
+          <w:lang w:val="en-US"/>
+        </w:rPr>
+        <w:t>bb.utils.contains</w:t>
+      </w:r>
+      <w:proofErr w:type="spellEnd"/>
+      <w:r>
+        <w:rPr>
+          <w:rFonts w:ascii="Courier" w:hAnsi="Courier"/>
+          <w:sz w:val="20"/>
+          <w:szCs w:val="20"/>
+          <w:lang w:val="en-US"/>
+        </w:rPr>
+        <w:t>(</w:t>
+      </w:r>
+      <w:proofErr w:type="gramEnd"/>
+      <w:r>
+        <w:rPr>
+          <w:rFonts w:ascii="Courier" w:hAnsi="Courier"/>
+          <w:sz w:val="20"/>
+          <w:szCs w:val="20"/>
+          <w:lang w:val="en-US"/>
+        </w:rPr>
+        <w:t>"MACHINE_GSTREAMER_1_0_PLUGIN", "imx-gst1.0-plugin", "</w:t>
+      </w:r>
+      <w:proofErr w:type="spellStart"/>
+      <w:r>
+        <w:rPr>
+          <w:rFonts w:ascii="Courier" w:hAnsi="Courier"/>
+          <w:sz w:val="20"/>
+          <w:szCs w:val="20"/>
+          <w:lang w:val="en-US"/>
+        </w:rPr>
+        <w:t>imx-qtapplications</w:t>
+      </w:r>
+      <w:proofErr w:type="spellEnd"/>
+      <w:r>
+        <w:rPr>
+          <w:rFonts w:ascii="Courier" w:hAnsi="Courier"/>
+          <w:sz w:val="20"/>
+          <w:szCs w:val="20"/>
+          <w:lang w:val="en-US"/>
+        </w:rPr>
+        <w:t>", "", d)}"</w:t>
+      </w:r>
+    </w:p>
+    <w:p>
+      <w:pPr>
+        <w:pStyle w:val="Textbody"/>
+        <w:spacing w:line="360" w:lineRule="auto"/>
+        <w:ind w:left="720"/>
+        <w:rPr>
+          <w:rFonts w:ascii="Courier" w:hAnsi="Courier"/>
+          <w:sz w:val="20"/>
+          <w:szCs w:val="20"/>
+          <w:lang w:val="en-US"/>
+        </w:rPr>
+      </w:pPr>
+    </w:p>
+    <w:p>
+      <w:pPr>
+        <w:pStyle w:val="Textbody"/>
+        <w:spacing w:line="360" w:lineRule="auto"/>
+        <w:ind w:left="720"/>
+        <w:rPr>
+          <w:rFonts w:ascii="Courier" w:hAnsi="Courier"/>
+          <w:sz w:val="20"/>
+          <w:szCs w:val="20"/>
+          <w:lang w:val="en-US"/>
+        </w:rPr>
+      </w:pPr>
+      <w:r>
+        <w:rPr>
+          <w:rFonts w:ascii="Courier" w:hAnsi="Courier"/>
+          <w:sz w:val="20"/>
+          <w:szCs w:val="20"/>
+          <w:lang w:val="en-US"/>
+        </w:rPr>
+        <w:t># Install fonts</w:t>
+      </w:r>
+    </w:p>
+    <w:p>
+      <w:pPr>
+        <w:pStyle w:val="Textbody"/>
+        <w:spacing w:line="360" w:lineRule="auto"/>
+        <w:ind w:left="720"/>
+        <w:rPr>
+          <w:rFonts w:ascii="Courier" w:hAnsi="Courier"/>
+          <w:sz w:val="20"/>
+          <w:szCs w:val="20"/>
+        </w:rPr>
+      </w:pPr>
+      <w:r>
+        <w:rPr>
+          <w:rFonts w:ascii="Courier" w:hAnsi="Courier"/>
+          <w:sz w:val="20"/>
+          <w:szCs w:val="20"/>
+        </w:rPr>
+        <w:t>QT5_FONTS = "</w:t>
+      </w:r>
+      <w:proofErr w:type="spellStart"/>
+      <w:r>
+        <w:rPr>
+          <w:rFonts w:ascii="Courier" w:hAnsi="Courier"/>
+          <w:sz w:val="20"/>
+          <w:szCs w:val="20"/>
+        </w:rPr>
+        <w:t>ttf-dejavu-common</w:t>
+      </w:r>
+      <w:proofErr w:type="spellEnd"/>
+      <w:r>
+        <w:rPr>
+          <w:rFonts w:ascii="Courier" w:hAnsi="Courier"/>
+          <w:sz w:val="20"/>
+          <w:szCs w:val="20"/>
+        </w:rPr>
+        <w:t xml:space="preserve"> </w:t>
+      </w:r>
+      <w:proofErr w:type="spellStart"/>
+      <w:r>
+        <w:rPr>
+          <w:rFonts w:ascii="Courier" w:hAnsi="Courier"/>
+          <w:sz w:val="20"/>
+          <w:szCs w:val="20"/>
+        </w:rPr>
+        <w:t>ttf</w:t>
+      </w:r>
+      <w:proofErr w:type="spellEnd"/>
+      <w:r>
+        <w:rPr>
+          <w:rFonts w:ascii="Courier" w:hAnsi="Courier"/>
+          <w:sz w:val="20"/>
+          <w:szCs w:val="20"/>
+        </w:rPr>
+        <w:t>-</w:t>
+      </w:r>
+      <w:proofErr w:type="spellStart"/>
+      <w:r>
+        <w:rPr>
+          <w:rFonts w:ascii="Courier" w:hAnsi="Courier"/>
+          <w:sz w:val="20"/>
+          <w:szCs w:val="20"/>
+        </w:rPr>
+        <w:t>dejavu</w:t>
+      </w:r>
+      <w:proofErr w:type="spellEnd"/>
+      <w:r>
+        <w:rPr>
+          <w:rFonts w:ascii="Courier" w:hAnsi="Courier"/>
+          <w:sz w:val="20"/>
+          <w:szCs w:val="20"/>
+        </w:rPr>
+        <w:t xml:space="preserve">-sans </w:t>
+      </w:r>
+      <w:proofErr w:type="spellStart"/>
+      <w:r>
+        <w:rPr>
+          <w:rFonts w:ascii="Courier" w:hAnsi="Courier"/>
+          <w:sz w:val="20"/>
+          <w:szCs w:val="20"/>
+        </w:rPr>
+        <w:t>ttf</w:t>
+      </w:r>
+      <w:proofErr w:type="spellEnd"/>
+      <w:r>
+        <w:rPr>
+          <w:rFonts w:ascii="Courier" w:hAnsi="Courier"/>
+          <w:sz w:val="20"/>
+          <w:szCs w:val="20"/>
+        </w:rPr>
+        <w:t>-</w:t>
+      </w:r>
+      <w:proofErr w:type="spellStart"/>
+      <w:r>
+        <w:rPr>
+          <w:rFonts w:ascii="Courier" w:hAnsi="Courier"/>
+          <w:sz w:val="20"/>
+          <w:szCs w:val="20"/>
+        </w:rPr>
+        <w:t>dejavu</w:t>
+      </w:r>
+      <w:proofErr w:type="spellEnd"/>
+      <w:r>
+        <w:rPr>
+          <w:rFonts w:ascii="Courier" w:hAnsi="Courier"/>
+          <w:sz w:val="20"/>
+          <w:szCs w:val="20"/>
+        </w:rPr>
+        <w:t xml:space="preserve">-sans-mono </w:t>
+      </w:r>
+      <w:proofErr w:type="spellStart"/>
+      <w:r>
+        <w:rPr>
+          <w:rFonts w:ascii="Courier" w:hAnsi="Courier"/>
+          <w:sz w:val="20"/>
+          <w:szCs w:val="20"/>
+        </w:rPr>
+        <w:t>ttf-dejavu-serif</w:t>
+      </w:r>
+      <w:proofErr w:type="spellEnd"/>
+      <w:r>
+        <w:rPr>
+          <w:rFonts w:ascii="Courier" w:hAnsi="Courier"/>
+          <w:sz w:val="20"/>
+          <w:szCs w:val="20"/>
+        </w:rPr>
+        <w:t>"</w:t>
+      </w:r>
+    </w:p>
+    <w:p>
+      <w:pPr>
+        <w:pStyle w:val="Textbody"/>
+        <w:spacing w:line="360" w:lineRule="auto"/>
+        <w:ind w:left="720"/>
+        <w:rPr>
+          <w:rFonts w:ascii="Courier" w:hAnsi="Courier"/>
+          <w:sz w:val="20"/>
+          <w:szCs w:val="20"/>
+        </w:rPr>
+      </w:pPr>
+    </w:p>
+    <w:p>
+      <w:pPr>
+        <w:pStyle w:val="Textbody"/>
+        <w:spacing w:line="360" w:lineRule="auto"/>
+        <w:ind w:left="720"/>
+        <w:rPr>
+          <w:rFonts w:ascii="Courier" w:hAnsi="Courier"/>
+          <w:sz w:val="20"/>
+          <w:szCs w:val="20"/>
+          <w:lang w:val="en-US"/>
+        </w:rPr>
+      </w:pPr>
+      <w:r>
+        <w:rPr>
+          <w:rFonts w:ascii="Courier" w:hAnsi="Courier"/>
+          <w:sz w:val="20"/>
+          <w:szCs w:val="20"/>
+          <w:lang w:val="en-US"/>
+        </w:rPr>
+        <w:t># Install Freescale QT demo applications for X11 backend only</w:t>
+      </w:r>
+    </w:p>
+    <w:p>
+      <w:pPr>
+        <w:pStyle w:val="Textbody"/>
+        <w:spacing w:line="360" w:lineRule="auto"/>
+        <w:ind w:left="720"/>
+        <w:rPr>
+          <w:rFonts w:ascii="Courier" w:hAnsi="Courier"/>
+          <w:sz w:val="20"/>
+          <w:szCs w:val="20"/>
+          <w:lang w:val="en-US"/>
+        </w:rPr>
+      </w:pPr>
+      <w:r>
+        <w:rPr>
+          <w:rFonts w:ascii="Courier" w:hAnsi="Courier"/>
+          <w:sz w:val="20"/>
+          <w:szCs w:val="20"/>
+          <w:lang w:val="en-US"/>
+        </w:rPr>
+        <w:t>MACHINE_QT5_MULTIMEDIA_APPS = ""</w:t>
+      </w:r>
+    </w:p>
+    <w:p>
+      <w:pPr>
+        <w:pStyle w:val="Textbody"/>
+        <w:spacing w:line="360" w:lineRule="auto"/>
+        <w:ind w:left="720"/>
+        <w:rPr>
+          <w:rFonts w:ascii="Courier" w:hAnsi="Courier"/>
+          <w:sz w:val="20"/>
+          <w:szCs w:val="20"/>
+          <w:lang w:val="en-US"/>
+        </w:rPr>
+      </w:pPr>
+      <w:r>
+        <w:rPr>
+          <w:rFonts w:ascii="Courier" w:hAnsi="Courier"/>
+          <w:sz w:val="20"/>
+          <w:szCs w:val="20"/>
+          <w:lang w:val="en-US"/>
+        </w:rPr>
+        <w:t>QT5_IMAGE_INSTALL = ""</w:t>
+      </w:r>
+    </w:p>
+    <w:p>
+      <w:pPr>
+        <w:pStyle w:val="Textbody"/>
+        <w:spacing w:line="360" w:lineRule="auto"/>
+        <w:ind w:left="720"/>
+        <w:rPr>
+          <w:rFonts w:ascii="Courier" w:hAnsi="Courier"/>
+          <w:sz w:val="20"/>
+          <w:szCs w:val="20"/>
+          <w:lang w:val="en-US"/>
+        </w:rPr>
+      </w:pPr>
+      <w:r>
+        <w:rPr>
+          <w:rFonts w:ascii="Courier" w:hAnsi="Courier"/>
+          <w:sz w:val="20"/>
+          <w:szCs w:val="20"/>
+          <w:lang w:val="en-US"/>
+        </w:rPr>
+        <w:t>QT5_IMAGE_INSTALL_common = " \</w:t>
+      </w:r>
+    </w:p>
+    <w:p>
+      <w:pPr>
+        <w:pStyle w:val="Textbody"/>
+        <w:spacing w:line="360" w:lineRule="auto"/>
+        <w:ind w:left="1276"/>
+        <w:rPr>
+          <w:rFonts w:ascii="Courier" w:hAnsi="Courier"/>
+          <w:sz w:val="20"/>
+          <w:szCs w:val="20"/>
+          <w:lang w:val="en-US"/>
+        </w:rPr>
+      </w:pPr>
+      <w:r>
+        <w:rPr>
+          <w:rFonts w:ascii="Courier" w:hAnsi="Courier"/>
+          <w:sz w:val="20"/>
+          <w:szCs w:val="20"/>
+          <w:lang w:val="en-US"/>
+        </w:rPr>
+        <w:t>packagegroup-qt5-demos</w:t>
+      </w:r>
+      <w:r>
+        <w:rPr>
+          <w:rFonts w:ascii="Courier" w:hAnsi="Courier"/>
+          <w:sz w:val="20"/>
+          <w:szCs w:val="20"/>
+          <w:lang w:val="en-US"/>
+        </w:rPr>
+        <w:t xml:space="preserve"> \</w:t>
+      </w:r>
+    </w:p>
+    <w:p>
+      <w:pPr>
+        <w:pStyle w:val="Textbody"/>
+        <w:spacing w:line="360" w:lineRule="auto"/>
+        <w:ind w:left="556" w:firstLine="720"/>
+        <w:rPr>
+          <w:rFonts w:ascii="Courier" w:hAnsi="Courier"/>
+          <w:sz w:val="20"/>
+          <w:szCs w:val="20"/>
+          <w:lang w:val="en-US"/>
+        </w:rPr>
+      </w:pPr>
+      <w:r>
+        <w:rPr>
+          <w:rFonts w:ascii="Courier" w:hAnsi="Courier"/>
+          <w:sz w:val="20"/>
+          <w:szCs w:val="20"/>
+          <w:lang w:val="en-US"/>
+        </w:rPr>
+        <w:t>packagegroup-qt5-toolchain-target \</w:t>
+      </w:r>
+    </w:p>
+    <w:p>
+      <w:pPr>
+        <w:pStyle w:val="Textbody"/>
+        <w:spacing w:line="360" w:lineRule="auto"/>
+        <w:ind w:left="720"/>
+        <w:rPr>
+          <w:rFonts w:ascii="Courier" w:hAnsi="Courier"/>
+          <w:sz w:val="20"/>
+          <w:szCs w:val="20"/>
+          <w:lang w:val="en-US"/>
+        </w:rPr>
+      </w:pPr>
+      <w:r>
+        <w:rPr>
+          <w:rFonts w:ascii="Courier" w:hAnsi="Courier"/>
+          <w:sz w:val="20"/>
+          <w:szCs w:val="20"/>
+          <w:lang w:val="en-US"/>
+        </w:rPr>
+        <w:t xml:space="preserve">    ${QT5_FONTS} \</w:t>
+      </w:r>
+    </w:p>
+    <w:p>
+      <w:pPr>
+        <w:pStyle w:val="Textbody"/>
+        <w:spacing w:line="360" w:lineRule="auto"/>
+        <w:ind w:left="720"/>
+        <w:rPr>
+          <w:rFonts w:ascii="Courier" w:hAnsi="Courier"/>
+          <w:sz w:val="20"/>
+          <w:szCs w:val="20"/>
+          <w:lang w:val="en-US"/>
+        </w:rPr>
+      </w:pPr>
+      <w:r>
+        <w:rPr>
+          <w:rFonts w:ascii="Courier" w:hAnsi="Courier"/>
+          <w:sz w:val="20"/>
+          <w:szCs w:val="20"/>
+          <w:lang w:val="en-US"/>
+        </w:rPr>
+        <w:t xml:space="preserve">    ${QT5_IMAGE_INSTALL_APPS} \</w:t>
+      </w:r>
+    </w:p>
+    <w:p>
+      <w:pPr>
+        <w:pStyle w:val="Textbody"/>
+        <w:spacing w:line="360" w:lineRule="auto"/>
+        <w:ind w:left="720"/>
+        <w:rPr>
+          <w:rFonts w:ascii="Courier" w:hAnsi="Courier"/>
+          <w:sz w:val="20"/>
+          <w:szCs w:val="20"/>
+          <w:lang w:val="en-US"/>
+        </w:rPr>
+      </w:pPr>
+      <w:r>
+        <w:rPr>
+          <w:rFonts w:ascii="Courier" w:hAnsi="Courier"/>
+          <w:sz w:val="20"/>
+          <w:szCs w:val="20"/>
+          <w:lang w:val="en-US"/>
+        </w:rPr>
+        <w:lastRenderedPageBreak/>
+        <w:t xml:space="preserve">    </w:t>
+      </w:r>
+      <w:proofErr w:type="gramStart"/>
+      <w:r>
+        <w:rPr>
+          <w:rFonts w:ascii="Courier" w:hAnsi="Courier"/>
+          <w:sz w:val="20"/>
+          <w:szCs w:val="20"/>
+          <w:lang w:val="en-US"/>
+        </w:rPr>
+        <w:t>${@</w:t>
+      </w:r>
+      <w:proofErr w:type="spellStart"/>
+      <w:r>
+        <w:rPr>
+          <w:rFonts w:ascii="Courier" w:hAnsi="Courier"/>
+          <w:sz w:val="20"/>
+          <w:szCs w:val="20"/>
+          <w:lang w:val="en-US"/>
+        </w:rPr>
+        <w:t>bb.utils.contains</w:t>
+      </w:r>
+      <w:proofErr w:type="spellEnd"/>
+      <w:r>
+        <w:rPr>
+          <w:rFonts w:ascii="Courier" w:hAnsi="Courier"/>
+          <w:sz w:val="20"/>
+          <w:szCs w:val="20"/>
+          <w:lang w:val="en-US"/>
+        </w:rPr>
+        <w:t>(</w:t>
+      </w:r>
+      <w:proofErr w:type="gramEnd"/>
+      <w:r>
+        <w:rPr>
+          <w:rFonts w:ascii="Courier" w:hAnsi="Courier"/>
+          <w:sz w:val="20"/>
+          <w:szCs w:val="20"/>
+          <w:lang w:val="en-US"/>
+        </w:rPr>
+        <w:t>'DISTRO_FEATURES', 'x11', '</w:t>
+      </w:r>
+      <w:proofErr w:type="spellStart"/>
+      <w:r>
+        <w:rPr>
+          <w:rFonts w:ascii="Courier" w:hAnsi="Courier"/>
+          <w:sz w:val="20"/>
+          <w:szCs w:val="20"/>
+          <w:lang w:val="en-US"/>
+        </w:rPr>
+        <w:t>libxkbcommon</w:t>
+      </w:r>
+      <w:proofErr w:type="spellEnd"/>
+      <w:r>
+        <w:rPr>
+          <w:rFonts w:ascii="Courier" w:hAnsi="Courier"/>
+          <w:sz w:val="20"/>
+          <w:szCs w:val="20"/>
+          <w:lang w:val="en-US"/>
+        </w:rPr>
+        <w:t>', '', d)} \</w:t>
+      </w:r>
+    </w:p>
+    <w:p>
+      <w:pPr>
+        <w:pStyle w:val="Textbody"/>
+        <w:spacing w:line="360" w:lineRule="auto"/>
+        <w:ind w:left="720"/>
+        <w:rPr>
+          <w:rFonts w:ascii="Courier" w:hAnsi="Courier"/>
+          <w:sz w:val="20"/>
+          <w:szCs w:val="20"/>
+          <w:lang w:val="en-US"/>
+        </w:rPr>
+      </w:pPr>
+      <w:r>
+        <w:rPr>
+          <w:rFonts w:ascii="Courier" w:hAnsi="Courier"/>
+          <w:sz w:val="20"/>
+          <w:szCs w:val="20"/>
+          <w:lang w:val="en-US"/>
+        </w:rPr>
+        <w:t xml:space="preserve">    </w:t>
+      </w:r>
+      <w:proofErr w:type="gramStart"/>
+      <w:r>
+        <w:rPr>
+          <w:rFonts w:ascii="Courier" w:hAnsi="Courier"/>
+          <w:sz w:val="20"/>
+          <w:szCs w:val="20"/>
+          <w:lang w:val="en-US"/>
+        </w:rPr>
+        <w:t>${@</w:t>
+      </w:r>
+      <w:proofErr w:type="spellStart"/>
+      <w:r>
+        <w:rPr>
+          <w:rFonts w:ascii="Courier" w:hAnsi="Courier"/>
+          <w:sz w:val="20"/>
+          <w:szCs w:val="20"/>
+          <w:lang w:val="en-US"/>
+        </w:rPr>
+        <w:t>bb.utils.contains</w:t>
+      </w:r>
+      <w:proofErr w:type="spellEnd"/>
+      <w:r>
+        <w:rPr>
+          <w:rFonts w:ascii="Courier" w:hAnsi="Courier"/>
+          <w:sz w:val="20"/>
+          <w:szCs w:val="20"/>
+          <w:lang w:val="en-US"/>
+        </w:rPr>
+        <w:t>(</w:t>
+      </w:r>
+      <w:proofErr w:type="gramEnd"/>
+      <w:r>
+        <w:rPr>
+          <w:rFonts w:ascii="Courier" w:hAnsi="Courier"/>
+          <w:sz w:val="20"/>
+          <w:szCs w:val="20"/>
+          <w:lang w:val="en-US"/>
+        </w:rPr>
+        <w:t>'DISTRO_FEATURES', '</w:t>
+      </w:r>
+      <w:proofErr w:type="spellStart"/>
+      <w:r>
+        <w:rPr>
+          <w:rFonts w:ascii="Courier" w:hAnsi="Courier"/>
+          <w:sz w:val="20"/>
+          <w:szCs w:val="20"/>
+          <w:lang w:val="en-US"/>
+        </w:rPr>
+        <w:t>wayland</w:t>
+      </w:r>
+      <w:proofErr w:type="spellEnd"/>
+      <w:r>
+        <w:rPr>
+          <w:rFonts w:ascii="Courier" w:hAnsi="Courier"/>
+          <w:sz w:val="20"/>
+          <w:szCs w:val="20"/>
+          <w:lang w:val="en-US"/>
+        </w:rPr>
+        <w:t>', '</w:t>
+      </w:r>
+      <w:proofErr w:type="spellStart"/>
+      <w:r>
+        <w:rPr>
+          <w:rFonts w:ascii="Courier" w:hAnsi="Courier"/>
+          <w:sz w:val="20"/>
+          <w:szCs w:val="20"/>
+          <w:lang w:val="en-US"/>
+        </w:rPr>
+        <w:t>qtwayland</w:t>
+      </w:r>
+      <w:proofErr w:type="spellEnd"/>
+      <w:r>
+        <w:rPr>
+          <w:rFonts w:ascii="Courier" w:hAnsi="Courier"/>
+          <w:sz w:val="20"/>
+          <w:szCs w:val="20"/>
+          <w:lang w:val="en-US"/>
+        </w:rPr>
+        <w:t xml:space="preserve"> </w:t>
+      </w:r>
+      <w:proofErr w:type="spellStart"/>
+      <w:r>
+        <w:rPr>
+          <w:rFonts w:ascii="Courier" w:hAnsi="Courier"/>
+          <w:sz w:val="20"/>
+          <w:szCs w:val="20"/>
+          <w:lang w:val="en-US"/>
+        </w:rPr>
+        <w:t>qtwayland</w:t>
+      </w:r>
+      <w:proofErr w:type="spellEnd"/>
+      <w:r>
+        <w:rPr>
+          <w:rFonts w:ascii="Courier" w:hAnsi="Courier"/>
+          <w:sz w:val="20"/>
+          <w:szCs w:val="20"/>
+          <w:lang w:val="en-US"/>
+        </w:rPr>
+        <w:t>-plugins', '', d)}\</w:t>
+      </w:r>
+    </w:p>
+    <w:p>
+      <w:pPr>
+        <w:pStyle w:val="Textbody"/>
+        <w:spacing w:line="360" w:lineRule="auto"/>
+        <w:ind w:left="720"/>
+        <w:rPr>
+          <w:rFonts w:ascii="Courier" w:hAnsi="Courier"/>
+          <w:sz w:val="20"/>
+          <w:szCs w:val="20"/>
+          <w:lang w:val="en-US"/>
+        </w:rPr>
+      </w:pPr>
+      <w:r>
+        <w:rPr>
+          <w:rFonts w:ascii="Courier" w:hAnsi="Courier"/>
+          <w:sz w:val="20"/>
+          <w:szCs w:val="20"/>
+          <w:lang w:val="en-US"/>
+        </w:rPr>
+        <w:t>"</w:t>
+      </w:r>
+    </w:p>
+    <w:p>
+      <w:pPr>
+        <w:pStyle w:val="Textbody"/>
+        <w:spacing w:line="360" w:lineRule="auto"/>
+        <w:ind w:left="720"/>
+        <w:rPr>
+          <w:rFonts w:ascii="Courier" w:hAnsi="Courier"/>
+          <w:sz w:val="20"/>
+          <w:szCs w:val="20"/>
+          <w:lang w:val="en-US"/>
+        </w:rPr>
+      </w:pPr>
+      <w:r>
+        <w:rPr>
+          <w:rFonts w:ascii="Courier" w:hAnsi="Courier"/>
+          <w:sz w:val="20"/>
+          <w:szCs w:val="20"/>
+          <w:lang w:val="en-US"/>
+        </w:rPr>
+        <w:t>QT5_IMAGE_INSTALL_imxgpu2d = "</w:t>
+      </w:r>
+      <w:proofErr w:type="gramStart"/>
+      <w:r>
+        <w:rPr>
+          <w:rFonts w:ascii="Courier" w:hAnsi="Courier"/>
+          <w:sz w:val="20"/>
+          <w:szCs w:val="20"/>
+          <w:lang w:val="en-US"/>
+        </w:rPr>
+        <w:t>${@</w:t>
+      </w:r>
+      <w:proofErr w:type="spellStart"/>
+      <w:r>
+        <w:rPr>
+          <w:rFonts w:ascii="Courier" w:hAnsi="Courier"/>
+          <w:sz w:val="20"/>
+          <w:szCs w:val="20"/>
+          <w:lang w:val="en-US"/>
+        </w:rPr>
+        <w:t>bb.utils.contains</w:t>
+      </w:r>
+      <w:proofErr w:type="spellEnd"/>
+      <w:r>
+        <w:rPr>
+          <w:rFonts w:ascii="Courier" w:hAnsi="Courier"/>
+          <w:sz w:val="20"/>
+          <w:szCs w:val="20"/>
+          <w:lang w:val="en-US"/>
+        </w:rPr>
+        <w:t>(</w:t>
+      </w:r>
+      <w:proofErr w:type="gramEnd"/>
+      <w:r>
+        <w:rPr>
+          <w:rFonts w:ascii="Courier" w:hAnsi="Courier"/>
+          <w:sz w:val="20"/>
+          <w:szCs w:val="20"/>
+          <w:lang w:val="en-US"/>
+        </w:rPr>
+        <w:t>'DISTRO_FEATURES', 'x11','${QT5_IMAGE_INSTALL_common}', \</w:t>
+      </w:r>
+    </w:p>
+    <w:p>
+      <w:pPr>
+        <w:pStyle w:val="Textbody"/>
+        <w:spacing w:line="360" w:lineRule="auto"/>
+        <w:ind w:left="720"/>
+        <w:rPr>
+          <w:rFonts w:ascii="Courier" w:hAnsi="Courier"/>
+          <w:sz w:val="20"/>
+          <w:szCs w:val="20"/>
+          <w:lang w:val="en-US"/>
+        </w:rPr>
+      </w:pPr>
+      <w:r>
+        <w:rPr>
+          <w:rFonts w:ascii="Courier" w:hAnsi="Courier"/>
+          <w:sz w:val="20"/>
+          <w:szCs w:val="20"/>
+          <w:lang w:val="en-US"/>
+        </w:rPr>
+        <w:t xml:space="preserve">    '</w:t>
+      </w:r>
+      <w:proofErr w:type="spellStart"/>
+      <w:r>
+        <w:rPr>
+          <w:rFonts w:ascii="Courier" w:hAnsi="Courier"/>
+          <w:sz w:val="20"/>
+          <w:szCs w:val="20"/>
+          <w:lang w:val="en-US"/>
+        </w:rPr>
+        <w:t>qtbase</w:t>
+      </w:r>
+      <w:proofErr w:type="spellEnd"/>
+      <w:r>
+        <w:rPr>
+          <w:rFonts w:ascii="Courier" w:hAnsi="Courier"/>
+          <w:sz w:val="20"/>
+          <w:szCs w:val="20"/>
+          <w:lang w:val="en-US"/>
+        </w:rPr>
+        <w:t xml:space="preserve"> </w:t>
+      </w:r>
+      <w:proofErr w:type="spellStart"/>
+      <w:r>
+        <w:rPr>
+          <w:rFonts w:ascii="Courier" w:hAnsi="Courier"/>
+          <w:sz w:val="20"/>
+          <w:szCs w:val="20"/>
+          <w:lang w:val="en-US"/>
+        </w:rPr>
+        <w:t>qtbase</w:t>
+      </w:r>
+      <w:proofErr w:type="spellEnd"/>
+      <w:r>
+        <w:rPr>
+          <w:rFonts w:ascii="Courier" w:hAnsi="Courier"/>
+          <w:sz w:val="20"/>
+          <w:szCs w:val="20"/>
+          <w:lang w:val="en-US"/>
+        </w:rPr>
+        <w:t>-plugins', d)}"</w:t>
+      </w:r>
+    </w:p>
+    <w:p>
+      <w:pPr>
+        <w:pStyle w:val="Textbody"/>
+        <w:spacing w:line="360" w:lineRule="auto"/>
+        <w:ind w:left="720"/>
+        <w:rPr>
+          <w:rFonts w:ascii="Courier" w:hAnsi="Courier"/>
+          <w:sz w:val="20"/>
+          <w:szCs w:val="20"/>
+          <w:lang w:val="en-US"/>
+        </w:rPr>
+      </w:pPr>
+    </w:p>
+    <w:p>
+      <w:pPr>
+        <w:pStyle w:val="Textbody"/>
+        <w:spacing w:line="360" w:lineRule="auto"/>
+        <w:ind w:left="720"/>
+        <w:rPr>
+          <w:rFonts w:ascii="Courier" w:hAnsi="Courier"/>
+          <w:sz w:val="20"/>
+          <w:szCs w:val="20"/>
+          <w:lang w:val="en-US"/>
+        </w:rPr>
+      </w:pPr>
+      <w:r>
+        <w:rPr>
+          <w:rFonts w:ascii="Courier" w:hAnsi="Courier"/>
+          <w:sz w:val="20"/>
+          <w:szCs w:val="20"/>
+          <w:lang w:val="en-US"/>
+        </w:rPr>
+        <w:t>QT5_IMAGE_INSTALL_imxpxp = "</w:t>
+      </w:r>
+      <w:proofErr w:type="gramStart"/>
+      <w:r>
+        <w:rPr>
+          <w:rFonts w:ascii="Courier" w:hAnsi="Courier"/>
+          <w:sz w:val="20"/>
+          <w:szCs w:val="20"/>
+          <w:lang w:val="en-US"/>
+        </w:rPr>
+        <w:t>${@</w:t>
+      </w:r>
+      <w:proofErr w:type="spellStart"/>
+      <w:r>
+        <w:rPr>
+          <w:rFonts w:ascii="Courier" w:hAnsi="Courier"/>
+          <w:sz w:val="20"/>
+          <w:szCs w:val="20"/>
+          <w:lang w:val="en-US"/>
+        </w:rPr>
+        <w:t>bb.utils.contains</w:t>
+      </w:r>
+      <w:proofErr w:type="spellEnd"/>
+      <w:r>
+        <w:rPr>
+          <w:rFonts w:ascii="Courier" w:hAnsi="Courier"/>
+          <w:sz w:val="20"/>
+          <w:szCs w:val="20"/>
+          <w:lang w:val="en-US"/>
+        </w:rPr>
+        <w:t>(</w:t>
+      </w:r>
+      <w:proofErr w:type="gramEnd"/>
+      <w:r>
+        <w:rPr>
+          <w:rFonts w:ascii="Courier" w:hAnsi="Courier"/>
+          <w:sz w:val="20"/>
+          <w:szCs w:val="20"/>
+          <w:lang w:val="en-US"/>
+        </w:rPr>
+        <w:t>'DISTRO_FEATURES', 'x11','${QT5_IMAGE_INSTALL_common}', \</w:t>
+      </w:r>
+    </w:p>
+    <w:p>
+      <w:pPr>
+        <w:pStyle w:val="Textbody"/>
+        <w:spacing w:line="360" w:lineRule="auto"/>
+        <w:ind w:left="720"/>
+        <w:rPr>
+          <w:rFonts w:ascii="Courier" w:hAnsi="Courier"/>
+          <w:sz w:val="20"/>
+          <w:szCs w:val="20"/>
+        </w:rPr>
+      </w:pPr>
+      <w:r>
+        <w:rPr>
+          <w:rFonts w:ascii="Courier" w:hAnsi="Courier"/>
+          <w:sz w:val="20"/>
+          <w:szCs w:val="20"/>
+          <w:lang w:val="en-US"/>
+        </w:rPr>
+        <w:t xml:space="preserve">    </w:t>
+      </w:r>
+      <w:r>
+        <w:rPr>
+          <w:rFonts w:ascii="Courier" w:hAnsi="Courier"/>
+          <w:sz w:val="20"/>
+          <w:szCs w:val="20"/>
+        </w:rPr>
+        <w:t>'</w:t>
+      </w:r>
+      <w:proofErr w:type="spellStart"/>
+      <w:r>
+        <w:rPr>
+          <w:rFonts w:ascii="Courier" w:hAnsi="Courier"/>
+          <w:sz w:val="20"/>
+          <w:szCs w:val="20"/>
+        </w:rPr>
+        <w:t>qtbase</w:t>
+      </w:r>
+      <w:proofErr w:type="spellEnd"/>
+      <w:r>
+        <w:rPr>
+          <w:rFonts w:ascii="Courier" w:hAnsi="Courier"/>
+          <w:sz w:val="20"/>
+          <w:szCs w:val="20"/>
+        </w:rPr>
+        <w:t xml:space="preserve"> </w:t>
+      </w:r>
+      <w:proofErr w:type="spellStart"/>
+      <w:r>
+        <w:rPr>
+          <w:rFonts w:ascii="Courier" w:hAnsi="Courier"/>
+          <w:sz w:val="20"/>
+          <w:szCs w:val="20"/>
+        </w:rPr>
+        <w:t>qtbase-examples</w:t>
+      </w:r>
+      <w:proofErr w:type="spellEnd"/>
+      <w:r>
+        <w:rPr>
+          <w:rFonts w:ascii="Courier" w:hAnsi="Courier"/>
+          <w:sz w:val="20"/>
+          <w:szCs w:val="20"/>
+        </w:rPr>
+        <w:t xml:space="preserve"> </w:t>
+      </w:r>
+      <w:proofErr w:type="spellStart"/>
+      <w:r>
+        <w:rPr>
+          <w:rFonts w:ascii="Courier" w:hAnsi="Courier"/>
+          <w:sz w:val="20"/>
+          <w:szCs w:val="20"/>
+        </w:rPr>
+        <w:t>qtbase</w:t>
+      </w:r>
+      <w:proofErr w:type="spellEnd"/>
+      <w:r>
+        <w:rPr>
+          <w:rFonts w:ascii="Courier" w:hAnsi="Courier"/>
+          <w:sz w:val="20"/>
+          <w:szCs w:val="20"/>
+        </w:rPr>
+        <w:t>-plugins', d)}"</w:t>
+      </w:r>
+    </w:p>
+    <w:p>
+      <w:pPr>
+        <w:pStyle w:val="Textbody"/>
+        <w:spacing w:line="360" w:lineRule="auto"/>
+        <w:ind w:left="720"/>
+        <w:rPr>
+          <w:rFonts w:ascii="Courier" w:hAnsi="Courier"/>
+          <w:sz w:val="20"/>
+          <w:szCs w:val="20"/>
+        </w:rPr>
+      </w:pPr>
+    </w:p>
+    <w:p>
+      <w:pPr>
+        <w:pStyle w:val="Textbody"/>
+        <w:spacing w:line="360" w:lineRule="auto"/>
+        <w:ind w:left="720"/>
+        <w:rPr>
+          <w:rFonts w:ascii="Courier" w:hAnsi="Courier"/>
+          <w:sz w:val="20"/>
+          <w:szCs w:val="20"/>
+          <w:lang w:val="en-US"/>
+        </w:rPr>
+      </w:pPr>
+      <w:r>
+        <w:rPr>
+          <w:rFonts w:ascii="Courier" w:hAnsi="Courier"/>
+          <w:sz w:val="20"/>
+          <w:szCs w:val="20"/>
+          <w:lang w:val="en-US"/>
+        </w:rPr>
+        <w:t>QT5_IMAGE_INSTALL_imxgpu3d = " \</w:t>
+      </w:r>
+    </w:p>
+    <w:p>
+      <w:pPr>
+        <w:pStyle w:val="Textbody"/>
+        <w:spacing w:line="360" w:lineRule="auto"/>
+        <w:ind w:left="720"/>
+        <w:rPr>
+          <w:rFonts w:ascii="Courier" w:hAnsi="Courier"/>
+          <w:sz w:val="20"/>
+          <w:szCs w:val="20"/>
+          <w:lang w:val="en-US"/>
+        </w:rPr>
+      </w:pPr>
+      <w:r>
+        <w:rPr>
+          <w:rFonts w:ascii="Courier" w:hAnsi="Courier"/>
+          <w:sz w:val="20"/>
+          <w:szCs w:val="20"/>
+          <w:lang w:val="en-US"/>
+        </w:rPr>
+        <w:t xml:space="preserve">    ${QT5_IMAGE_INSTALL_common} \</w:t>
+      </w:r>
+    </w:p>
+    <w:p>
+      <w:pPr>
+        <w:pStyle w:val="Textbody"/>
+        <w:spacing w:line="360" w:lineRule="auto"/>
+        <w:ind w:left="720"/>
+        <w:rPr>
+          <w:rFonts w:ascii="Courier" w:hAnsi="Courier"/>
+          <w:sz w:val="20"/>
+          <w:szCs w:val="20"/>
+          <w:lang w:val="en-US"/>
+        </w:rPr>
+      </w:pPr>
+      <w:r>
+        <w:rPr>
+          <w:rFonts w:ascii="Courier" w:hAnsi="Courier"/>
+          <w:sz w:val="20"/>
+          <w:szCs w:val="20"/>
+          <w:lang w:val="en-US"/>
+        </w:rPr>
+        <w:t xml:space="preserve">    gstreamer1.0-plugins-bad-qt"</w:t>
+      </w:r>
+    </w:p>
+    <w:p>
+      <w:pPr>
+        <w:pStyle w:val="Textbody"/>
+        <w:spacing w:line="360" w:lineRule="auto"/>
+        <w:ind w:left="720"/>
+        <w:rPr>
+          <w:rFonts w:ascii="Courier" w:hAnsi="Courier"/>
+          <w:sz w:val="20"/>
+          <w:szCs w:val="20"/>
+          <w:lang w:val="en-US"/>
+        </w:rPr>
+      </w:pPr>
+    </w:p>
+    <w:p>
+      <w:pPr>
+        <w:pStyle w:val="Textbody"/>
+        <w:spacing w:line="360" w:lineRule="auto"/>
+        <w:ind w:left="720"/>
+        <w:rPr>
+          <w:rFonts w:ascii="Courier" w:hAnsi="Courier"/>
+          <w:sz w:val="20"/>
+          <w:szCs w:val="20"/>
+          <w:lang w:val="en-US"/>
+        </w:rPr>
+      </w:pPr>
+      <w:r>
+        <w:rPr>
+          <w:rFonts w:ascii="Courier" w:hAnsi="Courier"/>
+          <w:sz w:val="20"/>
+          <w:szCs w:val="20"/>
+          <w:lang w:val="en-US"/>
+        </w:rPr>
+        <w:t xml:space="preserve"># Add packagegroup-qt5-webengine to QT5_IMAGE_INSTALL_mx6 and comment out the line below to install </w:t>
+      </w:r>
+      <w:proofErr w:type="spellStart"/>
+      <w:r>
+        <w:rPr>
+          <w:rFonts w:ascii="Courier" w:hAnsi="Courier"/>
+          <w:sz w:val="20"/>
+          <w:szCs w:val="20"/>
+          <w:lang w:val="en-US"/>
+        </w:rPr>
+        <w:t>qtwebengine</w:t>
+      </w:r>
+      <w:proofErr w:type="spellEnd"/>
+      <w:r>
+        <w:rPr>
+          <w:rFonts w:ascii="Courier" w:hAnsi="Courier"/>
+          <w:sz w:val="20"/>
+          <w:szCs w:val="20"/>
+          <w:lang w:val="en-US"/>
+        </w:rPr>
+        <w:t xml:space="preserve"> to the </w:t>
+      </w:r>
+      <w:proofErr w:type="spellStart"/>
+      <w:r>
+        <w:rPr>
+          <w:rFonts w:ascii="Courier" w:hAnsi="Courier"/>
+          <w:sz w:val="20"/>
+          <w:szCs w:val="20"/>
+          <w:lang w:val="en-US"/>
+        </w:rPr>
+        <w:t>rootfs</w:t>
+      </w:r>
+      <w:proofErr w:type="spellEnd"/>
+      <w:r>
+        <w:rPr>
+          <w:rFonts w:ascii="Courier" w:hAnsi="Courier"/>
+          <w:sz w:val="20"/>
+          <w:szCs w:val="20"/>
+          <w:lang w:val="en-US"/>
+        </w:rPr>
+        <w:t>.</w:t>
+      </w:r>
+    </w:p>
+    <w:p>
+      <w:pPr>
+        <w:pStyle w:val="Textbody"/>
+        <w:spacing w:line="360" w:lineRule="auto"/>
+        <w:ind w:left="720"/>
+        <w:rPr>
+          <w:rFonts w:ascii="Courier" w:hAnsi="Courier"/>
+          <w:sz w:val="20"/>
+          <w:szCs w:val="20"/>
+          <w:lang w:val="en-US"/>
+        </w:rPr>
+      </w:pPr>
+      <w:r>
+        <w:rPr>
+          <w:rFonts w:ascii="Courier" w:hAnsi="Courier"/>
+          <w:sz w:val="20"/>
+          <w:szCs w:val="20"/>
+          <w:lang w:val="en-US"/>
+        </w:rPr>
+        <w:t>QT5_IMAGE_INSTALL_remove = " packagegroup-qt5-webengine"</w:t>
+      </w:r>
+    </w:p>
+    <w:p>
+      <w:pPr>
+        <w:pStyle w:val="Textbody"/>
+        <w:spacing w:line="360" w:lineRule="auto"/>
+        <w:ind w:left="720"/>
+        <w:rPr>
+          <w:rFonts w:ascii="Courier" w:hAnsi="Courier"/>
+          <w:sz w:val="20"/>
+          <w:szCs w:val="20"/>
+          <w:lang w:val="en-US"/>
+        </w:rPr>
+      </w:pPr>
+    </w:p>
+    <w:p>
+      <w:pPr>
+        <w:pStyle w:val="Textbody"/>
+        <w:spacing w:line="360" w:lineRule="auto"/>
+        <w:ind w:left="720"/>
+        <w:rPr>
+          <w:rFonts w:ascii="Courier" w:hAnsi="Courier"/>
+          <w:sz w:val="20"/>
+          <w:szCs w:val="20"/>
+          <w:lang w:val="en-US"/>
+        </w:rPr>
+      </w:pPr>
+      <w:r>
+        <w:rPr>
+          <w:rFonts w:ascii="Courier" w:hAnsi="Courier"/>
+          <w:sz w:val="20"/>
+          <w:szCs w:val="20"/>
+          <w:lang w:val="en-US"/>
+        </w:rPr>
+        <w:t>IMAGE_INSTALL += " \</w:t>
+      </w:r>
+    </w:p>
+    <w:p>
+      <w:pPr>
+        <w:pStyle w:val="Textbody"/>
+        <w:spacing w:line="360" w:lineRule="auto"/>
+        <w:ind w:left="720"/>
+        <w:rPr>
+          <w:rFonts w:ascii="Courier" w:hAnsi="Courier"/>
+          <w:sz w:val="20"/>
+          <w:szCs w:val="20"/>
+          <w:lang w:val="en-US"/>
+        </w:rPr>
+      </w:pPr>
+      <w:r>
+        <w:rPr>
+          <w:rFonts w:ascii="Courier" w:hAnsi="Courier"/>
+          <w:sz w:val="20"/>
+          <w:szCs w:val="20"/>
+          <w:lang w:val="en-US"/>
+        </w:rPr>
+        <w:t>${QT5_IMAGE_INSTALL} \</w:t>
+      </w:r>
+    </w:p>
+    <w:p>
+      <w:pPr>
+        <w:pStyle w:val="Textbody"/>
+        <w:spacing w:line="360" w:lineRule="auto"/>
+        <w:ind w:left="720"/>
+        <w:rPr>
+          <w:rFonts w:ascii="Courier" w:hAnsi="Courier"/>
+          <w:sz w:val="20"/>
+          <w:szCs w:val="20"/>
+          <w:lang w:val="en-US"/>
+        </w:rPr>
+      </w:pPr>
+      <w:r>
+        <w:rPr>
+          <w:rFonts w:ascii="Courier" w:hAnsi="Courier"/>
+          <w:sz w:val="20"/>
+          <w:szCs w:val="20"/>
+          <w:lang w:val="en-US"/>
+        </w:rPr>
+        <w:t>"</w:t>
+      </w:r>
+    </w:p>
+    <w:p>
+      <w:pPr>
+        <w:pStyle w:val="Textbody"/>
+        <w:spacing w:line="360" w:lineRule="auto"/>
+        <w:ind w:left="720"/>
+        <w:rPr>
+          <w:rFonts w:ascii="Courier" w:hAnsi="Courier"/>
+          <w:sz w:val="20"/>
+          <w:szCs w:val="20"/>
+          <w:lang w:val="en-US"/>
+        </w:rPr>
+      </w:pPr>
+      <w:r>
+        <w:rPr>
+          <w:rFonts w:ascii="Courier" w:hAnsi="Courier"/>
+          <w:sz w:val="20"/>
+          <w:szCs w:val="20"/>
+          <w:lang w:val="en-US"/>
+        </w:rPr>
+        <w:t>## Select Image Features</w:t>
+      </w:r>
+    </w:p>
+    <w:p>
+      <w:pPr>
+        <w:pStyle w:val="Textbody"/>
+        <w:spacing w:line="360" w:lineRule="auto"/>
+        <w:ind w:left="720"/>
+        <w:rPr>
+          <w:rFonts w:ascii="Courier" w:hAnsi="Courier"/>
+          <w:sz w:val="20"/>
+          <w:szCs w:val="20"/>
+          <w:lang w:val="en-US"/>
+        </w:rPr>
+      </w:pPr>
+      <w:r>
+        <w:rPr>
+          <w:rFonts w:ascii="Courier" w:hAnsi="Courier"/>
+          <w:sz w:val="20"/>
+          <w:szCs w:val="20"/>
+          <w:lang w:val="en-US"/>
+        </w:rPr>
+        <w:t>IMAGE_FEATURES += " \</w:t>
+      </w:r>
+    </w:p>
+    <w:p>
+      <w:pPr>
+        <w:pStyle w:val="Textbody"/>
+        <w:spacing w:line="360" w:lineRule="auto"/>
+        <w:ind w:left="1440"/>
+        <w:rPr>
+          <w:rFonts w:ascii="Courier" w:hAnsi="Courier"/>
+          <w:sz w:val="20"/>
+          <w:szCs w:val="20"/>
+          <w:lang w:val="en-US"/>
+        </w:rPr>
+      </w:pPr>
+      <w:r>
+        <w:rPr>
+          <w:rFonts w:ascii="Courier" w:hAnsi="Courier"/>
+          <w:sz w:val="20"/>
+          <w:szCs w:val="20"/>
+          <w:lang w:val="en-US"/>
+        </w:rPr>
+        <w:t>debug-tweaks \</w:t>
+      </w:r>
+    </w:p>
+    <w:p>
+      <w:pPr>
+        <w:pStyle w:val="Textbody"/>
+        <w:spacing w:line="360" w:lineRule="auto"/>
+        <w:ind w:left="1440"/>
+        <w:rPr>
+          <w:rFonts w:ascii="Courier" w:hAnsi="Courier"/>
+          <w:sz w:val="20"/>
+          <w:szCs w:val="20"/>
+          <w:lang w:val="en-US"/>
+        </w:rPr>
+      </w:pPr>
+      <w:r>
+        <w:rPr>
+          <w:rFonts w:ascii="Courier" w:hAnsi="Courier"/>
+          <w:sz w:val="20"/>
+          <w:szCs w:val="20"/>
+          <w:lang w:val="en-US"/>
+        </w:rPr>
+        <w:t>tools-profile \</w:t>
+      </w:r>
+    </w:p>
+    <w:p>
+      <w:pPr>
+        <w:pStyle w:val="Textbody"/>
+        <w:spacing w:line="360" w:lineRule="auto"/>
+        <w:ind w:left="1440"/>
+        <w:rPr>
+          <w:rFonts w:ascii="Courier" w:hAnsi="Courier"/>
+          <w:sz w:val="20"/>
+          <w:szCs w:val="20"/>
+          <w:lang w:val="en-US"/>
+        </w:rPr>
+      </w:pPr>
+      <w:proofErr w:type="spellStart"/>
+      <w:r>
+        <w:rPr>
+          <w:rFonts w:ascii="Courier" w:hAnsi="Courier"/>
+          <w:sz w:val="20"/>
+          <w:szCs w:val="20"/>
+          <w:lang w:val="en-US"/>
+        </w:rPr>
+        <w:t>nfs</w:t>
+      </w:r>
+      <w:proofErr w:type="spellEnd"/>
+      <w:r>
+        <w:rPr>
+          <w:rFonts w:ascii="Courier" w:hAnsi="Courier"/>
+          <w:sz w:val="20"/>
+          <w:szCs w:val="20"/>
+          <w:lang w:val="en-US"/>
+        </w:rPr>
+        <w:t>-server</w:t>
+      </w:r>
+      <w:r>
+        <w:rPr>
+          <w:rFonts w:ascii="Courier" w:hAnsi="Courier"/>
+          <w:sz w:val="20"/>
+          <w:szCs w:val="20"/>
+          <w:lang w:val="en-US"/>
+        </w:rPr>
+        <w:t xml:space="preserve"> \</w:t>
+      </w:r>
+    </w:p>
+    <w:p>
+      <w:pPr>
+        <w:pStyle w:val="Textbody"/>
+        <w:spacing w:line="360" w:lineRule="auto"/>
+        <w:ind w:left="1440"/>
+        <w:rPr>
+          <w:rFonts w:ascii="Courier" w:hAnsi="Courier"/>
+          <w:sz w:val="20"/>
+          <w:szCs w:val="20"/>
+          <w:lang w:val="en-US"/>
+        </w:rPr>
+      </w:pPr>
+      <w:r>
+        <w:rPr>
+          <w:rFonts w:ascii="Courier" w:hAnsi="Courier"/>
+          <w:sz w:val="20"/>
+          <w:szCs w:val="20"/>
+          <w:lang w:val="en-US"/>
+        </w:rPr>
+        <w:t>tools-debug \</w:t>
+      </w:r>
+    </w:p>
+    <w:p>
+      <w:pPr>
+        <w:pStyle w:val="Textbody"/>
+        <w:spacing w:line="360" w:lineRule="auto"/>
+        <w:ind w:left="1440"/>
+        <w:rPr>
+          <w:rFonts w:ascii="Courier" w:hAnsi="Courier"/>
+          <w:sz w:val="20"/>
+          <w:szCs w:val="20"/>
+          <w:lang w:val="en-US"/>
+        </w:rPr>
+      </w:pPr>
+      <w:proofErr w:type="spellStart"/>
+      <w:r>
+        <w:rPr>
+          <w:rFonts w:ascii="Courier" w:hAnsi="Courier"/>
+          <w:sz w:val="20"/>
+          <w:szCs w:val="20"/>
+          <w:lang w:val="en-US"/>
+        </w:rPr>
+        <w:t>hwcodecs</w:t>
+      </w:r>
+      <w:proofErr w:type="spellEnd"/>
+      <w:r>
+        <w:rPr>
+          <w:rFonts w:ascii="Courier" w:hAnsi="Courier"/>
+          <w:sz w:val="20"/>
+          <w:szCs w:val="20"/>
+          <w:lang w:val="en-US"/>
+        </w:rPr>
+        <w:t xml:space="preserve"> \</w:t>
+      </w:r>
+    </w:p>
+    <w:p>
+      <w:pPr>
+        <w:pStyle w:val="Textbody"/>
+        <w:spacing w:line="360" w:lineRule="auto"/>
+        <w:ind w:left="720" w:firstLine="720"/>
+        <w:rPr>
+          <w:rFonts w:ascii="Courier" w:hAnsi="Courier"/>
+          <w:sz w:val="20"/>
+          <w:szCs w:val="20"/>
+          <w:lang w:val="en-US"/>
+        </w:rPr>
+      </w:pPr>
+      <w:r>
+        <w:rPr>
+          <w:rFonts w:ascii="Courier" w:hAnsi="Courier"/>
+          <w:sz w:val="20"/>
+          <w:szCs w:val="20"/>
+          <w:lang w:val="en-US"/>
+        </w:rPr>
+        <w:lastRenderedPageBreak/>
+        <w:t>splash \</w:t>
+      </w:r>
+    </w:p>
+    <w:p>
+      <w:pPr>
+        <w:pStyle w:val="Textbody"/>
+        <w:spacing w:line="360" w:lineRule="auto"/>
+        <w:ind w:left="720" w:firstLine="720"/>
+        <w:rPr>
+          <w:rFonts w:ascii="Courier" w:hAnsi="Courier"/>
+          <w:sz w:val="20"/>
+          <w:szCs w:val="20"/>
+          <w:lang w:val="en-US"/>
+        </w:rPr>
+      </w:pPr>
+      <w:r>
+        <w:rPr>
+          <w:rFonts w:ascii="Courier" w:hAnsi="Courier"/>
+          <w:sz w:val="20"/>
+          <w:szCs w:val="20"/>
+          <w:lang w:val="en-US"/>
+        </w:rPr>
+        <w:t>tools-</w:t>
+      </w:r>
+      <w:proofErr w:type="spellStart"/>
+      <w:r>
+        <w:rPr>
+          <w:rFonts w:ascii="Courier" w:hAnsi="Courier"/>
+          <w:sz w:val="20"/>
+          <w:szCs w:val="20"/>
+          <w:lang w:val="en-US"/>
+        </w:rPr>
+        <w:t>testapps</w:t>
+      </w:r>
+      <w:proofErr w:type="spellEnd"/>
+      <w:r>
+        <w:rPr>
+          <w:rFonts w:ascii="Courier" w:hAnsi="Courier"/>
+          <w:sz w:val="20"/>
+          <w:szCs w:val="20"/>
+          <w:lang w:val="en-US"/>
+        </w:rPr>
+        <w:t xml:space="preserve"> \</w:t>
+      </w:r>
+    </w:p>
+    <w:p>
+      <w:pPr>
+        <w:pStyle w:val="Textbody"/>
+        <w:spacing w:line="360" w:lineRule="auto"/>
+        <w:ind w:left="720" w:firstLine="720"/>
+        <w:rPr>
+          <w:rFonts w:ascii="Courier" w:hAnsi="Courier"/>
+          <w:sz w:val="20"/>
+          <w:szCs w:val="20"/>
+          <w:lang w:val="en-US"/>
+        </w:rPr>
+      </w:pPr>
+      <w:proofErr w:type="gramStart"/>
+      <w:r>
+        <w:rPr>
+          <w:rFonts w:ascii="Courier" w:hAnsi="Courier"/>
+          <w:sz w:val="20"/>
+          <w:szCs w:val="20"/>
+          <w:lang w:val="en-US"/>
+        </w:rPr>
+        <w:t>${@</w:t>
+      </w:r>
+      <w:proofErr w:type="spellStart"/>
+      <w:r>
+        <w:rPr>
+          <w:rFonts w:ascii="Courier" w:hAnsi="Courier"/>
+          <w:sz w:val="20"/>
+          <w:szCs w:val="20"/>
+          <w:lang w:val="en-US"/>
+        </w:rPr>
+        <w:t>bb.utils.contains</w:t>
+      </w:r>
+      <w:proofErr w:type="spellEnd"/>
+      <w:r>
+        <w:rPr>
+          <w:rFonts w:ascii="Courier" w:hAnsi="Courier"/>
+          <w:sz w:val="20"/>
+          <w:szCs w:val="20"/>
+          <w:lang w:val="en-US"/>
+        </w:rPr>
+        <w:t>(</w:t>
+      </w:r>
+      <w:proofErr w:type="gramEnd"/>
+      <w:r>
+        <w:rPr>
+          <w:rFonts w:ascii="Courier" w:hAnsi="Courier"/>
+          <w:sz w:val="20"/>
+          <w:szCs w:val="20"/>
+          <w:lang w:val="en-US"/>
+        </w:rPr>
+        <w:t>'DISTRO_FEATURES', '</w:t>
+      </w:r>
+      <w:proofErr w:type="spellStart"/>
+      <w:r>
+        <w:rPr>
+          <w:rFonts w:ascii="Courier" w:hAnsi="Courier"/>
+          <w:sz w:val="20"/>
+          <w:szCs w:val="20"/>
+          <w:lang w:val="en-US"/>
+        </w:rPr>
+        <w:t>wayland</w:t>
+      </w:r>
+      <w:proofErr w:type="spellEnd"/>
+      <w:r>
+        <w:rPr>
+          <w:rFonts w:ascii="Courier" w:hAnsi="Courier"/>
+          <w:sz w:val="20"/>
+          <w:szCs w:val="20"/>
+          <w:lang w:val="en-US"/>
+        </w:rPr>
+        <w:t>', '', \</w:t>
+      </w:r>
+    </w:p>
+    <w:p>
+      <w:pPr>
+        <w:pStyle w:val="Textbody"/>
+        <w:spacing w:line="360" w:lineRule="auto"/>
+        <w:ind w:left="720"/>
+        <w:rPr>
+          <w:rFonts w:ascii="Courier" w:hAnsi="Courier"/>
+          <w:sz w:val="20"/>
+          <w:szCs w:val="20"/>
+          <w:lang w:val="en-US"/>
+        </w:rPr>
+      </w:pPr>
+      <w:r>
+        <w:rPr>
+          <w:rFonts w:ascii="Courier" w:hAnsi="Courier"/>
+          <w:sz w:val="20"/>
+          <w:szCs w:val="20"/>
+          <w:lang w:val="en-US"/>
+        </w:rPr>
+        <w:t xml:space="preserve">       </w:t>
+      </w:r>
+      <w:proofErr w:type="spellStart"/>
+      <w:proofErr w:type="gramStart"/>
+      <w:r>
+        <w:rPr>
+          <w:rFonts w:ascii="Courier" w:hAnsi="Courier"/>
+          <w:sz w:val="20"/>
+          <w:szCs w:val="20"/>
+          <w:lang w:val="en-US"/>
+        </w:rPr>
+        <w:t>bb.utils</w:t>
+      </w:r>
+      <w:proofErr w:type="gramEnd"/>
+      <w:r>
+        <w:rPr>
+          <w:rFonts w:ascii="Courier" w:hAnsi="Courier"/>
+          <w:sz w:val="20"/>
+          <w:szCs w:val="20"/>
+          <w:lang w:val="en-US"/>
+        </w:rPr>
+        <w:t>.contains</w:t>
+      </w:r>
+      <w:proofErr w:type="spellEnd"/>
+      <w:r>
+        <w:rPr>
+          <w:rFonts w:ascii="Courier" w:hAnsi="Courier"/>
+          <w:sz w:val="20"/>
+          <w:szCs w:val="20"/>
+          <w:lang w:val="en-US"/>
+        </w:rPr>
+        <w:t>('DISTRO_FEATURES',     'x11', 'x11-base x11-sato', \</w:t>
+      </w:r>
+    </w:p>
+    <w:p>
+      <w:pPr>
+        <w:pStyle w:val="Textbody"/>
+        <w:spacing w:line="360" w:lineRule="auto"/>
+        <w:ind w:left="720"/>
+        <w:rPr>
+          <w:rFonts w:ascii="Courier" w:hAnsi="Courier"/>
+          <w:sz w:val="20"/>
+          <w:szCs w:val="20"/>
+          <w:lang w:val="en-US"/>
+        </w:rPr>
+      </w:pPr>
+      <w:r>
+        <w:rPr>
+          <w:rFonts w:ascii="Courier" w:hAnsi="Courier"/>
+          <w:sz w:val="20"/>
+          <w:szCs w:val="20"/>
+          <w:lang w:val="en-US"/>
+        </w:rPr>
+        <w:t xml:space="preserve">                                                       '', d), d)} \</w:t>
+      </w:r>
+    </w:p>
+    <w:p>
+      <w:pPr>
+        <w:pStyle w:val="Textbody"/>
+        <w:spacing w:line="360" w:lineRule="auto"/>
+        <w:ind w:left="720"/>
+        <w:rPr>
+          <w:rFonts w:ascii="Courier" w:hAnsi="Courier"/>
+          <w:sz w:val="20"/>
+          <w:szCs w:val="20"/>
+          <w:lang w:val="en-US"/>
+        </w:rPr>
+      </w:pPr>
+      <w:r>
+        <w:rPr>
+          <w:rFonts w:ascii="Courier" w:hAnsi="Courier"/>
+          <w:sz w:val="20"/>
+          <w:szCs w:val="20"/>
+          <w:lang w:val="en-US"/>
+        </w:rPr>
+        <w:t>"</w:t>
+      </w:r>
+    </w:p>
+    <w:p>
+      <w:pPr>
+        <w:pStyle w:val="Textbody"/>
+        <w:spacing w:line="360" w:lineRule="auto"/>
+        <w:ind w:left="720"/>
+        <w:rPr>
+          <w:rFonts w:ascii="Courier" w:hAnsi="Courier"/>
+          <w:sz w:val="20"/>
+          <w:szCs w:val="20"/>
+          <w:lang w:val="en-US"/>
+        </w:rPr>
+      </w:pPr>
+    </w:p>
+    <w:p>
+      <w:pPr>
+        <w:pStyle w:val="Textbody"/>
+        <w:spacing w:line="360" w:lineRule="auto"/>
+        <w:ind w:left="720"/>
+        <w:rPr>
+          <w:rFonts w:ascii="Courier" w:hAnsi="Courier"/>
+          <w:sz w:val="20"/>
+          <w:szCs w:val="20"/>
+          <w:lang w:val="en-US"/>
+        </w:rPr>
+      </w:pPr>
+      <w:r>
+        <w:rPr>
+          <w:rFonts w:ascii="Courier" w:hAnsi="Courier"/>
+          <w:sz w:val="20"/>
+          <w:szCs w:val="20"/>
+          <w:lang w:val="en-US"/>
+        </w:rPr>
+        <w:t>CORE_IMAGE_EXTRA_INSTALL += " \</w:t>
+      </w:r>
+    </w:p>
+    <w:p>
+      <w:pPr>
+        <w:pStyle w:val="Textbody"/>
+        <w:spacing w:line="360" w:lineRule="auto"/>
+        <w:ind w:left="1440"/>
+        <w:rPr>
+          <w:rFonts w:ascii="Courier" w:hAnsi="Courier"/>
+          <w:sz w:val="20"/>
+          <w:szCs w:val="20"/>
+          <w:lang w:val="en-US"/>
+        </w:rPr>
+      </w:pPr>
+      <w:proofErr w:type="spellStart"/>
+      <w:r>
+        <w:rPr>
+          <w:rFonts w:ascii="Courier" w:hAnsi="Courier"/>
+          <w:sz w:val="20"/>
+          <w:szCs w:val="20"/>
+          <w:lang w:val="en-US"/>
+        </w:rPr>
+        <w:t>packagegroup</w:t>
+      </w:r>
+      <w:proofErr w:type="spellEnd"/>
+      <w:r>
+        <w:rPr>
+          <w:rFonts w:ascii="Courier" w:hAnsi="Courier"/>
+          <w:sz w:val="20"/>
+          <w:szCs w:val="20"/>
+          <w:lang w:val="en-US"/>
+        </w:rPr>
+        <w:t>-core-full-</w:t>
+      </w:r>
+      <w:proofErr w:type="spellStart"/>
+      <w:r>
+        <w:rPr>
+          <w:rFonts w:ascii="Courier" w:hAnsi="Courier"/>
+          <w:sz w:val="20"/>
+          <w:szCs w:val="20"/>
+          <w:lang w:val="en-US"/>
+        </w:rPr>
+        <w:t>cmdline</w:t>
+      </w:r>
+      <w:proofErr w:type="spellEnd"/>
+      <w:r>
+        <w:rPr>
+          <w:rFonts w:ascii="Courier" w:hAnsi="Courier"/>
+          <w:sz w:val="20"/>
+          <w:szCs w:val="20"/>
+          <w:lang w:val="en-US"/>
+        </w:rPr>
+        <w:t xml:space="preserve"> \</w:t>
+      </w:r>
+    </w:p>
+    <w:p>
+      <w:pPr>
+        <w:pStyle w:val="Textbody"/>
+        <w:spacing w:line="360" w:lineRule="auto"/>
+        <w:ind w:left="1440"/>
+        <w:rPr>
+          <w:rFonts w:ascii="Courier" w:hAnsi="Courier"/>
+          <w:sz w:val="20"/>
+          <w:szCs w:val="20"/>
+          <w:lang w:val="en-US"/>
+        </w:rPr>
+      </w:pPr>
+      <w:proofErr w:type="spellStart"/>
+      <w:r>
+        <w:rPr>
+          <w:rFonts w:ascii="Courier" w:hAnsi="Courier"/>
+          <w:sz w:val="20"/>
+          <w:szCs w:val="20"/>
+          <w:lang w:val="en-US"/>
+        </w:rPr>
+        <w:t>packagegroup</w:t>
+      </w:r>
+      <w:proofErr w:type="spellEnd"/>
+      <w:r>
+        <w:rPr>
+          <w:rFonts w:ascii="Courier" w:hAnsi="Courier"/>
+          <w:sz w:val="20"/>
+          <w:szCs w:val="20"/>
+          <w:lang w:val="en-US"/>
+        </w:rPr>
+        <w:t>-</w:t>
+      </w:r>
+      <w:proofErr w:type="spellStart"/>
+      <w:r>
+        <w:rPr>
+          <w:rFonts w:ascii="Courier" w:hAnsi="Courier"/>
+          <w:sz w:val="20"/>
+          <w:szCs w:val="20"/>
+          <w:lang w:val="en-US"/>
+        </w:rPr>
+        <w:t>fsl</w:t>
+      </w:r>
+      <w:proofErr w:type="spellEnd"/>
+      <w:r>
+        <w:rPr>
+          <w:rFonts w:ascii="Courier" w:hAnsi="Courier"/>
+          <w:sz w:val="20"/>
+          <w:szCs w:val="20"/>
+          <w:lang w:val="en-US"/>
+        </w:rPr>
+        <w:t>-tools-</w:t>
+      </w:r>
+      <w:proofErr w:type="spellStart"/>
+      <w:r>
+        <w:rPr>
+          <w:rFonts w:ascii="Courier" w:hAnsi="Courier"/>
+          <w:sz w:val="20"/>
+          <w:szCs w:val="20"/>
+          <w:lang w:val="en-US"/>
+        </w:rPr>
+        <w:t>gpu</w:t>
+      </w:r>
+      <w:proofErr w:type="spellEnd"/>
+      <w:r>
+        <w:rPr>
+          <w:rFonts w:ascii="Courier" w:hAnsi="Courier"/>
+          <w:sz w:val="20"/>
+          <w:szCs w:val="20"/>
+          <w:lang w:val="en-US"/>
+        </w:rPr>
+        <w:t xml:space="preserve"> \</w:t>
+      </w:r>
+    </w:p>
+    <w:p>
+      <w:pPr>
+        <w:pStyle w:val="Textbody"/>
+        <w:spacing w:line="360" w:lineRule="auto"/>
+        <w:ind w:left="1440"/>
+        <w:rPr>
+          <w:rFonts w:ascii="Courier" w:hAnsi="Courier"/>
+          <w:sz w:val="20"/>
+          <w:szCs w:val="20"/>
+          <w:lang w:val="en-US"/>
+        </w:rPr>
+      </w:pPr>
+      <w:proofErr w:type="spellStart"/>
+      <w:r>
+        <w:rPr>
+          <w:rFonts w:ascii="Courier" w:hAnsi="Courier"/>
+          <w:sz w:val="20"/>
+          <w:szCs w:val="20"/>
+          <w:lang w:val="en-US"/>
+        </w:rPr>
+        <w:t>packagegroup</w:t>
+      </w:r>
+      <w:proofErr w:type="spellEnd"/>
+      <w:r>
+        <w:rPr>
+          <w:rFonts w:ascii="Courier" w:hAnsi="Courier"/>
+          <w:sz w:val="20"/>
+          <w:szCs w:val="20"/>
+          <w:lang w:val="en-US"/>
+        </w:rPr>
+        <w:t>-</w:t>
+      </w:r>
+      <w:proofErr w:type="spellStart"/>
+      <w:r>
+        <w:rPr>
+          <w:rFonts w:ascii="Courier" w:hAnsi="Courier"/>
+          <w:sz w:val="20"/>
+          <w:szCs w:val="20"/>
+          <w:lang w:val="en-US"/>
+        </w:rPr>
+        <w:t>fsl</w:t>
+      </w:r>
+      <w:proofErr w:type="spellEnd"/>
+      <w:r>
+        <w:rPr>
+          <w:rFonts w:ascii="Courier" w:hAnsi="Courier"/>
+          <w:sz w:val="20"/>
+          <w:szCs w:val="20"/>
+          <w:lang w:val="en-US"/>
+        </w:rPr>
+        <w:t>-tools-</w:t>
+      </w:r>
+      <w:proofErr w:type="spellStart"/>
+      <w:r>
+        <w:rPr>
+          <w:rFonts w:ascii="Courier" w:hAnsi="Courier"/>
+          <w:sz w:val="20"/>
+          <w:szCs w:val="20"/>
+          <w:lang w:val="en-US"/>
+        </w:rPr>
+        <w:t>testapps</w:t>
+      </w:r>
+      <w:proofErr w:type="spellEnd"/>
+      <w:r>
+        <w:rPr>
+          <w:rFonts w:ascii="Courier" w:hAnsi="Courier"/>
+          <w:sz w:val="20"/>
+          <w:szCs w:val="20"/>
+          <w:lang w:val="en-US"/>
+        </w:rPr>
+        <w:t xml:space="preserve"> \</w:t>
+      </w:r>
+      <w:r>
+        <w:rPr>
+          <w:rFonts w:ascii="Courier" w:hAnsi="Courier"/>
+          <w:sz w:val="20"/>
+          <w:szCs w:val="20"/>
+          <w:lang w:val="en-US"/>
+        </w:rPr>
+        <w:t xml:space="preserve"> </w:t>
+      </w:r>
+    </w:p>
+    <w:p>
+      <w:pPr>
+        <w:pStyle w:val="Textbody"/>
+        <w:spacing w:line="360" w:lineRule="auto"/>
+        <w:ind w:left="1429"/>
+        <w:rPr>
+          <w:rFonts w:ascii="Courier" w:hAnsi="Courier"/>
+          <w:sz w:val="20"/>
+          <w:szCs w:val="20"/>
+          <w:lang w:val="en-US"/>
+        </w:rPr>
+      </w:pPr>
+      <w:proofErr w:type="spellStart"/>
+      <w:r>
+        <w:rPr>
+          <w:rFonts w:ascii="Courier" w:hAnsi="Courier"/>
+          <w:sz w:val="20"/>
+          <w:szCs w:val="20"/>
+          <w:lang w:val="en-US"/>
+        </w:rPr>
+        <w:t>packagegroup</w:t>
+      </w:r>
+      <w:proofErr w:type="spellEnd"/>
+      <w:r>
+        <w:rPr>
+          <w:rFonts w:ascii="Courier" w:hAnsi="Courier"/>
+          <w:sz w:val="20"/>
+          <w:szCs w:val="20"/>
+          <w:lang w:val="en-US"/>
+        </w:rPr>
+        <w:t>-</w:t>
+      </w:r>
+      <w:proofErr w:type="spellStart"/>
+      <w:r>
+        <w:rPr>
+          <w:rFonts w:ascii="Courier" w:hAnsi="Courier"/>
+          <w:sz w:val="20"/>
+          <w:szCs w:val="20"/>
+          <w:lang w:val="en-US"/>
+        </w:rPr>
+        <w:t>fsl</w:t>
+      </w:r>
+      <w:proofErr w:type="spellEnd"/>
+      <w:r>
+        <w:rPr>
+          <w:rFonts w:ascii="Courier" w:hAnsi="Courier"/>
+          <w:sz w:val="20"/>
+          <w:szCs w:val="20"/>
+          <w:lang w:val="en-US"/>
+        </w:rPr>
+        <w:t>-tools-</w:t>
+      </w:r>
+      <w:proofErr w:type="spellStart"/>
+      <w:r>
+        <w:rPr>
+          <w:rFonts w:ascii="Courier" w:hAnsi="Courier"/>
+          <w:sz w:val="20"/>
+          <w:szCs w:val="20"/>
+          <w:lang w:val="en-US"/>
+        </w:rPr>
+        <w:t>bluetooth</w:t>
+      </w:r>
+      <w:proofErr w:type="spellEnd"/>
+      <w:r>
+        <w:rPr>
+          <w:rFonts w:ascii="Courier" w:hAnsi="Courier"/>
+          <w:sz w:val="20"/>
+          <w:szCs w:val="20"/>
+          <w:lang w:val="en-US"/>
+        </w:rPr>
+        <w:t xml:space="preserve"> \</w:t>
+      </w:r>
+    </w:p>
+    <w:p>
+      <w:pPr>
+        <w:pStyle w:val="Textbody"/>
+        <w:spacing w:line="360" w:lineRule="auto"/>
+        <w:ind w:left="1429"/>
+        <w:rPr>
+          <w:rFonts w:ascii="Courier" w:hAnsi="Courier"/>
+          <w:sz w:val="20"/>
+          <w:szCs w:val="20"/>
+          <w:lang w:val="en-US"/>
+        </w:rPr>
+      </w:pPr>
+      <w:proofErr w:type="spellStart"/>
+      <w:r>
+        <w:rPr>
+          <w:rFonts w:ascii="Courier" w:hAnsi="Courier"/>
+          <w:sz w:val="20"/>
+          <w:szCs w:val="20"/>
+          <w:lang w:val="en-US"/>
+        </w:rPr>
+        <w:t>packagegroup</w:t>
+      </w:r>
+      <w:proofErr w:type="spellEnd"/>
+      <w:r>
+        <w:rPr>
+          <w:rFonts w:ascii="Courier" w:hAnsi="Courier"/>
+          <w:sz w:val="20"/>
+          <w:szCs w:val="20"/>
+          <w:lang w:val="en-US"/>
+        </w:rPr>
+        <w:t>-</w:t>
+      </w:r>
+      <w:proofErr w:type="spellStart"/>
+      <w:r>
+        <w:rPr>
+          <w:rFonts w:ascii="Courier" w:hAnsi="Courier"/>
+          <w:sz w:val="20"/>
+          <w:szCs w:val="20"/>
+          <w:lang w:val="en-US"/>
+        </w:rPr>
+        <w:t>fsl</w:t>
+      </w:r>
+      <w:proofErr w:type="spellEnd"/>
+      <w:r>
+        <w:rPr>
+          <w:rFonts w:ascii="Courier" w:hAnsi="Courier"/>
+          <w:sz w:val="20"/>
+          <w:szCs w:val="20"/>
+          <w:lang w:val="en-US"/>
+        </w:rPr>
+        <w:t>-tools-audio</w:t>
+      </w:r>
+      <w:r>
+        <w:rPr>
+          <w:rFonts w:ascii="Courier" w:hAnsi="Courier"/>
+          <w:sz w:val="20"/>
+          <w:szCs w:val="20"/>
+          <w:lang w:val="en-US"/>
+        </w:rPr>
+        <w:t xml:space="preserve"> \</w:t>
+      </w:r>
+    </w:p>
+    <w:p>
+      <w:pPr>
+        <w:pStyle w:val="Textbody"/>
+        <w:spacing w:line="360" w:lineRule="auto"/>
+        <w:ind w:left="1440"/>
+        <w:rPr>
+          <w:rFonts w:ascii="Courier" w:hAnsi="Courier"/>
+          <w:sz w:val="20"/>
+          <w:szCs w:val="20"/>
+          <w:lang w:val="en-US"/>
+        </w:rPr>
+      </w:pPr>
+      <w:r>
+        <w:rPr>
+          <w:rFonts w:ascii="Courier" w:hAnsi="Courier"/>
+          <w:sz w:val="20"/>
+          <w:szCs w:val="20"/>
+          <w:lang w:val="en-US"/>
+        </w:rPr>
+        <w:t>packagegroup-fsl-gstreamer1.0 \</w:t>
+      </w:r>
+    </w:p>
+    <w:p>
+      <w:pPr>
+        <w:pStyle w:val="Textbody"/>
+        <w:spacing w:line="360" w:lineRule="auto"/>
+        <w:ind w:left="1440"/>
+        <w:rPr>
+          <w:rFonts w:ascii="Courier" w:hAnsi="Courier"/>
+          <w:sz w:val="20"/>
+          <w:szCs w:val="20"/>
+          <w:lang w:val="en-US"/>
+        </w:rPr>
+      </w:pPr>
+      <w:r>
+        <w:rPr>
+          <w:rFonts w:ascii="Courier" w:hAnsi="Courier"/>
+          <w:sz w:val="20"/>
+          <w:szCs w:val="20"/>
+          <w:lang w:val="en-US"/>
+        </w:rPr>
+        <w:t>packagegroup-fsl-gstreamer1.0-full \</w:t>
+      </w:r>
+    </w:p>
+    <w:p>
+      <w:pPr>
+        <w:pStyle w:val="Textbody"/>
+        <w:spacing w:line="360" w:lineRule="auto"/>
+        <w:ind w:left="1429"/>
+        <w:rPr>
+          <w:rFonts w:ascii="Courier" w:hAnsi="Courier"/>
+          <w:sz w:val="20"/>
+          <w:szCs w:val="20"/>
+          <w:lang w:val="en-US"/>
+        </w:rPr>
+      </w:pPr>
+      <w:proofErr w:type="spellStart"/>
+      <w:r>
+        <w:rPr>
+          <w:rFonts w:ascii="Courier" w:hAnsi="Courier"/>
+          <w:sz w:val="20"/>
+          <w:szCs w:val="20"/>
+          <w:lang w:val="en-US"/>
+        </w:rPr>
+        <w:t>packagegroup</w:t>
+      </w:r>
+      <w:proofErr w:type="spellEnd"/>
+      <w:r>
+        <w:rPr>
+          <w:rFonts w:ascii="Courier" w:hAnsi="Courier"/>
+          <w:sz w:val="20"/>
+          <w:szCs w:val="20"/>
+          <w:lang w:val="en-US"/>
+        </w:rPr>
+        <w:t>-</w:t>
+      </w:r>
+      <w:proofErr w:type="spellStart"/>
+      <w:r>
+        <w:rPr>
+          <w:rFonts w:ascii="Courier" w:hAnsi="Courier"/>
+          <w:sz w:val="20"/>
+          <w:szCs w:val="20"/>
+          <w:lang w:val="en-US"/>
+        </w:rPr>
+        <w:t>fsl</w:t>
+      </w:r>
+      <w:proofErr w:type="spellEnd"/>
+      <w:r>
+        <w:rPr>
+          <w:rFonts w:ascii="Courier" w:hAnsi="Courier"/>
+          <w:sz w:val="20"/>
+          <w:szCs w:val="20"/>
+          <w:lang w:val="en-US"/>
+        </w:rPr>
+        <w:t>-tools-</w:t>
+      </w:r>
+      <w:proofErr w:type="spellStart"/>
+      <w:r>
+        <w:rPr>
+          <w:rFonts w:ascii="Courier" w:hAnsi="Courier"/>
+          <w:sz w:val="20"/>
+          <w:szCs w:val="20"/>
+          <w:lang w:val="en-US"/>
+        </w:rPr>
+        <w:t>gpu</w:t>
+      </w:r>
+      <w:proofErr w:type="spellEnd"/>
+      <w:r>
+        <w:rPr>
+          <w:rFonts w:ascii="Courier" w:hAnsi="Courier"/>
+          <w:sz w:val="20"/>
+          <w:szCs w:val="20"/>
+          <w:lang w:val="en-US"/>
+        </w:rPr>
+        <w:t>-external</w:t>
+      </w:r>
+      <w:r>
+        <w:rPr>
+          <w:rFonts w:ascii="Courier" w:hAnsi="Courier"/>
+          <w:sz w:val="20"/>
+          <w:szCs w:val="20"/>
+          <w:lang w:val="en-US"/>
+        </w:rPr>
+        <w:t xml:space="preserve"> \</w:t>
+      </w:r>
+    </w:p>
+    <w:p>
+      <w:pPr>
+        <w:pStyle w:val="Textbody"/>
+        <w:spacing w:line="360" w:lineRule="auto"/>
+        <w:ind w:left="720"/>
+        <w:rPr>
+          <w:rFonts w:ascii="Courier" w:hAnsi="Courier"/>
+          <w:sz w:val="20"/>
+          <w:szCs w:val="20"/>
+          <w:lang w:val="en-US"/>
+        </w:rPr>
+      </w:pPr>
+      <w:proofErr w:type="gramStart"/>
+      <w:r>
+        <w:rPr>
+          <w:rFonts w:ascii="Courier" w:hAnsi="Courier"/>
+          <w:sz w:val="20"/>
+          <w:szCs w:val="20"/>
+          <w:lang w:val="en-US"/>
+        </w:rPr>
+        <w:t>${@</w:t>
+      </w:r>
+      <w:proofErr w:type="spellStart"/>
+      <w:r>
+        <w:rPr>
+          <w:rFonts w:ascii="Courier" w:hAnsi="Courier"/>
+          <w:sz w:val="20"/>
+          <w:szCs w:val="20"/>
+          <w:lang w:val="en-US"/>
+        </w:rPr>
+        <w:t>bb.utils.contains</w:t>
+      </w:r>
+      <w:proofErr w:type="spellEnd"/>
+      <w:r>
+        <w:rPr>
+          <w:rFonts w:ascii="Courier" w:hAnsi="Courier"/>
+          <w:sz w:val="20"/>
+          <w:szCs w:val="20"/>
+          <w:lang w:val="en-US"/>
+        </w:rPr>
+        <w:t>(</w:t>
+      </w:r>
+      <w:proofErr w:type="gramEnd"/>
+      <w:r>
+        <w:rPr>
+          <w:rFonts w:ascii="Courier" w:hAnsi="Courier"/>
+          <w:sz w:val="20"/>
+          <w:szCs w:val="20"/>
+          <w:lang w:val="en-US"/>
+        </w:rPr>
+        <w:t>'DISTRO_FEATURES', '</w:t>
+      </w:r>
+      <w:proofErr w:type="spellStart"/>
+      <w:r>
+        <w:rPr>
+          <w:rFonts w:ascii="Courier" w:hAnsi="Courier"/>
+          <w:sz w:val="20"/>
+          <w:szCs w:val="20"/>
+          <w:lang w:val="en-US"/>
+        </w:rPr>
+        <w:t>wayland</w:t>
+      </w:r>
+      <w:proofErr w:type="spellEnd"/>
+      <w:r>
+        <w:rPr>
+          <w:rFonts w:ascii="Courier" w:hAnsi="Courier"/>
+          <w:sz w:val="20"/>
+          <w:szCs w:val="20"/>
+          <w:lang w:val="en-US"/>
+        </w:rPr>
+        <w:t>', '</w:t>
+      </w:r>
+      <w:proofErr w:type="spellStart"/>
+      <w:r>
+        <w:rPr>
+          <w:rFonts w:ascii="Courier" w:hAnsi="Courier"/>
+          <w:sz w:val="20"/>
+          <w:szCs w:val="20"/>
+          <w:lang w:val="en-US"/>
+        </w:rPr>
+        <w:t>weston-init</w:t>
+      </w:r>
+      <w:proofErr w:type="spellEnd"/>
+      <w:r>
+        <w:rPr>
+          <w:rFonts w:ascii="Courier" w:hAnsi="Courier"/>
+          <w:sz w:val="20"/>
+          <w:szCs w:val="20"/>
+          <w:lang w:val="en-US"/>
+        </w:rPr>
+        <w:t>', '', d)} \</w:t>
+      </w:r>
+    </w:p>
+    <w:p>
+      <w:pPr>
+        <w:pStyle w:val="Textbody"/>
+        <w:spacing w:line="360" w:lineRule="auto"/>
+        <w:ind w:left="720"/>
+        <w:rPr>
+          <w:rFonts w:ascii="Courier" w:hAnsi="Courier"/>
+          <w:sz w:val="20"/>
+          <w:szCs w:val="20"/>
+          <w:lang w:val="en-US"/>
+        </w:rPr>
+      </w:pPr>
+      <w:proofErr w:type="gramStart"/>
+      <w:r>
+        <w:rPr>
+          <w:rFonts w:ascii="Courier" w:hAnsi="Courier"/>
+          <w:sz w:val="20"/>
+          <w:szCs w:val="20"/>
+          <w:lang w:val="en-US"/>
+        </w:rPr>
+        <w:t>${@</w:t>
+      </w:r>
+      <w:proofErr w:type="spellStart"/>
+      <w:r>
+        <w:rPr>
+          <w:rFonts w:ascii="Courier" w:hAnsi="Courier"/>
+          <w:sz w:val="20"/>
+          <w:szCs w:val="20"/>
+          <w:lang w:val="en-US"/>
+        </w:rPr>
+        <w:t>bb.utils.contains</w:t>
+      </w:r>
+      <w:proofErr w:type="spellEnd"/>
+      <w:r>
+        <w:rPr>
+          <w:rFonts w:ascii="Courier" w:hAnsi="Courier"/>
+          <w:sz w:val="20"/>
+          <w:szCs w:val="20"/>
+          <w:lang w:val="en-US"/>
+        </w:rPr>
+        <w:t>(</w:t>
+      </w:r>
+      <w:proofErr w:type="gramEnd"/>
+      <w:r>
+        <w:rPr>
+          <w:rFonts w:ascii="Courier" w:hAnsi="Courier"/>
+          <w:sz w:val="20"/>
+          <w:szCs w:val="20"/>
+          <w:lang w:val="en-US"/>
+        </w:rPr>
+        <w:t xml:space="preserve">'DISTRO_FEATURES', 'x11 </w:t>
+      </w:r>
+      <w:proofErr w:type="spellStart"/>
+      <w:r>
+        <w:rPr>
+          <w:rFonts w:ascii="Courier" w:hAnsi="Courier"/>
+          <w:sz w:val="20"/>
+          <w:szCs w:val="20"/>
+          <w:lang w:val="en-US"/>
+        </w:rPr>
+        <w:t>wayland</w:t>
+      </w:r>
+      <w:proofErr w:type="spellEnd"/>
+      <w:r>
+        <w:rPr>
+          <w:rFonts w:ascii="Courier" w:hAnsi="Courier"/>
+          <w:sz w:val="20"/>
+          <w:szCs w:val="20"/>
+          <w:lang w:val="en-US"/>
+        </w:rPr>
+        <w:t>', '</w:t>
+      </w:r>
+      <w:proofErr w:type="spellStart"/>
+      <w:r>
+        <w:rPr>
+          <w:rFonts w:ascii="Courier" w:hAnsi="Courier"/>
+          <w:sz w:val="20"/>
+          <w:szCs w:val="20"/>
+          <w:lang w:val="en-US"/>
+        </w:rPr>
+        <w:t>weston-xwayland</w:t>
+      </w:r>
+      <w:proofErr w:type="spellEnd"/>
+      <w:r>
+        <w:rPr>
+          <w:rFonts w:ascii="Courier" w:hAnsi="Courier"/>
+          <w:sz w:val="20"/>
+          <w:szCs w:val="20"/>
+          <w:lang w:val="en-US"/>
+        </w:rPr>
+        <w:t xml:space="preserve"> </w:t>
+      </w:r>
+      <w:proofErr w:type="spellStart"/>
+      <w:r>
+        <w:rPr>
+          <w:rFonts w:ascii="Courier" w:hAnsi="Courier"/>
+          <w:sz w:val="20"/>
+          <w:szCs w:val="20"/>
+          <w:lang w:val="en-US"/>
+        </w:rPr>
+        <w:t>xterm</w:t>
+      </w:r>
+      <w:proofErr w:type="spellEnd"/>
+      <w:r>
+        <w:rPr>
+          <w:rFonts w:ascii="Courier" w:hAnsi="Courier"/>
+          <w:sz w:val="20"/>
+          <w:szCs w:val="20"/>
+          <w:lang w:val="en-US"/>
+        </w:rPr>
+        <w:t xml:space="preserve">', '', d)} \   </w:t>
+      </w:r>
+    </w:p>
+    <w:p>
+      <w:pPr>
+        <w:pStyle w:val="Textbody"/>
+        <w:spacing w:line="360" w:lineRule="auto"/>
+        <w:ind w:left="720"/>
+        <w:rPr>
+          <w:rFonts w:ascii="Courier" w:hAnsi="Courier"/>
+          <w:sz w:val="20"/>
+          <w:szCs w:val="20"/>
+          <w:lang w:val="en-US"/>
+        </w:rPr>
+      </w:pPr>
+      <w:r>
+        <w:rPr>
+          <w:rFonts w:ascii="Courier" w:hAnsi="Courier"/>
+          <w:sz w:val="20"/>
+          <w:szCs w:val="20"/>
+          <w:lang w:val="en-US"/>
+        </w:rPr>
+        <w:t>"</w:t>
+      </w:r>
+    </w:p>
+    <w:p>
+      <w:pPr>
+        <w:pStyle w:val="Textbody"/>
+        <w:numPr>
+          <w:ilvl w:val="0"/>
+          <w:numId w:val="36"/>
+        </w:numPr>
+        <w:spacing w:line="360" w:lineRule="auto"/>
+        <w:rPr>
+          <w:rFonts w:ascii="Palatino Linotype" w:eastAsia="Times New Roman" w:hAnsi="Palatino Linotype" w:cs="Times New Roman"/>
+          <w:kern w:val="0"/>
+          <w:szCs w:val="20"/>
+          <w:lang w:eastAsia="fr-FR" w:bidi="ar-SA"/>
+        </w:rPr>
+      </w:pPr>
+      <w:r>
+        <w:rPr>
+          <w:rFonts w:ascii="Palatino Linotype" w:eastAsia="Times New Roman" w:hAnsi="Palatino Linotype" w:cs="Times New Roman"/>
+          <w:kern w:val="0"/>
+          <w:szCs w:val="20"/>
+          <w:lang w:eastAsia="fr-FR" w:bidi="ar-SA"/>
+        </w:rPr>
+        <w:t>Maintenant, reconstruisez l'image entière en suivant les commandes</w:t>
+      </w:r>
+    </w:p>
+    <w:p>
+      <w:pPr>
+        <w:pStyle w:val="Textbody"/>
+        <w:spacing w:line="360" w:lineRule="auto"/>
+        <w:ind w:left="720"/>
+        <w:rPr>
+          <w:rFonts w:ascii="Courier" w:hAnsi="Courier"/>
+          <w:sz w:val="20"/>
+          <w:szCs w:val="20"/>
+          <w:lang w:val="en-US"/>
+        </w:rPr>
+      </w:pPr>
+      <w:r>
+        <w:rPr>
+          <w:rFonts w:ascii="Courier" w:hAnsi="Courier"/>
+          <w:sz w:val="20"/>
+          <w:szCs w:val="20"/>
+          <w:lang w:val="en-US"/>
+        </w:rPr>
+        <w:t xml:space="preserve">$ cd </w:t>
+      </w:r>
+      <w:proofErr w:type="spellStart"/>
+      <w:r>
+        <w:rPr>
+          <w:rFonts w:ascii="Courier" w:hAnsi="Courier"/>
+          <w:sz w:val="20"/>
+          <w:szCs w:val="20"/>
+          <w:lang w:val="en-US"/>
+        </w:rPr>
+        <w:t>imx</w:t>
+      </w:r>
+      <w:proofErr w:type="spellEnd"/>
+      <w:r>
+        <w:rPr>
+          <w:rFonts w:ascii="Courier" w:hAnsi="Courier"/>
+          <w:sz w:val="20"/>
+          <w:szCs w:val="20"/>
+          <w:lang w:val="en-US"/>
+        </w:rPr>
+        <w:t>-yocto-</w:t>
+      </w:r>
+      <w:proofErr w:type="spellStart"/>
+      <w:r>
+        <w:rPr>
+          <w:rFonts w:ascii="Courier" w:hAnsi="Courier"/>
+          <w:sz w:val="20"/>
+          <w:szCs w:val="20"/>
+          <w:lang w:val="en-US"/>
+        </w:rPr>
+        <w:t>bsp</w:t>
+      </w:r>
+      <w:proofErr w:type="spellEnd"/>
+      <w:r>
+        <w:rPr>
+          <w:rFonts w:ascii="Courier" w:hAnsi="Courier"/>
+          <w:sz w:val="20"/>
+          <w:szCs w:val="20"/>
+          <w:lang w:val="en-US"/>
+        </w:rPr>
+        <w:t>/</w:t>
+      </w:r>
+    </w:p>
+    <w:p>
+      <w:pPr>
+        <w:pStyle w:val="Textbody"/>
+        <w:spacing w:line="360" w:lineRule="auto"/>
+        <w:ind w:left="720"/>
+        <w:rPr>
+          <w:rFonts w:ascii="Courier" w:hAnsi="Courier"/>
+          <w:sz w:val="20"/>
+          <w:szCs w:val="20"/>
+          <w:lang w:val="en-US"/>
+        </w:rPr>
+      </w:pPr>
+      <w:r>
+        <w:rPr>
+          <w:rFonts w:ascii="Courier" w:hAnsi="Courier"/>
+          <w:sz w:val="20"/>
+          <w:szCs w:val="20"/>
+          <w:lang w:val="en-US"/>
+        </w:rPr>
+        <w:t>$ MACHINE=imx6dlsabresd DISTRO=fsl-imx-x11 source ./fsl-setup-release.sh -b build</w:t>
+      </w:r>
+    </w:p>
+    <w:p>
+      <w:pPr>
+        <w:pStyle w:val="Textbody"/>
+        <w:spacing w:line="360" w:lineRule="auto"/>
+        <w:ind w:left="720"/>
+        <w:rPr>
+          <w:rFonts w:ascii="Courier" w:hAnsi="Courier"/>
+          <w:sz w:val="20"/>
+          <w:szCs w:val="20"/>
+          <w:lang w:val="en-US"/>
+        </w:rPr>
+      </w:pPr>
+      <w:r>
+        <w:rPr>
+          <w:rFonts w:ascii="Courier" w:hAnsi="Courier"/>
+          <w:sz w:val="20"/>
+          <w:szCs w:val="20"/>
+          <w:lang w:val="en-US"/>
+        </w:rPr>
+        <w:t xml:space="preserve">$ </w:t>
+      </w:r>
+      <w:proofErr w:type="spellStart"/>
+      <w:r>
+        <w:rPr>
+          <w:rFonts w:ascii="Courier" w:hAnsi="Courier"/>
+          <w:sz w:val="20"/>
+          <w:szCs w:val="20"/>
+          <w:lang w:val="en-US"/>
+        </w:rPr>
+        <w:t>bitbake</w:t>
+      </w:r>
+      <w:proofErr w:type="spellEnd"/>
+      <w:r>
+        <w:rPr>
+          <w:rFonts w:ascii="Courier" w:hAnsi="Courier"/>
+          <w:sz w:val="20"/>
+          <w:szCs w:val="20"/>
+          <w:lang w:val="en-US"/>
+        </w:rPr>
+        <w:t xml:space="preserve"> -c </w:t>
+      </w:r>
+      <w:proofErr w:type="spellStart"/>
+      <w:r>
+        <w:rPr>
+          <w:rFonts w:ascii="Courier" w:hAnsi="Courier"/>
+          <w:sz w:val="20"/>
+          <w:szCs w:val="20"/>
+          <w:lang w:val="en-US"/>
+        </w:rPr>
+        <w:t>cleanall</w:t>
+      </w:r>
+      <w:proofErr w:type="spellEnd"/>
+      <w:r>
+        <w:rPr>
+          <w:rFonts w:ascii="Courier" w:hAnsi="Courier"/>
+          <w:sz w:val="20"/>
+          <w:szCs w:val="20"/>
+          <w:lang w:val="en-US"/>
+        </w:rPr>
+        <w:t xml:space="preserve"> core-image-minimal</w:t>
+      </w:r>
+    </w:p>
+    <w:p>
+      <w:pPr>
+        <w:pStyle w:val="Textbody"/>
+        <w:spacing w:line="360" w:lineRule="auto"/>
+        <w:ind w:left="720"/>
+        <w:rPr>
+          <w:rFonts w:ascii="Courier" w:hAnsi="Courier"/>
+          <w:sz w:val="20"/>
+          <w:szCs w:val="20"/>
+        </w:rPr>
+      </w:pPr>
+      <w:r>
+        <w:rPr>
+          <w:rFonts w:ascii="Courier" w:hAnsi="Courier"/>
+          <w:sz w:val="20"/>
+          <w:szCs w:val="20"/>
+        </w:rPr>
+        <w:t xml:space="preserve">$ </w:t>
+      </w:r>
+      <w:proofErr w:type="spellStart"/>
+      <w:r>
+        <w:rPr>
+          <w:rFonts w:ascii="Courier" w:hAnsi="Courier"/>
+          <w:sz w:val="20"/>
+          <w:szCs w:val="20"/>
+        </w:rPr>
+        <w:t>bitbake</w:t>
+      </w:r>
+      <w:proofErr w:type="spellEnd"/>
+      <w:r>
+        <w:rPr>
+          <w:rFonts w:ascii="Courier" w:hAnsi="Courier"/>
+          <w:sz w:val="20"/>
+          <w:szCs w:val="20"/>
+        </w:rPr>
+        <w:t xml:space="preserve"> </w:t>
+      </w:r>
+      <w:r>
+        <w:rPr>
+          <w:rFonts w:ascii="Courier" w:hAnsi="Courier"/>
+          <w:sz w:val="20"/>
+          <w:szCs w:val="20"/>
+        </w:rPr>
+        <w:t xml:space="preserve">-v </w:t>
+      </w:r>
+      <w:proofErr w:type="spellStart"/>
+      <w:r>
+        <w:rPr>
+          <w:rFonts w:ascii="Courier" w:hAnsi="Courier"/>
+          <w:sz w:val="20"/>
+          <w:szCs w:val="20"/>
+        </w:rPr>
+        <w:t>core</w:t>
+      </w:r>
+      <w:proofErr w:type="spellEnd"/>
+      <w:r>
+        <w:rPr>
+          <w:rFonts w:ascii="Courier" w:hAnsi="Courier"/>
+          <w:sz w:val="20"/>
+          <w:szCs w:val="20"/>
+        </w:rPr>
+        <w:t>-image-minimal</w:t>
+      </w:r>
+    </w:p>
+    <w:p>
+      <w:pPr>
+        <w:pStyle w:val="Textbody"/>
+        <w:spacing w:line="360" w:lineRule="auto"/>
+        <w:ind w:left="720"/>
+        <w:rPr>
+          <w:rFonts w:ascii="Palatino Linotype" w:hAnsi="Palatino Linotype"/>
+          <w:szCs w:val="20"/>
+        </w:rPr>
+      </w:pPr>
+      <w:r>
+        <w:rPr>
+          <w:rFonts w:ascii="Palatino Linotype" w:hAnsi="Palatino Linotype"/>
+          <w:szCs w:val="20"/>
+        </w:rPr>
+        <w:t>Nous avons donc ajouté le support Qt</w:t>
+      </w:r>
+      <w:r>
+        <w:rPr>
+          <w:rFonts w:ascii="Palatino Linotype" w:hAnsi="Palatino Linotype"/>
+          <w:szCs w:val="20"/>
+        </w:rPr>
+        <w:t>5</w:t>
+      </w:r>
+      <w:r>
+        <w:rPr>
+          <w:rFonts w:ascii="Palatino Linotype" w:hAnsi="Palatino Linotype"/>
+          <w:szCs w:val="20"/>
+        </w:rPr>
+        <w:t xml:space="preserve"> à notre image personnalisée en éditant le fichier « </w:t>
+      </w:r>
+      <w:proofErr w:type="spellStart"/>
+      <w:r>
+        <w:rPr>
+          <w:rFonts w:ascii="Palatino Linotype" w:hAnsi="Palatino Linotype"/>
+          <w:szCs w:val="20"/>
+        </w:rPr>
+        <w:t>core</w:t>
+      </w:r>
+      <w:proofErr w:type="spellEnd"/>
+      <w:r>
+        <w:rPr>
+          <w:rFonts w:ascii="Palatino Linotype" w:hAnsi="Palatino Linotype"/>
+          <w:szCs w:val="20"/>
+        </w:rPr>
+        <w:t>-image-</w:t>
+      </w:r>
+      <w:proofErr w:type="spellStart"/>
+      <w:proofErr w:type="gramStart"/>
+      <w:r>
+        <w:rPr>
+          <w:rFonts w:ascii="Palatino Linotype" w:hAnsi="Palatino Linotype"/>
+          <w:szCs w:val="20"/>
+        </w:rPr>
+        <w:t>minimal</w:t>
+      </w:r>
+      <w:r>
+        <w:rPr>
+          <w:rFonts w:ascii="Palatino Linotype" w:hAnsi="Palatino Linotype"/>
+          <w:szCs w:val="20"/>
+        </w:rPr>
+        <w:t>.bbappend</w:t>
+      </w:r>
+      <w:proofErr w:type="spellEnd"/>
+      <w:proofErr w:type="gramEnd"/>
+      <w:r>
+        <w:rPr>
+          <w:rFonts w:ascii="Palatino Linotype" w:hAnsi="Palatino Linotype"/>
+          <w:szCs w:val="20"/>
+        </w:rPr>
+        <w:t> » mais pas en éditant le fichier « </w:t>
+      </w:r>
+      <w:r>
+        <w:rPr>
+          <w:rFonts w:ascii="Palatino Linotype" w:hAnsi="Palatino Linotype"/>
+          <w:szCs w:val="20"/>
+        </w:rPr>
+        <w:t>core-image-minimal</w:t>
+      </w:r>
+      <w:r>
+        <w:rPr>
+          <w:rFonts w:ascii="Palatino Linotype" w:hAnsi="Palatino Linotype"/>
+          <w:szCs w:val="20"/>
+        </w:rPr>
+        <w:t>.bb »</w:t>
+      </w:r>
+    </w:p>
+    <w:p>
+      <w:pPr>
+        <w:pStyle w:val="Textbody"/>
+        <w:spacing w:line="720" w:lineRule="auto"/>
+        <w:jc w:val="both"/>
+        <w:rPr>
+          <w:rFonts w:ascii="Palatino Linotype" w:hAnsi="Palatino Linotype"/>
+          <w:szCs w:val="20"/>
+        </w:rPr>
+      </w:pPr>
+      <w:r>
+        <w:rPr>
+          <w:noProof/>
+        </w:rPr>
+        <w:lastRenderedPageBreak/>
+        <w:drawing>
+          <wp:anchor distT="0" distB="0" distL="114300" distR="114300" simplePos="0" relativeHeight="251670528" behindDoc="0" locked="0" layoutInCell="1" allowOverlap="1" wp14:anchorId="26248C5B" wp14:editId="2C69DC83">
+            <wp:simplePos x="0" y="0"/>
+            <wp:positionH relativeFrom="column">
+              <wp:posOffset>104775</wp:posOffset>
+            </wp:positionH>
+            <wp:positionV relativeFrom="paragraph">
+              <wp:posOffset>605155</wp:posOffset>
+            </wp:positionV>
+            <wp:extent cx="406400" cy="406400"/>
+            <wp:effectExtent l="0" t="0" r="0" b="0"/>
+            <wp:wrapNone/>
+            <wp:docPr id="15" name="Image 15" descr="RÃ©sultat de recherche d'images pour &quot;caution&quot;"/>
+            <wp:cNvGraphicFramePr>
+              <a:graphicFrameLocks xmlns:a="http://schemas.openxmlformats.org/drawingml/2006/main" noChangeAspect="1"/>
+            </wp:cNvGraphicFramePr>
+            <a:graphic xmlns:a="http://schemas.openxmlformats.org/drawingml/2006/main">
+              <a:graphicData uri="http://schemas.openxmlformats.org/drawingml/2006/picture">
+                <pic:pic xmlns:pic="http://schemas.openxmlformats.org/drawingml/2006/picture">
+                  <pic:nvPicPr>
+                    <pic:cNvPr id="0" name="Picture 1" descr="RÃ©sultat de recherche d'images pour &quot;caution&quot;"/>
+                    <pic:cNvPicPr>
+                      <a:picLocks noChangeAspect="1" noChangeArrowheads="1"/>
+                    </pic:cNvPicPr>
+                  </pic:nvPicPr>
+                  <pic:blipFill>
+                    <a:blip r:embed="rId28">
+                      <a:extLst>
+                        <a:ext uri="{28A0092B-C50C-407E-A947-70E740481C1C}">
+                          <a14:useLocalDpi xmlns:a14="http://schemas.microsoft.com/office/drawing/2010/main" val="0"/>
+                        </a:ext>
+                      </a:extLst>
+                    </a:blip>
+                    <a:srcRect/>
+                    <a:stretch>
+                      <a:fillRect/>
+                    </a:stretch>
+                  </pic:blipFill>
+                  <pic:spPr bwMode="auto">
+                    <a:xfrm>
+                      <a:off x="0" y="0"/>
+                      <a:ext cx="406400" cy="406400"/>
+                    </a:xfrm>
+                    <a:prstGeom prst="rect">
+                      <a:avLst/>
+                    </a:prstGeom>
+                    <a:noFill/>
+                    <a:ln>
+                      <a:noFill/>
+                    </a:ln>
+                  </pic:spPr>
+                </pic:pic>
+              </a:graphicData>
+            </a:graphic>
+            <wp14:sizeRelH relativeFrom="page">
+              <wp14:pctWidth>0</wp14:pctWidth>
+            </wp14:sizeRelH>
+            <wp14:sizeRelV relativeFrom="page">
+              <wp14:pctHeight>0</wp14:pctHeight>
+            </wp14:sizeRelV>
+          </wp:anchor>
+        </w:drawing>
+      </w:r>
+      <w:r>
+        <w:rPr>
+          <w:noProof/>
+        </w:rPr>
+        <mc:AlternateContent>
+          <mc:Choice Requires="wps">
+            <w:drawing>
+              <wp:anchor distT="0" distB="0" distL="114300" distR="114300" simplePos="0" relativeHeight="251668480" behindDoc="0" locked="0" layoutInCell="1" allowOverlap="1" wp14:anchorId="074B623D" wp14:editId="2C964833">
+                <wp:simplePos x="0" y="0"/>
+                <wp:positionH relativeFrom="column">
+                  <wp:posOffset>-71252</wp:posOffset>
+                </wp:positionH>
+                <wp:positionV relativeFrom="paragraph">
+                  <wp:posOffset>520171</wp:posOffset>
+                </wp:positionV>
+                <wp:extent cx="6407150" cy="581677"/>
+                <wp:effectExtent l="0" t="0" r="12700" b="27940"/>
+                <wp:wrapNone/>
+                <wp:docPr id="8" name="Rectangle 8"/>
+                <wp:cNvGraphicFramePr/>
+                <a:graphic xmlns:a="http://schemas.openxmlformats.org/drawingml/2006/main">
+                  <a:graphicData uri="http://schemas.microsoft.com/office/word/2010/wordprocessingShape">
+                    <wps:wsp>
+                      <wps:cNvSpPr/>
+                      <wps:spPr>
+                        <a:xfrm>
+                          <a:off x="0" y="0"/>
+                          <a:ext cx="6407150" cy="581677"/>
+                        </a:xfrm>
+                        <a:prstGeom prst="rect">
+                          <a:avLst/>
+                        </a:prstGeom>
+                        <a:noFill/>
+                      </wps:spPr>
+                      <wps:style>
+                        <a:lnRef idx="2">
+                          <a:schemeClr val="accent6"/>
+                        </a:lnRef>
+                        <a:fillRef idx="1">
+                          <a:schemeClr val="lt1"/>
+                        </a:fillRef>
+                        <a:effectRef idx="0">
+                          <a:schemeClr val="accent6"/>
+                        </a:effectRef>
+                        <a:fontRef idx="minor">
+                          <a:schemeClr val="dk1"/>
+                        </a:fontRef>
+                      </wps:style>
+                      <wps:bodyPr rot="0" spcFirstLastPara="0" vertOverflow="overflow" horzOverflow="overflow" vert="horz" wrap="square" lIns="91440" tIns="45720" rIns="91440" bIns="45720" numCol="1" spcCol="0" rtlCol="0" fromWordArt="0" anchor="ctr" anchorCtr="0" forceAA="0" compatLnSpc="1">
+                        <a:prstTxWarp prst="textNoShape">
+                          <a:avLst/>
+                        </a:prstTxWarp>
+                        <a:noAutofit/>
+                      </wps:bodyPr>
+                    </wps:wsp>
+                  </a:graphicData>
+                </a:graphic>
+                <wp14:sizeRelH relativeFrom="margin">
+                  <wp14:pctWidth>0</wp14:pctWidth>
+                </wp14:sizeRelH>
+                <wp14:sizeRelV relativeFrom="margin">
+                  <wp14:pctHeight>0</wp14:pctHeight>
+                </wp14:sizeRelV>
+              </wp:anchor>
+            </w:drawing>
+          </mc:Choice>
+          <mc:Fallback>
+            <w:pict>
+              <v:rect w14:anchorId="37732919" id="Rectangle 8" o:spid="_x0000_s1026" style="position:absolute;margin-left:-5.6pt;margin-top:40.95pt;width:504.5pt;height:45.8pt;z-index:251668480;visibility:visible;mso-wrap-style:square;mso-width-percent:0;mso-height-percent:0;mso-wrap-distance-left:9pt;mso-wrap-distance-top:0;mso-wrap-distance-right:9pt;mso-wrap-distance-bottom:0;mso-position-horizontal:absolute;mso-position-horizontal-relative:text;mso-position-vertical:absolute;mso-position-vertical-relative:text;mso-width-percent:0;mso-height-percent:0;mso-width-relative:margin;mso-height-relative:margin;v-text-anchor:middle" o:gfxdata="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" filled="f" strokecolor="#70ad47 [3209]" strokeweight="1pt"/>
+            </w:pict>
+          </mc:Fallback>
+        </mc:AlternateContent>
+      </w:r>
+      <w:r>
+        <w:rPr>
+          <w:rFonts w:ascii="Palatino Linotype" w:hAnsi="Palatino Linotype"/>
+          <w:szCs w:val="20"/>
+        </w:rPr>
+        <w:t>C'est ainsi que vous pouvez ajouter des paquets essentiels à vos images personnalisées.</w:t>
+      </w:r>
+      <w:r>
+        <w:rPr>
+          <w:rFonts w:ascii="Palatino Linotype" w:hAnsi="Palatino Linotype"/>
+          <w:szCs w:val="20"/>
+        </w:rPr>
+        <w:t xml:space="preserve"> </w:t>
+      </w:r>
+    </w:p>
+    <w:p>
+      <w:pPr>
+        <w:pStyle w:val="Textbody"/>
+        <w:spacing w:line="360" w:lineRule="auto"/>
+        <w:ind w:left="993"/>
+        <w:jc w:val="both"/>
+        <w:rPr>
+          <w:rFonts w:ascii="Palatino Linotype" w:hAnsi="Palatino Linotype"/>
+          <w:szCs w:val="20"/>
+        </w:rPr>
+      </w:pPr>
+      <w:r>
+        <w:rPr>
+          <w:rFonts w:ascii="Palatino Linotype" w:hAnsi="Palatino Linotype"/>
+          <w:szCs w:val="20"/>
+        </w:rPr>
+        <w:t>T</w:t>
+      </w:r>
+      <w:r>
+        <w:rPr>
+          <w:rFonts w:ascii="Palatino Linotype" w:hAnsi="Palatino Linotype"/>
+          <w:szCs w:val="20"/>
+        </w:rPr>
+        <w:t xml:space="preserve">oujours créer et éditer le </w:t>
+      </w:r>
+      <w:proofErr w:type="gramStart"/>
+      <w:r>
+        <w:rPr>
+          <w:rFonts w:ascii="Palatino Linotype" w:hAnsi="Palatino Linotype"/>
+          <w:szCs w:val="20"/>
+        </w:rPr>
+        <w:t>fichier .</w:t>
+      </w:r>
+      <w:proofErr w:type="spellStart"/>
+      <w:r>
+        <w:rPr>
+          <w:rFonts w:ascii="Palatino Linotype" w:hAnsi="Palatino Linotype"/>
+          <w:szCs w:val="20"/>
+        </w:rPr>
+        <w:t>bbappend</w:t>
+      </w:r>
+      <w:proofErr w:type="spellEnd"/>
+      <w:proofErr w:type="gramEnd"/>
+      <w:r>
+        <w:rPr>
+          <w:rFonts w:ascii="Palatino Linotype" w:hAnsi="Palatino Linotype"/>
+          <w:szCs w:val="20"/>
+        </w:rPr>
+        <w:t xml:space="preserve"> mais pas le fichier .</w:t>
+      </w:r>
+      <w:proofErr w:type="spellStart"/>
+      <w:r>
+        <w:rPr>
+          <w:rFonts w:ascii="Palatino Linotype" w:hAnsi="Palatino Linotype"/>
+          <w:szCs w:val="20"/>
+        </w:rPr>
+        <w:t>bb</w:t>
+      </w:r>
+      <w:proofErr w:type="spellEnd"/>
+      <w:r>
+        <w:rPr>
+          <w:rFonts w:ascii="Palatino Linotype" w:hAnsi="Palatino Linotype"/>
+          <w:szCs w:val="20"/>
+        </w:rPr>
+        <w:t xml:space="preserve"> d'origine</w:t>
       </w:r>
     </w:p>
     <w:p>
@@ -8206,13 +11448,11 @@
         </w:numPr>
         <w:spacing w:line="360" w:lineRule="auto"/>
       </w:pPr>
-      <w:bookmarkStart w:id="18" w:name="_Toc525225914"/>
-      <w:r>
-        <w:lastRenderedPageBreak/>
+      <w:r>
         <w:t>ENLEVEZ LES PAQUETS INUTILES DE LA CONSTRUCTION D'IMAGE</w:t>
       </w:r>
       <w:bookmarkEnd w:id="16"/>
-      <w:bookmarkEnd w:id="18"/>
+      <w:bookmarkEnd w:id="17"/>
     </w:p>
     <w:p>
       <w:pPr>
@@ -8238,6 +11478,8 @@
         <w:pStyle w:val="Standard"/>
         <w:spacing w:before="240" w:after="240" w:line="480" w:lineRule="auto"/>
       </w:pPr>
+      <w:bookmarkStart w:id="18" w:name="_GoBack"/>
+      <w:bookmarkEnd w:id="18"/>
     </w:p>
     <w:sectPr>
       <w:headerReference w:type="default" r:id="rId31"/>
@@ -8946,7 +12188,7 @@
   <w:abstractNum w:abstractNumId="3" w15:restartNumberingAfterBreak="0">
     <w:nsid w:val="0B9D2996"/>
     <w:multiLevelType w:val="hybridMultilevel"/>
-    <w:tmpl w:val="4FCA5900"/>
+    <w:tmpl w:val="C234EC56"/>
     <w:lvl w:ilvl="0" w:tplc="040C000F">
       <w:start w:val="1"/>
       <w:numFmt w:val="decimal"/>
@@ -10519,6 +13761,92 @@
     </w:lvl>
   </w:abstractNum>
   <w:abstractNum w:abstractNumId="19" w15:restartNumberingAfterBreak="0">
+    <w:nsid w:val="527B7FA1"/>
+    <w:multiLevelType w:val="hybridMultilevel"/>
+    <w:tmpl w:val="C234EC56"/>
+    <w:lvl w:ilvl="0" w:tplc="040C000F">
+      <w:start w:val="1"/>
+      <w:numFmt w:val="decimal"/>
+      <w:lvlText w:val="%1."/>
+      <w:lvlJc w:val="left"/>
+      <w:pPr>
+        <w:ind w:left="720" w:hanging="360"/>
+      </w:pPr>
+    </w:lvl>
+    <w:lvl w:ilvl="1" w:tplc="040C0019" w:tentative="1">
+      <w:start w:val="1"/>
+      <w:numFmt w:val="lowerLetter"/>
+      <w:lvlText w:val="%2."/>
+      <w:lvlJc w:val="left"/>
+      <w:pPr>
+        <w:ind w:left="1440" w:hanging="360"/>
+      </w:pPr>
+    </w:lvl>
+    <w:lvl w:ilvl="2" w:tplc="040C001B" w:tentative="1">
+      <w:start w:val="1"/>
+      <w:numFmt w:val="lowerRoman"/>
+      <w:lvlText w:val="%3."/>
+      <w:lvlJc w:val="right"/>
+      <w:pPr>
+        <w:ind w:left="2160" w:hanging="180"/>
+      </w:pPr>
+    </w:lvl>
+    <w:lvl w:ilvl="3" w:tplc="040C000F" w:tentative="1">
+      <w:start w:val="1"/>
+      <w:numFmt w:val="decimal"/>
+      <w:lvlText w:val="%4."/>
+      <w:lvlJc w:val="left"/>
+      <w:pPr>
+        <w:ind w:left="2880" w:hanging="360"/>
+      </w:pPr>
+    </w:lvl>
+    <w:lvl w:ilvl="4" w:tplc="040C0019" w:tentative="1">
+      <w:start w:val="1"/>
+      <w:numFmt w:val="lowerLetter"/>
+      <w:lvlText w:val="%5."/>
+      <w:lvlJc w:val="left"/>
+      <w:pPr>
+        <w:ind w:left="3600" w:hanging="360"/>
+      </w:pPr>
+    </w:lvl>
+    <w:lvl w:ilvl="5" w:tplc="040C001B" w:tentative="1">
+      <w:start w:val="1"/>
+      <w:numFmt w:val="lowerRoman"/>
+      <w:lvlText w:val="%6."/>
+      <w:lvlJc w:val="right"/>
+      <w:pPr>
+        <w:ind w:left="4320" w:hanging="180"/>
+      </w:pPr>
+    </w:lvl>
+    <w:lvl w:ilvl="6" w:tplc="040C000F" w:tentative="1">
+      <w:start w:val="1"/>
+      <w:numFmt w:val="decimal"/>
+      <w:lvlText w:val="%7."/>
+      <w:lvlJc w:val="left"/>
+      <w:pPr>
+        <w:ind w:left="5040" w:hanging="360"/>
+      </w:pPr>
+    </w:lvl>
+    <w:lvl w:ilvl="7" w:tplc="040C0019" w:tentative="1">
+      <w:start w:val="1"/>
+      <w:numFmt w:val="lowerLetter"/>
+      <w:lvlText w:val="%8."/>
+      <w:lvlJc w:val="left"/>
+      <w:pPr>
+        <w:ind w:left="5760" w:hanging="360"/>
+      </w:pPr>
+    </w:lvl>
+    <w:lvl w:ilvl="8" w:tplc="040C001B" w:tentative="1">
+      <w:start w:val="1"/>
+      <w:numFmt w:val="lowerRoman"/>
+      <w:lvlText w:val="%9."/>
+      <w:lvlJc w:val="right"/>
+      <w:pPr>
+        <w:ind w:left="6480" w:hanging="180"/>
+      </w:pPr>
+    </w:lvl>
+  </w:abstractNum>
+  <w:abstractNum w:abstractNumId="20" w15:restartNumberingAfterBreak="0">
     <w:nsid w:val="539E2BFE"/>
     <w:multiLevelType w:val="multilevel"/>
     <w:tmpl w:val="C3925628"/>
@@ -10667,7 +13995,7 @@
       </w:rPr>
     </w:lvl>
   </w:abstractNum>
-  <w:abstractNum w:abstractNumId="20" w15:restartNumberingAfterBreak="0">
+  <w:abstractNum w:abstractNumId="21" w15:restartNumberingAfterBreak="0">
     <w:nsid w:val="53DD1C62"/>
     <w:multiLevelType w:val="hybridMultilevel"/>
     <w:tmpl w:val="4FCA5900"/>
@@ -10753,7 +14081,7 @@
       </w:pPr>
     </w:lvl>
   </w:abstractNum>
-  <w:abstractNum w:abstractNumId="21" w15:restartNumberingAfterBreak="0">
+  <w:abstractNum w:abstractNumId="22" w15:restartNumberingAfterBreak="0">
     <w:nsid w:val="59740915"/>
     <w:multiLevelType w:val="hybridMultilevel"/>
     <w:tmpl w:val="6360C0C4"/>
@@ -10839,7 +14167,7 @@
       </w:pPr>
     </w:lvl>
   </w:abstractNum>
-  <w:abstractNum w:abstractNumId="22" w15:restartNumberingAfterBreak="0">
+  <w:abstractNum w:abstractNumId="23" w15:restartNumberingAfterBreak="0">
     <w:nsid w:val="59D21935"/>
     <w:multiLevelType w:val="hybridMultilevel"/>
     <w:tmpl w:val="5590F6FA"/>
@@ -10952,7 +14280,7 @@
       </w:rPr>
     </w:lvl>
   </w:abstractNum>
-  <w:abstractNum w:abstractNumId="23" w15:restartNumberingAfterBreak="0">
+  <w:abstractNum w:abstractNumId="24" w15:restartNumberingAfterBreak="0">
     <w:nsid w:val="59DD4DA8"/>
     <w:multiLevelType w:val="hybridMultilevel"/>
     <w:tmpl w:val="4CACE942"/>
@@ -11041,7 +14369,7 @@
       </w:pPr>
     </w:lvl>
   </w:abstractNum>
-  <w:abstractNum w:abstractNumId="24" w15:restartNumberingAfterBreak="0">
+  <w:abstractNum w:abstractNumId="25" w15:restartNumberingAfterBreak="0">
     <w:nsid w:val="5B353E52"/>
     <w:multiLevelType w:val="hybridMultilevel"/>
     <w:tmpl w:val="135E655A"/>
@@ -11130,7 +14458,7 @@
       </w:pPr>
     </w:lvl>
   </w:abstractNum>
-  <w:abstractNum w:abstractNumId="25" w15:restartNumberingAfterBreak="0">
+  <w:abstractNum w:abstractNumId="26" w15:restartNumberingAfterBreak="0">
     <w:nsid w:val="602E11B7"/>
     <w:multiLevelType w:val="hybridMultilevel"/>
     <w:tmpl w:val="65D281A0"/>
@@ -11243,7 +14571,7 @@
       </w:rPr>
     </w:lvl>
   </w:abstractNum>
-  <w:abstractNum w:abstractNumId="26" w15:restartNumberingAfterBreak="0">
+  <w:abstractNum w:abstractNumId="27" w15:restartNumberingAfterBreak="0">
     <w:nsid w:val="62440C01"/>
     <w:multiLevelType w:val="hybridMultilevel"/>
     <w:tmpl w:val="4524F690"/>
@@ -11355,7 +14683,7 @@
       </w:rPr>
     </w:lvl>
   </w:abstractNum>
-  <w:abstractNum w:abstractNumId="27" w15:restartNumberingAfterBreak="0">
+  <w:abstractNum w:abstractNumId="28" w15:restartNumberingAfterBreak="0">
     <w:nsid w:val="62E77240"/>
     <w:multiLevelType w:val="hybridMultilevel"/>
     <w:tmpl w:val="6C5203C6"/>
@@ -11467,7 +14795,7 @@
       </w:rPr>
     </w:lvl>
   </w:abstractNum>
-  <w:abstractNum w:abstractNumId="28" w15:restartNumberingAfterBreak="0">
+  <w:abstractNum w:abstractNumId="29" w15:restartNumberingAfterBreak="0">
     <w:nsid w:val="6E1A3570"/>
     <w:multiLevelType w:val="hybridMultilevel"/>
     <w:tmpl w:val="799A7DCC"/>
@@ -11553,7 +14881,7 @@
       </w:pPr>
     </w:lvl>
   </w:abstractNum>
-  <w:abstractNum w:abstractNumId="29" w15:restartNumberingAfterBreak="0">
+  <w:abstractNum w:abstractNumId="30" w15:restartNumberingAfterBreak="0">
     <w:nsid w:val="70B403C3"/>
     <w:multiLevelType w:val="hybridMultilevel"/>
     <w:tmpl w:val="162E608A"/>
@@ -11639,7 +14967,7 @@
       </w:pPr>
     </w:lvl>
   </w:abstractNum>
-  <w:abstractNum w:abstractNumId="30" w15:restartNumberingAfterBreak="0">
+  <w:abstractNum w:abstractNumId="31" w15:restartNumberingAfterBreak="0">
     <w:nsid w:val="72EC0825"/>
     <w:multiLevelType w:val="hybridMultilevel"/>
     <w:tmpl w:val="3AD20EDA"/>
@@ -11752,7 +15080,7 @@
       </w:rPr>
     </w:lvl>
   </w:abstractNum>
-  <w:abstractNum w:abstractNumId="31" w15:restartNumberingAfterBreak="0">
+  <w:abstractNum w:abstractNumId="32" w15:restartNumberingAfterBreak="0">
     <w:nsid w:val="74204F23"/>
     <w:multiLevelType w:val="hybridMultilevel"/>
     <w:tmpl w:val="DE68D08A"/>
@@ -11865,7 +15193,7 @@
       </w:rPr>
     </w:lvl>
   </w:abstractNum>
-  <w:abstractNum w:abstractNumId="32" w15:restartNumberingAfterBreak="0">
+  <w:abstractNum w:abstractNumId="33" w15:restartNumberingAfterBreak="0">
     <w:nsid w:val="74773EA7"/>
     <w:multiLevelType w:val="hybridMultilevel"/>
     <w:tmpl w:val="5560B806"/>
@@ -11954,7 +15282,7 @@
       </w:pPr>
     </w:lvl>
   </w:abstractNum>
-  <w:abstractNum w:abstractNumId="33" w15:restartNumberingAfterBreak="0">
+  <w:abstractNum w:abstractNumId="34" w15:restartNumberingAfterBreak="0">
     <w:nsid w:val="79AB6715"/>
     <w:multiLevelType w:val="hybridMultilevel"/>
     <w:tmpl w:val="973670F2"/>
@@ -12067,7 +15395,7 @@
       </w:rPr>
     </w:lvl>
   </w:abstractNum>
-  <w:abstractNum w:abstractNumId="34" w15:restartNumberingAfterBreak="0">
+  <w:abstractNum w:abstractNumId="35" w15:restartNumberingAfterBreak="0">
     <w:nsid w:val="7E901B82"/>
     <w:multiLevelType w:val="hybridMultilevel"/>
     <w:tmpl w:val="5FE0AE26"/>
@@ -12189,10 +15517,10 @@
     <w:abstractNumId w:val="8"/>
   </w:num>
   <w:num w:numId="4">
-    <w:abstractNumId w:val="27"/>
+    <w:abstractNumId w:val="28"/>
   </w:num>
   <w:num w:numId="5">
-    <w:abstractNumId w:val="34"/>
+    <w:abstractNumId w:val="35"/>
   </w:num>
   <w:num w:numId="6">
     <w:abstractNumId w:val="9"/>
@@ -12204,31 +15532,31 @@
     <w:abstractNumId w:val="5"/>
   </w:num>
   <w:num w:numId="9">
-    <w:abstractNumId w:val="31"/>
+    <w:abstractNumId w:val="32"/>
   </w:num>
   <w:num w:numId="10">
-    <w:abstractNumId w:val="23"/>
+    <w:abstractNumId w:val="24"/>
   </w:num>
   <w:num w:numId="11">
-    <w:abstractNumId w:val="32"/>
+    <w:abstractNumId w:val="33"/>
   </w:num>
   <w:num w:numId="12">
     <w:abstractNumId w:val="16"/>
   </w:num>
   <w:num w:numId="13">
-    <w:abstractNumId w:val="33"/>
+    <w:abstractNumId w:val="34"/>
   </w:num>
   <w:num w:numId="14">
-    <w:abstractNumId w:val="30"/>
+    <w:abstractNumId w:val="31"/>
   </w:num>
   <w:num w:numId="15">
-    <w:abstractNumId w:val="26"/>
+    <w:abstractNumId w:val="27"/>
   </w:num>
   <w:num w:numId="16">
-    <w:abstractNumId w:val="19"/>
+    <w:abstractNumId w:val="20"/>
   </w:num>
   <w:num w:numId="17">
-    <w:abstractNumId w:val="22"/>
+    <w:abstractNumId w:val="23"/>
   </w:num>
   <w:num w:numId="18">
     <w:abstractNumId w:val="1"/>
@@ -12243,16 +15571,16 @@
     <w:abstractNumId w:val="11"/>
   </w:num>
   <w:num w:numId="22">
-    <w:abstractNumId w:val="25"/>
+    <w:abstractNumId w:val="26"/>
   </w:num>
   <w:num w:numId="23">
-    <w:abstractNumId w:val="29"/>
+    <w:abstractNumId w:val="30"/>
   </w:num>
   <w:num w:numId="24">
     <w:abstractNumId w:val="18"/>
   </w:num>
   <w:num w:numId="25">
-    <w:abstractNumId w:val="21"/>
+    <w:abstractNumId w:val="22"/>
   </w:num>
   <w:num w:numId="26">
     <w:abstractNumId w:val="17"/>
@@ -12261,19 +15589,19 @@
     <w:abstractNumId w:val="12"/>
   </w:num>
   <w:num w:numId="28">
-    <w:abstractNumId w:val="20"/>
+    <w:abstractNumId w:val="21"/>
   </w:num>
   <w:num w:numId="29">
     <w:abstractNumId w:val="15"/>
   </w:num>
   <w:num w:numId="30">
-    <w:abstractNumId w:val="28"/>
+    <w:abstractNumId w:val="29"/>
   </w:num>
   <w:num w:numId="31">
     <w:abstractNumId w:val="4"/>
   </w:num>
   <w:num w:numId="32">
-    <w:abstractNumId w:val="24"/>
+    <w:abstractNumId w:val="25"/>
   </w:num>
   <w:num w:numId="33">
     <w:abstractNumId w:val="2"/>
@@ -12283,6 +15611,9 @@
   </w:num>
   <w:num w:numId="35">
     <w:abstractNumId w:val="3"/>
+  </w:num>
+  <w:num w:numId="36">
+    <w:abstractNumId w:val="19"/>
   </w:num>
 </w:numbering>
 </file>
@@ -13745,7 +17076,7 @@
 </file>
 
 <file path=customXml/itemProps1.xml><?xml version="1.0" encoding="utf-8"?>
-<ds:datastoreItem xmlns:ds="http://schemas.openxmlformats.org/officeDocument/2006/customXml" ds:itemID="{7208EC0A-F5CF-4EFD-A90A-8FA227378A50}">
+<ds:datastoreItem xmlns:ds="http://schemas.openxmlformats.org/officeDocument/2006/customXml" ds:itemID="{D61C1F25-B7D9-49E1-97BF-F2811B4EAAEA}">
   <ds:schemaRefs>
     <ds:schemaRef ds:uri="http://schemas.openxmlformats.org/officeDocument/2006/bibliography"/>
   </ds:schemaRefs>

</xml_diff>

<commit_message>
Finished upto the optimizing the kernel
</commit_message>
<xml_diff>
--- a/YOCTO_TUTORIAL.docx
+++ b/YOCTO_TUTORIAL.docx
@@ -349,7 +349,7 @@
           </mc:Choice>
           <mc:Fallback>
             <w:pict>
-              <v:group w14:anchorId="379993F9" id="Groupe 11" o:spid="_x0000_s1026" style="position:absolute;margin-left:70.35pt;margin-top:42.3pt;width:390.95pt;height:76pt;z-index:251661312" coordsize="49651,9657" o:gfxdata="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">
+              <v:group w14:anchorId="21A230AB" id="Groupe 11" o:spid="_x0000_s1026" style="position:absolute;margin-left:70.35pt;margin-top:42.3pt;width:390.95pt;height:76pt;z-index:251661312" coordsize="49651,9657" o:gfxdata="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">
                 <v:shapetype id="_x0000_t75" coordsize="21600,21600" o:spt="75" o:preferrelative="t" path="m@4@5l@4@11@9@11@9@5xe" filled="f" stroked="f">
                   <v:stroke joinstyle="miter"/>
                   <v:formulas>
@@ -631,10 +631,10 @@
             <w:tabs>
               <w:tab w:val="clear" w:pos="7797"/>
               <w:tab w:val="clear" w:pos="8080"/>
-              <w:tab w:val="left" w:leader="dot" w:pos="9923"/>
-              <w:tab w:val="right" w:pos="10206"/>
+              <w:tab w:val="left" w:leader="dot" w:pos="9072"/>
+              <w:tab w:val="right" w:pos="9498"/>
             </w:tabs>
-            <w:ind w:right="233" w:hanging="851"/>
+            <w:ind w:left="426"/>
             <w:rPr>
               <w:rFonts w:asciiTheme="minorHAnsi" w:eastAsiaTheme="minorEastAsia" w:hAnsiTheme="minorHAnsi" w:cstheme="minorBidi"/>
               <w:b/>
@@ -665,7 +665,7 @@
             </w:rPr>
             <w:fldChar w:fldCharType="separate"/>
           </w:r>
-          <w:hyperlink w:anchor="_Toc525225902" w:history="1">
+          <w:hyperlink w:anchor="_Toc525294132" w:history="1">
             <w:r>
               <w:rPr>
                 <w:rStyle w:val="Lienhypertexte"/>
@@ -696,7 +696,7 @@
                 <w:noProof/>
                 <w:webHidden/>
               </w:rPr>
-              <w:instrText xml:space="preserve"> PAGEREF _Toc525225902 \h </w:instrText>
+              <w:instrText xml:space="preserve"> PAGEREF _Toc525294132 \h </w:instrText>
             </w:r>
             <w:r>
               <w:rPr>
@@ -737,10 +737,10 @@
             <w:tabs>
               <w:tab w:val="clear" w:pos="7797"/>
               <w:tab w:val="clear" w:pos="8080"/>
-              <w:tab w:val="left" w:leader="dot" w:pos="9923"/>
-              <w:tab w:val="right" w:pos="10206"/>
+              <w:tab w:val="left" w:leader="dot" w:pos="9072"/>
+              <w:tab w:val="right" w:pos="9498"/>
             </w:tabs>
-            <w:ind w:right="233" w:hanging="851"/>
+            <w:ind w:left="426" w:firstLine="425"/>
             <w:rPr>
               <w:rFonts w:asciiTheme="minorHAnsi" w:eastAsiaTheme="minorEastAsia" w:hAnsiTheme="minorHAnsi" w:cstheme="minorBidi"/>
               <w:noProof/>
@@ -748,7 +748,7 @@
               <w:szCs w:val="22"/>
             </w:rPr>
           </w:pPr>
-          <w:hyperlink w:anchor="_Toc525225903" w:history="1">
+          <w:hyperlink w:anchor="_Toc525294133" w:history="1">
             <w:r>
               <w:rPr>
                 <w:rStyle w:val="Lienhypertexte"/>
@@ -775,7 +775,7 @@
                 <w:noProof/>
                 <w:webHidden/>
               </w:rPr>
-              <w:instrText xml:space="preserve"> PAGEREF _Toc525225903 \h </w:instrText>
+              <w:instrText xml:space="preserve"> PAGEREF _Toc525294133 \h </w:instrText>
             </w:r>
             <w:r>
               <w:rPr>
@@ -812,10 +812,10 @@
             <w:tabs>
               <w:tab w:val="clear" w:pos="7797"/>
               <w:tab w:val="clear" w:pos="8080"/>
-              <w:tab w:val="left" w:leader="dot" w:pos="9923"/>
-              <w:tab w:val="right" w:pos="10206"/>
+              <w:tab w:val="left" w:leader="dot" w:pos="9072"/>
+              <w:tab w:val="right" w:pos="9498"/>
             </w:tabs>
-            <w:ind w:right="233" w:hanging="851"/>
+            <w:ind w:left="426" w:firstLine="425"/>
             <w:rPr>
               <w:rFonts w:asciiTheme="minorHAnsi" w:eastAsiaTheme="minorEastAsia" w:hAnsiTheme="minorHAnsi" w:cstheme="minorBidi"/>
               <w:noProof/>
@@ -823,7 +823,7 @@
               <w:szCs w:val="22"/>
             </w:rPr>
           </w:pPr>
-          <w:hyperlink w:anchor="_Toc525225904" w:history="1">
+          <w:hyperlink w:anchor="_Toc525294134" w:history="1">
             <w:r>
               <w:rPr>
                 <w:rStyle w:val="Lienhypertexte"/>
@@ -850,7 +850,7 @@
                 <w:noProof/>
                 <w:webHidden/>
               </w:rPr>
-              <w:instrText xml:space="preserve"> PAGEREF _Toc525225904 \h </w:instrText>
+              <w:instrText xml:space="preserve"> PAGEREF _Toc525294134 \h </w:instrText>
             </w:r>
             <w:r>
               <w:rPr>
@@ -887,10 +887,10 @@
             <w:tabs>
               <w:tab w:val="clear" w:pos="7797"/>
               <w:tab w:val="clear" w:pos="8080"/>
-              <w:tab w:val="left" w:leader="dot" w:pos="9923"/>
-              <w:tab w:val="right" w:pos="10206"/>
+              <w:tab w:val="left" w:leader="dot" w:pos="9072"/>
+              <w:tab w:val="right" w:pos="9498"/>
             </w:tabs>
-            <w:ind w:right="233" w:hanging="851"/>
+            <w:ind w:left="426" w:firstLine="425"/>
             <w:rPr>
               <w:rFonts w:asciiTheme="minorHAnsi" w:eastAsiaTheme="minorEastAsia" w:hAnsiTheme="minorHAnsi" w:cstheme="minorBidi"/>
               <w:noProof/>
@@ -898,7 +898,7 @@
               <w:szCs w:val="22"/>
             </w:rPr>
           </w:pPr>
-          <w:hyperlink w:anchor="_Toc525225905" w:history="1">
+          <w:hyperlink w:anchor="_Toc525294135" w:history="1">
             <w:r>
               <w:rPr>
                 <w:rStyle w:val="Lienhypertexte"/>
@@ -925,7 +925,7 @@
                 <w:noProof/>
                 <w:webHidden/>
               </w:rPr>
-              <w:instrText xml:space="preserve"> PAGEREF _Toc525225905 \h </w:instrText>
+              <w:instrText xml:space="preserve"> PAGEREF _Toc525294135 \h </w:instrText>
             </w:r>
             <w:r>
               <w:rPr>
@@ -962,10 +962,10 @@
             <w:tabs>
               <w:tab w:val="clear" w:pos="7797"/>
               <w:tab w:val="clear" w:pos="8080"/>
-              <w:tab w:val="left" w:leader="dot" w:pos="9923"/>
-              <w:tab w:val="right" w:pos="10206"/>
+              <w:tab w:val="left" w:leader="dot" w:pos="9072"/>
+              <w:tab w:val="right" w:pos="9498"/>
             </w:tabs>
-            <w:ind w:right="233" w:hanging="851"/>
+            <w:ind w:left="426"/>
             <w:rPr>
               <w:rFonts w:asciiTheme="minorHAnsi" w:eastAsiaTheme="minorEastAsia" w:hAnsiTheme="minorHAnsi" w:cstheme="minorBidi"/>
               <w:b/>
@@ -975,7 +975,7 @@
               <w:szCs w:val="22"/>
             </w:rPr>
           </w:pPr>
-          <w:hyperlink w:anchor="_Toc525225906" w:history="1">
+          <w:hyperlink w:anchor="_Toc525294136" w:history="1">
             <w:r>
               <w:rPr>
                 <w:rStyle w:val="Lienhypertexte"/>
@@ -1006,7 +1006,7 @@
                 <w:noProof/>
                 <w:webHidden/>
               </w:rPr>
-              <w:instrText xml:space="preserve"> PAGEREF _Toc525225906 \h </w:instrText>
+              <w:instrText xml:space="preserve"> PAGEREF _Toc525294136 \h </w:instrText>
             </w:r>
             <w:r>
               <w:rPr>
@@ -1047,10 +1047,10 @@
             <w:tabs>
               <w:tab w:val="clear" w:pos="7797"/>
               <w:tab w:val="clear" w:pos="8080"/>
-              <w:tab w:val="left" w:leader="dot" w:pos="9923"/>
-              <w:tab w:val="right" w:pos="10206"/>
+              <w:tab w:val="left" w:leader="dot" w:pos="9072"/>
+              <w:tab w:val="right" w:pos="9498"/>
             </w:tabs>
-            <w:ind w:right="233" w:hanging="851"/>
+            <w:ind w:left="426"/>
             <w:rPr>
               <w:rFonts w:asciiTheme="minorHAnsi" w:eastAsiaTheme="minorEastAsia" w:hAnsiTheme="minorHAnsi" w:cstheme="minorBidi"/>
               <w:b/>
@@ -1060,7 +1060,7 @@
               <w:szCs w:val="22"/>
             </w:rPr>
           </w:pPr>
-          <w:hyperlink w:anchor="_Toc525225907" w:history="1">
+          <w:hyperlink w:anchor="_Toc525294137" w:history="1">
             <w:r>
               <w:rPr>
                 <w:rStyle w:val="Lienhypertexte"/>
@@ -1091,7 +1091,7 @@
                 <w:noProof/>
                 <w:webHidden/>
               </w:rPr>
-              <w:instrText xml:space="preserve"> PAGEREF _Toc525225907 \h </w:instrText>
+              <w:instrText xml:space="preserve"> PAGEREF _Toc525294137 \h </w:instrText>
             </w:r>
             <w:r>
               <w:rPr>
@@ -1132,10 +1132,10 @@
             <w:tabs>
               <w:tab w:val="clear" w:pos="7797"/>
               <w:tab w:val="clear" w:pos="8080"/>
-              <w:tab w:val="left" w:leader="dot" w:pos="9923"/>
-              <w:tab w:val="right" w:pos="10206"/>
+              <w:tab w:val="left" w:leader="dot" w:pos="9072"/>
+              <w:tab w:val="right" w:pos="9498"/>
             </w:tabs>
-            <w:ind w:right="233" w:hanging="851"/>
+            <w:ind w:left="426" w:firstLine="425"/>
             <w:rPr>
               <w:rFonts w:asciiTheme="minorHAnsi" w:eastAsiaTheme="minorEastAsia" w:hAnsiTheme="minorHAnsi" w:cstheme="minorBidi"/>
               <w:noProof/>
@@ -1143,7 +1143,7 @@
               <w:szCs w:val="22"/>
             </w:rPr>
           </w:pPr>
-          <w:hyperlink w:anchor="_Toc525225908" w:history="1">
+          <w:hyperlink w:anchor="_Toc525294138" w:history="1">
             <w:r>
               <w:rPr>
                 <w:rStyle w:val="Lienhypertexte"/>
@@ -1170,7 +1170,7 @@
                 <w:noProof/>
                 <w:webHidden/>
               </w:rPr>
-              <w:instrText xml:space="preserve"> PAGEREF _Toc525225908 \h </w:instrText>
+              <w:instrText xml:space="preserve"> PAGEREF _Toc525294138 \h </w:instrText>
             </w:r>
             <w:r>
               <w:rPr>
@@ -1207,10 +1207,10 @@
             <w:tabs>
               <w:tab w:val="clear" w:pos="7797"/>
               <w:tab w:val="clear" w:pos="8080"/>
-              <w:tab w:val="left" w:leader="dot" w:pos="9923"/>
-              <w:tab w:val="right" w:pos="10206"/>
+              <w:tab w:val="left" w:leader="dot" w:pos="9072"/>
+              <w:tab w:val="right" w:pos="9498"/>
             </w:tabs>
-            <w:ind w:right="233" w:hanging="851"/>
+            <w:ind w:left="426" w:firstLine="425"/>
             <w:rPr>
               <w:rFonts w:asciiTheme="minorHAnsi" w:eastAsiaTheme="minorEastAsia" w:hAnsiTheme="minorHAnsi" w:cstheme="minorBidi"/>
               <w:noProof/>
@@ -1218,7 +1218,7 @@
               <w:szCs w:val="22"/>
             </w:rPr>
           </w:pPr>
-          <w:hyperlink w:anchor="_Toc525225909" w:history="1">
+          <w:hyperlink w:anchor="_Toc525294139" w:history="1">
             <w:r>
               <w:rPr>
                 <w:rStyle w:val="Lienhypertexte"/>
@@ -1245,7 +1245,7 @@
                 <w:noProof/>
                 <w:webHidden/>
               </w:rPr>
-              <w:instrText xml:space="preserve"> PAGEREF _Toc525225909 \h </w:instrText>
+              <w:instrText xml:space="preserve"> PAGEREF _Toc525294139 \h </w:instrText>
             </w:r>
             <w:r>
               <w:rPr>
@@ -1282,10 +1282,10 @@
             <w:tabs>
               <w:tab w:val="clear" w:pos="7797"/>
               <w:tab w:val="clear" w:pos="8080"/>
-              <w:tab w:val="left" w:leader="dot" w:pos="9923"/>
-              <w:tab w:val="right" w:pos="10206"/>
+              <w:tab w:val="left" w:leader="dot" w:pos="9072"/>
+              <w:tab w:val="right" w:pos="9498"/>
             </w:tabs>
-            <w:ind w:right="233" w:hanging="851"/>
+            <w:ind w:left="426" w:firstLine="425"/>
             <w:rPr>
               <w:rFonts w:asciiTheme="minorHAnsi" w:eastAsiaTheme="minorEastAsia" w:hAnsiTheme="minorHAnsi" w:cstheme="minorBidi"/>
               <w:noProof/>
@@ -1293,7 +1293,7 @@
               <w:szCs w:val="22"/>
             </w:rPr>
           </w:pPr>
-          <w:hyperlink w:anchor="_Toc525225910" w:history="1">
+          <w:hyperlink w:anchor="_Toc525294140" w:history="1">
             <w:r>
               <w:rPr>
                 <w:rStyle w:val="Lienhypertexte"/>
@@ -1320,7 +1320,7 @@
                 <w:noProof/>
                 <w:webHidden/>
               </w:rPr>
-              <w:instrText xml:space="preserve"> PAGEREF _Toc525225910 \h </w:instrText>
+              <w:instrText xml:space="preserve"> PAGEREF _Toc525294140 \h </w:instrText>
             </w:r>
             <w:r>
               <w:rPr>
@@ -1357,10 +1357,10 @@
             <w:tabs>
               <w:tab w:val="clear" w:pos="7797"/>
               <w:tab w:val="clear" w:pos="8080"/>
-              <w:tab w:val="left" w:leader="dot" w:pos="9923"/>
-              <w:tab w:val="right" w:pos="10206"/>
+              <w:tab w:val="left" w:leader="dot" w:pos="9072"/>
+              <w:tab w:val="right" w:pos="9498"/>
             </w:tabs>
-            <w:ind w:right="233" w:hanging="851"/>
+            <w:ind w:left="426" w:firstLine="425"/>
             <w:rPr>
               <w:rFonts w:asciiTheme="minorHAnsi" w:eastAsiaTheme="minorEastAsia" w:hAnsiTheme="minorHAnsi" w:cstheme="minorBidi"/>
               <w:noProof/>
@@ -1368,7 +1368,7 @@
               <w:szCs w:val="22"/>
             </w:rPr>
           </w:pPr>
-          <w:hyperlink w:anchor="_Toc525225911" w:history="1">
+          <w:hyperlink w:anchor="_Toc525294141" w:history="1">
             <w:r>
               <w:rPr>
                 <w:rStyle w:val="Lienhypertexte"/>
@@ -1395,7 +1395,7 @@
                 <w:noProof/>
                 <w:webHidden/>
               </w:rPr>
-              <w:instrText xml:space="preserve"> PAGEREF _Toc525225911 \h </w:instrText>
+              <w:instrText xml:space="preserve"> PAGEREF _Toc525294141 \h </w:instrText>
             </w:r>
             <w:r>
               <w:rPr>
@@ -1432,10 +1432,10 @@
             <w:tabs>
               <w:tab w:val="clear" w:pos="7797"/>
               <w:tab w:val="clear" w:pos="8080"/>
-              <w:tab w:val="left" w:leader="dot" w:pos="9923"/>
-              <w:tab w:val="right" w:pos="10206"/>
+              <w:tab w:val="left" w:leader="dot" w:pos="9072"/>
+              <w:tab w:val="right" w:pos="9498"/>
             </w:tabs>
-            <w:ind w:right="233" w:hanging="851"/>
+            <w:ind w:left="426"/>
             <w:rPr>
               <w:rFonts w:asciiTheme="minorHAnsi" w:eastAsiaTheme="minorEastAsia" w:hAnsiTheme="minorHAnsi" w:cstheme="minorBidi"/>
               <w:b/>
@@ -1445,7 +1445,7 @@
               <w:szCs w:val="22"/>
             </w:rPr>
           </w:pPr>
-          <w:hyperlink w:anchor="_Toc525225912" w:history="1">
+          <w:hyperlink w:anchor="_Toc525294142" w:history="1">
             <w:r>
               <w:rPr>
                 <w:rStyle w:val="Lienhypertexte"/>
@@ -1476,7 +1476,7 @@
                 <w:noProof/>
                 <w:webHidden/>
               </w:rPr>
-              <w:instrText xml:space="preserve"> PAGEREF _Toc525225912 \h </w:instrText>
+              <w:instrText xml:space="preserve"> PAGEREF _Toc525294142 \h </w:instrText>
             </w:r>
             <w:r>
               <w:rPr>
@@ -1517,10 +1517,10 @@
             <w:tabs>
               <w:tab w:val="clear" w:pos="7797"/>
               <w:tab w:val="clear" w:pos="8080"/>
-              <w:tab w:val="left" w:leader="dot" w:pos="9923"/>
-              <w:tab w:val="right" w:pos="10206"/>
+              <w:tab w:val="left" w:leader="dot" w:pos="9072"/>
+              <w:tab w:val="right" w:pos="9498"/>
             </w:tabs>
-            <w:ind w:right="233" w:hanging="851"/>
+            <w:ind w:left="426" w:firstLine="425"/>
             <w:rPr>
               <w:rFonts w:asciiTheme="minorHAnsi" w:eastAsiaTheme="minorEastAsia" w:hAnsiTheme="minorHAnsi" w:cstheme="minorBidi"/>
               <w:noProof/>
@@ -1528,7 +1528,7 @@
               <w:szCs w:val="22"/>
             </w:rPr>
           </w:pPr>
-          <w:hyperlink w:anchor="_Toc525225913" w:history="1">
+          <w:hyperlink w:anchor="_Toc525294143" w:history="1">
             <w:r>
               <w:rPr>
                 <w:rStyle w:val="Lienhypertexte"/>
@@ -1555,7 +1555,7 @@
                 <w:noProof/>
                 <w:webHidden/>
               </w:rPr>
-              <w:instrText xml:space="preserve"> PAGEREF _Toc525225913 \h </w:instrText>
+              <w:instrText xml:space="preserve"> PAGEREF _Toc525294143 \h </w:instrText>
             </w:r>
             <w:r>
               <w:rPr>
@@ -1592,10 +1592,10 @@
             <w:tabs>
               <w:tab w:val="clear" w:pos="7797"/>
               <w:tab w:val="clear" w:pos="8080"/>
-              <w:tab w:val="left" w:leader="dot" w:pos="9923"/>
-              <w:tab w:val="right" w:pos="10206"/>
+              <w:tab w:val="left" w:leader="dot" w:pos="9072"/>
+              <w:tab w:val="right" w:pos="9498"/>
             </w:tabs>
-            <w:ind w:right="233" w:hanging="851"/>
+            <w:ind w:left="426" w:firstLine="425"/>
             <w:rPr>
               <w:rFonts w:asciiTheme="minorHAnsi" w:eastAsiaTheme="minorEastAsia" w:hAnsiTheme="minorHAnsi" w:cstheme="minorBidi"/>
               <w:noProof/>
@@ -1603,13 +1603,13 @@
               <w:szCs w:val="22"/>
             </w:rPr>
           </w:pPr>
-          <w:hyperlink w:anchor="_Toc525225914" w:history="1">
+          <w:hyperlink w:anchor="_Toc525294144" w:history="1">
             <w:r>
               <w:rPr>
                 <w:rStyle w:val="Lienhypertexte"/>
                 <w:noProof/>
               </w:rPr>
-              <w:t>ENLEVEZ LES PAQUETS INUTILES DE LA CONSTRUCTION D'IMAGE</w:t>
+              <w:t>AJOUTER LES PAQUETS ESSENTIELS</w:t>
             </w:r>
             <w:r>
               <w:rPr>
@@ -1630,7 +1630,7 @@
                 <w:noProof/>
                 <w:webHidden/>
               </w:rPr>
-              <w:instrText xml:space="preserve"> PAGEREF _Toc525225914 \h </w:instrText>
+              <w:instrText xml:space="preserve"> PAGEREF _Toc525294144 \h </w:instrText>
             </w:r>
             <w:r>
               <w:rPr>
@@ -1663,7 +1663,158 @@
         </w:p>
         <w:p>
           <w:pPr>
+            <w:pStyle w:val="TM2"/>
             <w:tabs>
+              <w:tab w:val="clear" w:pos="7797"/>
+              <w:tab w:val="clear" w:pos="8080"/>
+              <w:tab w:val="left" w:leader="dot" w:pos="9072"/>
+              <w:tab w:val="right" w:pos="9498"/>
+            </w:tabs>
+            <w:ind w:left="426" w:firstLine="425"/>
+            <w:rPr>
+              <w:rFonts w:asciiTheme="minorHAnsi" w:eastAsiaTheme="minorEastAsia" w:hAnsiTheme="minorHAnsi" w:cstheme="minorBidi"/>
+              <w:noProof/>
+              <w:sz w:val="22"/>
+              <w:szCs w:val="22"/>
+            </w:rPr>
+          </w:pPr>
+          <w:hyperlink w:anchor="_Toc525294145" w:history="1">
+            <w:r>
+              <w:rPr>
+                <w:rStyle w:val="Lienhypertexte"/>
+                <w:noProof/>
+              </w:rPr>
+              <w:t>ENLEVEZ LES PAQUETS INUTILES DE LA CONSTRUCTION D'IMAGE</w:t>
+            </w:r>
+            <w:r>
+              <w:rPr>
+                <w:noProof/>
+                <w:webHidden/>
+              </w:rPr>
+              <w:tab/>
+            </w:r>
+            <w:r>
+              <w:rPr>
+                <w:noProof/>
+                <w:webHidden/>
+              </w:rPr>
+              <w:fldChar w:fldCharType="begin"/>
+            </w:r>
+            <w:r>
+              <w:rPr>
+                <w:noProof/>
+                <w:webHidden/>
+              </w:rPr>
+              <w:instrText xml:space="preserve"> PAGEREF _Toc525294145 \h </w:instrText>
+            </w:r>
+            <w:r>
+              <w:rPr>
+                <w:noProof/>
+                <w:webHidden/>
+              </w:rPr>
+            </w:r>
+            <w:r>
+              <w:rPr>
+                <w:noProof/>
+                <w:webHidden/>
+              </w:rPr>
+              <w:fldChar w:fldCharType="separate"/>
+            </w:r>
+            <w:r>
+              <w:rPr>
+                <w:noProof/>
+                <w:webHidden/>
+              </w:rPr>
+              <w:t>14</w:t>
+            </w:r>
+            <w:r>
+              <w:rPr>
+                <w:noProof/>
+                <w:webHidden/>
+              </w:rPr>
+              <w:fldChar w:fldCharType="end"/>
+            </w:r>
+          </w:hyperlink>
+        </w:p>
+        <w:p>
+          <w:pPr>
+            <w:pStyle w:val="TM2"/>
+            <w:tabs>
+              <w:tab w:val="clear" w:pos="7797"/>
+              <w:tab w:val="clear" w:pos="8080"/>
+              <w:tab w:val="left" w:leader="dot" w:pos="9072"/>
+              <w:tab w:val="right" w:pos="9498"/>
+            </w:tabs>
+            <w:ind w:left="426" w:firstLine="425"/>
+            <w:rPr>
+              <w:rFonts w:asciiTheme="minorHAnsi" w:eastAsiaTheme="minorEastAsia" w:hAnsiTheme="minorHAnsi" w:cstheme="minorBidi"/>
+              <w:noProof/>
+              <w:sz w:val="22"/>
+              <w:szCs w:val="22"/>
+            </w:rPr>
+          </w:pPr>
+          <w:hyperlink w:anchor="_Toc525294146" w:history="1">
+            <w:r>
+              <w:rPr>
+                <w:rStyle w:val="Lienhypertexte"/>
+                <w:noProof/>
+              </w:rPr>
+              <w:t>OPTIMISER LE NOYAU</w:t>
+            </w:r>
+            <w:r>
+              <w:rPr>
+                <w:noProof/>
+                <w:webHidden/>
+              </w:rPr>
+              <w:tab/>
+            </w:r>
+            <w:r>
+              <w:rPr>
+                <w:noProof/>
+                <w:webHidden/>
+              </w:rPr>
+              <w:fldChar w:fldCharType="begin"/>
+            </w:r>
+            <w:r>
+              <w:rPr>
+                <w:noProof/>
+                <w:webHidden/>
+              </w:rPr>
+              <w:instrText xml:space="preserve"> PAGEREF _Toc525294146 \h </w:instrText>
+            </w:r>
+            <w:r>
+              <w:rPr>
+                <w:noProof/>
+                <w:webHidden/>
+              </w:rPr>
+            </w:r>
+            <w:r>
+              <w:rPr>
+                <w:noProof/>
+                <w:webHidden/>
+              </w:rPr>
+              <w:fldChar w:fldCharType="separate"/>
+            </w:r>
+            <w:r>
+              <w:rPr>
+                <w:noProof/>
+                <w:webHidden/>
+              </w:rPr>
+              <w:t>16</w:t>
+            </w:r>
+            <w:r>
+              <w:rPr>
+                <w:noProof/>
+                <w:webHidden/>
+              </w:rPr>
+              <w:fldChar w:fldCharType="end"/>
+            </w:r>
+          </w:hyperlink>
+        </w:p>
+        <w:p>
+          <w:pPr>
+            <w:tabs>
+              <w:tab w:val="left" w:leader="dot" w:pos="9072"/>
               <w:tab w:val="left" w:leader="dot" w:pos="9356"/>
               <w:tab w:val="right" w:pos="9498"/>
               <w:tab w:val="right" w:pos="9588"/>
@@ -1673,7 +1824,7 @@
               <w:tab w:val="right" w:pos="10348"/>
             </w:tabs>
             <w:spacing w:line="360" w:lineRule="auto"/>
-            <w:ind w:right="233" w:hanging="851"/>
+            <w:ind w:left="426" w:right="233" w:hanging="851"/>
           </w:pPr>
           <w:r>
             <w:rPr>
@@ -1819,36 +1970,6 @@
     </w:p>
     <w:p>
       <w:pPr>
-        <w:shd w:val="clear" w:color="auto" w:fill="FFFFFF"/>
-        <w:rPr>
-          <w:rFonts w:ascii="Century Gothic" w:hAnsi="Century Gothic" w:cs="Segoe UI"/>
-          <w:color w:val="212121"/>
-          <w:sz w:val="20"/>
-        </w:rPr>
-      </w:pPr>
-    </w:p>
-    <w:p>
-      <w:pPr>
-        <w:shd w:val="clear" w:color="auto" w:fill="FFFFFF"/>
-        <w:rPr>
-          <w:rFonts w:ascii="Century Gothic" w:hAnsi="Century Gothic" w:cs="Segoe UI"/>
-          <w:color w:val="212121"/>
-          <w:sz w:val="20"/>
-        </w:rPr>
-      </w:pPr>
-    </w:p>
-    <w:p>
-      <w:pPr>
-        <w:shd w:val="clear" w:color="auto" w:fill="FFFFFF"/>
-        <w:rPr>
-          <w:rFonts w:ascii="Century Gothic" w:hAnsi="Century Gothic" w:cs="Segoe UI"/>
-          <w:color w:val="212121"/>
-          <w:sz w:val="20"/>
-        </w:rPr>
-      </w:pPr>
-    </w:p>
-    <w:p>
-      <w:pPr>
         <w:pStyle w:val="Titre1"/>
         <w:numPr>
           <w:ilvl w:val="0"/>
@@ -1859,7 +1980,7 @@
           <w:b/>
         </w:rPr>
       </w:pPr>
-      <w:bookmarkStart w:id="1" w:name="_Toc525225902"/>
+      <w:bookmarkStart w:id="1" w:name="_Toc525294132"/>
       <w:bookmarkStart w:id="2" w:name="_Hlk525049765"/>
       <w:r>
         <w:lastRenderedPageBreak/>
@@ -1875,7 +1996,7 @@
           <w:numId w:val="0"/>
         </w:numPr>
       </w:pPr>
-      <w:bookmarkStart w:id="3" w:name="_Toc525225903"/>
+      <w:bookmarkStart w:id="3" w:name="_Toc525294133"/>
       <w:bookmarkEnd w:id="2"/>
       <w:r>
         <w:t>QU’EST-CE QUE YOCTO ?</w:t>
@@ -1975,7 +2096,7 @@
         </w:numPr>
         <w:spacing w:after="240"/>
       </w:pPr>
-      <w:bookmarkStart w:id="4" w:name="_Toc525225904"/>
+      <w:bookmarkStart w:id="4" w:name="_Toc525294134"/>
       <w:r>
         <w:t xml:space="preserve">POURQUOI </w:t>
       </w:r>
@@ -2218,7 +2339,7 @@
         </w:numPr>
         <w:spacing w:before="0" w:line="480" w:lineRule="auto"/>
       </w:pPr>
-      <w:bookmarkStart w:id="5" w:name="_Toc525225905"/>
+      <w:bookmarkStart w:id="5" w:name="_Toc525294135"/>
       <w:r>
         <w:lastRenderedPageBreak/>
         <w:t xml:space="preserve">LES </w:t>
@@ -2579,7 +2700,7 @@
         </w:numPr>
         <w:spacing w:before="0" w:line="360" w:lineRule="auto"/>
       </w:pPr>
-      <w:bookmarkStart w:id="7" w:name="_Toc525225906"/>
+      <w:bookmarkStart w:id="7" w:name="_Toc525294136"/>
       <w:r>
         <w:t>LE HARWARE UTILIS</w:t>
       </w:r>
@@ -2716,7 +2837,7 @@
         </w:numPr>
         <w:spacing w:line="360" w:lineRule="auto"/>
       </w:pPr>
-      <w:bookmarkStart w:id="8" w:name="_Toc525225907"/>
+      <w:bookmarkStart w:id="8" w:name="_Toc525294137"/>
       <w:r>
         <w:lastRenderedPageBreak/>
         <w:t>LA PROCEDURE POUR CONSTRUIRE</w:t>
@@ -2847,7 +2968,7 @@
         <w:spacing w:before="0" w:after="0" w:line="480" w:lineRule="auto"/>
         <w:jc w:val="both"/>
       </w:pPr>
-      <w:bookmarkStart w:id="9" w:name="_Toc525225908"/>
+      <w:bookmarkStart w:id="9" w:name="_Toc525294138"/>
       <w:r>
         <w:t>CONFIGURER LE SYST</w:t>
       </w:r>
@@ -3861,7 +3982,7 @@
         </w:numPr>
         <w:spacing w:before="0" w:after="0" w:line="480" w:lineRule="auto"/>
       </w:pPr>
-      <w:bookmarkStart w:id="10" w:name="_Toc525225909"/>
+      <w:bookmarkStart w:id="10" w:name="_Toc525294139"/>
       <w:r>
         <w:t xml:space="preserve">INSTALLATION DE L'UTILITÉ </w:t>
       </w:r>
@@ -4208,7 +4329,7 @@
           <w:numId w:val="0"/>
         </w:numPr>
       </w:pPr>
-      <w:bookmarkStart w:id="11" w:name="_Toc525225910"/>
+      <w:bookmarkStart w:id="11" w:name="_Toc525294140"/>
       <w:r>
         <w:t>INS</w:t>
       </w:r>
@@ -4462,7 +4583,7 @@
           <w:numId w:val="0"/>
         </w:numPr>
       </w:pPr>
-      <w:bookmarkStart w:id="12" w:name="_Toc525225911"/>
+      <w:bookmarkStart w:id="12" w:name="_Toc525294141"/>
       <w:r>
         <w:t>CONSTRUIRE UNE IMAGE MINIMALE</w:t>
       </w:r>
@@ -6475,7 +6596,7 @@
           </mc:Choice>
           <mc:Fallback>
             <w:pict>
-              <v:rect w14:anchorId="430B43D9" id="Rectangle 14" o:spid="_x0000_s1026" style="position:absolute;margin-left:20.35pt;margin-top:18.95pt;width:237.25pt;height:75.15pt;z-index:251666432;visibility:visible;mso-wrap-style:square;mso-width-percent:0;mso-height-percent:0;mso-wrap-distance-left:9pt;mso-wrap-distance-top:0;mso-wrap-distance-right:9pt;mso-wrap-distance-bottom:0;mso-position-horizontal:absolute;mso-position-horizontal-relative:text;mso-position-vertical:absolute;mso-position-vertical-relative:text;mso-width-percent:0;mso-height-percent:0;mso-width-relative:margin;mso-height-relative:margin;v-text-anchor:middle" o:gfxdata="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" filled="f" strokecolor="#70ad47 [3209]" strokeweight="1pt"/>
+              <v:rect w14:anchorId="3AA854BC" id="Rectangle 14" o:spid="_x0000_s1026" style="position:absolute;margin-left:20.35pt;margin-top:18.95pt;width:237.25pt;height:75.15pt;z-index:251666432;visibility:visible;mso-wrap-style:square;mso-width-percent:0;mso-height-percent:0;mso-wrap-distance-left:9pt;mso-wrap-distance-top:0;mso-wrap-distance-right:9pt;mso-wrap-distance-bottom:0;mso-position-horizontal:absolute;mso-position-horizontal-relative:text;mso-position-vertical:absolute;mso-position-vertical-relative:text;mso-width-percent:0;mso-height-percent:0;mso-width-relative:margin;mso-height-relative:margin;v-text-anchor:middle" o:gfxdata="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" filled="f" strokecolor="#70ad47 [3209]" strokeweight="1pt"/>
             </w:pict>
           </mc:Fallback>
         </mc:AlternateContent>
@@ -6637,7 +6758,7 @@
         </w:numPr>
         <w:spacing w:before="0" w:after="240"/>
       </w:pPr>
-      <w:bookmarkStart w:id="14" w:name="_Toc525225912"/>
+      <w:bookmarkStart w:id="14" w:name="_Toc525294142"/>
       <w:r>
         <w:lastRenderedPageBreak/>
         <w:t>LES CONCEPTS SUPPLÉMENTAIRES POUR SAVOIR</w:t>
@@ -6653,7 +6774,7 @@
         </w:numPr>
         <w:spacing w:line="480" w:lineRule="auto"/>
       </w:pPr>
-      <w:bookmarkStart w:id="15" w:name="_Toc525225913"/>
+      <w:bookmarkStart w:id="15" w:name="_Toc525294143"/>
       <w:bookmarkStart w:id="16" w:name="_Toc525219348"/>
       <w:r>
         <w:t>CRÉER ET AJOUTER UNE COUCHE DE YOCTO PERSONNALISÉE</w:t>
@@ -6799,7 +6920,7 @@
           </mc:Choice>
           <mc:Fallback>
             <w:pict>
-              <v:rect w14:anchorId="5314C6DE" id="Rectangle 3" o:spid="_x0000_s1026" style="position:absolute;margin-left:.3pt;margin-top:1.55pt;width:504.55pt;height:73.15pt;z-index:251660287;visibility:visible;mso-wrap-style:square;mso-width-percent:0;mso-wrap-distance-left:9pt;mso-wrap-distance-top:0;mso-wrap-distance-right:9pt;mso-wrap-distance-bottom:0;mso-position-horizontal:absolute;mso-position-horizontal-relative:text;mso-position-vertical:absolute;mso-position-vertical-relative:text;mso-width-percent:0;mso-width-relative:margin;v-text-anchor:middle" o:gfxdata="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" filled="f" strokecolor="#70ad47 [3209]" strokeweight="1pt"/>
+              <v:rect w14:anchorId="7D1B8CD2" id="Rectangle 3" o:spid="_x0000_s1026" style="position:absolute;margin-left:.3pt;margin-top:1.55pt;width:504.55pt;height:73.15pt;z-index:251660287;visibility:visible;mso-wrap-style:square;mso-width-percent:0;mso-wrap-distance-left:9pt;mso-wrap-distance-top:0;mso-wrap-distance-right:9pt;mso-wrap-distance-bottom:0;mso-position-horizontal:absolute;mso-position-horizontal-relative:text;mso-position-vertical:absolute;mso-position-vertical-relative:text;mso-width-percent:0;mso-width-relative:margin;v-text-anchor:middle" o:gfxdata="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" filled="f" strokecolor="#70ad47 [3209]" strokeweight="1pt"/>
             </w:pict>
           </mc:Fallback>
         </mc:AlternateContent>
@@ -8191,11 +8312,12 @@
         </w:numPr>
         <w:spacing w:before="0" w:line="360" w:lineRule="auto"/>
       </w:pPr>
-      <w:bookmarkStart w:id="17" w:name="_Toc525225914"/>
+      <w:bookmarkStart w:id="17" w:name="_Toc525294144"/>
       <w:r>
         <w:lastRenderedPageBreak/>
         <w:t>AJOUTER LES PAQUETS ESSENTIELS</w:t>
       </w:r>
+      <w:bookmarkEnd w:id="17"/>
     </w:p>
     <w:p>
       <w:pPr>
@@ -8240,14 +8362,7 @@
           <w:rFonts w:ascii="Courier" w:hAnsi="Courier"/>
           <w:sz w:val="20"/>
         </w:rPr>
-        <w:t>/</w:t>
-      </w:r>
-      <w:r>
-        <w:rPr>
-          <w:rFonts w:ascii="Courier" w:hAnsi="Courier"/>
-          <w:sz w:val="20"/>
-        </w:rPr>
-        <w:t>sources/</w:t>
+        <w:t>/sources/</w:t>
       </w:r>
       <w:proofErr w:type="spellStart"/>
       <w:r>
@@ -8279,14 +8394,7 @@
           <w:rFonts w:ascii="Courier" w:hAnsi="Courier"/>
           <w:sz w:val="20"/>
         </w:rPr>
-        <w:t>-&lt;Le nom de couche&gt;/</w:t>
-      </w:r>
-      <w:r>
-        <w:rPr>
-          <w:rFonts w:ascii="Courier" w:hAnsi="Courier"/>
-          <w:sz w:val="20"/>
-        </w:rPr>
-        <w:t xml:space="preserve"> </w:t>
+        <w:t xml:space="preserve">-&lt;Le nom de couche&gt;/ </w:t>
       </w:r>
       <w:proofErr w:type="spellStart"/>
       <w:r>
@@ -8653,13 +8761,15 @@
           <w:rFonts w:ascii="Courier" w:hAnsi="Courier"/>
           <w:sz w:val="20"/>
           <w:szCs w:val="20"/>
-        </w:rPr>
-      </w:pPr>
-      <w:r>
-        <w:rPr>
-          <w:rFonts w:ascii="Courier" w:hAnsi="Courier"/>
-          <w:sz w:val="20"/>
-          <w:szCs w:val="20"/>
+          <w:lang w:val="en-US"/>
+        </w:rPr>
+      </w:pPr>
+      <w:r>
+        <w:rPr>
+          <w:rFonts w:ascii="Courier" w:hAnsi="Courier"/>
+          <w:sz w:val="20"/>
+          <w:szCs w:val="20"/>
+          <w:lang w:val="en-US"/>
         </w:rPr>
         <w:t>QT5_FONTS = "</w:t>
       </w:r>
@@ -8669,24 +8779,7 @@
           <w:rFonts w:ascii="Courier" w:hAnsi="Courier"/>
           <w:sz w:val="20"/>
           <w:szCs w:val="20"/>
-        </w:rPr>
-        <w:t>ttf-dejavu-common</w:t>
-      </w:r>
-      <w:proofErr w:type="spellEnd"/>
-      <w:r>
-        <w:rPr>
-          <w:rFonts w:ascii="Courier" w:hAnsi="Courier"/>
-          <w:sz w:val="20"/>
-          <w:szCs w:val="20"/>
-        </w:rPr>
-        <w:t xml:space="preserve"> </w:t>
-      </w:r>
-      <w:proofErr w:type="spellStart"/>
-      <w:r>
-        <w:rPr>
-          <w:rFonts w:ascii="Courier" w:hAnsi="Courier"/>
-          <w:sz w:val="20"/>
-          <w:szCs w:val="20"/>
+          <w:lang w:val="en-US"/>
         </w:rPr>
         <w:t>ttf</w:t>
       </w:r>
@@ -8696,6 +8789,7 @@
           <w:rFonts w:ascii="Courier" w:hAnsi="Courier"/>
           <w:sz w:val="20"/>
           <w:szCs w:val="20"/>
+          <w:lang w:val="en-US"/>
         </w:rPr>
         <w:t>-</w:t>
       </w:r>
@@ -8705,6 +8799,7 @@
           <w:rFonts w:ascii="Courier" w:hAnsi="Courier"/>
           <w:sz w:val="20"/>
           <w:szCs w:val="20"/>
+          <w:lang w:val="en-US"/>
         </w:rPr>
         <w:t>dejavu</w:t>
       </w:r>
@@ -8714,6 +8809,47 @@
           <w:rFonts w:ascii="Courier" w:hAnsi="Courier"/>
           <w:sz w:val="20"/>
           <w:szCs w:val="20"/>
+          <w:lang w:val="en-US"/>
+        </w:rPr>
+        <w:t xml:space="preserve">-common </w:t>
+      </w:r>
+      <w:proofErr w:type="spellStart"/>
+      <w:r>
+        <w:rPr>
+          <w:rFonts w:ascii="Courier" w:hAnsi="Courier"/>
+          <w:sz w:val="20"/>
+          <w:szCs w:val="20"/>
+          <w:lang w:val="en-US"/>
+        </w:rPr>
+        <w:t>ttf</w:t>
+      </w:r>
+      <w:proofErr w:type="spellEnd"/>
+      <w:r>
+        <w:rPr>
+          <w:rFonts w:ascii="Courier" w:hAnsi="Courier"/>
+          <w:sz w:val="20"/>
+          <w:szCs w:val="20"/>
+          <w:lang w:val="en-US"/>
+        </w:rPr>
+        <w:t>-</w:t>
+      </w:r>
+      <w:proofErr w:type="spellStart"/>
+      <w:r>
+        <w:rPr>
+          <w:rFonts w:ascii="Courier" w:hAnsi="Courier"/>
+          <w:sz w:val="20"/>
+          <w:szCs w:val="20"/>
+          <w:lang w:val="en-US"/>
+        </w:rPr>
+        <w:t>dejavu</w:t>
+      </w:r>
+      <w:proofErr w:type="spellEnd"/>
+      <w:r>
+        <w:rPr>
+          <w:rFonts w:ascii="Courier" w:hAnsi="Courier"/>
+          <w:sz w:val="20"/>
+          <w:szCs w:val="20"/>
+          <w:lang w:val="en-US"/>
         </w:rPr>
         <w:t xml:space="preserve">-sans </w:t>
       </w:r>
@@ -8723,6 +8859,7 @@
           <w:rFonts w:ascii="Courier" w:hAnsi="Courier"/>
           <w:sz w:val="20"/>
           <w:szCs w:val="20"/>
+          <w:lang w:val="en-US"/>
         </w:rPr>
         <w:t>ttf</w:t>
       </w:r>
@@ -8732,6 +8869,7 @@
           <w:rFonts w:ascii="Courier" w:hAnsi="Courier"/>
           <w:sz w:val="20"/>
           <w:szCs w:val="20"/>
+          <w:lang w:val="en-US"/>
         </w:rPr>
         <w:t>-</w:t>
       </w:r>
@@ -8741,6 +8879,7 @@
           <w:rFonts w:ascii="Courier" w:hAnsi="Courier"/>
           <w:sz w:val="20"/>
           <w:szCs w:val="20"/>
+          <w:lang w:val="en-US"/>
         </w:rPr>
         <w:t>dejavu</w:t>
       </w:r>
@@ -8750,6 +8889,7 @@
           <w:rFonts w:ascii="Courier" w:hAnsi="Courier"/>
           <w:sz w:val="20"/>
           <w:szCs w:val="20"/>
+          <w:lang w:val="en-US"/>
         </w:rPr>
         <w:t xml:space="preserve">-sans-mono </w:t>
       </w:r>
@@ -8759,17 +8899,39 @@
           <w:rFonts w:ascii="Courier" w:hAnsi="Courier"/>
           <w:sz w:val="20"/>
           <w:szCs w:val="20"/>
-        </w:rPr>
-        <w:t>ttf-dejavu-serif</w:t>
-      </w:r>
-      <w:proofErr w:type="spellEnd"/>
-      <w:r>
-        <w:rPr>
-          <w:rFonts w:ascii="Courier" w:hAnsi="Courier"/>
-          <w:sz w:val="20"/>
-          <w:szCs w:val="20"/>
-        </w:rPr>
-        <w:t>"</w:t>
+          <w:lang w:val="en-US"/>
+        </w:rPr>
+        <w:t>ttf</w:t>
+      </w:r>
+      <w:proofErr w:type="spellEnd"/>
+      <w:r>
+        <w:rPr>
+          <w:rFonts w:ascii="Courier" w:hAnsi="Courier"/>
+          <w:sz w:val="20"/>
+          <w:szCs w:val="20"/>
+          <w:lang w:val="en-US"/>
+        </w:rPr>
+        <w:t>-</w:t>
+      </w:r>
+      <w:proofErr w:type="spellStart"/>
+      <w:r>
+        <w:rPr>
+          <w:rFonts w:ascii="Courier" w:hAnsi="Courier"/>
+          <w:sz w:val="20"/>
+          <w:szCs w:val="20"/>
+          <w:lang w:val="en-US"/>
+        </w:rPr>
+        <w:t>dejavu</w:t>
+      </w:r>
+      <w:proofErr w:type="spellEnd"/>
+      <w:r>
+        <w:rPr>
+          <w:rFonts w:ascii="Courier" w:hAnsi="Courier"/>
+          <w:sz w:val="20"/>
+          <w:szCs w:val="20"/>
+          <w:lang w:val="en-US"/>
+        </w:rPr>
+        <w:t>-serif"</w:t>
       </w:r>
     </w:p>
     <w:p>
@@ -8781,6 +8943,7 @@
           <w:rFonts w:ascii="Courier" w:hAnsi="Courier"/>
           <w:sz w:val="20"/>
           <w:szCs w:val="20"/>
+          <w:lang w:val="en-US"/>
         </w:rPr>
       </w:pPr>
     </w:p>
@@ -8891,16 +9054,7 @@
           <w:szCs w:val="20"/>
           <w:lang w:val="en-US"/>
         </w:rPr>
-        <w:t>packagegroup-qt5-demos</w:t>
-      </w:r>
-      <w:r>
-        <w:rPr>
-          <w:rFonts w:ascii="Courier" w:hAnsi="Courier"/>
-          <w:sz w:val="20"/>
-          <w:szCs w:val="20"/>
-          <w:lang w:val="en-US"/>
-        </w:rPr>
-        <w:t xml:space="preserve"> \</w:t>
+        <w:t>packagegroup-qt5-demos \</w:t>
       </w:r>
     </w:p>
     <w:p>
@@ -9404,6 +9558,7 @@
           <w:rFonts w:ascii="Courier" w:hAnsi="Courier"/>
           <w:sz w:val="20"/>
           <w:szCs w:val="20"/>
+          <w:lang w:val="en-US"/>
         </w:rPr>
       </w:pPr>
       <w:r>
@@ -9420,6 +9575,7 @@
           <w:rFonts w:ascii="Courier" w:hAnsi="Courier"/>
           <w:sz w:val="20"/>
           <w:szCs w:val="20"/>
+          <w:lang w:val="en-US"/>
         </w:rPr>
         <w:t>'</w:t>
       </w:r>
@@ -9429,6 +9585,7 @@
           <w:rFonts w:ascii="Courier" w:hAnsi="Courier"/>
           <w:sz w:val="20"/>
           <w:szCs w:val="20"/>
+          <w:lang w:val="en-US"/>
         </w:rPr>
         <w:t>qtbase</w:t>
       </w:r>
@@ -9438,6 +9595,7 @@
           <w:rFonts w:ascii="Courier" w:hAnsi="Courier"/>
           <w:sz w:val="20"/>
           <w:szCs w:val="20"/>
+          <w:lang w:val="en-US"/>
         </w:rPr>
         <w:t xml:space="preserve"> </w:t>
       </w:r>
@@ -9447,24 +9605,7 @@
           <w:rFonts w:ascii="Courier" w:hAnsi="Courier"/>
           <w:sz w:val="20"/>
           <w:szCs w:val="20"/>
-        </w:rPr>
-        <w:t>qtbase-examples</w:t>
-      </w:r>
-      <w:proofErr w:type="spellEnd"/>
-      <w:r>
-        <w:rPr>
-          <w:rFonts w:ascii="Courier" w:hAnsi="Courier"/>
-          <w:sz w:val="20"/>
-          <w:szCs w:val="20"/>
-        </w:rPr>
-        <w:t xml:space="preserve"> </w:t>
-      </w:r>
-      <w:proofErr w:type="spellStart"/>
-      <w:r>
-        <w:rPr>
-          <w:rFonts w:ascii="Courier" w:hAnsi="Courier"/>
-          <w:sz w:val="20"/>
-          <w:szCs w:val="20"/>
+          <w:lang w:val="en-US"/>
         </w:rPr>
         <w:t>qtbase</w:t>
       </w:r>
@@ -9474,6 +9615,27 @@
           <w:rFonts w:ascii="Courier" w:hAnsi="Courier"/>
           <w:sz w:val="20"/>
           <w:szCs w:val="20"/>
+          <w:lang w:val="en-US"/>
+        </w:rPr>
+        <w:t xml:space="preserve">-examples </w:t>
+      </w:r>
+      <w:proofErr w:type="spellStart"/>
+      <w:r>
+        <w:rPr>
+          <w:rFonts w:ascii="Courier" w:hAnsi="Courier"/>
+          <w:sz w:val="20"/>
+          <w:szCs w:val="20"/>
+          <w:lang w:val="en-US"/>
+        </w:rPr>
+        <w:t>qtbase</w:t>
+      </w:r>
+      <w:proofErr w:type="spellEnd"/>
+      <w:r>
+        <w:rPr>
+          <w:rFonts w:ascii="Courier" w:hAnsi="Courier"/>
+          <w:sz w:val="20"/>
+          <w:szCs w:val="20"/>
+          <w:lang w:val="en-US"/>
         </w:rPr>
         <w:t>-plugins', d)}"</w:t>
       </w:r>
@@ -9487,6 +9649,7 @@
           <w:rFonts w:ascii="Courier" w:hAnsi="Courier"/>
           <w:sz w:val="20"/>
           <w:szCs w:val="20"/>
+          <w:lang w:val="en-US"/>
         </w:rPr>
       </w:pPr>
     </w:p>
@@ -9850,16 +10013,7 @@
           <w:szCs w:val="20"/>
           <w:lang w:val="en-US"/>
         </w:rPr>
-        <w:t>-server</w:t>
-      </w:r>
-      <w:r>
-        <w:rPr>
-          <w:rFonts w:ascii="Courier" w:hAnsi="Courier"/>
-          <w:sz w:val="20"/>
-          <w:szCs w:val="20"/>
-          <w:lang w:val="en-US"/>
-        </w:rPr>
-        <w:t xml:space="preserve"> \</w:t>
+        <w:t>-server \</w:t>
       </w:r>
     </w:p>
     <w:p>
@@ -10518,16 +10672,7 @@
           <w:szCs w:val="20"/>
           <w:lang w:val="en-US"/>
         </w:rPr>
-        <w:t>-tools-audio</w:t>
-      </w:r>
-      <w:r>
-        <w:rPr>
-          <w:rFonts w:ascii="Courier" w:hAnsi="Courier"/>
-          <w:sz w:val="20"/>
-          <w:szCs w:val="20"/>
-          <w:lang w:val="en-US"/>
-        </w:rPr>
-        <w:t xml:space="preserve"> \</w:t>
+        <w:t>-tools-audio \</w:t>
       </w:r>
     </w:p>
     <w:p>
@@ -11090,15 +11235,7 @@
           <w:sz w:val="20"/>
           <w:szCs w:val="20"/>
         </w:rPr>
-        <w:t xml:space="preserve"> </w:t>
-      </w:r>
-      <w:r>
-        <w:rPr>
-          <w:rFonts w:ascii="Courier" w:hAnsi="Courier"/>
-          <w:sz w:val="20"/>
-          <w:szCs w:val="20"/>
-        </w:rPr>
-        <w:t xml:space="preserve">-v </w:t>
+        <w:t xml:space="preserve"> -v </w:t>
       </w:r>
       <w:proofErr w:type="spellStart"/>
       <w:r>
@@ -11173,134 +11310,46 @@
           <w:rFonts w:ascii="Palatino Linotype" w:hAnsi="Palatino Linotype"/>
           <w:szCs w:val="20"/>
         </w:rPr>
-        <w:t>minimal</w:t>
-      </w:r>
+        <w:t>minimal.bbappend</w:t>
+      </w:r>
+      <w:proofErr w:type="spellEnd"/>
+      <w:proofErr w:type="gramEnd"/>
       <w:r>
         <w:rPr>
           <w:rFonts w:ascii="Palatino Linotype" w:hAnsi="Palatino Linotype"/>
           <w:szCs w:val="20"/>
         </w:rPr>
-        <w:t>.bbappend</w:t>
-      </w:r>
-      <w:proofErr w:type="spellEnd"/>
-      <w:proofErr w:type="gramEnd"/>
-      <w:r>
+        <w:t> » mais pas en éditant le fichier « core-image-minimal.bb »</w:t>
+      </w:r>
+    </w:p>
+    <w:p>
+      <w:pPr>
+        <w:pStyle w:val="Textbody"/>
+        <w:spacing w:line="600" w:lineRule="auto"/>
+        <w:jc w:val="both"/>
         <w:rPr>
           <w:rFonts w:ascii="Palatino Linotype" w:hAnsi="Palatino Linotype"/>
           <w:szCs w:val="20"/>
         </w:rPr>
-        <w:t> » mais pas en éditant le fichier « </w:t>
-      </w:r>
-      <w:r>
-        <w:rPr>
-          <w:rFonts w:ascii="Palatino Linotype" w:hAnsi="Palatino Linotype"/>
-          <w:szCs w:val="20"/>
-        </w:rPr>
-        <w:t>core-image-minimal</w:t>
-      </w:r>
-      <w:r>
-        <w:rPr>
-          <w:rFonts w:ascii="Palatino Linotype" w:hAnsi="Palatino Linotype"/>
-          <w:szCs w:val="20"/>
-        </w:rPr>
-        <w:t>.bb »</w:t>
-      </w:r>
-    </w:p>
-    <w:p>
-      <w:pPr>
-        <w:pStyle w:val="Textbody"/>
-        <w:spacing w:line="720" w:lineRule="auto"/>
-        <w:jc w:val="both"/>
-        <w:rPr>
-          <w:rFonts w:ascii="Palatino Linotype" w:hAnsi="Palatino Linotype"/>
-          <w:szCs w:val="20"/>
-        </w:rPr>
       </w:pPr>
       <w:r>
         <w:rPr>
           <w:noProof/>
         </w:rPr>
         <w:lastRenderedPageBreak/>
-        <w:drawing>
-          <wp:anchor distT="0" distB="0" distL="114300" distR="114300" simplePos="0" relativeHeight="251670528" behindDoc="0" locked="0" layoutInCell="1" allowOverlap="1" wp14:anchorId="26248C5B" wp14:editId="2C69DC83">
-            <wp:simplePos x="0" y="0"/>
-            <wp:positionH relativeFrom="column">
-              <wp:posOffset>104775</wp:posOffset>
-            </wp:positionH>
-            <wp:positionV relativeFrom="paragraph">
-              <wp:posOffset>605155</wp:posOffset>
-            </wp:positionV>
-            <wp:extent cx="406400" cy="406400"/>
-            <wp:effectExtent l="0" t="0" r="0" b="0"/>
-            <wp:wrapNone/>
-            <wp:docPr id="15" name="Image 15" descr="RÃ©sultat de recherche d'images pour &quot;caution&quot;"/>
-            <wp:cNvGraphicFramePr>
-              <a:graphicFrameLocks xmlns:a="http://schemas.openxmlformats.org/drawingml/2006/main" noChangeAspect="1"/>
-            </wp:cNvGraphicFramePr>
-            <a:graphic xmlns:a="http://schemas.openxmlformats.org/drawingml/2006/main">
-              <a:graphicData uri="http://schemas.openxmlformats.org/drawingml/2006/picture">
-                <pic:pic xmlns:pic="http://schemas.openxmlformats.org/drawingml/2006/picture">
-                  <pic:nvPicPr>
-                    <pic:cNvPr id="0" name="Picture 1" descr="RÃ©sultat de recherche d'images pour &quot;caution&quot;"/>
-                    <pic:cNvPicPr>
-                      <a:picLocks noChangeAspect="1" noChangeArrowheads="1"/>
-                    </pic:cNvPicPr>
-                  </pic:nvPicPr>
-                  <pic:blipFill>
-                    <a:blip r:embed="rId28">
-                      <a:extLst>
-                        <a:ext uri="{28A0092B-C50C-407E-A947-70E740481C1C}">
-                          <a14:useLocalDpi xmlns:a14="http://schemas.microsoft.com/office/drawing/2010/main" val="0"/>
-                        </a:ext>
-                      </a:extLst>
-                    </a:blip>
-                    <a:srcRect/>
-                    <a:stretch>
-                      <a:fillRect/>
-                    </a:stretch>
-                  </pic:blipFill>
-                  <pic:spPr bwMode="auto">
-                    <a:xfrm>
-                      <a:off x="0" y="0"/>
-                      <a:ext cx="406400" cy="406400"/>
-                    </a:xfrm>
-                    <a:prstGeom prst="rect">
-                      <a:avLst/>
-                    </a:prstGeom>
-                    <a:noFill/>
-                    <a:ln>
-                      <a:noFill/>
-                    </a:ln>
-                  </pic:spPr>
-                </pic:pic>
-              </a:graphicData>
-            </a:graphic>
-            <wp14:sizeRelH relativeFrom="page">
-              <wp14:pctWidth>0</wp14:pctWidth>
-            </wp14:sizeRelH>
-            <wp14:sizeRelV relativeFrom="page">
-              <wp14:pctHeight>0</wp14:pctHeight>
-            </wp14:sizeRelV>
-          </wp:anchor>
-        </w:drawing>
-      </w:r>
-      <w:r>
-        <w:rPr>
-          <w:noProof/>
-        </w:rPr>
         <mc:AlternateContent>
           <mc:Choice Requires="wps">
             <w:drawing>
-              <wp:anchor distT="0" distB="0" distL="114300" distR="114300" simplePos="0" relativeHeight="251668480" behindDoc="0" locked="0" layoutInCell="1" allowOverlap="1" wp14:anchorId="074B623D" wp14:editId="2C964833">
+              <wp:anchor distT="0" distB="0" distL="114300" distR="114300" simplePos="0" relativeHeight="251668480" behindDoc="0" locked="0" layoutInCell="1" allowOverlap="1" wp14:anchorId="074B623D" wp14:editId="50EC5846">
                 <wp:simplePos x="0" y="0"/>
                 <wp:positionH relativeFrom="column">
-                  <wp:posOffset>-71252</wp:posOffset>
+                  <wp:posOffset>-69215</wp:posOffset>
                 </wp:positionH>
                 <wp:positionV relativeFrom="paragraph">
-                  <wp:posOffset>520171</wp:posOffset>
+                  <wp:posOffset>478460</wp:posOffset>
                 </wp:positionV>
-                <wp:extent cx="6407150" cy="581677"/>
-                <wp:effectExtent l="0" t="0" r="12700" b="27940"/>
+                <wp:extent cx="6539230" cy="796925"/>
+                <wp:effectExtent l="0" t="0" r="13970" b="22225"/>
                 <wp:wrapNone/>
                 <wp:docPr id="8" name="Rectangle 8"/>
                 <wp:cNvGraphicFramePr/>
@@ -11311,7 +11360,7 @@
                       <wps:spPr>
                         <a:xfrm>
                           <a:off x="0" y="0"/>
-                          <a:ext cx="6407150" cy="581677"/>
+                          <a:ext cx="6539230" cy="796925"/>
                         </a:xfrm>
                         <a:prstGeom prst="rect">
                           <a:avLst/>
@@ -11352,7 +11401,7 @@
           </mc:Choice>
           <mc:Fallback>
             <w:pict>
-              <v:rect w14:anchorId="37732919" id="Rectangle 8" o:spid="_x0000_s1026" style="position:absolute;margin-left:-5.6pt;margin-top:40.95pt;width:504.5pt;height:45.8pt;z-index:251668480;visibility:visible;mso-wrap-style:square;mso-width-percent:0;mso-height-percent:0;mso-wrap-distance-left:9pt;mso-wrap-distance-top:0;mso-wrap-distance-right:9pt;mso-wrap-distance-bottom:0;mso-position-horizontal:absolute;mso-position-horizontal-relative:text;mso-position-vertical:absolute;mso-position-vertical-relative:text;mso-width-percent:0;mso-height-percent:0;mso-width-relative:margin;mso-height-relative:margin;v-text-anchor:middle" o:gfxdata="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" filled="f" strokecolor="#70ad47 [3209]" strokeweight="1pt"/>
+              <v:rect w14:anchorId="3EE74F93" id="Rectangle 8" o:spid="_x0000_s1026" style="position:absolute;margin-left:-5.45pt;margin-top:37.65pt;width:514.9pt;height:62.75pt;z-index:251668480;visibility:visible;mso-wrap-style:square;mso-width-percent:0;mso-height-percent:0;mso-wrap-distance-left:9pt;mso-wrap-distance-top:0;mso-wrap-distance-right:9pt;mso-wrap-distance-bottom:0;mso-position-horizontal:absolute;mso-position-horizontal-relative:text;mso-position-vertical:absolute;mso-position-vertical-relative:text;mso-width-percent:0;mso-height-percent:0;mso-width-relative:margin;mso-height-relative:margin;v-text-anchor:middle" o:gfxdata="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" filled="f" strokecolor="#70ad47 [3209]" strokeweight="1pt"/>
             </w:pict>
           </mc:Fallback>
         </mc:AlternateContent>
@@ -11376,7 +11425,7 @@
       <w:pPr>
         <w:pStyle w:val="Textbody"/>
         <w:spacing w:line="360" w:lineRule="auto"/>
-        <w:ind w:left="993"/>
+        <w:ind w:left="993" w:right="374"/>
         <w:jc w:val="both"/>
         <w:rPr>
           <w:rFonts w:ascii="Palatino Linotype" w:hAnsi="Palatino Linotype"/>
@@ -11385,17 +11434,91 @@
       </w:pPr>
       <w:r>
         <w:rPr>
+          <w:noProof/>
+        </w:rPr>
+        <w:drawing>
+          <wp:anchor distT="0" distB="0" distL="114300" distR="114300" simplePos="0" relativeHeight="251670528" behindDoc="0" locked="0" layoutInCell="1" allowOverlap="1" wp14:anchorId="26248C5B" wp14:editId="3938684E">
+            <wp:simplePos x="0" y="0"/>
+            <wp:positionH relativeFrom="column">
+              <wp:posOffset>38100</wp:posOffset>
+            </wp:positionH>
+            <wp:positionV relativeFrom="paragraph">
+              <wp:posOffset>14935</wp:posOffset>
+            </wp:positionV>
+            <wp:extent cx="471805" cy="471805"/>
+            <wp:effectExtent l="0" t="0" r="4445" b="4445"/>
+            <wp:wrapNone/>
+            <wp:docPr id="15" name="Image 15" descr="RÃ©sultat de recherche d'images pour &quot;caution&quot;"/>
+            <wp:cNvGraphicFramePr>
+              <a:graphicFrameLocks xmlns:a="http://schemas.openxmlformats.org/drawingml/2006/main" noChangeAspect="1"/>
+            </wp:cNvGraphicFramePr>
+            <a:graphic xmlns:a="http://schemas.openxmlformats.org/drawingml/2006/main">
+              <a:graphicData uri="http://schemas.openxmlformats.org/drawingml/2006/picture">
+                <pic:pic xmlns:pic="http://schemas.openxmlformats.org/drawingml/2006/picture">
+                  <pic:nvPicPr>
+                    <pic:cNvPr id="0" name="Picture 1" descr="RÃ©sultat de recherche d'images pour &quot;caution&quot;"/>
+                    <pic:cNvPicPr>
+                      <a:picLocks noChangeAspect="1" noChangeArrowheads="1"/>
+                    </pic:cNvPicPr>
+                  </pic:nvPicPr>
+                  <pic:blipFill>
+                    <a:blip r:embed="rId28">
+                      <a:extLst>
+                        <a:ext uri="{28A0092B-C50C-407E-A947-70E740481C1C}">
+                          <a14:useLocalDpi xmlns:a14="http://schemas.microsoft.com/office/drawing/2010/main" val="0"/>
+                        </a:ext>
+                      </a:extLst>
+                    </a:blip>
+                    <a:srcRect/>
+                    <a:stretch>
+                      <a:fillRect/>
+                    </a:stretch>
+                  </pic:blipFill>
+                  <pic:spPr bwMode="auto">
+                    <a:xfrm>
+                      <a:off x="0" y="0"/>
+                      <a:ext cx="471805" cy="471805"/>
+                    </a:xfrm>
+                    <a:prstGeom prst="rect">
+                      <a:avLst/>
+                    </a:prstGeom>
+                    <a:noFill/>
+                    <a:ln>
+                      <a:noFill/>
+                    </a:ln>
+                  </pic:spPr>
+                </pic:pic>
+              </a:graphicData>
+            </a:graphic>
+            <wp14:sizeRelH relativeFrom="page">
+              <wp14:pctWidth>0</wp14:pctWidth>
+            </wp14:sizeRelH>
+            <wp14:sizeRelV relativeFrom="page">
+              <wp14:pctHeight>0</wp14:pctHeight>
+            </wp14:sizeRelV>
+          </wp:anchor>
+        </w:drawing>
+      </w:r>
+      <w:r>
+        <w:rPr>
           <w:rFonts w:ascii="Palatino Linotype" w:hAnsi="Palatino Linotype"/>
           <w:szCs w:val="20"/>
         </w:rPr>
-        <w:t>T</w:t>
+        <w:t>Il est toujours préférable de</w:t>
       </w:r>
       <w:r>
         <w:rPr>
           <w:rFonts w:ascii="Palatino Linotype" w:hAnsi="Palatino Linotype"/>
           <w:szCs w:val="20"/>
         </w:rPr>
-        <w:t xml:space="preserve">oujours créer et éditer le </w:t>
+        <w:t xml:space="preserve"> </w:t>
+      </w:r>
+      <w:r>
+        <w:rPr>
+          <w:rFonts w:ascii="Palatino Linotype" w:hAnsi="Palatino Linotype"/>
+          <w:szCs w:val="20"/>
+        </w:rPr>
+        <w:t xml:space="preserve">créer et éditer le </w:t>
       </w:r>
       <w:proofErr w:type="gramStart"/>
       <w:r>
@@ -11446,13 +11569,14 @@
           <w:ilvl w:val="0"/>
           <w:numId w:val="0"/>
         </w:numPr>
-        <w:spacing w:line="360" w:lineRule="auto"/>
-      </w:pPr>
+        <w:spacing w:after="0" w:line="360" w:lineRule="auto"/>
+      </w:pPr>
+      <w:bookmarkStart w:id="18" w:name="_Toc525294145"/>
       <w:r>
         <w:t>ENLEVEZ LES PAQUETS INUTILES DE LA CONSTRUCTION D'IMAGE</w:t>
       </w:r>
       <w:bookmarkEnd w:id="16"/>
-      <w:bookmarkEnd w:id="17"/>
+      <w:bookmarkEnd w:id="18"/>
     </w:p>
     <w:p>
       <w:pPr>
@@ -11475,15 +11599,2130 @@
     </w:p>
     <w:p>
       <w:pPr>
-        <w:pStyle w:val="Standard"/>
-        <w:spacing w:before="240" w:after="240" w:line="480" w:lineRule="auto"/>
-      </w:pPr>
-      <w:bookmarkStart w:id="18" w:name="_GoBack"/>
-      <w:bookmarkEnd w:id="18"/>
+        <w:pStyle w:val="para1"/>
+        <w:spacing w:line="360" w:lineRule="auto"/>
+        <w:ind w:firstLine="720"/>
+        <w:jc w:val="both"/>
+      </w:pPr>
+      <w:r>
+        <w:t xml:space="preserve">Il existe plusieurs façons de supprimer les paquets. </w:t>
+      </w:r>
+      <w:proofErr w:type="gramStart"/>
+      <w:r>
+        <w:t>elles</w:t>
+      </w:r>
+      <w:proofErr w:type="gramEnd"/>
+      <w:r>
+        <w:t xml:space="preserve"> sont</w:t>
+      </w:r>
+    </w:p>
+    <w:p>
+      <w:pPr>
+        <w:pStyle w:val="para1"/>
+        <w:numPr>
+          <w:ilvl w:val="0"/>
+          <w:numId w:val="37"/>
+        </w:numPr>
+        <w:spacing w:after="240" w:line="360" w:lineRule="auto"/>
+        <w:jc w:val="both"/>
+      </w:pPr>
+      <w:r>
+        <w:t xml:space="preserve">Utilisez la variable </w:t>
+      </w:r>
+      <w:r>
+        <w:t>« </w:t>
+      </w:r>
+      <w:proofErr w:type="spellStart"/>
+      <w:r>
+        <w:t>DISTRO_FEATURES_remove</w:t>
+      </w:r>
+      <w:proofErr w:type="spellEnd"/>
+      <w:r>
+        <w:t> »</w:t>
+      </w:r>
+      <w:r>
+        <w:t xml:space="preserve"> dans le fichier </w:t>
+      </w:r>
+      <w:r>
+        <w:t>« </w:t>
+      </w:r>
+      <w:proofErr w:type="spellStart"/>
+      <w:r>
+        <w:t>local.conf</w:t>
+      </w:r>
+      <w:proofErr w:type="spellEnd"/>
+      <w:r>
+        <w:t> »</w:t>
+      </w:r>
+      <w:r>
+        <w:t xml:space="preserve"> </w:t>
+      </w:r>
+      <w:r>
+        <w:t>lors de la construction d'une image</w:t>
+      </w:r>
+    </w:p>
+    <w:p>
+      <w:pPr>
+        <w:pStyle w:val="Textbody"/>
+        <w:spacing w:line="360" w:lineRule="auto"/>
+        <w:ind w:left="720"/>
+        <w:rPr>
+          <w:rFonts w:ascii="Courier" w:hAnsi="Courier"/>
+          <w:sz w:val="20"/>
+          <w:szCs w:val="20"/>
+          <w:lang w:val="en-US"/>
+        </w:rPr>
+      </w:pPr>
+      <w:r>
+        <w:rPr>
+          <w:rFonts w:ascii="Courier" w:hAnsi="Courier"/>
+          <w:sz w:val="20"/>
+          <w:szCs w:val="20"/>
+          <w:lang w:val="en-US"/>
+        </w:rPr>
+        <w:t xml:space="preserve">$ cd </w:t>
+      </w:r>
+      <w:proofErr w:type="spellStart"/>
+      <w:r>
+        <w:rPr>
+          <w:rFonts w:ascii="Courier" w:hAnsi="Courier"/>
+          <w:sz w:val="20"/>
+          <w:szCs w:val="20"/>
+          <w:lang w:val="en-US"/>
+        </w:rPr>
+        <w:t>imx</w:t>
+      </w:r>
+      <w:proofErr w:type="spellEnd"/>
+      <w:r>
+        <w:rPr>
+          <w:rFonts w:ascii="Courier" w:hAnsi="Courier"/>
+          <w:sz w:val="20"/>
+          <w:szCs w:val="20"/>
+          <w:lang w:val="en-US"/>
+        </w:rPr>
+        <w:t>-yocto-</w:t>
+      </w:r>
+      <w:proofErr w:type="spellStart"/>
+      <w:r>
+        <w:rPr>
+          <w:rFonts w:ascii="Courier" w:hAnsi="Courier"/>
+          <w:sz w:val="20"/>
+          <w:szCs w:val="20"/>
+          <w:lang w:val="en-US"/>
+        </w:rPr>
+        <w:t>bsp</w:t>
+      </w:r>
+      <w:proofErr w:type="spellEnd"/>
+      <w:r>
+        <w:rPr>
+          <w:rFonts w:ascii="Courier" w:hAnsi="Courier"/>
+          <w:sz w:val="20"/>
+          <w:szCs w:val="20"/>
+          <w:lang w:val="en-US"/>
+        </w:rPr>
+        <w:t>/</w:t>
+      </w:r>
+    </w:p>
+    <w:p>
+      <w:pPr>
+        <w:pStyle w:val="Textbody"/>
+        <w:spacing w:line="360" w:lineRule="auto"/>
+        <w:ind w:left="720"/>
+        <w:rPr>
+          <w:rFonts w:ascii="Courier" w:hAnsi="Courier"/>
+          <w:sz w:val="20"/>
+          <w:szCs w:val="20"/>
+          <w:lang w:val="en-US"/>
+        </w:rPr>
+      </w:pPr>
+      <w:r>
+        <w:rPr>
+          <w:rFonts w:ascii="Courier" w:hAnsi="Courier"/>
+          <w:sz w:val="20"/>
+          <w:szCs w:val="20"/>
+          <w:lang w:val="en-US"/>
+        </w:rPr>
+        <w:t>$ MACHINE=imx6dlsabresd DISTRO=fsl-imx-x11 source ./fsl-setup-release.sh -b build</w:t>
+      </w:r>
+    </w:p>
+    <w:p>
+      <w:pPr>
+        <w:pStyle w:val="Textbody"/>
+        <w:spacing w:line="360" w:lineRule="auto"/>
+        <w:ind w:left="720"/>
+        <w:rPr>
+          <w:rFonts w:ascii="Courier" w:hAnsi="Courier"/>
+          <w:sz w:val="20"/>
+          <w:szCs w:val="20"/>
+        </w:rPr>
+      </w:pPr>
+      <w:r>
+        <w:rPr>
+          <w:rFonts w:ascii="Courier" w:hAnsi="Courier"/>
+          <w:sz w:val="20"/>
+          <w:szCs w:val="20"/>
+        </w:rPr>
+        <w:t xml:space="preserve">$ vi </w:t>
+      </w:r>
+      <w:r>
+        <w:rPr>
+          <w:rFonts w:ascii="Courier" w:hAnsi="Courier"/>
+          <w:sz w:val="20"/>
+          <w:szCs w:val="20"/>
+        </w:rPr>
+        <w:t>conf/</w:t>
+      </w:r>
+      <w:proofErr w:type="spellStart"/>
+      <w:r>
+        <w:rPr>
+          <w:rFonts w:ascii="Courier" w:hAnsi="Courier"/>
+          <w:sz w:val="20"/>
+          <w:szCs w:val="20"/>
+        </w:rPr>
+        <w:t>local.c</w:t>
+      </w:r>
+      <w:r>
+        <w:rPr>
+          <w:rFonts w:ascii="Courier" w:hAnsi="Courier"/>
+          <w:sz w:val="20"/>
+          <w:szCs w:val="20"/>
+        </w:rPr>
+        <w:t>onf</w:t>
+      </w:r>
+      <w:proofErr w:type="spellEnd"/>
+    </w:p>
+    <w:p>
+      <w:pPr>
+        <w:pStyle w:val="para1"/>
+        <w:spacing w:line="360" w:lineRule="auto"/>
+        <w:ind w:left="720" w:firstLine="0"/>
+        <w:jc w:val="both"/>
+      </w:pPr>
+      <w:r>
+        <w:t>Par exemple</w:t>
+      </w:r>
+      <w:r>
+        <w:t xml:space="preserve">, </w:t>
+      </w:r>
+      <w:r>
+        <w:t xml:space="preserve">ajouter </w:t>
+      </w:r>
+      <w:proofErr w:type="gramStart"/>
+      <w:r>
+        <w:t>cette lignes</w:t>
+      </w:r>
+      <w:proofErr w:type="gramEnd"/>
+    </w:p>
+    <w:p>
+      <w:pPr>
+        <w:pStyle w:val="para1"/>
+        <w:spacing w:line="360" w:lineRule="auto"/>
+        <w:ind w:left="720" w:firstLine="0"/>
+        <w:jc w:val="both"/>
+        <w:rPr>
+          <w:rFonts w:ascii="Courier" w:hAnsi="Courier"/>
+          <w:sz w:val="20"/>
+        </w:rPr>
+      </w:pPr>
+      <w:proofErr w:type="spellStart"/>
+      <w:r>
+        <w:rPr>
+          <w:rFonts w:ascii="Courier" w:hAnsi="Courier"/>
+          <w:sz w:val="20"/>
+        </w:rPr>
+        <w:t>DISTRO_FEATURES_remove</w:t>
+      </w:r>
+      <w:proofErr w:type="spellEnd"/>
+      <w:r>
+        <w:rPr>
+          <w:rFonts w:ascii="Courier" w:hAnsi="Courier"/>
+          <w:sz w:val="20"/>
+        </w:rPr>
+        <w:t xml:space="preserve"> = "\</w:t>
+      </w:r>
+    </w:p>
+    <w:p>
+      <w:pPr>
+        <w:pStyle w:val="para1"/>
+        <w:spacing w:line="360" w:lineRule="auto"/>
+        <w:ind w:left="720" w:firstLine="720"/>
+        <w:jc w:val="both"/>
+        <w:rPr>
+          <w:rFonts w:ascii="Courier" w:hAnsi="Courier"/>
+          <w:sz w:val="20"/>
+          <w:lang w:val="en-US"/>
+        </w:rPr>
+      </w:pPr>
+      <w:r>
+        <w:rPr>
+          <w:rFonts w:ascii="Courier" w:hAnsi="Courier"/>
+          <w:sz w:val="20"/>
+          <w:lang w:val="en-US"/>
+        </w:rPr>
+        <w:t>x11 \</w:t>
+      </w:r>
+    </w:p>
+    <w:p>
+      <w:pPr>
+        <w:pStyle w:val="para1"/>
+        <w:spacing w:line="360" w:lineRule="auto"/>
+        <w:ind w:left="1440" w:firstLine="0"/>
+        <w:jc w:val="both"/>
+        <w:rPr>
+          <w:rFonts w:ascii="Courier" w:hAnsi="Courier"/>
+          <w:sz w:val="20"/>
+          <w:lang w:val="en-US"/>
+        </w:rPr>
+      </w:pPr>
+      <w:proofErr w:type="spellStart"/>
+      <w:r>
+        <w:rPr>
+          <w:rFonts w:ascii="Courier" w:hAnsi="Courier"/>
+          <w:sz w:val="20"/>
+          <w:lang w:val="en-US"/>
+        </w:rPr>
+        <w:t>wayland</w:t>
+      </w:r>
+      <w:proofErr w:type="spellEnd"/>
+      <w:r>
+        <w:rPr>
+          <w:rFonts w:ascii="Courier" w:hAnsi="Courier"/>
+          <w:sz w:val="20"/>
+          <w:lang w:val="en-US"/>
+        </w:rPr>
+        <w:t xml:space="preserve"> \</w:t>
+      </w:r>
+    </w:p>
+    <w:p>
+      <w:pPr>
+        <w:pStyle w:val="para1"/>
+        <w:spacing w:line="360" w:lineRule="auto"/>
+        <w:ind w:left="1440" w:firstLine="0"/>
+        <w:jc w:val="both"/>
+        <w:rPr>
+          <w:rFonts w:ascii="Courier" w:hAnsi="Courier"/>
+          <w:sz w:val="20"/>
+          <w:lang w:val="en-US"/>
+        </w:rPr>
+      </w:pPr>
+      <w:proofErr w:type="spellStart"/>
+      <w:r>
+        <w:rPr>
+          <w:rFonts w:ascii="Courier" w:hAnsi="Courier"/>
+          <w:sz w:val="20"/>
+          <w:lang w:val="en-US"/>
+        </w:rPr>
+        <w:t>alsa</w:t>
+      </w:r>
+      <w:proofErr w:type="spellEnd"/>
+      <w:r>
+        <w:rPr>
+          <w:rFonts w:ascii="Courier" w:hAnsi="Courier"/>
+          <w:sz w:val="20"/>
+          <w:lang w:val="en-US"/>
+        </w:rPr>
+        <w:t xml:space="preserve"> \</w:t>
+      </w:r>
+    </w:p>
+    <w:p>
+      <w:pPr>
+        <w:pStyle w:val="para1"/>
+        <w:spacing w:line="360" w:lineRule="auto"/>
+        <w:ind w:left="1440" w:firstLine="0"/>
+        <w:jc w:val="both"/>
+        <w:rPr>
+          <w:rFonts w:ascii="Courier" w:hAnsi="Courier"/>
+          <w:sz w:val="20"/>
+          <w:lang w:val="en-US"/>
+        </w:rPr>
+      </w:pPr>
+      <w:proofErr w:type="spellStart"/>
+      <w:r>
+        <w:rPr>
+          <w:rFonts w:ascii="Courier" w:hAnsi="Courier"/>
+          <w:sz w:val="20"/>
+          <w:lang w:val="en-US"/>
+        </w:rPr>
+        <w:t>bluetooth</w:t>
+      </w:r>
+      <w:proofErr w:type="spellEnd"/>
+      <w:r>
+        <w:rPr>
+          <w:rFonts w:ascii="Courier" w:hAnsi="Courier"/>
+          <w:sz w:val="20"/>
+          <w:lang w:val="en-US"/>
+        </w:rPr>
+        <w:t xml:space="preserve"> \</w:t>
+      </w:r>
+    </w:p>
+    <w:p>
+      <w:pPr>
+        <w:pStyle w:val="para1"/>
+        <w:spacing w:line="360" w:lineRule="auto"/>
+        <w:ind w:left="1440" w:firstLine="0"/>
+        <w:jc w:val="both"/>
+        <w:rPr>
+          <w:rFonts w:ascii="Courier" w:hAnsi="Courier"/>
+          <w:sz w:val="20"/>
+          <w:lang w:val="en-US"/>
+        </w:rPr>
+      </w:pPr>
+      <w:r>
+        <w:rPr>
+          <w:rFonts w:ascii="Courier" w:hAnsi="Courier"/>
+          <w:sz w:val="20"/>
+          <w:lang w:val="en-US"/>
+        </w:rPr>
+        <w:t>ext2 \</w:t>
+      </w:r>
+    </w:p>
+    <w:p>
+      <w:pPr>
+        <w:pStyle w:val="para1"/>
+        <w:spacing w:line="360" w:lineRule="auto"/>
+        <w:ind w:firstLine="720"/>
+        <w:jc w:val="both"/>
+        <w:rPr>
+          <w:lang w:val="en-US"/>
+        </w:rPr>
+      </w:pPr>
+      <w:r>
+        <w:rPr>
+          <w:lang w:val="en-US"/>
+        </w:rPr>
+        <w:t>“</w:t>
+      </w:r>
+    </w:p>
+    <w:p>
+      <w:pPr>
+        <w:pStyle w:val="para1"/>
+        <w:spacing w:line="360" w:lineRule="auto"/>
+        <w:ind w:firstLine="720"/>
+        <w:jc w:val="both"/>
+        <w:rPr>
+          <w:rFonts w:ascii="Courier" w:hAnsi="Courier"/>
+          <w:sz w:val="20"/>
+          <w:lang w:val="en-US"/>
+        </w:rPr>
+      </w:pPr>
+      <w:r>
+        <w:rPr>
+          <w:rFonts w:ascii="Courier" w:hAnsi="Courier"/>
+          <w:sz w:val="20"/>
+          <w:lang w:val="en-US"/>
+        </w:rPr>
+        <w:t xml:space="preserve">$ cp </w:t>
+      </w:r>
+      <w:r>
+        <w:rPr>
+          <w:rFonts w:ascii="Courier" w:hAnsi="Courier"/>
+          <w:sz w:val="20"/>
+          <w:lang w:val="en-US"/>
+        </w:rPr>
+        <w:t>conf/</w:t>
+      </w:r>
+      <w:proofErr w:type="spellStart"/>
+      <w:r>
+        <w:rPr>
+          <w:rFonts w:ascii="Courier" w:hAnsi="Courier"/>
+          <w:sz w:val="20"/>
+          <w:lang w:val="en-US"/>
+        </w:rPr>
+        <w:t>local.conf</w:t>
+      </w:r>
+      <w:proofErr w:type="spellEnd"/>
+      <w:r>
+        <w:rPr>
+          <w:rFonts w:ascii="Courier" w:hAnsi="Courier"/>
+          <w:sz w:val="20"/>
+          <w:lang w:val="en-US"/>
+        </w:rPr>
+        <w:t xml:space="preserve"> </w:t>
+      </w:r>
+      <w:r>
+        <w:rPr>
+          <w:rFonts w:ascii="Courier" w:hAnsi="Courier"/>
+          <w:sz w:val="20"/>
+          <w:lang w:val="en-US"/>
+        </w:rPr>
+        <w:t>conf/</w:t>
+      </w:r>
+      <w:r>
+        <w:rPr>
+          <w:rFonts w:ascii="Courier" w:hAnsi="Courier"/>
+          <w:sz w:val="20"/>
+          <w:lang w:val="en-US"/>
+        </w:rPr>
+        <w:t>local.conf.or</w:t>
+      </w:r>
+      <w:r>
+        <w:rPr>
+          <w:rFonts w:ascii="Courier" w:hAnsi="Courier"/>
+          <w:sz w:val="20"/>
+          <w:lang w:val="en-US"/>
+        </w:rPr>
+        <w:t>g</w:t>
+      </w:r>
+    </w:p>
+    <w:p>
+      <w:pPr>
+        <w:pStyle w:val="para1"/>
+        <w:spacing w:line="360" w:lineRule="auto"/>
+        <w:ind w:firstLine="720"/>
+        <w:jc w:val="both"/>
+        <w:rPr>
+          <w:rFonts w:ascii="Courier" w:hAnsi="Courier"/>
+          <w:sz w:val="20"/>
+          <w:lang w:val="en-US"/>
+        </w:rPr>
+      </w:pPr>
+      <w:r>
+        <w:rPr>
+          <w:rFonts w:ascii="Courier" w:hAnsi="Courier"/>
+          <w:sz w:val="20"/>
+          <w:lang w:val="en-US"/>
+        </w:rPr>
+        <w:t xml:space="preserve">$ </w:t>
+      </w:r>
+      <w:proofErr w:type="spellStart"/>
+      <w:r>
+        <w:rPr>
+          <w:rFonts w:ascii="Courier" w:hAnsi="Courier"/>
+          <w:sz w:val="20"/>
+          <w:lang w:val="en-US"/>
+        </w:rPr>
+        <w:t>bitbake</w:t>
+      </w:r>
+      <w:proofErr w:type="spellEnd"/>
+      <w:r>
+        <w:rPr>
+          <w:rFonts w:ascii="Courier" w:hAnsi="Courier"/>
+          <w:sz w:val="20"/>
+          <w:lang w:val="en-US"/>
+        </w:rPr>
+        <w:t xml:space="preserve"> -v core-image-minimal</w:t>
+      </w:r>
+    </w:p>
+    <w:p>
+      <w:pPr>
+        <w:pStyle w:val="para1"/>
+        <w:spacing w:line="360" w:lineRule="auto"/>
+        <w:ind w:firstLine="720"/>
+        <w:jc w:val="both"/>
+        <w:rPr>
+          <w:rFonts w:ascii="Courier" w:hAnsi="Courier"/>
+          <w:sz w:val="20"/>
+          <w:lang w:val="en-US"/>
+        </w:rPr>
+      </w:pPr>
+    </w:p>
+    <w:p>
+      <w:pPr>
+        <w:pStyle w:val="Paragraphedeliste"/>
+        <w:numPr>
+          <w:ilvl w:val="0"/>
+          <w:numId w:val="37"/>
+        </w:numPr>
+        <w:spacing w:line="360" w:lineRule="auto"/>
+        <w:jc w:val="both"/>
+      </w:pPr>
+      <w:r>
+        <w:lastRenderedPageBreak/>
+        <w:t>Utilisez la variable « PACKAGE_EXCLUDE »</w:t>
+      </w:r>
+      <w:r>
+        <w:t xml:space="preserve"> or </w:t>
+      </w:r>
+      <w:r>
+        <w:t xml:space="preserve">dans le fichier « </w:t>
+      </w:r>
+      <w:proofErr w:type="spellStart"/>
+      <w:r>
+        <w:t>local.conf</w:t>
+      </w:r>
+      <w:proofErr w:type="spellEnd"/>
+      <w:r>
+        <w:t xml:space="preserve"> » lors de la construction d'une image</w:t>
+      </w:r>
+    </w:p>
+    <w:p>
+      <w:pPr>
+        <w:pStyle w:val="Textbody"/>
+        <w:spacing w:line="360" w:lineRule="auto"/>
+        <w:ind w:left="720"/>
+        <w:rPr>
+          <w:rFonts w:ascii="Courier" w:hAnsi="Courier"/>
+          <w:sz w:val="20"/>
+          <w:szCs w:val="20"/>
+          <w:lang w:val="en-US"/>
+        </w:rPr>
+      </w:pPr>
+      <w:r>
+        <w:rPr>
+          <w:rFonts w:ascii="Courier" w:hAnsi="Courier"/>
+          <w:sz w:val="20"/>
+          <w:szCs w:val="20"/>
+          <w:lang w:val="en-US"/>
+        </w:rPr>
+        <w:t xml:space="preserve">$ cd </w:t>
+      </w:r>
+      <w:proofErr w:type="spellStart"/>
+      <w:r>
+        <w:rPr>
+          <w:rFonts w:ascii="Courier" w:hAnsi="Courier"/>
+          <w:sz w:val="20"/>
+          <w:szCs w:val="20"/>
+          <w:lang w:val="en-US"/>
+        </w:rPr>
+        <w:t>imx</w:t>
+      </w:r>
+      <w:proofErr w:type="spellEnd"/>
+      <w:r>
+        <w:rPr>
+          <w:rFonts w:ascii="Courier" w:hAnsi="Courier"/>
+          <w:sz w:val="20"/>
+          <w:szCs w:val="20"/>
+          <w:lang w:val="en-US"/>
+        </w:rPr>
+        <w:t>-yocto-</w:t>
+      </w:r>
+      <w:proofErr w:type="spellStart"/>
+      <w:r>
+        <w:rPr>
+          <w:rFonts w:ascii="Courier" w:hAnsi="Courier"/>
+          <w:sz w:val="20"/>
+          <w:szCs w:val="20"/>
+          <w:lang w:val="en-US"/>
+        </w:rPr>
+        <w:t>bsp</w:t>
+      </w:r>
+      <w:proofErr w:type="spellEnd"/>
+      <w:r>
+        <w:rPr>
+          <w:rFonts w:ascii="Courier" w:hAnsi="Courier"/>
+          <w:sz w:val="20"/>
+          <w:szCs w:val="20"/>
+          <w:lang w:val="en-US"/>
+        </w:rPr>
+        <w:t>/</w:t>
+      </w:r>
+    </w:p>
+    <w:p>
+      <w:pPr>
+        <w:pStyle w:val="Textbody"/>
+        <w:spacing w:line="360" w:lineRule="auto"/>
+        <w:ind w:left="720"/>
+        <w:rPr>
+          <w:rFonts w:ascii="Courier" w:hAnsi="Courier"/>
+          <w:sz w:val="20"/>
+          <w:szCs w:val="20"/>
+          <w:lang w:val="en-US"/>
+        </w:rPr>
+      </w:pPr>
+      <w:r>
+        <w:rPr>
+          <w:rFonts w:ascii="Courier" w:hAnsi="Courier"/>
+          <w:sz w:val="20"/>
+          <w:szCs w:val="20"/>
+          <w:lang w:val="en-US"/>
+        </w:rPr>
+        <w:t>$ MACHINE=imx6dlsabresd DISTRO=fsl-imx-x11 source ./fsl-setup-release.sh -b build</w:t>
+      </w:r>
+    </w:p>
+    <w:p>
+      <w:pPr>
+        <w:pStyle w:val="Textbody"/>
+        <w:spacing w:line="360" w:lineRule="auto"/>
+        <w:ind w:left="720"/>
+        <w:rPr>
+          <w:rFonts w:ascii="Courier" w:hAnsi="Courier"/>
+          <w:sz w:val="20"/>
+          <w:szCs w:val="20"/>
+        </w:rPr>
+      </w:pPr>
+      <w:r>
+        <w:rPr>
+          <w:rFonts w:ascii="Courier" w:hAnsi="Courier"/>
+          <w:sz w:val="20"/>
+          <w:szCs w:val="20"/>
+        </w:rPr>
+        <w:t xml:space="preserve">$ vi </w:t>
+      </w:r>
+      <w:r>
+        <w:rPr>
+          <w:rFonts w:ascii="Courier" w:hAnsi="Courier"/>
+          <w:sz w:val="20"/>
+          <w:szCs w:val="20"/>
+        </w:rPr>
+        <w:t>conf/</w:t>
+      </w:r>
+      <w:proofErr w:type="spellStart"/>
+      <w:r>
+        <w:rPr>
+          <w:rFonts w:ascii="Courier" w:hAnsi="Courier"/>
+          <w:sz w:val="20"/>
+          <w:szCs w:val="20"/>
+        </w:rPr>
+        <w:t>local.c</w:t>
+      </w:r>
+      <w:r>
+        <w:rPr>
+          <w:rFonts w:ascii="Courier" w:hAnsi="Courier"/>
+          <w:sz w:val="20"/>
+          <w:szCs w:val="20"/>
+        </w:rPr>
+        <w:t>onf</w:t>
+      </w:r>
+      <w:proofErr w:type="spellEnd"/>
+    </w:p>
+    <w:p>
+      <w:pPr>
+        <w:pStyle w:val="para1"/>
+        <w:spacing w:line="480" w:lineRule="auto"/>
+        <w:ind w:left="720" w:firstLine="0"/>
+        <w:jc w:val="both"/>
+      </w:pPr>
+      <w:r>
+        <w:t>Par exemple</w:t>
+      </w:r>
+      <w:r>
+        <w:t xml:space="preserve"> </w:t>
+      </w:r>
+      <w:r>
+        <w:t>vous voulez supprimer le paquet</w:t>
+      </w:r>
+      <w:r>
+        <w:t xml:space="preserve"> « </w:t>
+      </w:r>
+      <w:proofErr w:type="spellStart"/>
+      <w:r>
+        <w:t>alsa-tools</w:t>
+      </w:r>
+      <w:proofErr w:type="spellEnd"/>
+      <w:r>
+        <w:t> », A</w:t>
+      </w:r>
+      <w:r>
+        <w:t xml:space="preserve">jouter </w:t>
+      </w:r>
+      <w:proofErr w:type="gramStart"/>
+      <w:r>
+        <w:t>cette lignes</w:t>
+      </w:r>
+      <w:proofErr w:type="gramEnd"/>
+    </w:p>
+    <w:p>
+      <w:pPr>
+        <w:pStyle w:val="Textbody"/>
+        <w:spacing w:after="0" w:line="360" w:lineRule="auto"/>
+        <w:ind w:left="720"/>
+        <w:jc w:val="both"/>
+        <w:rPr>
+          <w:rFonts w:ascii="Courier" w:hAnsi="Courier"/>
+          <w:sz w:val="20"/>
+          <w:szCs w:val="20"/>
+        </w:rPr>
+      </w:pPr>
+      <w:proofErr w:type="spellStart"/>
+      <w:r>
+        <w:rPr>
+          <w:rFonts w:ascii="Courier" w:hAnsi="Courier"/>
+          <w:sz w:val="20"/>
+          <w:szCs w:val="20"/>
+        </w:rPr>
+        <w:t>PACKAGE_EXCLUDE_pn</w:t>
+      </w:r>
+      <w:proofErr w:type="spellEnd"/>
+      <w:r>
+        <w:rPr>
+          <w:rFonts w:ascii="Courier" w:hAnsi="Courier"/>
+          <w:sz w:val="20"/>
+          <w:szCs w:val="20"/>
+        </w:rPr>
+        <w:t>-</w:t>
+      </w:r>
+      <w:proofErr w:type="spellStart"/>
+      <w:r>
+        <w:rPr>
+          <w:rFonts w:ascii="Courier" w:hAnsi="Courier"/>
+          <w:sz w:val="20"/>
+          <w:szCs w:val="20"/>
+        </w:rPr>
+        <w:t>core</w:t>
+      </w:r>
+      <w:proofErr w:type="spellEnd"/>
+      <w:r>
+        <w:rPr>
+          <w:rFonts w:ascii="Courier" w:hAnsi="Courier"/>
+          <w:sz w:val="20"/>
+          <w:szCs w:val="20"/>
+        </w:rPr>
+        <w:t>-image-minimal += " \</w:t>
+      </w:r>
+    </w:p>
+    <w:p>
+      <w:pPr>
+        <w:pStyle w:val="Textbody"/>
+        <w:spacing w:after="0" w:line="360" w:lineRule="auto"/>
+        <w:ind w:left="720"/>
+        <w:jc w:val="both"/>
+      </w:pPr>
+      <w:r>
+        <w:rPr>
+          <w:rFonts w:ascii="Courier" w:hAnsi="Courier"/>
+          <w:sz w:val="20"/>
+          <w:szCs w:val="20"/>
+        </w:rPr>
+        <w:tab/>
+      </w:r>
+      <w:proofErr w:type="spellStart"/>
+      <w:proofErr w:type="gramStart"/>
+      <w:r>
+        <w:rPr>
+          <w:rFonts w:ascii="Courier" w:hAnsi="Courier"/>
+          <w:sz w:val="20"/>
+          <w:szCs w:val="20"/>
+        </w:rPr>
+        <w:t>alsa</w:t>
+      </w:r>
+      <w:proofErr w:type="gramEnd"/>
+      <w:r>
+        <w:rPr>
+          <w:rFonts w:ascii="Courier" w:hAnsi="Courier"/>
+          <w:sz w:val="20"/>
+          <w:szCs w:val="20"/>
+        </w:rPr>
+        <w:t>-tools</w:t>
+      </w:r>
+      <w:proofErr w:type="spellEnd"/>
+      <w:r>
+        <w:rPr>
+          <w:rFonts w:ascii="Courier" w:hAnsi="Courier"/>
+          <w:sz w:val="20"/>
+          <w:szCs w:val="20"/>
+        </w:rPr>
+        <w:t xml:space="preserve"> \</w:t>
+      </w:r>
+    </w:p>
+    <w:p>
+      <w:pPr>
+        <w:pStyle w:val="Textbody"/>
+        <w:spacing w:after="0" w:line="480" w:lineRule="auto"/>
+        <w:ind w:left="720"/>
+        <w:jc w:val="both"/>
+        <w:rPr>
+          <w:rFonts w:ascii="Courier" w:hAnsi="Courier"/>
+          <w:sz w:val="20"/>
+          <w:szCs w:val="20"/>
+        </w:rPr>
+      </w:pPr>
+      <w:r>
+        <w:rPr>
+          <w:rFonts w:ascii="Courier" w:hAnsi="Courier"/>
+          <w:sz w:val="20"/>
+          <w:szCs w:val="20"/>
+        </w:rPr>
+        <w:t>"</w:t>
+      </w:r>
+    </w:p>
+    <w:p>
+      <w:pPr>
+        <w:pStyle w:val="Textbody"/>
+        <w:spacing w:after="0" w:line="480" w:lineRule="auto"/>
+        <w:ind w:left="720"/>
+        <w:jc w:val="both"/>
+        <w:rPr>
+          <w:rFonts w:ascii="Palatino Linotype" w:eastAsia="Times New Roman" w:hAnsi="Palatino Linotype" w:cs="Times New Roman"/>
+          <w:kern w:val="0"/>
+          <w:szCs w:val="20"/>
+          <w:lang w:eastAsia="fr-FR" w:bidi="ar-SA"/>
+        </w:rPr>
+      </w:pPr>
+      <w:r>
+        <w:rPr>
+          <w:rFonts w:ascii="Palatino Linotype" w:eastAsia="Times New Roman" w:hAnsi="Palatino Linotype" w:cs="Times New Roman"/>
+          <w:kern w:val="0"/>
+          <w:szCs w:val="20"/>
+          <w:lang w:eastAsia="fr-FR" w:bidi="ar-SA"/>
+        </w:rPr>
+        <w:t>Ensuite, entrez les commandes suivantes</w:t>
+      </w:r>
+    </w:p>
+    <w:p>
+      <w:pPr>
+        <w:pStyle w:val="Textbody"/>
+        <w:spacing w:line="360" w:lineRule="auto"/>
+        <w:ind w:left="720"/>
+        <w:jc w:val="both"/>
+        <w:rPr>
+          <w:rFonts w:ascii="Courier" w:hAnsi="Courier"/>
+          <w:sz w:val="20"/>
+          <w:szCs w:val="20"/>
+          <w:lang w:val="en-US"/>
+        </w:rPr>
+      </w:pPr>
+      <w:r>
+        <w:rPr>
+          <w:rFonts w:ascii="Courier" w:hAnsi="Courier"/>
+          <w:sz w:val="20"/>
+          <w:szCs w:val="20"/>
+          <w:lang w:val="en-US"/>
+        </w:rPr>
+        <w:t xml:space="preserve">$ cd </w:t>
+      </w:r>
+      <w:proofErr w:type="spellStart"/>
+      <w:r>
+        <w:rPr>
+          <w:rFonts w:ascii="Courier" w:hAnsi="Courier"/>
+          <w:sz w:val="20"/>
+          <w:szCs w:val="20"/>
+          <w:lang w:val="en-US"/>
+        </w:rPr>
+        <w:t>imx</w:t>
+      </w:r>
+      <w:proofErr w:type="spellEnd"/>
+      <w:r>
+        <w:rPr>
+          <w:rFonts w:ascii="Courier" w:hAnsi="Courier"/>
+          <w:sz w:val="20"/>
+          <w:szCs w:val="20"/>
+          <w:lang w:val="en-US"/>
+        </w:rPr>
+        <w:t>-yocto-</w:t>
+      </w:r>
+      <w:proofErr w:type="spellStart"/>
+      <w:r>
+        <w:rPr>
+          <w:rFonts w:ascii="Courier" w:hAnsi="Courier"/>
+          <w:sz w:val="20"/>
+          <w:szCs w:val="20"/>
+          <w:lang w:val="en-US"/>
+        </w:rPr>
+        <w:t>bsp</w:t>
+      </w:r>
+      <w:proofErr w:type="spellEnd"/>
+      <w:r>
+        <w:rPr>
+          <w:rFonts w:ascii="Courier" w:hAnsi="Courier"/>
+          <w:sz w:val="20"/>
+          <w:szCs w:val="20"/>
+          <w:lang w:val="en-US"/>
+        </w:rPr>
+        <w:t>/sources/</w:t>
+      </w:r>
+    </w:p>
+    <w:p>
+      <w:pPr>
+        <w:pStyle w:val="Textbody"/>
+        <w:spacing w:after="0" w:line="480" w:lineRule="auto"/>
+        <w:ind w:left="720"/>
+        <w:jc w:val="both"/>
+        <w:rPr>
+          <w:rFonts w:ascii="Courier" w:hAnsi="Courier"/>
+          <w:sz w:val="20"/>
+          <w:szCs w:val="20"/>
+          <w:lang w:val="en-US"/>
+        </w:rPr>
+      </w:pPr>
+      <w:r>
+        <w:rPr>
+          <w:rFonts w:ascii="Courier" w:hAnsi="Courier"/>
+          <w:sz w:val="20"/>
+          <w:szCs w:val="20"/>
+          <w:lang w:val="en-US"/>
+        </w:rPr>
+        <w:t>$ grep -</w:t>
+      </w:r>
+      <w:proofErr w:type="spellStart"/>
+      <w:r>
+        <w:rPr>
+          <w:rFonts w:ascii="Courier" w:hAnsi="Courier"/>
+          <w:sz w:val="20"/>
+          <w:szCs w:val="20"/>
+          <w:lang w:val="en-US"/>
+        </w:rPr>
+        <w:t>rnw</w:t>
+      </w:r>
+      <w:proofErr w:type="spellEnd"/>
+      <w:r>
+        <w:rPr>
+          <w:rFonts w:ascii="Courier" w:hAnsi="Courier"/>
+          <w:sz w:val="20"/>
+          <w:szCs w:val="20"/>
+          <w:lang w:val="en-US"/>
+        </w:rPr>
+        <w:t xml:space="preserve"> '</w:t>
+      </w:r>
+      <w:proofErr w:type="spellStart"/>
+      <w:r>
+        <w:rPr>
+          <w:rFonts w:ascii="Courier" w:hAnsi="Courier"/>
+          <w:sz w:val="20"/>
+          <w:szCs w:val="20"/>
+          <w:lang w:val="en-US"/>
+        </w:rPr>
+        <w:t>imx</w:t>
+      </w:r>
+      <w:proofErr w:type="spellEnd"/>
+      <w:r>
+        <w:rPr>
+          <w:rFonts w:ascii="Courier" w:hAnsi="Courier"/>
+          <w:sz w:val="20"/>
+          <w:szCs w:val="20"/>
+          <w:lang w:val="en-US"/>
+        </w:rPr>
+        <w:t>-yocto-</w:t>
+      </w:r>
+      <w:proofErr w:type="spellStart"/>
+      <w:r>
+        <w:rPr>
+          <w:rFonts w:ascii="Courier" w:hAnsi="Courier"/>
+          <w:sz w:val="20"/>
+          <w:szCs w:val="20"/>
+          <w:lang w:val="en-US"/>
+        </w:rPr>
+        <w:t>bsp</w:t>
+      </w:r>
+      <w:proofErr w:type="spellEnd"/>
+      <w:r>
+        <w:rPr>
+          <w:rFonts w:ascii="Courier" w:hAnsi="Courier"/>
+          <w:sz w:val="20"/>
+          <w:szCs w:val="20"/>
+          <w:lang w:val="en-US"/>
+        </w:rPr>
+        <w:t>/sources' -e '</w:t>
+      </w:r>
+      <w:proofErr w:type="spellStart"/>
+      <w:r>
+        <w:rPr>
+          <w:rFonts w:ascii="Courier" w:hAnsi="Courier"/>
+          <w:sz w:val="20"/>
+          <w:szCs w:val="20"/>
+          <w:lang w:val="en-US"/>
+        </w:rPr>
+        <w:t>alsa</w:t>
+      </w:r>
+      <w:proofErr w:type="spellEnd"/>
+      <w:r>
+        <w:rPr>
+          <w:rFonts w:ascii="Courier" w:hAnsi="Courier"/>
+          <w:sz w:val="20"/>
+          <w:szCs w:val="20"/>
+          <w:lang w:val="en-US"/>
+        </w:rPr>
+        <w:t>-tools'</w:t>
+      </w:r>
+    </w:p>
+    <w:p>
+      <w:pPr>
+        <w:pStyle w:val="Textbody"/>
+        <w:spacing w:line="360" w:lineRule="auto"/>
+        <w:ind w:left="720"/>
+        <w:jc w:val="both"/>
+        <w:rPr>
+          <w:rFonts w:ascii="Palatino Linotype" w:hAnsi="Palatino Linotype"/>
+          <w:szCs w:val="20"/>
+        </w:rPr>
+      </w:pPr>
+      <w:r>
+        <w:rPr>
+          <w:rFonts w:ascii="Palatino Linotype" w:hAnsi="Palatino Linotype"/>
+          <w:szCs w:val="20"/>
+        </w:rPr>
+        <w:t>Par la façon suivante, Nous viendrons pour savoir ce qui est les autres paquets ont besoin de ce paquet</w:t>
+      </w:r>
+      <w:r>
+        <w:rPr>
+          <w:rFonts w:ascii="Palatino Linotype" w:hAnsi="Palatino Linotype"/>
+          <w:szCs w:val="20"/>
+        </w:rPr>
+        <w:t xml:space="preserve">. </w:t>
+      </w:r>
+      <w:r>
+        <w:rPr>
+          <w:rFonts w:ascii="Palatino Linotype" w:hAnsi="Palatino Linotype"/>
+          <w:szCs w:val="20"/>
+        </w:rPr>
+        <w:t>Donc,</w:t>
+      </w:r>
+      <w:r>
+        <w:t xml:space="preserve"> </w:t>
+      </w:r>
+      <w:r>
+        <w:rPr>
+          <w:rFonts w:ascii="Palatino Linotype" w:hAnsi="Palatino Linotype"/>
+          <w:szCs w:val="20"/>
+        </w:rPr>
+        <w:t xml:space="preserve">Nous devons </w:t>
+      </w:r>
+      <w:r>
+        <w:rPr>
+          <w:rFonts w:ascii="Palatino Linotype" w:hAnsi="Palatino Linotype"/>
+          <w:szCs w:val="20"/>
+        </w:rPr>
+        <w:t>e</w:t>
+      </w:r>
+      <w:r>
+        <w:rPr>
+          <w:rFonts w:ascii="Palatino Linotype" w:hAnsi="Palatino Linotype"/>
+          <w:szCs w:val="20"/>
+        </w:rPr>
+        <w:t xml:space="preserve">nlevez la dépendance inverse </w:t>
+      </w:r>
+      <w:r>
+        <w:rPr>
+          <w:rFonts w:ascii="Palatino Linotype" w:hAnsi="Palatino Linotype"/>
+          <w:szCs w:val="20"/>
+        </w:rPr>
+        <w:t>le paquet « </w:t>
+      </w:r>
+      <w:proofErr w:type="spellStart"/>
+      <w:r>
+        <w:rPr>
+          <w:rFonts w:ascii="Palatino Linotype" w:hAnsi="Palatino Linotype"/>
+          <w:szCs w:val="20"/>
+        </w:rPr>
+        <w:t>alsa-</w:t>
+      </w:r>
+      <w:r>
+        <w:rPr>
+          <w:rFonts w:ascii="Palatino Linotype" w:hAnsi="Palatino Linotype"/>
+          <w:szCs w:val="20"/>
+        </w:rPr>
+        <w:t>tools</w:t>
+      </w:r>
+      <w:proofErr w:type="spellEnd"/>
+      <w:r>
+        <w:rPr>
+          <w:rFonts w:ascii="Palatino Linotype" w:hAnsi="Palatino Linotype"/>
+          <w:szCs w:val="20"/>
+        </w:rPr>
+        <w:t> » sur le pa</w:t>
+      </w:r>
+      <w:r>
+        <w:rPr>
+          <w:rFonts w:ascii="Palatino Linotype" w:hAnsi="Palatino Linotype"/>
+          <w:szCs w:val="20"/>
+        </w:rPr>
+        <w:t>quet</w:t>
+      </w:r>
+      <w:r>
+        <w:rPr>
+          <w:rFonts w:ascii="Palatino Linotype" w:hAnsi="Palatino Linotype"/>
+          <w:szCs w:val="20"/>
+        </w:rPr>
+        <w:t xml:space="preserve"> </w:t>
+      </w:r>
+      <w:r>
+        <w:rPr>
+          <w:rFonts w:ascii="Palatino Linotype" w:hAnsi="Palatino Linotype"/>
+          <w:szCs w:val="20"/>
+        </w:rPr>
+        <w:t>« </w:t>
+      </w:r>
+      <w:proofErr w:type="spellStart"/>
+      <w:r>
+        <w:rPr>
+          <w:rFonts w:ascii="Palatino Linotype" w:hAnsi="Palatino Linotype"/>
+          <w:szCs w:val="20"/>
+        </w:rPr>
+        <w:t>packagegroup-fsl-tools-testapps</w:t>
+      </w:r>
+      <w:proofErr w:type="spellEnd"/>
+      <w:r>
+        <w:rPr>
+          <w:rFonts w:ascii="Palatino Linotype" w:hAnsi="Palatino Linotype"/>
+          <w:szCs w:val="20"/>
+        </w:rPr>
+        <w:t> »</w:t>
+      </w:r>
+    </w:p>
+    <w:p>
+      <w:pPr>
+        <w:pStyle w:val="Textbody"/>
+        <w:spacing w:after="0" w:line="360" w:lineRule="auto"/>
+        <w:ind w:left="709"/>
+        <w:rPr>
+          <w:rFonts w:ascii="Courier" w:hAnsi="Courier"/>
+          <w:sz w:val="20"/>
+          <w:szCs w:val="20"/>
+        </w:rPr>
+      </w:pPr>
+      <w:r>
+        <w:rPr>
+          <w:rFonts w:ascii="Courier" w:hAnsi="Courier"/>
+          <w:sz w:val="20"/>
+          <w:szCs w:val="20"/>
+        </w:rPr>
+        <w:t>$</w:t>
+      </w:r>
+      <w:r>
+        <w:rPr>
+          <w:rFonts w:ascii="Courier" w:hAnsi="Courier"/>
+          <w:sz w:val="20"/>
+          <w:szCs w:val="20"/>
+        </w:rPr>
+        <w:t xml:space="preserve"> </w:t>
+      </w:r>
+      <w:r>
+        <w:rPr>
+          <w:rFonts w:ascii="Courier" w:hAnsi="Courier"/>
+          <w:sz w:val="20"/>
+          <w:szCs w:val="20"/>
+        </w:rPr>
+        <w:t xml:space="preserve">cd </w:t>
+      </w:r>
+      <w:proofErr w:type="spellStart"/>
+      <w:r>
+        <w:rPr>
+          <w:rFonts w:ascii="Courier" w:hAnsi="Courier"/>
+          <w:sz w:val="20"/>
+          <w:szCs w:val="20"/>
+        </w:rPr>
+        <w:t>imx-yocto-bsp</w:t>
+      </w:r>
+      <w:proofErr w:type="spellEnd"/>
+      <w:r>
+        <w:rPr>
+          <w:rFonts w:ascii="Courier" w:hAnsi="Courier"/>
+          <w:sz w:val="20"/>
+          <w:szCs w:val="20"/>
+        </w:rPr>
+        <w:t>/sources/</w:t>
+      </w:r>
+      <w:proofErr w:type="spellStart"/>
+      <w:r>
+        <w:rPr>
+          <w:rFonts w:ascii="Courier" w:hAnsi="Courier"/>
+          <w:sz w:val="20"/>
+          <w:szCs w:val="20"/>
+        </w:rPr>
+        <w:t>meta</w:t>
+      </w:r>
+      <w:proofErr w:type="spellEnd"/>
+      <w:r>
+        <w:rPr>
+          <w:rFonts w:ascii="Courier" w:hAnsi="Courier"/>
+          <w:sz w:val="20"/>
+          <w:szCs w:val="20"/>
+        </w:rPr>
+        <w:t>-</w:t>
+      </w:r>
+      <w:r>
+        <w:rPr>
+          <w:rFonts w:ascii="Courier" w:hAnsi="Courier"/>
+          <w:sz w:val="20"/>
+          <w:szCs w:val="20"/>
+        </w:rPr>
+        <w:t>&lt;</w:t>
+      </w:r>
+      <w:r>
+        <w:rPr>
+          <w:rFonts w:ascii="Courier" w:hAnsi="Courier"/>
+          <w:sz w:val="20"/>
+          <w:szCs w:val="20"/>
+        </w:rPr>
+        <w:t>Le nom de couche</w:t>
+      </w:r>
+      <w:r>
+        <w:rPr>
+          <w:rFonts w:ascii="Courier" w:hAnsi="Courier"/>
+          <w:sz w:val="20"/>
+          <w:szCs w:val="20"/>
+        </w:rPr>
+        <w:t>&gt;</w:t>
+      </w:r>
+      <w:r>
+        <w:rPr>
+          <w:rFonts w:ascii="Courier" w:hAnsi="Courier"/>
+          <w:sz w:val="20"/>
+          <w:szCs w:val="20"/>
+        </w:rPr>
+        <w:t>/</w:t>
+      </w:r>
+      <w:proofErr w:type="spellStart"/>
+      <w:r>
+        <w:rPr>
+          <w:rFonts w:ascii="Courier" w:hAnsi="Courier"/>
+          <w:sz w:val="20"/>
+          <w:szCs w:val="20"/>
+        </w:rPr>
+        <w:t>recipes</w:t>
+      </w:r>
+      <w:proofErr w:type="spellEnd"/>
+      <w:r>
+        <w:rPr>
+          <w:rFonts w:ascii="Courier" w:hAnsi="Courier"/>
+          <w:sz w:val="20"/>
+          <w:szCs w:val="20"/>
+        </w:rPr>
+        <w:t>-&lt;Le nom de</w:t>
+      </w:r>
+      <w:r>
+        <w:rPr>
+          <w:rFonts w:ascii="Courier" w:hAnsi="Courier"/>
+          <w:sz w:val="20"/>
+          <w:szCs w:val="20"/>
+        </w:rPr>
+        <w:t xml:space="preserve"> </w:t>
+      </w:r>
+      <w:r>
+        <w:rPr>
+          <w:rFonts w:ascii="Courier" w:hAnsi="Courier"/>
+          <w:sz w:val="20"/>
+          <w:szCs w:val="20"/>
+        </w:rPr>
+        <w:t>couche&gt;/</w:t>
+      </w:r>
+      <w:proofErr w:type="spellStart"/>
+      <w:r>
+        <w:rPr>
+          <w:rFonts w:ascii="Courier" w:hAnsi="Courier"/>
+          <w:sz w:val="20"/>
+          <w:szCs w:val="20"/>
+        </w:rPr>
+        <w:t>packagegroup-fsl-tools-testapps</w:t>
+      </w:r>
+      <w:proofErr w:type="spellEnd"/>
+    </w:p>
+    <w:p>
+      <w:pPr>
+        <w:pStyle w:val="Textbody"/>
+        <w:spacing w:line="360" w:lineRule="auto"/>
+        <w:ind w:left="709"/>
+        <w:rPr>
+          <w:rFonts w:ascii="Courier" w:hAnsi="Courier"/>
+          <w:sz w:val="20"/>
+          <w:szCs w:val="20"/>
+          <w:lang w:val="en-US"/>
+        </w:rPr>
+      </w:pPr>
+      <w:r>
+        <w:rPr>
+          <w:rFonts w:ascii="Courier" w:hAnsi="Courier"/>
+          <w:sz w:val="20"/>
+          <w:szCs w:val="20"/>
+          <w:lang w:val="en-US"/>
+        </w:rPr>
+        <w:t xml:space="preserve">$ </w:t>
+      </w:r>
+      <w:proofErr w:type="spellStart"/>
+      <w:r>
+        <w:rPr>
+          <w:rFonts w:ascii="Courier" w:hAnsi="Courier"/>
+          <w:sz w:val="20"/>
+          <w:szCs w:val="20"/>
+          <w:lang w:val="en-US"/>
+        </w:rPr>
+        <w:t>nano</w:t>
+      </w:r>
+      <w:proofErr w:type="spellEnd"/>
+      <w:r>
+        <w:rPr>
+          <w:rFonts w:ascii="Courier" w:hAnsi="Courier"/>
+          <w:sz w:val="20"/>
+          <w:szCs w:val="20"/>
+          <w:lang w:val="en-US"/>
+        </w:rPr>
+        <w:t xml:space="preserve"> </w:t>
+      </w:r>
+      <w:proofErr w:type="spellStart"/>
+      <w:r>
+        <w:rPr>
+          <w:rFonts w:ascii="Courier" w:hAnsi="Courier"/>
+          <w:sz w:val="20"/>
+          <w:szCs w:val="20"/>
+          <w:lang w:val="en-US"/>
+        </w:rPr>
+        <w:t>packagegroup</w:t>
+      </w:r>
+      <w:proofErr w:type="spellEnd"/>
+      <w:r>
+        <w:rPr>
+          <w:rFonts w:ascii="Courier" w:hAnsi="Courier"/>
+          <w:sz w:val="20"/>
+          <w:szCs w:val="20"/>
+          <w:lang w:val="en-US"/>
+        </w:rPr>
+        <w:t>-</w:t>
+      </w:r>
+      <w:proofErr w:type="spellStart"/>
+      <w:r>
+        <w:rPr>
+          <w:rFonts w:ascii="Courier" w:hAnsi="Courier"/>
+          <w:sz w:val="20"/>
+          <w:szCs w:val="20"/>
+          <w:lang w:val="en-US"/>
+        </w:rPr>
+        <w:t>fsl</w:t>
+      </w:r>
+      <w:proofErr w:type="spellEnd"/>
+      <w:r>
+        <w:rPr>
+          <w:rFonts w:ascii="Courier" w:hAnsi="Courier"/>
+          <w:sz w:val="20"/>
+          <w:szCs w:val="20"/>
+          <w:lang w:val="en-US"/>
+        </w:rPr>
+        <w:t>-tools-</w:t>
+      </w:r>
+      <w:proofErr w:type="spellStart"/>
+      <w:proofErr w:type="gramStart"/>
+      <w:r>
+        <w:rPr>
+          <w:rFonts w:ascii="Courier" w:hAnsi="Courier"/>
+          <w:sz w:val="20"/>
+          <w:szCs w:val="20"/>
+          <w:lang w:val="en-US"/>
+        </w:rPr>
+        <w:t>testapps.bbappend</w:t>
+      </w:r>
+      <w:proofErr w:type="spellEnd"/>
+      <w:proofErr w:type="gramEnd"/>
+    </w:p>
+    <w:p>
+      <w:pPr>
+        <w:pStyle w:val="Textbody"/>
+        <w:spacing w:line="360" w:lineRule="auto"/>
+        <w:ind w:left="709"/>
+        <w:rPr>
+          <w:rFonts w:ascii="Palatino Linotype" w:hAnsi="Palatino Linotype"/>
+          <w:szCs w:val="20"/>
+        </w:rPr>
+      </w:pPr>
+      <w:r>
+        <w:rPr>
+          <w:rFonts w:ascii="Palatino Linotype" w:hAnsi="Palatino Linotype"/>
+          <w:szCs w:val="20"/>
+        </w:rPr>
+        <w:t>Editez-le comme suit</w:t>
+      </w:r>
+    </w:p>
+    <w:p>
+      <w:pPr>
+        <w:pStyle w:val="Textbody"/>
+        <w:spacing w:after="0" w:line="360" w:lineRule="auto"/>
+        <w:ind w:left="709"/>
+        <w:jc w:val="both"/>
+        <w:rPr>
+          <w:rFonts w:ascii="Courier" w:hAnsi="Courier"/>
+          <w:sz w:val="20"/>
+          <w:szCs w:val="20"/>
+        </w:rPr>
+      </w:pPr>
+      <w:r>
+        <w:rPr>
+          <w:rFonts w:ascii="Courier" w:hAnsi="Courier"/>
+          <w:sz w:val="20"/>
+          <w:szCs w:val="20"/>
+        </w:rPr>
+        <w:t>RDEPENDS_${PN}_</w:t>
+      </w:r>
+      <w:proofErr w:type="spellStart"/>
+      <w:r>
+        <w:rPr>
+          <w:rFonts w:ascii="Courier" w:hAnsi="Courier"/>
+          <w:sz w:val="20"/>
+          <w:szCs w:val="20"/>
+        </w:rPr>
+        <w:t>remove</w:t>
+      </w:r>
+      <w:proofErr w:type="spellEnd"/>
+      <w:r>
+        <w:rPr>
+          <w:rFonts w:ascii="Courier" w:hAnsi="Courier"/>
+          <w:sz w:val="20"/>
+          <w:szCs w:val="20"/>
+        </w:rPr>
+        <w:t xml:space="preserve"> = " \</w:t>
+      </w:r>
+    </w:p>
+    <w:p>
+      <w:pPr>
+        <w:pStyle w:val="Textbody"/>
+        <w:spacing w:after="0" w:line="360" w:lineRule="auto"/>
+        <w:ind w:left="709"/>
+        <w:jc w:val="both"/>
+        <w:rPr>
+          <w:lang w:val="en-US"/>
+        </w:rPr>
+      </w:pPr>
+      <w:r>
+        <w:rPr>
+          <w:rFonts w:ascii="Courier" w:hAnsi="Courier"/>
+          <w:sz w:val="20"/>
+          <w:szCs w:val="20"/>
+        </w:rPr>
+        <w:tab/>
+      </w:r>
+      <w:proofErr w:type="spellStart"/>
+      <w:r>
+        <w:rPr>
+          <w:rFonts w:ascii="Courier" w:hAnsi="Courier"/>
+          <w:sz w:val="20"/>
+          <w:szCs w:val="20"/>
+          <w:lang w:val="en-US"/>
+        </w:rPr>
+        <w:t>alsa</w:t>
+      </w:r>
+      <w:proofErr w:type="spellEnd"/>
+      <w:r>
+        <w:rPr>
+          <w:rFonts w:ascii="Courier" w:hAnsi="Courier"/>
+          <w:sz w:val="20"/>
+          <w:szCs w:val="20"/>
+          <w:lang w:val="en-US"/>
+        </w:rPr>
+        <w:t>-tools \</w:t>
+      </w:r>
+    </w:p>
+    <w:p>
+      <w:pPr>
+        <w:pStyle w:val="Textbody"/>
+        <w:spacing w:line="360" w:lineRule="auto"/>
+        <w:ind w:left="709"/>
+        <w:jc w:val="both"/>
+        <w:rPr>
+          <w:rFonts w:ascii="Courier" w:hAnsi="Courier"/>
+          <w:sz w:val="20"/>
+          <w:szCs w:val="20"/>
+          <w:lang w:val="en-US"/>
+        </w:rPr>
+      </w:pPr>
+      <w:r>
+        <w:rPr>
+          <w:rFonts w:ascii="Courier" w:hAnsi="Courier"/>
+          <w:sz w:val="20"/>
+          <w:szCs w:val="20"/>
+          <w:lang w:val="en-US"/>
+        </w:rPr>
+        <w:t>"</w:t>
+      </w:r>
+    </w:p>
+    <w:p>
+      <w:pPr>
+        <w:pStyle w:val="Textbody"/>
+        <w:spacing w:after="0" w:line="360" w:lineRule="auto"/>
+        <w:ind w:left="709"/>
+        <w:jc w:val="both"/>
+        <w:rPr>
+          <w:rFonts w:ascii="Courier" w:hAnsi="Courier"/>
+          <w:sz w:val="20"/>
+          <w:szCs w:val="20"/>
+          <w:lang w:val="en-US"/>
+        </w:rPr>
+      </w:pPr>
+      <w:r>
+        <w:rPr>
+          <w:rFonts w:ascii="Courier" w:hAnsi="Courier"/>
+          <w:sz w:val="20"/>
+          <w:szCs w:val="20"/>
+          <w:lang w:val="en-US"/>
+        </w:rPr>
+        <w:t xml:space="preserve">$ cd </w:t>
+      </w:r>
+      <w:proofErr w:type="spellStart"/>
+      <w:r>
+        <w:rPr>
+          <w:rFonts w:ascii="Courier" w:hAnsi="Courier"/>
+          <w:sz w:val="20"/>
+          <w:szCs w:val="20"/>
+          <w:lang w:val="en-US"/>
+        </w:rPr>
+        <w:t>imx</w:t>
+      </w:r>
+      <w:proofErr w:type="spellEnd"/>
+      <w:r>
+        <w:rPr>
+          <w:rFonts w:ascii="Courier" w:hAnsi="Courier"/>
+          <w:sz w:val="20"/>
+          <w:szCs w:val="20"/>
+          <w:lang w:val="en-US"/>
+        </w:rPr>
+        <w:t>-yocto-</w:t>
+      </w:r>
+      <w:proofErr w:type="spellStart"/>
+      <w:r>
+        <w:rPr>
+          <w:rFonts w:ascii="Courier" w:hAnsi="Courier"/>
+          <w:sz w:val="20"/>
+          <w:szCs w:val="20"/>
+          <w:lang w:val="en-US"/>
+        </w:rPr>
+        <w:t>bsp</w:t>
+      </w:r>
+      <w:proofErr w:type="spellEnd"/>
+    </w:p>
+    <w:p>
+      <w:pPr>
+        <w:pStyle w:val="Textbody"/>
+        <w:spacing w:after="0" w:line="360" w:lineRule="auto"/>
+        <w:ind w:left="709"/>
+        <w:jc w:val="both"/>
+        <w:rPr>
+          <w:rFonts w:ascii="Courier" w:hAnsi="Courier"/>
+          <w:sz w:val="20"/>
+          <w:szCs w:val="20"/>
+          <w:lang w:val="en-US"/>
+        </w:rPr>
+      </w:pPr>
+      <w:r>
+        <w:rPr>
+          <w:rFonts w:ascii="Courier" w:hAnsi="Courier"/>
+          <w:sz w:val="20"/>
+          <w:szCs w:val="20"/>
+          <w:lang w:val="en-US"/>
+        </w:rPr>
+        <w:t>$ MACHINE=imx6dlsabresd DISTRO=fsl-imx-x11 source ./fsl-setup-release.sh -b build</w:t>
+      </w:r>
+    </w:p>
+    <w:p>
+      <w:pPr>
+        <w:pStyle w:val="Textbody"/>
+        <w:spacing w:after="0" w:line="360" w:lineRule="auto"/>
+        <w:ind w:left="709"/>
+        <w:jc w:val="both"/>
+        <w:rPr>
+          <w:rFonts w:ascii="Courier" w:hAnsi="Courier"/>
+          <w:sz w:val="20"/>
+          <w:szCs w:val="20"/>
+          <w:lang w:val="en-US"/>
+        </w:rPr>
+      </w:pPr>
+      <w:r>
+        <w:rPr>
+          <w:rFonts w:ascii="Courier" w:hAnsi="Courier"/>
+          <w:sz w:val="20"/>
+          <w:szCs w:val="20"/>
+          <w:lang w:val="en-US"/>
+        </w:rPr>
+        <w:t xml:space="preserve">$ </w:t>
+      </w:r>
+      <w:proofErr w:type="spellStart"/>
+      <w:r>
+        <w:rPr>
+          <w:rFonts w:ascii="Courier" w:hAnsi="Courier"/>
+          <w:sz w:val="20"/>
+          <w:szCs w:val="20"/>
+          <w:lang w:val="en-US"/>
+        </w:rPr>
+        <w:t>bitbake</w:t>
+      </w:r>
+      <w:proofErr w:type="spellEnd"/>
+      <w:r>
+        <w:rPr>
+          <w:rFonts w:ascii="Courier" w:hAnsi="Courier"/>
+          <w:sz w:val="20"/>
+          <w:szCs w:val="20"/>
+          <w:lang w:val="en-US"/>
+        </w:rPr>
+        <w:t xml:space="preserve"> -c </w:t>
+      </w:r>
+      <w:proofErr w:type="spellStart"/>
+      <w:r>
+        <w:rPr>
+          <w:rFonts w:ascii="Courier" w:hAnsi="Courier"/>
+          <w:sz w:val="20"/>
+          <w:szCs w:val="20"/>
+          <w:lang w:val="en-US"/>
+        </w:rPr>
+        <w:t>cleanall</w:t>
+      </w:r>
+      <w:proofErr w:type="spellEnd"/>
+      <w:r>
+        <w:rPr>
+          <w:rFonts w:ascii="Courier" w:hAnsi="Courier"/>
+          <w:sz w:val="20"/>
+          <w:szCs w:val="20"/>
+          <w:lang w:val="en-US"/>
+        </w:rPr>
+        <w:t xml:space="preserve"> core-image-minimal</w:t>
+      </w:r>
+    </w:p>
+    <w:p>
+      <w:pPr>
+        <w:pStyle w:val="Textbody"/>
+        <w:spacing w:line="360" w:lineRule="auto"/>
+        <w:ind w:left="709"/>
+        <w:jc w:val="both"/>
+        <w:rPr>
+          <w:rFonts w:ascii="Courier" w:hAnsi="Courier"/>
+          <w:sz w:val="20"/>
+          <w:szCs w:val="20"/>
+        </w:rPr>
+      </w:pPr>
+      <w:r>
+        <w:rPr>
+          <w:rFonts w:ascii="Courier" w:hAnsi="Courier"/>
+          <w:sz w:val="20"/>
+          <w:szCs w:val="20"/>
+        </w:rPr>
+        <w:t xml:space="preserve">$ </w:t>
+      </w:r>
+      <w:proofErr w:type="spellStart"/>
+      <w:r>
+        <w:rPr>
+          <w:rFonts w:ascii="Courier" w:hAnsi="Courier"/>
+          <w:sz w:val="20"/>
+          <w:szCs w:val="20"/>
+        </w:rPr>
+        <w:t>bitbake</w:t>
+      </w:r>
+      <w:proofErr w:type="spellEnd"/>
+      <w:r>
+        <w:rPr>
+          <w:rFonts w:ascii="Courier" w:hAnsi="Courier"/>
+          <w:sz w:val="20"/>
+          <w:szCs w:val="20"/>
+        </w:rPr>
+        <w:t xml:space="preserve"> </w:t>
+      </w:r>
+      <w:proofErr w:type="spellStart"/>
+      <w:r>
+        <w:rPr>
+          <w:rFonts w:ascii="Courier" w:hAnsi="Courier"/>
+          <w:sz w:val="20"/>
+          <w:szCs w:val="20"/>
+        </w:rPr>
+        <w:t>core</w:t>
+      </w:r>
+      <w:proofErr w:type="spellEnd"/>
+      <w:r>
+        <w:rPr>
+          <w:rFonts w:ascii="Courier" w:hAnsi="Courier"/>
+          <w:sz w:val="20"/>
+          <w:szCs w:val="20"/>
+        </w:rPr>
+        <w:t>-image-minimal</w:t>
+      </w:r>
+    </w:p>
+    <w:p>
+      <w:pPr>
+        <w:pStyle w:val="Textbody"/>
+        <w:spacing w:line="360" w:lineRule="auto"/>
+        <w:ind w:left="709"/>
+        <w:jc w:val="both"/>
+        <w:rPr>
+          <w:rFonts w:ascii="Palatino Linotype" w:hAnsi="Palatino Linotype"/>
+          <w:szCs w:val="20"/>
+        </w:rPr>
+      </w:pPr>
+      <w:r>
+        <w:rPr>
+          <w:rFonts w:ascii="Palatino Linotype" w:hAnsi="Palatino Linotype"/>
+          <w:szCs w:val="20"/>
+        </w:rPr>
+        <w:t xml:space="preserve">Par conséquent nous avons avec succès enlevé </w:t>
+      </w:r>
+      <w:r>
+        <w:rPr>
+          <w:rFonts w:ascii="Palatino Linotype" w:hAnsi="Palatino Linotype"/>
+          <w:szCs w:val="20"/>
+        </w:rPr>
+        <w:t>le</w:t>
+      </w:r>
+      <w:r>
+        <w:rPr>
+          <w:rFonts w:ascii="Palatino Linotype" w:hAnsi="Palatino Linotype"/>
+          <w:szCs w:val="20"/>
+        </w:rPr>
+        <w:t xml:space="preserve"> paquet</w:t>
+      </w:r>
+      <w:r>
+        <w:rPr>
+          <w:rFonts w:ascii="Palatino Linotype" w:hAnsi="Palatino Linotype"/>
+          <w:szCs w:val="20"/>
+        </w:rPr>
+        <w:t xml:space="preserve"> « </w:t>
+      </w:r>
+      <w:proofErr w:type="spellStart"/>
+      <w:r>
+        <w:rPr>
+          <w:rFonts w:ascii="Palatino Linotype" w:hAnsi="Palatino Linotype"/>
+          <w:szCs w:val="20"/>
+        </w:rPr>
+        <w:t>alsa-tools</w:t>
+      </w:r>
+      <w:proofErr w:type="spellEnd"/>
+      <w:r>
+        <w:rPr>
+          <w:rFonts w:ascii="Palatino Linotype" w:hAnsi="Palatino Linotype"/>
+          <w:szCs w:val="20"/>
+        </w:rPr>
+        <w:t> »</w:t>
+      </w:r>
+    </w:p>
+    <w:p>
+      <w:pPr>
+        <w:pStyle w:val="Textbody"/>
+        <w:spacing w:line="360" w:lineRule="auto"/>
+        <w:ind w:left="709"/>
+        <w:jc w:val="both"/>
+        <w:rPr>
+          <w:rFonts w:ascii="Palatino Linotype" w:hAnsi="Palatino Linotype"/>
+          <w:szCs w:val="20"/>
+        </w:rPr>
+      </w:pPr>
+    </w:p>
+    <w:p>
+      <w:pPr>
+        <w:pStyle w:val="Titre2"/>
+        <w:numPr>
+          <w:ilvl w:val="0"/>
+          <w:numId w:val="0"/>
+        </w:numPr>
+        <w:spacing w:before="0" w:line="360" w:lineRule="auto"/>
+      </w:pPr>
+      <w:bookmarkStart w:id="19" w:name="_Toc525294146"/>
+      <w:r>
+        <w:lastRenderedPageBreak/>
+        <w:t>OPTIMISER LE NOYAU</w:t>
+      </w:r>
+      <w:bookmarkEnd w:id="19"/>
+    </w:p>
+    <w:p>
+      <w:pPr>
+        <w:pStyle w:val="para1"/>
+        <w:spacing w:before="0" w:after="240" w:line="360" w:lineRule="auto"/>
+        <w:ind w:firstLine="0"/>
+      </w:pPr>
+      <w:r>
+        <w:t>E</w:t>
+      </w:r>
+      <w:r>
+        <w:t>ntrez les commandes suivantes</w:t>
+      </w:r>
+    </w:p>
+    <w:p>
+      <w:pPr>
+        <w:pStyle w:val="Textbody"/>
+        <w:spacing w:after="0" w:line="360" w:lineRule="auto"/>
+        <w:ind w:left="284"/>
+        <w:jc w:val="both"/>
+        <w:rPr>
+          <w:rFonts w:ascii="Courier" w:hAnsi="Courier"/>
+          <w:sz w:val="20"/>
+          <w:szCs w:val="20"/>
+          <w:lang w:val="en-US"/>
+        </w:rPr>
+      </w:pPr>
+      <w:r>
+        <w:rPr>
+          <w:rFonts w:ascii="Courier" w:hAnsi="Courier"/>
+          <w:sz w:val="20"/>
+          <w:szCs w:val="20"/>
+          <w:lang w:val="en-US"/>
+        </w:rPr>
+        <w:t xml:space="preserve">$ cd </w:t>
+      </w:r>
+      <w:proofErr w:type="spellStart"/>
+      <w:r>
+        <w:rPr>
+          <w:rFonts w:ascii="Courier" w:hAnsi="Courier"/>
+          <w:sz w:val="20"/>
+          <w:szCs w:val="20"/>
+          <w:lang w:val="en-US"/>
+        </w:rPr>
+        <w:t>imx</w:t>
+      </w:r>
+      <w:proofErr w:type="spellEnd"/>
+      <w:r>
+        <w:rPr>
+          <w:rFonts w:ascii="Courier" w:hAnsi="Courier"/>
+          <w:sz w:val="20"/>
+          <w:szCs w:val="20"/>
+          <w:lang w:val="en-US"/>
+        </w:rPr>
+        <w:t>-yocto-</w:t>
+      </w:r>
+      <w:proofErr w:type="spellStart"/>
+      <w:r>
+        <w:rPr>
+          <w:rFonts w:ascii="Courier" w:hAnsi="Courier"/>
+          <w:sz w:val="20"/>
+          <w:szCs w:val="20"/>
+          <w:lang w:val="en-US"/>
+        </w:rPr>
+        <w:t>bsp</w:t>
+      </w:r>
+      <w:proofErr w:type="spellEnd"/>
+    </w:p>
+    <w:p>
+      <w:pPr>
+        <w:pStyle w:val="Textbody"/>
+        <w:spacing w:after="0" w:line="360" w:lineRule="auto"/>
+        <w:ind w:left="284"/>
+        <w:jc w:val="both"/>
+        <w:rPr>
+          <w:rFonts w:ascii="Courier" w:hAnsi="Courier"/>
+          <w:sz w:val="20"/>
+          <w:szCs w:val="20"/>
+          <w:lang w:val="en-US"/>
+        </w:rPr>
+      </w:pPr>
+      <w:r>
+        <w:rPr>
+          <w:rFonts w:ascii="Courier" w:hAnsi="Courier"/>
+          <w:sz w:val="20"/>
+          <w:szCs w:val="20"/>
+          <w:lang w:val="en-US"/>
+        </w:rPr>
+        <w:t>$ MACHINE=imx6dlsabresd DISTRO=fsl-imx-x11 source ./fsl-setup-release.sh -b build</w:t>
+      </w:r>
+    </w:p>
+    <w:p>
+      <w:pPr>
+        <w:pStyle w:val="Textbody"/>
+        <w:spacing w:line="360" w:lineRule="auto"/>
+        <w:ind w:left="284"/>
+        <w:jc w:val="both"/>
+        <w:rPr>
+          <w:rFonts w:ascii="Courier" w:hAnsi="Courier"/>
+          <w:sz w:val="20"/>
+          <w:szCs w:val="20"/>
+        </w:rPr>
+      </w:pPr>
+      <w:r>
+        <w:rPr>
+          <w:rFonts w:ascii="Courier" w:hAnsi="Courier"/>
+          <w:sz w:val="20"/>
+          <w:szCs w:val="20"/>
+        </w:rPr>
+        <w:t xml:space="preserve">$ </w:t>
+      </w:r>
+      <w:proofErr w:type="spellStart"/>
+      <w:r>
+        <w:rPr>
+          <w:rFonts w:ascii="Courier" w:hAnsi="Courier"/>
+          <w:sz w:val="20"/>
+          <w:szCs w:val="20"/>
+        </w:rPr>
+        <w:t>bitbake</w:t>
+      </w:r>
+      <w:proofErr w:type="spellEnd"/>
+      <w:r>
+        <w:rPr>
+          <w:rFonts w:ascii="Courier" w:hAnsi="Courier"/>
+          <w:sz w:val="20"/>
+          <w:szCs w:val="20"/>
+        </w:rPr>
+        <w:t xml:space="preserve"> -c </w:t>
+      </w:r>
+      <w:proofErr w:type="spellStart"/>
+      <w:r>
+        <w:rPr>
+          <w:rFonts w:ascii="Courier" w:hAnsi="Courier"/>
+          <w:sz w:val="20"/>
+          <w:szCs w:val="20"/>
+        </w:rPr>
+        <w:t>menuconfig</w:t>
+      </w:r>
+      <w:proofErr w:type="spellEnd"/>
+      <w:r>
+        <w:rPr>
+          <w:rFonts w:ascii="Courier" w:hAnsi="Courier"/>
+          <w:sz w:val="20"/>
+          <w:szCs w:val="20"/>
+        </w:rPr>
+        <w:t xml:space="preserve"> linux-</w:t>
+      </w:r>
+      <w:proofErr w:type="spellStart"/>
+      <w:r>
+        <w:rPr>
+          <w:rFonts w:ascii="Courier" w:hAnsi="Courier"/>
+          <w:sz w:val="20"/>
+          <w:szCs w:val="20"/>
+        </w:rPr>
+        <w:t>imx</w:t>
+      </w:r>
+      <w:proofErr w:type="spellEnd"/>
+    </w:p>
+    <w:p>
+      <w:pPr>
+        <w:pStyle w:val="Textbody"/>
+        <w:spacing w:after="0" w:line="360" w:lineRule="auto"/>
+        <w:ind w:left="284"/>
+        <w:jc w:val="both"/>
+        <w:rPr>
+          <w:rFonts w:ascii="Palatino Linotype" w:hAnsi="Palatino Linotype"/>
+          <w:szCs w:val="20"/>
+        </w:rPr>
+      </w:pPr>
+      <w:r>
+        <w:rPr>
+          <w:rFonts w:ascii="Palatino Linotype" w:hAnsi="Palatino Linotype"/>
+          <w:szCs w:val="20"/>
+        </w:rPr>
+        <w:t>Supprimer les fonctionnalités inutiles et créer des pilotes de périphérique inutilisés et incertains</w:t>
+      </w:r>
+      <w:r>
+        <w:rPr>
+          <w:rFonts w:ascii="Palatino Linotype" w:hAnsi="Palatino Linotype"/>
+          <w:szCs w:val="20"/>
+        </w:rPr>
+        <w:t xml:space="preserve"> comme « module »</w:t>
+      </w:r>
+    </w:p>
+    <w:p>
+      <w:pPr>
+        <w:pStyle w:val="Textbody"/>
+        <w:spacing w:after="0" w:line="360" w:lineRule="auto"/>
+        <w:ind w:left="284"/>
+        <w:jc w:val="center"/>
+        <w:rPr>
+          <w:rFonts w:ascii="Palatino Linotype" w:hAnsi="Palatino Linotype"/>
+          <w:szCs w:val="20"/>
+        </w:rPr>
+      </w:pPr>
+      <w:r>
+        <w:rPr>
+          <w:rFonts w:ascii="Palatino Linotype" w:hAnsi="Palatino Linotype"/>
+          <w:noProof/>
+          <w:szCs w:val="20"/>
+        </w:rPr>
+        <w:drawing>
+          <wp:inline distT="0" distB="0" distL="0" distR="0" wp14:anchorId="2C4D4FAD" wp14:editId="62A4AD96">
+            <wp:extent cx="2681360" cy="2156346"/>
+            <wp:effectExtent l="0" t="0" r="5080" b="0"/>
+            <wp:docPr id="16" name="Image 16"/>
+            <wp:cNvGraphicFramePr>
+              <a:graphicFrameLocks xmlns:a="http://schemas.openxmlformats.org/drawingml/2006/main" noChangeAspect="1"/>
+            </wp:cNvGraphicFramePr>
+            <a:graphic xmlns:a="http://schemas.openxmlformats.org/drawingml/2006/main">
+              <a:graphicData uri="http://schemas.openxmlformats.org/drawingml/2006/picture">
+                <pic:pic xmlns:pic="http://schemas.openxmlformats.org/drawingml/2006/picture">
+                  <pic:nvPicPr>
+                    <pic:cNvPr id="0" name="Picture 2"/>
+                    <pic:cNvPicPr>
+                      <a:picLocks noChangeAspect="1" noChangeArrowheads="1"/>
+                    </pic:cNvPicPr>
+                  </pic:nvPicPr>
+                  <pic:blipFill>
+                    <a:blip r:embed="rId31">
+                      <a:extLst>
+                        <a:ext uri="{28A0092B-C50C-407E-A947-70E740481C1C}">
+                          <a14:useLocalDpi xmlns:a14="http://schemas.microsoft.com/office/drawing/2010/main" val="0"/>
+                        </a:ext>
+                      </a:extLst>
+                    </a:blip>
+                    <a:srcRect/>
+                    <a:stretch>
+                      <a:fillRect/>
+                    </a:stretch>
+                  </pic:blipFill>
+                  <pic:spPr bwMode="auto">
+                    <a:xfrm>
+                      <a:off x="0" y="0"/>
+                      <a:ext cx="2687481" cy="2161268"/>
+                    </a:xfrm>
+                    <a:prstGeom prst="rect">
+                      <a:avLst/>
+                    </a:prstGeom>
+                    <a:noFill/>
+                  </pic:spPr>
+                </pic:pic>
+              </a:graphicData>
+            </a:graphic>
+          </wp:inline>
+        </w:drawing>
+      </w:r>
+    </w:p>
+    <w:p>
+      <w:pPr>
+        <w:pStyle w:val="para1"/>
+        <w:spacing w:before="0" w:after="240" w:line="360" w:lineRule="auto"/>
+        <w:ind w:left="284" w:firstLine="0"/>
+      </w:pPr>
+      <w:r>
+        <w:t>Utilisez les liens suivants pour optimiser le noyau</w:t>
+      </w:r>
+    </w:p>
+    <w:p>
+      <w:pPr>
+        <w:pStyle w:val="para1"/>
+        <w:spacing w:before="0" w:line="360" w:lineRule="auto"/>
+        <w:ind w:left="284" w:firstLine="0"/>
+      </w:pPr>
+      <w:hyperlink r:id="rId32" w:history="1">
+        <w:proofErr w:type="spellStart"/>
+        <w:r>
+          <w:rPr>
+            <w:rStyle w:val="Lienhypertexte"/>
+          </w:rPr>
+          <w:t>B</w:t>
+        </w:r>
+        <w:r>
+          <w:rPr>
+            <w:rStyle w:val="Lienhypertexte"/>
+          </w:rPr>
+          <w:t>ootlin</w:t>
+        </w:r>
+        <w:proofErr w:type="spellEnd"/>
+      </w:hyperlink>
+    </w:p>
+    <w:p>
+      <w:pPr>
+        <w:pStyle w:val="para1"/>
+        <w:spacing w:before="0" w:line="360" w:lineRule="auto"/>
+        <w:ind w:left="284" w:firstLine="0"/>
+      </w:pPr>
+      <w:hyperlink r:id="rId33" w:history="1">
+        <w:r>
+          <w:rPr>
+            <w:rStyle w:val="Lienhypertexte"/>
+          </w:rPr>
+          <w:t xml:space="preserve">NXP </w:t>
+        </w:r>
+        <w:proofErr w:type="spellStart"/>
+        <w:r>
+          <w:rPr>
+            <w:rStyle w:val="Lienhypertexte"/>
+          </w:rPr>
+          <w:t>Montvista</w:t>
+        </w:r>
+        <w:proofErr w:type="spellEnd"/>
+      </w:hyperlink>
+    </w:p>
+    <w:p>
+      <w:pPr>
+        <w:pStyle w:val="para1"/>
+        <w:spacing w:before="0" w:line="360" w:lineRule="auto"/>
+        <w:ind w:left="284" w:firstLine="0"/>
+      </w:pPr>
+      <w:hyperlink r:id="rId34" w:history="1">
+        <w:proofErr w:type="spellStart"/>
+        <w:proofErr w:type="gramStart"/>
+        <w:r>
+          <w:rPr>
+            <w:rStyle w:val="Lienhypertexte"/>
+          </w:rPr>
+          <w:t>elinux</w:t>
+        </w:r>
+        <w:proofErr w:type="spellEnd"/>
+        <w:proofErr w:type="gramEnd"/>
+      </w:hyperlink>
+    </w:p>
+    <w:p>
+      <w:pPr>
+        <w:pStyle w:val="para1"/>
+        <w:spacing w:before="0" w:line="360" w:lineRule="auto"/>
+        <w:ind w:left="284" w:firstLine="0"/>
+      </w:pPr>
+      <w:hyperlink r:id="rId35" w:history="1">
+        <w:r>
+          <w:rPr>
+            <w:rStyle w:val="Lienhypertexte"/>
+          </w:rPr>
+          <w:t>IESF</w:t>
+        </w:r>
+      </w:hyperlink>
+      <w:bookmarkStart w:id="20" w:name="_GoBack"/>
+      <w:bookmarkEnd w:id="20"/>
     </w:p>
     <w:sectPr>
-      <w:headerReference w:type="default" r:id="rId31"/>
-      <w:footerReference w:type="default" r:id="rId32"/>
+      <w:headerReference w:type="default" r:id="rId36"/>
+      <w:footerReference w:type="default" r:id="rId37"/>
       <w:type w:val="continuous"/>
       <w:pgSz w:w="11879" w:h="16800"/>
       <w:pgMar w:top="720" w:right="720" w:bottom="720" w:left="720" w:header="142" w:footer="785" w:gutter="0"/>
@@ -13675,6 +15914,95 @@
     </w:lvl>
   </w:abstractNum>
   <w:abstractNum w:abstractNumId="18" w15:restartNumberingAfterBreak="0">
+    <w:nsid w:val="489A7760"/>
+    <w:multiLevelType w:val="hybridMultilevel"/>
+    <w:tmpl w:val="820814BC"/>
+    <w:lvl w:ilvl="0" w:tplc="EA1AA5CA">
+      <w:start w:val="1"/>
+      <w:numFmt w:val="decimal"/>
+      <w:lvlText w:val="%1."/>
+      <w:lvlJc w:val="left"/>
+      <w:pPr>
+        <w:ind w:left="720" w:hanging="360"/>
+      </w:pPr>
+      <w:rPr>
+        <w:sz w:val="24"/>
+      </w:rPr>
+    </w:lvl>
+    <w:lvl w:ilvl="1" w:tplc="040C0019">
+      <w:start w:val="1"/>
+      <w:numFmt w:val="lowerLetter"/>
+      <w:lvlText w:val="%2."/>
+      <w:lvlJc w:val="left"/>
+      <w:pPr>
+        <w:ind w:left="1440" w:hanging="360"/>
+      </w:pPr>
+    </w:lvl>
+    <w:lvl w:ilvl="2" w:tplc="040C001B" w:tentative="1">
+      <w:start w:val="1"/>
+      <w:numFmt w:val="lowerRoman"/>
+      <w:lvlText w:val="%3."/>
+      <w:lvlJc w:val="right"/>
+      <w:pPr>
+        <w:ind w:left="2160" w:hanging="180"/>
+      </w:pPr>
+    </w:lvl>
+    <w:lvl w:ilvl="3" w:tplc="040C000F" w:tentative="1">
+      <w:start w:val="1"/>
+      <w:numFmt w:val="decimal"/>
+      <w:lvlText w:val="%4."/>
+      <w:lvlJc w:val="left"/>
+      <w:pPr>
+        <w:ind w:left="2880" w:hanging="360"/>
+      </w:pPr>
+    </w:lvl>
+    <w:lvl w:ilvl="4" w:tplc="040C0019" w:tentative="1">
+      <w:start w:val="1"/>
+      <w:numFmt w:val="lowerLetter"/>
+      <w:lvlText w:val="%5."/>
+      <w:lvlJc w:val="left"/>
+      <w:pPr>
+        <w:ind w:left="3600" w:hanging="360"/>
+      </w:pPr>
+    </w:lvl>
+    <w:lvl w:ilvl="5" w:tplc="040C001B" w:tentative="1">
+      <w:start w:val="1"/>
+      <w:numFmt w:val="lowerRoman"/>
+      <w:lvlText w:val="%6."/>
+      <w:lvlJc w:val="right"/>
+      <w:pPr>
+        <w:ind w:left="4320" w:hanging="180"/>
+      </w:pPr>
+    </w:lvl>
+    <w:lvl w:ilvl="6" w:tplc="040C000F" w:tentative="1">
+      <w:start w:val="1"/>
+      <w:numFmt w:val="decimal"/>
+      <w:lvlText w:val="%7."/>
+      <w:lvlJc w:val="left"/>
+      <w:pPr>
+        <w:ind w:left="5040" w:hanging="360"/>
+      </w:pPr>
+    </w:lvl>
+    <w:lvl w:ilvl="7" w:tplc="040C0019" w:tentative="1">
+      <w:start w:val="1"/>
+      <w:numFmt w:val="lowerLetter"/>
+      <w:lvlText w:val="%8."/>
+      <w:lvlJc w:val="left"/>
+      <w:pPr>
+        <w:ind w:left="5760" w:hanging="360"/>
+      </w:pPr>
+    </w:lvl>
+    <w:lvl w:ilvl="8" w:tplc="040C001B" w:tentative="1">
+      <w:start w:val="1"/>
+      <w:numFmt w:val="lowerRoman"/>
+      <w:lvlText w:val="%9."/>
+      <w:lvlJc w:val="right"/>
+      <w:pPr>
+        <w:ind w:left="6480" w:hanging="180"/>
+      </w:pPr>
+    </w:lvl>
+  </w:abstractNum>
+  <w:abstractNum w:abstractNumId="19" w15:restartNumberingAfterBreak="0">
     <w:nsid w:val="51D8230C"/>
     <w:multiLevelType w:val="hybridMultilevel"/>
     <w:tmpl w:val="374A8CDE"/>
@@ -13760,10 +16088,10 @@
       </w:pPr>
     </w:lvl>
   </w:abstractNum>
-  <w:abstractNum w:abstractNumId="19" w15:restartNumberingAfterBreak="0">
+  <w:abstractNum w:abstractNumId="20" w15:restartNumberingAfterBreak="0">
     <w:nsid w:val="527B7FA1"/>
     <w:multiLevelType w:val="hybridMultilevel"/>
-    <w:tmpl w:val="C234EC56"/>
+    <w:tmpl w:val="2F147200"/>
     <w:lvl w:ilvl="0" w:tplc="040C000F">
       <w:start w:val="1"/>
       <w:numFmt w:val="decimal"/>
@@ -13846,7 +16174,7 @@
       </w:pPr>
     </w:lvl>
   </w:abstractNum>
-  <w:abstractNum w:abstractNumId="20" w15:restartNumberingAfterBreak="0">
+  <w:abstractNum w:abstractNumId="21" w15:restartNumberingAfterBreak="0">
     <w:nsid w:val="539E2BFE"/>
     <w:multiLevelType w:val="multilevel"/>
     <w:tmpl w:val="C3925628"/>
@@ -13995,7 +16323,7 @@
       </w:rPr>
     </w:lvl>
   </w:abstractNum>
-  <w:abstractNum w:abstractNumId="21" w15:restartNumberingAfterBreak="0">
+  <w:abstractNum w:abstractNumId="22" w15:restartNumberingAfterBreak="0">
     <w:nsid w:val="53DD1C62"/>
     <w:multiLevelType w:val="hybridMultilevel"/>
     <w:tmpl w:val="4FCA5900"/>
@@ -14081,7 +16409,93 @@
       </w:pPr>
     </w:lvl>
   </w:abstractNum>
-  <w:abstractNum w:abstractNumId="22" w15:restartNumberingAfterBreak="0">
+  <w:abstractNum w:abstractNumId="23" w15:restartNumberingAfterBreak="0">
+    <w:nsid w:val="56BC44B6"/>
+    <w:multiLevelType w:val="hybridMultilevel"/>
+    <w:tmpl w:val="2F147200"/>
+    <w:lvl w:ilvl="0" w:tplc="040C000F">
+      <w:start w:val="1"/>
+      <w:numFmt w:val="decimal"/>
+      <w:lvlText w:val="%1."/>
+      <w:lvlJc w:val="left"/>
+      <w:pPr>
+        <w:ind w:left="720" w:hanging="360"/>
+      </w:pPr>
+    </w:lvl>
+    <w:lvl w:ilvl="1" w:tplc="040C0019" w:tentative="1">
+      <w:start w:val="1"/>
+      <w:numFmt w:val="lowerLetter"/>
+      <w:lvlText w:val="%2."/>
+      <w:lvlJc w:val="left"/>
+      <w:pPr>
+        <w:ind w:left="1440" w:hanging="360"/>
+      </w:pPr>
+    </w:lvl>
+    <w:lvl w:ilvl="2" w:tplc="040C001B" w:tentative="1">
+      <w:start w:val="1"/>
+      <w:numFmt w:val="lowerRoman"/>
+      <w:lvlText w:val="%3."/>
+      <w:lvlJc w:val="right"/>
+      <w:pPr>
+        <w:ind w:left="2160" w:hanging="180"/>
+      </w:pPr>
+    </w:lvl>
+    <w:lvl w:ilvl="3" w:tplc="040C000F" w:tentative="1">
+      <w:start w:val="1"/>
+      <w:numFmt w:val="decimal"/>
+      <w:lvlText w:val="%4."/>
+      <w:lvlJc w:val="left"/>
+      <w:pPr>
+        <w:ind w:left="2880" w:hanging="360"/>
+      </w:pPr>
+    </w:lvl>
+    <w:lvl w:ilvl="4" w:tplc="040C0019" w:tentative="1">
+      <w:start w:val="1"/>
+      <w:numFmt w:val="lowerLetter"/>
+      <w:lvlText w:val="%5."/>
+      <w:lvlJc w:val="left"/>
+      <w:pPr>
+        <w:ind w:left="3600" w:hanging="360"/>
+      </w:pPr>
+    </w:lvl>
+    <w:lvl w:ilvl="5" w:tplc="040C001B" w:tentative="1">
+      <w:start w:val="1"/>
+      <w:numFmt w:val="lowerRoman"/>
+      <w:lvlText w:val="%6."/>
+      <w:lvlJc w:val="right"/>
+      <w:pPr>
+        <w:ind w:left="4320" w:hanging="180"/>
+      </w:pPr>
+    </w:lvl>
+    <w:lvl w:ilvl="6" w:tplc="040C000F" w:tentative="1">
+      <w:start w:val="1"/>
+      <w:numFmt w:val="decimal"/>
+      <w:lvlText w:val="%7."/>
+      <w:lvlJc w:val="left"/>
+      <w:pPr>
+        <w:ind w:left="5040" w:hanging="360"/>
+      </w:pPr>
+    </w:lvl>
+    <w:lvl w:ilvl="7" w:tplc="040C0019" w:tentative="1">
+      <w:start w:val="1"/>
+      <w:numFmt w:val="lowerLetter"/>
+      <w:lvlText w:val="%8."/>
+      <w:lvlJc w:val="left"/>
+      <w:pPr>
+        <w:ind w:left="5760" w:hanging="360"/>
+      </w:pPr>
+    </w:lvl>
+    <w:lvl w:ilvl="8" w:tplc="040C001B" w:tentative="1">
+      <w:start w:val="1"/>
+      <w:numFmt w:val="lowerRoman"/>
+      <w:lvlText w:val="%9."/>
+      <w:lvlJc w:val="right"/>
+      <w:pPr>
+        <w:ind w:left="6480" w:hanging="180"/>
+      </w:pPr>
+    </w:lvl>
+  </w:abstractNum>
+  <w:abstractNum w:abstractNumId="24" w15:restartNumberingAfterBreak="0">
     <w:nsid w:val="59740915"/>
     <w:multiLevelType w:val="hybridMultilevel"/>
     <w:tmpl w:val="6360C0C4"/>
@@ -14167,7 +16581,7 @@
       </w:pPr>
     </w:lvl>
   </w:abstractNum>
-  <w:abstractNum w:abstractNumId="23" w15:restartNumberingAfterBreak="0">
+  <w:abstractNum w:abstractNumId="25" w15:restartNumberingAfterBreak="0">
     <w:nsid w:val="59D21935"/>
     <w:multiLevelType w:val="hybridMultilevel"/>
     <w:tmpl w:val="5590F6FA"/>
@@ -14280,7 +16694,7 @@
       </w:rPr>
     </w:lvl>
   </w:abstractNum>
-  <w:abstractNum w:abstractNumId="24" w15:restartNumberingAfterBreak="0">
+  <w:abstractNum w:abstractNumId="26" w15:restartNumberingAfterBreak="0">
     <w:nsid w:val="59DD4DA8"/>
     <w:multiLevelType w:val="hybridMultilevel"/>
     <w:tmpl w:val="4CACE942"/>
@@ -14369,7 +16783,7 @@
       </w:pPr>
     </w:lvl>
   </w:abstractNum>
-  <w:abstractNum w:abstractNumId="25" w15:restartNumberingAfterBreak="0">
+  <w:abstractNum w:abstractNumId="27" w15:restartNumberingAfterBreak="0">
     <w:nsid w:val="5B353E52"/>
     <w:multiLevelType w:val="hybridMultilevel"/>
     <w:tmpl w:val="135E655A"/>
@@ -14458,7 +16872,7 @@
       </w:pPr>
     </w:lvl>
   </w:abstractNum>
-  <w:abstractNum w:abstractNumId="26" w15:restartNumberingAfterBreak="0">
+  <w:abstractNum w:abstractNumId="28" w15:restartNumberingAfterBreak="0">
     <w:nsid w:val="602E11B7"/>
     <w:multiLevelType w:val="hybridMultilevel"/>
     <w:tmpl w:val="65D281A0"/>
@@ -14571,7 +16985,7 @@
       </w:rPr>
     </w:lvl>
   </w:abstractNum>
-  <w:abstractNum w:abstractNumId="27" w15:restartNumberingAfterBreak="0">
+  <w:abstractNum w:abstractNumId="29" w15:restartNumberingAfterBreak="0">
     <w:nsid w:val="62440C01"/>
     <w:multiLevelType w:val="hybridMultilevel"/>
     <w:tmpl w:val="4524F690"/>
@@ -14683,7 +17097,7 @@
       </w:rPr>
     </w:lvl>
   </w:abstractNum>
-  <w:abstractNum w:abstractNumId="28" w15:restartNumberingAfterBreak="0">
+  <w:abstractNum w:abstractNumId="30" w15:restartNumberingAfterBreak="0">
     <w:nsid w:val="62E77240"/>
     <w:multiLevelType w:val="hybridMultilevel"/>
     <w:tmpl w:val="6C5203C6"/>
@@ -14795,7 +17209,7 @@
       </w:rPr>
     </w:lvl>
   </w:abstractNum>
-  <w:abstractNum w:abstractNumId="29" w15:restartNumberingAfterBreak="0">
+  <w:abstractNum w:abstractNumId="31" w15:restartNumberingAfterBreak="0">
     <w:nsid w:val="6E1A3570"/>
     <w:multiLevelType w:val="hybridMultilevel"/>
     <w:tmpl w:val="799A7DCC"/>
@@ -14881,7 +17295,7 @@
       </w:pPr>
     </w:lvl>
   </w:abstractNum>
-  <w:abstractNum w:abstractNumId="30" w15:restartNumberingAfterBreak="0">
+  <w:abstractNum w:abstractNumId="32" w15:restartNumberingAfterBreak="0">
     <w:nsid w:val="70B403C3"/>
     <w:multiLevelType w:val="hybridMultilevel"/>
     <w:tmpl w:val="162E608A"/>
@@ -14967,7 +17381,7 @@
       </w:pPr>
     </w:lvl>
   </w:abstractNum>
-  <w:abstractNum w:abstractNumId="31" w15:restartNumberingAfterBreak="0">
+  <w:abstractNum w:abstractNumId="33" w15:restartNumberingAfterBreak="0">
     <w:nsid w:val="72EC0825"/>
     <w:multiLevelType w:val="hybridMultilevel"/>
     <w:tmpl w:val="3AD20EDA"/>
@@ -15080,7 +17494,7 @@
       </w:rPr>
     </w:lvl>
   </w:abstractNum>
-  <w:abstractNum w:abstractNumId="32" w15:restartNumberingAfterBreak="0">
+  <w:abstractNum w:abstractNumId="34" w15:restartNumberingAfterBreak="0">
     <w:nsid w:val="74204F23"/>
     <w:multiLevelType w:val="hybridMultilevel"/>
     <w:tmpl w:val="DE68D08A"/>
@@ -15193,7 +17607,7 @@
       </w:rPr>
     </w:lvl>
   </w:abstractNum>
-  <w:abstractNum w:abstractNumId="33" w15:restartNumberingAfterBreak="0">
+  <w:abstractNum w:abstractNumId="35" w15:restartNumberingAfterBreak="0">
     <w:nsid w:val="74773EA7"/>
     <w:multiLevelType w:val="hybridMultilevel"/>
     <w:tmpl w:val="5560B806"/>
@@ -15282,7 +17696,7 @@
       </w:pPr>
     </w:lvl>
   </w:abstractNum>
-  <w:abstractNum w:abstractNumId="34" w15:restartNumberingAfterBreak="0">
+  <w:abstractNum w:abstractNumId="36" w15:restartNumberingAfterBreak="0">
     <w:nsid w:val="79AB6715"/>
     <w:multiLevelType w:val="hybridMultilevel"/>
     <w:tmpl w:val="973670F2"/>
@@ -15395,7 +17809,7 @@
       </w:rPr>
     </w:lvl>
   </w:abstractNum>
-  <w:abstractNum w:abstractNumId="35" w15:restartNumberingAfterBreak="0">
+  <w:abstractNum w:abstractNumId="37" w15:restartNumberingAfterBreak="0">
     <w:nsid w:val="7E901B82"/>
     <w:multiLevelType w:val="hybridMultilevel"/>
     <w:tmpl w:val="5FE0AE26"/>
@@ -15517,10 +17931,10 @@
     <w:abstractNumId w:val="8"/>
   </w:num>
   <w:num w:numId="4">
-    <w:abstractNumId w:val="28"/>
+    <w:abstractNumId w:val="30"/>
   </w:num>
   <w:num w:numId="5">
-    <w:abstractNumId w:val="35"/>
+    <w:abstractNumId w:val="37"/>
   </w:num>
   <w:num w:numId="6">
     <w:abstractNumId w:val="9"/>
@@ -15532,31 +17946,31 @@
     <w:abstractNumId w:val="5"/>
   </w:num>
   <w:num w:numId="9">
-    <w:abstractNumId w:val="32"/>
+    <w:abstractNumId w:val="34"/>
   </w:num>
   <w:num w:numId="10">
-    <w:abstractNumId w:val="24"/>
+    <w:abstractNumId w:val="26"/>
   </w:num>
   <w:num w:numId="11">
-    <w:abstractNumId w:val="33"/>
+    <w:abstractNumId w:val="35"/>
   </w:num>
   <w:num w:numId="12">
     <w:abstractNumId w:val="16"/>
   </w:num>
   <w:num w:numId="13">
-    <w:abstractNumId w:val="34"/>
+    <w:abstractNumId w:val="36"/>
   </w:num>
   <w:num w:numId="14">
-    <w:abstractNumId w:val="31"/>
+    <w:abstractNumId w:val="33"/>
   </w:num>
   <w:num w:numId="15">
-    <w:abstractNumId w:val="27"/>
+    <w:abstractNumId w:val="29"/>
   </w:num>
   <w:num w:numId="16">
-    <w:abstractNumId w:val="20"/>
+    <w:abstractNumId w:val="21"/>
   </w:num>
   <w:num w:numId="17">
-    <w:abstractNumId w:val="23"/>
+    <w:abstractNumId w:val="25"/>
   </w:num>
   <w:num w:numId="18">
     <w:abstractNumId w:val="1"/>
@@ -15571,16 +17985,16 @@
     <w:abstractNumId w:val="11"/>
   </w:num>
   <w:num w:numId="22">
-    <w:abstractNumId w:val="26"/>
+    <w:abstractNumId w:val="28"/>
   </w:num>
   <w:num w:numId="23">
-    <w:abstractNumId w:val="30"/>
+    <w:abstractNumId w:val="32"/>
   </w:num>
   <w:num w:numId="24">
-    <w:abstractNumId w:val="18"/>
+    <w:abstractNumId w:val="19"/>
   </w:num>
   <w:num w:numId="25">
-    <w:abstractNumId w:val="22"/>
+    <w:abstractNumId w:val="24"/>
   </w:num>
   <w:num w:numId="26">
     <w:abstractNumId w:val="17"/>
@@ -15589,19 +18003,19 @@
     <w:abstractNumId w:val="12"/>
   </w:num>
   <w:num w:numId="28">
-    <w:abstractNumId w:val="21"/>
+    <w:abstractNumId w:val="22"/>
   </w:num>
   <w:num w:numId="29">
     <w:abstractNumId w:val="15"/>
   </w:num>
   <w:num w:numId="30">
-    <w:abstractNumId w:val="29"/>
+    <w:abstractNumId w:val="31"/>
   </w:num>
   <w:num w:numId="31">
     <w:abstractNumId w:val="4"/>
   </w:num>
   <w:num w:numId="32">
-    <w:abstractNumId w:val="25"/>
+    <w:abstractNumId w:val="27"/>
   </w:num>
   <w:num w:numId="33">
     <w:abstractNumId w:val="2"/>
@@ -15613,7 +18027,13 @@
     <w:abstractNumId w:val="3"/>
   </w:num>
   <w:num w:numId="36">
-    <w:abstractNumId w:val="19"/>
+    <w:abstractNumId w:val="20"/>
+  </w:num>
+  <w:num w:numId="37">
+    <w:abstractNumId w:val="18"/>
+  </w:num>
+  <w:num w:numId="38">
+    <w:abstractNumId w:val="23"/>
   </w:num>
 </w:numbering>
 </file>
@@ -16773,6 +19193,50 @@
       <w:spacing w:after="140" w:line="288" w:lineRule="auto"/>
     </w:pPr>
   </w:style>
+  <w:style w:type="paragraph" w:styleId="PrformatHTML">
+    <w:name w:val="HTML Preformatted"/>
+    <w:basedOn w:val="Normal"/>
+    <w:link w:val="PrformatHTMLCar"/>
+    <w:uiPriority w:val="99"/>
+    <w:semiHidden/>
+    <w:unhideWhenUsed/>
+    <w:rsid w:val="00A56CA7"/>
+    <w:pPr>
+      <w:tabs>
+        <w:tab w:val="left" w:pos="916"/>
+        <w:tab w:val="left" w:pos="1832"/>
+        <w:tab w:val="left" w:pos="2748"/>
+        <w:tab w:val="left" w:pos="3664"/>
+        <w:tab w:val="left" w:pos="4580"/>
+        <w:tab w:val="left" w:pos="5496"/>
+        <w:tab w:val="left" w:pos="6412"/>
+        <w:tab w:val="left" w:pos="7328"/>
+        <w:tab w:val="left" w:pos="8244"/>
+        <w:tab w:val="left" w:pos="9160"/>
+        <w:tab w:val="left" w:pos="10076"/>
+        <w:tab w:val="left" w:pos="10992"/>
+        <w:tab w:val="left" w:pos="11908"/>
+        <w:tab w:val="left" w:pos="12824"/>
+        <w:tab w:val="left" w:pos="13740"/>
+        <w:tab w:val="left" w:pos="14656"/>
+      </w:tabs>
+    </w:pPr>
+    <w:rPr>
+      <w:rFonts w:ascii="Courier New" w:hAnsi="Courier New" w:cs="Courier New"/>
+      <w:sz w:val="20"/>
+    </w:rPr>
+  </w:style>
+  <w:style w:type="character" w:customStyle="1" w:styleId="PrformatHTMLCar">
+    <w:name w:val="Préformaté HTML Car"/>
+    <w:basedOn w:val="Policepardfaut"/>
+    <w:link w:val="PrformatHTML"/>
+    <w:uiPriority w:val="99"/>
+    <w:semiHidden/>
+    <w:rsid w:val="00A56CA7"/>
+    <w:rPr>
+      <w:rFonts w:ascii="Courier New" w:hAnsi="Courier New" w:cs="Courier New"/>
+    </w:rPr>
+  </w:style>
 </w:styles>
 </file>
 
@@ -17076,7 +19540,7 @@
 </file>
 
 <file path=customXml/itemProps1.xml><?xml version="1.0" encoding="utf-8"?>
-<ds:datastoreItem xmlns:ds="http://schemas.openxmlformats.org/officeDocument/2006/customXml" ds:itemID="{D61C1F25-B7D9-49E1-97BF-F2811B4EAAEA}">
+<ds:datastoreItem xmlns:ds="http://schemas.openxmlformats.org/officeDocument/2006/customXml" ds:itemID="{F5E76122-FF27-4C44-85A2-C4FC15C870A7}">
   <ds:schemaRefs>
     <ds:schemaRef ds:uri="http://schemas.openxmlformats.org/officeDocument/2006/bibliography"/>
   </ds:schemaRefs>

</xml_diff>